<commit_message>
Requirements Analysis Process.docx - UPGRADE Specification of System Requirements: Requirements Analysis and Requirements Organization
add measures
</commit_message>
<xml_diff>
--- a/Docs/Processes/Requirements Analysis Process.docx
+++ b/Docs/Processes/Requirements Analysis Process.docx
@@ -3611,9 +3611,13 @@
     </w:p>
     <w:p>
       <w:pPr>
-        <w:rPr>
-          <w:lang w:val="en-US"/>
-        </w:rPr>
+        <w:jc w:val="both"/>
+        <w:rPr>
+          <w:lang w:val="en-US"/>
+        </w:rPr>
+        <w:pPrChange w:id="3" w:author="João Girão" w:date="2013-03-14T16:56:00Z">
+          <w:pPr/>
+        </w:pPrChange>
       </w:pPr>
       <w:r>
         <w:rPr>
@@ -3630,9 +3634,13 @@
     </w:p>
     <w:p>
       <w:pPr>
-        <w:rPr>
-          <w:lang w:val="en-US"/>
-        </w:rPr>
+        <w:jc w:val="both"/>
+        <w:rPr>
+          <w:lang w:val="en-US"/>
+        </w:rPr>
+        <w:pPrChange w:id="4" w:author="João Girão" w:date="2013-03-14T16:56:00Z">
+          <w:pPr/>
+        </w:pPrChange>
       </w:pPr>
       <w:r>
         <w:rPr>
@@ -3652,14 +3660,14 @@
           <w:lang w:val="en-US"/>
         </w:rPr>
       </w:pPr>
-      <w:bookmarkStart w:id="3" w:name="_Toc350594972"/>
+      <w:bookmarkStart w:id="5" w:name="_Toc350594972"/>
       <w:r>
         <w:rPr>
           <w:lang w:val="en-US"/>
         </w:rPr>
         <w:t>Inputs and Outputs</w:t>
       </w:r>
-      <w:bookmarkEnd w:id="3"/>
+      <w:bookmarkEnd w:id="5"/>
     </w:p>
     <w:p>
       <w:pPr>
@@ -3685,20 +3693,24 @@
           <w:lang w:val="en-US"/>
         </w:rPr>
       </w:pPr>
-      <w:bookmarkStart w:id="4" w:name="_Toc350594973"/>
+      <w:bookmarkStart w:id="6" w:name="_Toc350594973"/>
       <w:r>
         <w:rPr>
           <w:lang w:val="en-US"/>
         </w:rPr>
         <w:t>Inputs</w:t>
       </w:r>
-      <w:bookmarkEnd w:id="4"/>
-    </w:p>
-    <w:p>
-      <w:pPr>
-        <w:rPr>
-          <w:lang w:val="en-US"/>
-        </w:rPr>
+      <w:bookmarkEnd w:id="6"/>
+    </w:p>
+    <w:p>
+      <w:pPr>
+        <w:jc w:val="both"/>
+        <w:rPr>
+          <w:lang w:val="en-US"/>
+        </w:rPr>
+        <w:pPrChange w:id="7" w:author="João Girão" w:date="2013-03-14T16:56:00Z">
+          <w:pPr/>
+        </w:pPrChange>
       </w:pPr>
       <w:r>
         <w:rPr>
@@ -3709,22 +3721,44 @@
     </w:p>
     <w:p>
       <w:pPr>
-        <w:rPr>
-          <w:lang w:val="en-US"/>
-        </w:rPr>
-      </w:pPr>
-      <w:r>
-        <w:rPr>
-          <w:lang w:val="en-US"/>
-        </w:rPr>
-        <w:t>The main inputs of the process will be the customer needs including any documentation and other forms of information provided by the customer and if possible users needs.</w:t>
-      </w:r>
-    </w:p>
-    <w:p>
-      <w:pPr>
-        <w:rPr>
-          <w:lang w:val="en-US"/>
-        </w:rPr>
+        <w:jc w:val="both"/>
+        <w:rPr>
+          <w:lang w:val="en-US"/>
+        </w:rPr>
+        <w:pPrChange w:id="8" w:author="João Girão" w:date="2013-03-14T16:56:00Z">
+          <w:pPr/>
+        </w:pPrChange>
+      </w:pPr>
+      <w:r>
+        <w:rPr>
+          <w:lang w:val="en-US"/>
+        </w:rPr>
+        <w:t xml:space="preserve">The main inputs of the process will be the customer needs including any documentation and other forms of information provided by the customer and if possible </w:t>
+      </w:r>
+      <w:proofErr w:type="spellStart"/>
+      <w:r>
+        <w:rPr>
+          <w:lang w:val="en-US"/>
+        </w:rPr>
+        <w:t>users</w:t>
+      </w:r>
+      <w:proofErr w:type="spellEnd"/>
+      <w:r>
+        <w:rPr>
+          <w:lang w:val="en-US"/>
+        </w:rPr>
+        <w:t xml:space="preserve"> needs.</w:t>
+      </w:r>
+    </w:p>
+    <w:p>
+      <w:pPr>
+        <w:jc w:val="both"/>
+        <w:rPr>
+          <w:lang w:val="en-US"/>
+        </w:rPr>
+        <w:pPrChange w:id="9" w:author="João Girão" w:date="2013-03-14T16:56:00Z">
+          <w:pPr/>
+        </w:pPrChange>
       </w:pPr>
       <w:r>
         <w:rPr>
@@ -3744,20 +3778,24 @@
           <w:lang w:val="en-US"/>
         </w:rPr>
       </w:pPr>
-      <w:bookmarkStart w:id="5" w:name="_Toc350594974"/>
+      <w:bookmarkStart w:id="10" w:name="_Toc350594974"/>
       <w:r>
         <w:rPr>
           <w:lang w:val="en-US"/>
         </w:rPr>
         <w:t>Outputs</w:t>
       </w:r>
-      <w:bookmarkEnd w:id="5"/>
-    </w:p>
-    <w:p>
-      <w:pPr>
-        <w:rPr>
-          <w:lang w:val="en-US"/>
-        </w:rPr>
+      <w:bookmarkEnd w:id="10"/>
+    </w:p>
+    <w:p>
+      <w:pPr>
+        <w:jc w:val="both"/>
+        <w:rPr>
+          <w:lang w:val="en-US"/>
+        </w:rPr>
+        <w:pPrChange w:id="11" w:author="João Girão" w:date="2013-03-14T16:56:00Z">
+          <w:pPr/>
+        </w:pPrChange>
       </w:pPr>
       <w:r>
         <w:rPr>
@@ -3783,14 +3821,14 @@
           <w:lang w:val="en-US"/>
         </w:rPr>
       </w:pPr>
-      <w:bookmarkStart w:id="6" w:name="_Toc350594975"/>
+      <w:bookmarkStart w:id="12" w:name="_Toc350594975"/>
       <w:r>
         <w:rPr>
           <w:lang w:val="en-US"/>
         </w:rPr>
         <w:t>Activities</w:t>
       </w:r>
-      <w:bookmarkEnd w:id="6"/>
+      <w:bookmarkEnd w:id="12"/>
     </w:p>
     <w:p>
       <w:pPr>
@@ -3803,7 +3841,7 @@
           <w:lang w:val="en-US"/>
         </w:rPr>
       </w:pPr>
-      <w:bookmarkStart w:id="7" w:name="_Toc350594976"/>
+      <w:bookmarkStart w:id="13" w:name="_Toc350594976"/>
       <w:r>
         <w:rPr>
           <w:lang w:val="en-US"/>
@@ -3816,7 +3854,7 @@
         </w:rPr>
         <w:t xml:space="preserve"> Customer needs</w:t>
       </w:r>
-      <w:bookmarkEnd w:id="7"/>
+      <w:bookmarkEnd w:id="13"/>
       <w:r>
         <w:rPr>
           <w:lang w:val="en-US"/>
@@ -3826,22 +3864,52 @@
     </w:p>
     <w:p>
       <w:pPr>
-        <w:rPr>
-          <w:lang w:val="en-US"/>
-        </w:rPr>
-      </w:pPr>
-      <w:r>
-        <w:rPr>
-          <w:lang w:val="en-US"/>
-        </w:rPr>
-        <w:t>The purpose of this activity will be de clarification of the customer needs as well as the gathering of information about the solution to develop.</w:t>
-      </w:r>
-    </w:p>
-    <w:p>
-      <w:pPr>
-        <w:rPr>
-          <w:lang w:val="en-US"/>
-        </w:rPr>
+        <w:jc w:val="both"/>
+        <w:rPr>
+          <w:lang w:val="en-US"/>
+        </w:rPr>
+        <w:pPrChange w:id="14" w:author="João Girão" w:date="2013-03-14T16:56:00Z">
+          <w:pPr/>
+        </w:pPrChange>
+      </w:pPr>
+      <w:r>
+        <w:rPr>
+          <w:lang w:val="en-US"/>
+        </w:rPr>
+        <w:t xml:space="preserve">The purpose of this activity will be </w:t>
+      </w:r>
+      <w:ins w:id="15" w:author="João Girão" w:date="2013-03-14T16:58:00Z">
+        <w:r>
+          <w:rPr>
+            <w:lang w:val="en-US"/>
+          </w:rPr>
+          <w:t>de</w:t>
+        </w:r>
+      </w:ins>
+      <w:del w:id="16" w:author="João Girão" w:date="2013-03-14T16:58:00Z">
+        <w:r>
+          <w:rPr>
+            <w:lang w:val="en-US"/>
+          </w:rPr>
+          <w:delText>de</w:delText>
+        </w:r>
+      </w:del>
+      <w:r>
+        <w:rPr>
+          <w:lang w:val="en-US"/>
+        </w:rPr>
+        <w:t xml:space="preserve"> clarification of the customer needs as well as the gathering of information about the solution to develop.</w:t>
+      </w:r>
+    </w:p>
+    <w:p>
+      <w:pPr>
+        <w:jc w:val="both"/>
+        <w:rPr>
+          <w:lang w:val="en-US"/>
+        </w:rPr>
+        <w:pPrChange w:id="17" w:author="João Girão" w:date="2013-03-14T16:56:00Z">
+          <w:pPr/>
+        </w:pPrChange>
       </w:pPr>
       <w:r>
         <w:rPr>
@@ -3931,6 +3999,7 @@
           <w:numId w:val="4"/>
         </w:numPr>
         <w:rPr>
+          <w:ins w:id="18" w:author="João Girão" w:date="2013-03-14T17:16:00Z"/>
           <w:lang w:val="en-US"/>
         </w:rPr>
       </w:pPr>
@@ -3940,6 +4009,34 @@
         </w:rPr>
         <w:t>Questionnaires, interviews and scenarios;</w:t>
       </w:r>
+    </w:p>
+    <w:p>
+      <w:pPr>
+        <w:pStyle w:val="PargrafodaLista"/>
+        <w:numPr>
+          <w:ilvl w:val="1"/>
+          <w:numId w:val="4"/>
+        </w:numPr>
+        <w:rPr>
+          <w:del w:id="19" w:author="João Girão" w:date="2013-03-14T17:28:00Z"/>
+          <w:lang w:val="en-US"/>
+          <w:rPrChange w:id="20" w:author="João Girão" w:date="2013-03-14T17:28:00Z">
+            <w:rPr>
+              <w:del w:id="21" w:author="João Girão" w:date="2013-03-14T17:28:00Z"/>
+              <w:lang w:val="en-US"/>
+            </w:rPr>
+          </w:rPrChange>
+        </w:rPr>
+        <w:pPrChange w:id="22" w:author="João Girão" w:date="2013-03-14T17:28:00Z">
+          <w:pPr>
+            <w:pStyle w:val="PargrafodaLista"/>
+            <w:numPr>
+              <w:numId w:val="4"/>
+            </w:numPr>
+            <w:ind w:hanging="360"/>
+          </w:pPr>
+        </w:pPrChange>
+      </w:pPr>
     </w:p>
     <w:p>
       <w:pPr>
@@ -3998,9 +4095,15 @@
     <w:p>
       <w:pPr>
         <w:ind w:left="360"/>
-        <w:rPr>
-          <w:lang w:val="en-US"/>
-        </w:rPr>
+        <w:jc w:val="both"/>
+        <w:rPr>
+          <w:lang w:val="en-US"/>
+        </w:rPr>
+        <w:pPrChange w:id="23" w:author="João Girão" w:date="2013-03-14T16:57:00Z">
+          <w:pPr>
+            <w:ind w:left="360"/>
+          </w:pPr>
+        </w:pPrChange>
       </w:pPr>
       <w:r>
         <w:rPr>
@@ -4013,9 +4116,15 @@
     <w:p>
       <w:pPr>
         <w:ind w:left="360"/>
-        <w:rPr>
-          <w:lang w:val="en-US"/>
-        </w:rPr>
+        <w:jc w:val="both"/>
+        <w:rPr>
+          <w:lang w:val="en-US"/>
+        </w:rPr>
+        <w:pPrChange w:id="24" w:author="João Girão" w:date="2013-03-14T16:57:00Z">
+          <w:pPr>
+            <w:ind w:left="360"/>
+          </w:pPr>
+        </w:pPrChange>
       </w:pPr>
       <w:r>
         <w:rPr>
@@ -4035,14 +4144,14 @@
           <w:lang w:val="en-US"/>
         </w:rPr>
       </w:pPr>
-      <w:bookmarkStart w:id="8" w:name="_Toc350594977"/>
+      <w:bookmarkStart w:id="25" w:name="_Toc350594977"/>
       <w:r>
         <w:rPr>
           <w:lang w:val="en-US"/>
         </w:rPr>
         <w:t>Define Assumptions and Restrains</w:t>
       </w:r>
-      <w:bookmarkEnd w:id="8"/>
+      <w:bookmarkEnd w:id="25"/>
       <w:r>
         <w:rPr>
           <w:lang w:val="en-US"/>
@@ -4052,9 +4161,13 @@
     </w:p>
     <w:p>
       <w:pPr>
-        <w:rPr>
-          <w:lang w:val="en-US"/>
-        </w:rPr>
+        <w:jc w:val="both"/>
+        <w:rPr>
+          <w:lang w:val="en-US"/>
+        </w:rPr>
+        <w:pPrChange w:id="26" w:author="João Girão" w:date="2013-03-14T16:57:00Z">
+          <w:pPr/>
+        </w:pPrChange>
       </w:pPr>
       <w:r>
         <w:rPr>
@@ -4077,9 +4190,13 @@
     </w:p>
     <w:p>
       <w:pPr>
-        <w:rPr>
-          <w:lang w:val="en-US"/>
-        </w:rPr>
+        <w:jc w:val="both"/>
+        <w:rPr>
+          <w:lang w:val="en-US"/>
+        </w:rPr>
+        <w:pPrChange w:id="27" w:author="João Girão" w:date="2013-03-14T16:57:00Z">
+          <w:pPr/>
+        </w:pPrChange>
       </w:pPr>
       <w:r>
         <w:rPr>
@@ -4096,9 +4213,13 @@
     </w:p>
     <w:p>
       <w:pPr>
-        <w:rPr>
-          <w:lang w:val="en-US"/>
-        </w:rPr>
+        <w:jc w:val="both"/>
+        <w:rPr>
+          <w:lang w:val="en-US"/>
+        </w:rPr>
+        <w:pPrChange w:id="28" w:author="João Girão" w:date="2013-03-14T16:57:00Z">
+          <w:pPr/>
+        </w:pPrChange>
       </w:pPr>
       <w:r>
         <w:rPr>
@@ -4118,20 +4239,24 @@
           <w:lang w:val="en-US"/>
         </w:rPr>
       </w:pPr>
-      <w:bookmarkStart w:id="9" w:name="_Toc350594978"/>
+      <w:bookmarkStart w:id="29" w:name="_Toc350594978"/>
       <w:r>
         <w:rPr>
           <w:lang w:val="en-US"/>
         </w:rPr>
         <w:t>Definition of use cases or user stories</w:t>
       </w:r>
-      <w:bookmarkEnd w:id="9"/>
-    </w:p>
-    <w:p>
-      <w:pPr>
-        <w:rPr>
-          <w:lang w:val="en-US"/>
-        </w:rPr>
+      <w:bookmarkEnd w:id="29"/>
+    </w:p>
+    <w:p>
+      <w:pPr>
+        <w:jc w:val="both"/>
+        <w:rPr>
+          <w:lang w:val="en-US"/>
+        </w:rPr>
+        <w:pPrChange w:id="30" w:author="João Girão" w:date="2013-03-14T16:57:00Z">
+          <w:pPr/>
+        </w:pPrChange>
       </w:pPr>
       <w:r>
         <w:rPr>
@@ -4172,9 +4297,13 @@
     </w:p>
     <w:p>
       <w:pPr>
-        <w:rPr>
-          <w:lang w:val="en-US"/>
-        </w:rPr>
+        <w:jc w:val="both"/>
+        <w:rPr>
+          <w:lang w:val="en-US"/>
+        </w:rPr>
+        <w:pPrChange w:id="31" w:author="João Girão" w:date="2013-03-14T16:57:00Z">
+          <w:pPr/>
+        </w:pPrChange>
       </w:pPr>
       <w:r>
         <w:rPr>
@@ -4191,9 +4320,13 @@
     </w:p>
     <w:p>
       <w:pPr>
-        <w:rPr>
-          <w:lang w:val="en-US"/>
-        </w:rPr>
+        <w:jc w:val="both"/>
+        <w:rPr>
+          <w:lang w:val="en-US"/>
+        </w:rPr>
+        <w:pPrChange w:id="32" w:author="João Girão" w:date="2013-03-14T16:57:00Z">
+          <w:pPr/>
+        </w:pPrChange>
       </w:pPr>
       <w:r>
         <w:rPr>
@@ -4213,35 +4346,106 @@
           <w:lang w:val="en-US"/>
         </w:rPr>
       </w:pPr>
-      <w:bookmarkStart w:id="10" w:name="_Toc350594979"/>
+      <w:bookmarkStart w:id="33" w:name="_Toc350594979"/>
       <w:r>
         <w:rPr>
           <w:lang w:val="en-US"/>
         </w:rPr>
         <w:t>Specification of System Requirements</w:t>
       </w:r>
-      <w:bookmarkEnd w:id="10"/>
-    </w:p>
-    <w:p>
-      <w:pPr>
-        <w:rPr>
-          <w:lang w:val="en-US"/>
-        </w:rPr>
-      </w:pPr>
-      <w:r>
-        <w:rPr>
-          <w:lang w:val="en-US"/>
-        </w:rPr>
-        <w:t xml:space="preserve">The purpose of this activity is the specification of the requirements. </w:t>
-      </w:r>
+      <w:bookmarkEnd w:id="33"/>
+    </w:p>
+    <w:p>
+      <w:pPr>
+        <w:jc w:val="both"/>
+        <w:rPr>
+          <w:ins w:id="34" w:author="João Girão" w:date="2013-03-14T17:42:00Z"/>
+          <w:lang w:val="en-US"/>
+        </w:rPr>
+        <w:pPrChange w:id="35" w:author="João Girão" w:date="2013-03-14T16:57:00Z">
+          <w:pPr/>
+        </w:pPrChange>
+      </w:pPr>
+      <w:r>
+        <w:rPr>
+          <w:lang w:val="en-US"/>
+        </w:rPr>
+        <w:t>The purpose of this activity is the specification of the requirements</w:t>
+      </w:r>
+      <w:ins w:id="36" w:author="João Girão" w:date="2013-03-14T17:42:00Z">
+        <w:r>
+          <w:rPr>
+            <w:lang w:val="en-US"/>
+          </w:rPr>
+          <w:t>.</w:t>
+        </w:r>
+      </w:ins>
+    </w:p>
+    <w:p>
+      <w:pPr>
+        <w:pStyle w:val="Cabealho2"/>
+        <w:numPr>
+          <w:ilvl w:val="2"/>
+          <w:numId w:val="3"/>
+        </w:numPr>
+        <w:rPr>
+          <w:lang w:val="en-US"/>
+          <w:rPrChange w:id="37" w:author="João Girão" w:date="2013-03-14T17:42:00Z">
+            <w:rPr>
+              <w:lang w:val="en-US"/>
+            </w:rPr>
+          </w:rPrChange>
+        </w:rPr>
+        <w:pPrChange w:id="38" w:author="João Girão" w:date="2013-03-14T17:42:00Z">
+          <w:pPr/>
+        </w:pPrChange>
+      </w:pPr>
+      <w:ins w:id="39" w:author="João Girão" w:date="2013-03-14T17:42:00Z">
+        <w:r>
+          <w:rPr>
+            <w:lang w:val="en-US"/>
+          </w:rPr>
+          <w:t>Requirement</w:t>
+        </w:r>
+      </w:ins>
+      <w:ins w:id="40" w:author="João Girão" w:date="2013-03-14T17:43:00Z">
+        <w:r>
+          <w:rPr>
+            <w:lang w:val="en-US"/>
+          </w:rPr>
+          <w:t>s</w:t>
+        </w:r>
+      </w:ins>
+      <w:ins w:id="41" w:author="João Girão" w:date="2013-03-14T17:42:00Z">
+        <w:r>
+          <w:rPr>
+            <w:lang w:val="en-US"/>
+          </w:rPr>
+          <w:t xml:space="preserve"> Analysis</w:t>
+        </w:r>
+      </w:ins>
+      <w:del w:id="42" w:author="João Girão" w:date="2013-03-14T17:42:00Z">
+        <w:r>
+          <w:rPr>
+            <w:lang w:val="en-US"/>
+            <w:rPrChange w:id="43" w:author="João Girão" w:date="2013-03-14T17:42:00Z">
+              <w:rPr>
+                <w:lang w:val="en-US"/>
+              </w:rPr>
+            </w:rPrChange>
+          </w:rPr>
+          <w:delText xml:space="preserve">. </w:delText>
+        </w:r>
+      </w:del>
     </w:p>
     <w:p>
       <w:pPr>
         <w:spacing w:after="0"/>
-        <w:rPr>
-          <w:lang w:val="en-US"/>
-        </w:rPr>
-        <w:pPrChange w:id="11" w:author="João Girão" w:date="2013-03-09T18:43:00Z">
+        <w:jc w:val="both"/>
+        <w:rPr>
+          <w:lang w:val="en-US"/>
+        </w:rPr>
+        <w:pPrChange w:id="44" w:author="João Girão" w:date="2013-03-14T16:57:00Z">
           <w:pPr/>
         </w:pPrChange>
       </w:pPr>
@@ -4326,8 +4530,18 @@
           <w:numId w:val="6"/>
         </w:numPr>
         <w:rPr>
-          <w:lang w:val="en-US"/>
-        </w:rPr>
+          <w:ins w:id="45" w:author="João Girão" w:date="2013-03-14T17:41:00Z"/>
+          <w:lang w:val="en-US"/>
+        </w:rPr>
+        <w:pPrChange w:id="46" w:author="João Girão" w:date="2013-03-14T17:15:00Z">
+          <w:pPr>
+            <w:pStyle w:val="PargrafodaLista"/>
+            <w:numPr>
+              <w:numId w:val="6"/>
+            </w:numPr>
+            <w:ind w:hanging="360"/>
+          </w:pPr>
+        </w:pPrChange>
       </w:pPr>
       <w:r>
         <w:rPr>
@@ -4338,11 +4552,40 @@
     </w:p>
     <w:p>
       <w:pPr>
+        <w:rPr>
+          <w:lang w:val="en-US"/>
+          <w:rPrChange w:id="47" w:author="João Girão" w:date="2013-03-14T17:41:00Z">
+            <w:rPr>
+              <w:lang w:val="en-US"/>
+            </w:rPr>
+          </w:rPrChange>
+        </w:rPr>
+        <w:pPrChange w:id="48" w:author="João Girão" w:date="2013-03-14T17:41:00Z">
+          <w:pPr>
+            <w:pStyle w:val="PargrafodaLista"/>
+            <w:numPr>
+              <w:numId w:val="6"/>
+            </w:numPr>
+            <w:ind w:hanging="360"/>
+          </w:pPr>
+        </w:pPrChange>
+      </w:pPr>
+      <w:ins w:id="49" w:author="João Girão" w:date="2013-03-14T17:41:00Z">
+        <w:r>
+          <w:rPr>
+            <w:lang w:val="en-US"/>
+          </w:rPr>
+          <w:t>How to calculate the priority?</w:t>
+        </w:r>
+      </w:ins>
+    </w:p>
+    <w:p>
+      <w:pPr>
         <w:spacing w:after="0"/>
         <w:rPr>
           <w:lang w:val="en-US"/>
         </w:rPr>
-        <w:pPrChange w:id="12" w:author="João Girão" w:date="2013-03-09T18:43:00Z">
+        <w:pPrChange w:id="50" w:author="João Girão" w:date="2013-03-09T18:43:00Z">
           <w:pPr/>
         </w:pPrChange>
       </w:pPr>
@@ -4376,6 +4619,14 @@
         </w:rPr>
         <w:t>Specific</w:t>
       </w:r>
+      <w:ins w:id="51" w:author="João Girão" w:date="2013-03-14T17:33:00Z">
+        <w:r>
+          <w:rPr>
+            <w:lang w:val="en-US"/>
+          </w:rPr>
+          <w:t xml:space="preserve"> (scale 0-9)</w:t>
+        </w:r>
+      </w:ins>
     </w:p>
     <w:p>
       <w:pPr>
@@ -4386,7 +4637,21 @@
         </w:numPr>
         <w:rPr>
           <w:lang w:val="en-US"/>
-        </w:rPr>
+          <w:rPrChange w:id="52" w:author="João Girão" w:date="2013-03-14T17:33:00Z">
+            <w:rPr>
+              <w:lang w:val="en-US"/>
+            </w:rPr>
+          </w:rPrChange>
+        </w:rPr>
+        <w:pPrChange w:id="53" w:author="João Girão" w:date="2013-03-14T17:33:00Z">
+          <w:pPr>
+            <w:pStyle w:val="PargrafodaLista"/>
+            <w:numPr>
+              <w:numId w:val="5"/>
+            </w:numPr>
+            <w:ind w:hanging="360"/>
+          </w:pPr>
+        </w:pPrChange>
       </w:pPr>
       <w:r>
         <w:rPr>
@@ -4394,6 +4659,20 @@
         </w:rPr>
         <w:t>Measurable</w:t>
       </w:r>
+      <w:ins w:id="54" w:author="João Girão" w:date="2013-03-14T17:33:00Z">
+        <w:r>
+          <w:rPr>
+            <w:lang w:val="en-US"/>
+          </w:rPr>
+          <w:t xml:space="preserve"> </w:t>
+        </w:r>
+        <w:r>
+          <w:rPr>
+            <w:lang w:val="en-US"/>
+          </w:rPr>
+          <w:t>(scale 0-9)</w:t>
+        </w:r>
+      </w:ins>
     </w:p>
     <w:p>
       <w:pPr>
@@ -4404,7 +4683,21 @@
         </w:numPr>
         <w:rPr>
           <w:lang w:val="en-US"/>
-        </w:rPr>
+          <w:rPrChange w:id="55" w:author="João Girão" w:date="2013-03-14T17:33:00Z">
+            <w:rPr>
+              <w:lang w:val="en-US"/>
+            </w:rPr>
+          </w:rPrChange>
+        </w:rPr>
+        <w:pPrChange w:id="56" w:author="João Girão" w:date="2013-03-14T17:33:00Z">
+          <w:pPr>
+            <w:pStyle w:val="PargrafodaLista"/>
+            <w:numPr>
+              <w:numId w:val="5"/>
+            </w:numPr>
+            <w:ind w:hanging="360"/>
+          </w:pPr>
+        </w:pPrChange>
       </w:pPr>
       <w:r>
         <w:rPr>
@@ -4412,6 +4705,20 @@
         </w:rPr>
         <w:t>Attainable</w:t>
       </w:r>
+      <w:ins w:id="57" w:author="João Girão" w:date="2013-03-14T17:33:00Z">
+        <w:r>
+          <w:rPr>
+            <w:lang w:val="en-US"/>
+          </w:rPr>
+          <w:t xml:space="preserve"> </w:t>
+        </w:r>
+        <w:r>
+          <w:rPr>
+            <w:lang w:val="en-US"/>
+          </w:rPr>
+          <w:t>(scale 0-9)</w:t>
+        </w:r>
+      </w:ins>
     </w:p>
     <w:p>
       <w:pPr>
@@ -4421,15 +4728,32 @@
           <w:numId w:val="5"/>
         </w:numPr>
         <w:rPr>
-          <w:lang w:val="en-US"/>
-        </w:rPr>
-      </w:pPr>
+          <w:ins w:id="58" w:author="João Girão" w:date="2013-03-14T17:33:00Z"/>
+          <w:lang w:val="en-US"/>
+        </w:rPr>
+      </w:pPr>
+      <w:proofErr w:type="spellStart"/>
       <w:r>
         <w:rPr>
           <w:lang w:val="en-US"/>
         </w:rPr>
         <w:t>Realisable</w:t>
       </w:r>
+      <w:proofErr w:type="spellEnd"/>
+      <w:ins w:id="59" w:author="João Girão" w:date="2013-03-14T17:33:00Z">
+        <w:r>
+          <w:rPr>
+            <w:lang w:val="en-US"/>
+          </w:rPr>
+          <w:t xml:space="preserve"> </w:t>
+        </w:r>
+        <w:r>
+          <w:rPr>
+            <w:lang w:val="en-US"/>
+          </w:rPr>
+          <w:t>(scale 0-9)</w:t>
+        </w:r>
+      </w:ins>
     </w:p>
     <w:p>
       <w:pPr>
@@ -4439,8 +4763,31 @@
           <w:numId w:val="5"/>
         </w:numPr>
         <w:rPr>
-          <w:lang w:val="en-US"/>
-        </w:rPr>
+          <w:del w:id="60" w:author="João Girão" w:date="2013-03-14T17:33:00Z"/>
+          <w:lang w:val="en-US"/>
+        </w:rPr>
+      </w:pPr>
+    </w:p>
+    <w:p>
+      <w:pPr>
+        <w:pStyle w:val="PargrafodaLista"/>
+        <w:numPr>
+          <w:ilvl w:val="0"/>
+          <w:numId w:val="5"/>
+        </w:numPr>
+        <w:rPr>
+          <w:ins w:id="61" w:author="João Girão" w:date="2013-03-14T17:44:00Z"/>
+          <w:lang w:val="en-US"/>
+        </w:rPr>
+        <w:pPrChange w:id="62" w:author="João Girão" w:date="2013-03-14T17:33:00Z">
+          <w:pPr>
+            <w:pStyle w:val="PargrafodaLista"/>
+            <w:numPr>
+              <w:numId w:val="5"/>
+            </w:numPr>
+            <w:ind w:hanging="360"/>
+          </w:pPr>
+        </w:pPrChange>
       </w:pPr>
       <w:r>
         <w:rPr>
@@ -4448,53 +4795,281 @@
         </w:rPr>
         <w:t>Traceable</w:t>
       </w:r>
-      <w:r>
-        <w:rPr>
-          <w:lang w:val="en-US"/>
-        </w:rPr>
-        <w:t xml:space="preserve"> </w:t>
-      </w:r>
-    </w:p>
-    <w:p>
-      <w:pPr>
-        <w:rPr>
-          <w:lang w:val="en-US"/>
-        </w:rPr>
-      </w:pPr>
-      <w:r>
-        <w:rPr>
-          <w:lang w:val="en-US"/>
-        </w:rPr>
-        <w:t>The requirements will be registered in t</w:t>
-      </w:r>
-      <w:bookmarkStart w:id="13" w:name="_GoBack"/>
-      <w:bookmarkEnd w:id="13"/>
-      <w:r>
-        <w:rPr>
-          <w:lang w:val="en-US"/>
-        </w:rPr>
-        <w:t xml:space="preserve">he project file of Enterprise Architect and related to the elements that originated the requirement. </w:t>
-      </w:r>
-    </w:p>
-    <w:p>
-      <w:pPr>
-        <w:rPr>
-          <w:lang w:val="en-US"/>
-        </w:rPr>
-      </w:pPr>
-      <w:r>
-        <w:rPr>
-          <w:lang w:val="en-US"/>
-        </w:rPr>
-        <w:lastRenderedPageBreak/>
+      <w:ins w:id="63" w:author="João Girão" w:date="2013-03-14T17:33:00Z">
+        <w:r>
+          <w:rPr>
+            <w:lang w:val="en-US"/>
+          </w:rPr>
+          <w:t xml:space="preserve"> </w:t>
+        </w:r>
+        <w:r>
+          <w:rPr>
+            <w:lang w:val="en-US"/>
+          </w:rPr>
+          <w:t>(scale 0-9)</w:t>
+        </w:r>
+      </w:ins>
+    </w:p>
+    <w:p>
+      <w:pPr>
+        <w:jc w:val="both"/>
+        <w:rPr>
+          <w:ins w:id="64" w:author="João Girão" w:date="2013-03-14T17:44:00Z"/>
+          <w:b/>
+          <w:lang w:val="en-US"/>
+        </w:rPr>
+      </w:pPr>
+      <w:ins w:id="65" w:author="João Girão" w:date="2013-03-14T17:44:00Z">
+        <w:r>
+          <w:rPr>
+            <w:b/>
+            <w:lang w:val="en-US"/>
+          </w:rPr>
+          <w:lastRenderedPageBreak/>
+          <w:t>If there are</w:t>
+        </w:r>
+      </w:ins>
+      <w:ins w:id="66" w:author="João Girão" w:date="2013-03-14T17:51:00Z">
+        <w:r>
+          <w:rPr>
+            <w:b/>
+            <w:lang w:val="en-US"/>
+          </w:rPr>
+          <w:t xml:space="preserve"> requirements</w:t>
+        </w:r>
+      </w:ins>
+      <w:ins w:id="67" w:author="João Girão" w:date="2013-03-14T17:44:00Z">
+        <w:r>
+          <w:rPr>
+            <w:b/>
+            <w:lang w:val="en-US"/>
+          </w:rPr>
+          <w:t xml:space="preserve"> inconsistences</w:t>
+        </w:r>
+      </w:ins>
+      <w:ins w:id="68" w:author="João Girão" w:date="2013-03-14T17:51:00Z">
+        <w:r>
+          <w:rPr>
+            <w:b/>
+            <w:lang w:val="en-US"/>
+          </w:rPr>
+          <w:t xml:space="preserve"> and conflicting</w:t>
+        </w:r>
+      </w:ins>
+      <w:ins w:id="69" w:author="João Girão" w:date="2013-03-14T17:44:00Z">
+        <w:r>
+          <w:rPr>
+            <w:b/>
+            <w:lang w:val="en-US"/>
+          </w:rPr>
+          <w:t>:</w:t>
+        </w:r>
+      </w:ins>
+    </w:p>
+    <w:p>
+      <w:pPr>
+        <w:pStyle w:val="PargrafodaLista"/>
+        <w:numPr>
+          <w:ilvl w:val="0"/>
+          <w:numId w:val="8"/>
+        </w:numPr>
+        <w:jc w:val="both"/>
+        <w:rPr>
+          <w:ins w:id="70" w:author="João Girão" w:date="2013-03-14T17:44:00Z"/>
+          <w:lang w:val="en-US"/>
+        </w:rPr>
+      </w:pPr>
+      <w:ins w:id="71" w:author="João Girão" w:date="2013-03-14T17:44:00Z">
+        <w:r>
+          <w:rPr>
+            <w:lang w:val="en-US"/>
+          </w:rPr>
+          <w:t>…</w:t>
+        </w:r>
+      </w:ins>
+    </w:p>
+    <w:p>
+      <w:pPr>
+        <w:rPr>
+          <w:lang w:val="en-US"/>
+          <w:rPrChange w:id="72" w:author="João Girão" w:date="2013-03-14T17:44:00Z">
+            <w:rPr>
+              <w:lang w:val="en-US"/>
+            </w:rPr>
+          </w:rPrChange>
+        </w:rPr>
+        <w:pPrChange w:id="73" w:author="João Girão" w:date="2013-03-14T17:44:00Z">
+          <w:pPr>
+            <w:pStyle w:val="PargrafodaLista"/>
+            <w:numPr>
+              <w:numId w:val="5"/>
+            </w:numPr>
+            <w:ind w:hanging="360"/>
+          </w:pPr>
+        </w:pPrChange>
+      </w:pPr>
+      <w:del w:id="74" w:author="João Girão" w:date="2013-03-14T17:33:00Z">
+        <w:r>
+          <w:rPr>
+            <w:lang w:val="en-US"/>
+            <w:rPrChange w:id="75" w:author="João Girão" w:date="2013-03-14T17:44:00Z">
+              <w:rPr>
+                <w:lang w:val="en-US"/>
+              </w:rPr>
+            </w:rPrChange>
+          </w:rPr>
+          <w:delText xml:space="preserve"> </w:delText>
+        </w:r>
+      </w:del>
+    </w:p>
+    <w:p>
+      <w:pPr>
+        <w:pStyle w:val="PargrafodaLista"/>
+        <w:numPr>
+          <w:ilvl w:val="2"/>
+          <w:numId w:val="3"/>
+        </w:numPr>
+        <w:jc w:val="both"/>
+        <w:rPr>
+          <w:ins w:id="76" w:author="João Girão" w:date="2013-03-14T17:43:00Z"/>
+          <w:rFonts w:asciiTheme="majorHAnsi" w:eastAsiaTheme="majorEastAsia" w:hAnsiTheme="majorHAnsi" w:cstheme="majorBidi"/>
+          <w:b/>
+          <w:bCs/>
+          <w:color w:val="4F81BD" w:themeColor="accent1"/>
+          <w:sz w:val="26"/>
+          <w:szCs w:val="26"/>
+          <w:lang w:val="en-US"/>
+          <w:rPrChange w:id="77" w:author="João Girão" w:date="2013-03-14T17:43:00Z">
+            <w:rPr>
+              <w:ins w:id="78" w:author="João Girão" w:date="2013-03-14T17:43:00Z"/>
+              <w:lang w:val="en-US"/>
+            </w:rPr>
+          </w:rPrChange>
+        </w:rPr>
+        <w:pPrChange w:id="79" w:author="João Girão" w:date="2013-03-14T17:43:00Z">
+          <w:pPr/>
+        </w:pPrChange>
+      </w:pPr>
+      <w:ins w:id="80" w:author="João Girão" w:date="2013-03-14T17:43:00Z">
+        <w:r>
+          <w:rPr>
+            <w:rFonts w:asciiTheme="majorHAnsi" w:eastAsiaTheme="majorEastAsia" w:hAnsiTheme="majorHAnsi" w:cstheme="majorBidi"/>
+            <w:b/>
+            <w:bCs/>
+            <w:color w:val="4F81BD" w:themeColor="accent1"/>
+            <w:sz w:val="26"/>
+            <w:szCs w:val="26"/>
+            <w:lang w:val="en-US"/>
+            <w:rPrChange w:id="81" w:author="João Girão" w:date="2013-03-14T17:43:00Z">
+              <w:rPr>
+                <w:lang w:val="en-US"/>
+              </w:rPr>
+            </w:rPrChange>
+          </w:rPr>
+          <w:t xml:space="preserve"> Requirements Organization</w:t>
+        </w:r>
+      </w:ins>
+    </w:p>
+    <w:p>
+      <w:pPr>
+        <w:jc w:val="both"/>
+        <w:rPr>
+          <w:ins w:id="82" w:author="João Girão" w:date="2013-03-14T17:07:00Z"/>
+          <w:lang w:val="en-US"/>
+        </w:rPr>
+        <w:pPrChange w:id="83" w:author="João Girão" w:date="2013-03-14T16:57:00Z">
+          <w:pPr/>
+        </w:pPrChange>
+      </w:pPr>
+      <w:ins w:id="84" w:author="João Girão" w:date="2013-03-14T17:07:00Z">
+        <w:r>
+          <w:rPr>
+            <w:lang w:val="en-US"/>
+          </w:rPr>
+          <w:t xml:space="preserve">The requirements </w:t>
+        </w:r>
+      </w:ins>
+      <w:ins w:id="85" w:author="João Girão" w:date="2013-03-14T17:09:00Z">
+        <w:r>
+          <w:rPr>
+            <w:lang w:val="en-US"/>
+          </w:rPr>
+          <w:t>should be properly</w:t>
+        </w:r>
+      </w:ins>
+      <w:ins w:id="86" w:author="João Girão" w:date="2013-03-14T17:10:00Z">
+        <w:r>
+          <w:rPr>
+            <w:lang w:val="en-US"/>
+          </w:rPr>
+          <w:t xml:space="preserve"> identified and</w:t>
+        </w:r>
+      </w:ins>
+      <w:ins w:id="87" w:author="João Girão" w:date="2013-03-14T17:09:00Z">
+        <w:r>
+          <w:rPr>
+            <w:lang w:val="en-US"/>
+          </w:rPr>
+          <w:t xml:space="preserve"> categorized: functional requirements, non-functional requirements and user requirements</w:t>
+        </w:r>
+      </w:ins>
+      <w:ins w:id="88" w:author="João Girão" w:date="2013-03-14T17:10:00Z">
+        <w:r>
+          <w:rPr>
+            <w:lang w:val="en-US"/>
+          </w:rPr>
+          <w:t xml:space="preserve">. </w:t>
+        </w:r>
+      </w:ins>
+    </w:p>
+    <w:p>
+      <w:pPr>
+        <w:jc w:val="both"/>
+        <w:rPr>
+          <w:lang w:val="en-US"/>
+        </w:rPr>
+        <w:pPrChange w:id="89" w:author="João Girão" w:date="2013-03-14T16:57:00Z">
+          <w:pPr/>
+        </w:pPrChange>
+      </w:pPr>
+      <w:r>
+        <w:rPr>
+          <w:lang w:val="en-US"/>
+        </w:rPr>
+        <w:t xml:space="preserve">The requirements will be registered in the project file of Enterprise Architect and related to the elements that originated the requirement. </w:t>
+      </w:r>
+    </w:p>
+    <w:p>
+      <w:pPr>
+        <w:jc w:val="both"/>
+        <w:rPr>
+          <w:lang w:val="en-US"/>
+          <w:rPrChange w:id="90" w:author="João Girão" w:date="2013-03-14T17:39:00Z">
+            <w:rPr>
+              <w:lang w:val="en-US"/>
+            </w:rPr>
+          </w:rPrChange>
+        </w:rPr>
+        <w:pPrChange w:id="91" w:author="João Girão" w:date="2013-03-14T17:39:00Z">
+          <w:pPr/>
+        </w:pPrChange>
+      </w:pPr>
+      <w:r>
+        <w:rPr>
+          <w:lang w:val="en-US"/>
+        </w:rPr>
         <w:t xml:space="preserve">The nomination of each requirement must be consistent through them all and must be accorded project by project.  </w:t>
       </w:r>
     </w:p>
     <w:p>
       <w:pPr>
-        <w:rPr>
-          <w:lang w:val="en-US"/>
-        </w:rPr>
+        <w:jc w:val="both"/>
+        <w:rPr>
+          <w:lang w:val="en-US"/>
+        </w:rPr>
+        <w:pPrChange w:id="92" w:author="João Girão" w:date="2013-03-14T16:57:00Z">
+          <w:pPr/>
+        </w:pPrChange>
       </w:pPr>
       <w:r>
         <w:rPr>
@@ -4514,20 +5089,24 @@
           <w:lang w:val="en-US"/>
         </w:rPr>
       </w:pPr>
-      <w:bookmarkStart w:id="14" w:name="_Toc350594980"/>
+      <w:bookmarkStart w:id="93" w:name="_Toc350594980"/>
       <w:r>
         <w:rPr>
           <w:lang w:val="en-US"/>
         </w:rPr>
         <w:t>Tools</w:t>
       </w:r>
-      <w:bookmarkEnd w:id="14"/>
-    </w:p>
-    <w:p>
-      <w:pPr>
-        <w:rPr>
-          <w:lang w:val="en-US"/>
-        </w:rPr>
+      <w:bookmarkEnd w:id="93"/>
+    </w:p>
+    <w:p>
+      <w:pPr>
+        <w:jc w:val="both"/>
+        <w:rPr>
+          <w:lang w:val="en-US"/>
+        </w:rPr>
+        <w:pPrChange w:id="94" w:author="João Girão" w:date="2013-03-14T16:57:00Z">
+          <w:pPr/>
+        </w:pPrChange>
       </w:pPr>
       <w:r>
         <w:rPr>
@@ -4571,20 +5150,24 @@
           <w:lang w:val="en-US"/>
         </w:rPr>
       </w:pPr>
-      <w:bookmarkStart w:id="15" w:name="_Toc350594981"/>
+      <w:bookmarkStart w:id="95" w:name="_Toc350594981"/>
       <w:r>
         <w:rPr>
           <w:lang w:val="en-US"/>
         </w:rPr>
         <w:t>Related Processes</w:t>
       </w:r>
-      <w:bookmarkEnd w:id="15"/>
-    </w:p>
-    <w:p>
-      <w:pPr>
-        <w:rPr>
-          <w:lang w:val="en-US"/>
-        </w:rPr>
+      <w:bookmarkEnd w:id="95"/>
+    </w:p>
+    <w:p>
+      <w:pPr>
+        <w:jc w:val="both"/>
+        <w:rPr>
+          <w:lang w:val="en-US"/>
+        </w:rPr>
+        <w:pPrChange w:id="96" w:author="João Girão" w:date="2013-03-14T16:57:00Z">
+          <w:pPr/>
+        </w:pPrChange>
       </w:pPr>
       <w:r>
         <w:rPr>
@@ -4610,21 +5193,410 @@
           <w:lang w:val="en-US"/>
         </w:rPr>
       </w:pPr>
-      <w:bookmarkStart w:id="16" w:name="_Toc350594982"/>
+      <w:bookmarkStart w:id="97" w:name="_Toc350594982"/>
       <w:r>
         <w:rPr>
           <w:lang w:val="en-US"/>
         </w:rPr>
         <w:t>Measures</w:t>
       </w:r>
-      <w:bookmarkEnd w:id="16"/>
-    </w:p>
-    <w:p>
-      <w:pPr>
-        <w:rPr>
-          <w:lang w:val="en-US"/>
-        </w:rPr>
-      </w:pPr>
+      <w:bookmarkEnd w:id="97"/>
+    </w:p>
+    <w:p>
+      <w:pPr>
+        <w:rPr>
+          <w:ins w:id="98" w:author="João Girão" w:date="2013-03-14T17:44:00Z"/>
+          <w:lang w:val="en-US"/>
+        </w:rPr>
+      </w:pPr>
+      <w:ins w:id="99" w:author="João Girão" w:date="2013-03-14T17:44:00Z">
+        <w:r>
+          <w:rPr>
+            <w:lang w:val="en-US"/>
+          </w:rPr>
+          <w:t>Each for requirement estimate:</w:t>
+        </w:r>
+      </w:ins>
+    </w:p>
+    <w:p>
+      <w:pPr>
+        <w:pStyle w:val="PargrafodaLista"/>
+        <w:numPr>
+          <w:ilvl w:val="0"/>
+          <w:numId w:val="8"/>
+        </w:numPr>
+        <w:rPr>
+          <w:ins w:id="100" w:author="João Girão" w:date="2013-03-14T17:47:00Z"/>
+          <w:lang w:val="en-US"/>
+        </w:rPr>
+        <w:pPrChange w:id="101" w:author="João Girão" w:date="2013-03-14T17:45:00Z">
+          <w:pPr/>
+        </w:pPrChange>
+      </w:pPr>
+      <w:ins w:id="102" w:author="João Girão" w:date="2013-03-14T17:45:00Z">
+        <w:r>
+          <w:rPr>
+            <w:lang w:val="en-US"/>
+          </w:rPr>
+          <w:t xml:space="preserve">Benefit: </w:t>
+        </w:r>
+      </w:ins>
+    </w:p>
+    <w:p>
+      <w:pPr>
+        <w:pStyle w:val="PargrafodaLista"/>
+        <w:numPr>
+          <w:ilvl w:val="1"/>
+          <w:numId w:val="8"/>
+        </w:numPr>
+        <w:rPr>
+          <w:ins w:id="103" w:author="João Girão" w:date="2013-03-14T17:45:00Z"/>
+          <w:lang w:val="en-US"/>
+        </w:rPr>
+        <w:pPrChange w:id="104" w:author="João Girão" w:date="2013-03-14T17:47:00Z">
+          <w:pPr/>
+        </w:pPrChange>
+      </w:pPr>
+      <w:ins w:id="105" w:author="João Girão" w:date="2013-03-14T17:51:00Z">
+        <w:r>
+          <w:rPr>
+            <w:lang w:val="en-US"/>
+          </w:rPr>
+          <w:t>1</w:t>
+        </w:r>
+      </w:ins>
+      <w:ins w:id="106" w:author="João Girão" w:date="2013-03-14T17:45:00Z">
+        <w:r>
+          <w:rPr>
+            <w:lang w:val="en-US"/>
+          </w:rPr>
+          <w:t xml:space="preserve"> useless;</w:t>
+        </w:r>
+      </w:ins>
+    </w:p>
+    <w:p>
+      <w:pPr>
+        <w:pStyle w:val="PargrafodaLista"/>
+        <w:numPr>
+          <w:ilvl w:val="1"/>
+          <w:numId w:val="8"/>
+        </w:numPr>
+        <w:rPr>
+          <w:ins w:id="107" w:author="João Girão" w:date="2013-03-14T17:45:00Z"/>
+          <w:lang w:val="en-US"/>
+        </w:rPr>
+        <w:pPrChange w:id="108" w:author="João Girão" w:date="2013-03-14T17:47:00Z">
+          <w:pPr/>
+        </w:pPrChange>
+      </w:pPr>
+      <w:ins w:id="109" w:author="João Girão" w:date="2013-03-14T17:52:00Z">
+        <w:r>
+          <w:rPr>
+            <w:lang w:val="en-US"/>
+          </w:rPr>
+          <w:t>9</w:t>
+        </w:r>
+      </w:ins>
+      <w:ins w:id="110" w:author="João Girão" w:date="2013-03-14T17:45:00Z">
+        <w:r>
+          <w:rPr>
+            <w:lang w:val="en-US"/>
+          </w:rPr>
+          <w:t xml:space="preserve"> very important;</w:t>
+        </w:r>
+      </w:ins>
+    </w:p>
+    <w:p>
+      <w:pPr>
+        <w:pStyle w:val="PargrafodaLista"/>
+        <w:numPr>
+          <w:ilvl w:val="0"/>
+          <w:numId w:val="8"/>
+        </w:numPr>
+        <w:rPr>
+          <w:ins w:id="111" w:author="João Girão" w:date="2013-03-14T17:47:00Z"/>
+          <w:lang w:val="en-US"/>
+        </w:rPr>
+        <w:pPrChange w:id="112" w:author="João Girão" w:date="2013-03-14T17:45:00Z">
+          <w:pPr/>
+        </w:pPrChange>
+      </w:pPr>
+      <w:ins w:id="113" w:author="João Girão" w:date="2013-03-14T17:46:00Z">
+        <w:r>
+          <w:rPr>
+            <w:lang w:val="en-US"/>
+          </w:rPr>
+          <w:t xml:space="preserve">Penalization: </w:t>
+        </w:r>
+      </w:ins>
+    </w:p>
+    <w:p>
+      <w:pPr>
+        <w:pStyle w:val="PargrafodaLista"/>
+        <w:numPr>
+          <w:ilvl w:val="1"/>
+          <w:numId w:val="8"/>
+        </w:numPr>
+        <w:rPr>
+          <w:ins w:id="114" w:author="João Girão" w:date="2013-03-14T17:46:00Z"/>
+          <w:lang w:val="en-US"/>
+        </w:rPr>
+        <w:pPrChange w:id="115" w:author="João Girão" w:date="2013-03-14T17:47:00Z">
+          <w:pPr/>
+        </w:pPrChange>
+      </w:pPr>
+      <w:ins w:id="116" w:author="João Girão" w:date="2013-03-14T17:46:00Z">
+        <w:r>
+          <w:rPr>
+            <w:lang w:val="en-US"/>
+          </w:rPr>
+          <w:t>1 it has no impact</w:t>
+        </w:r>
+      </w:ins>
+      <w:ins w:id="117" w:author="João Girão" w:date="2013-03-14T17:48:00Z">
+        <w:r>
+          <w:rPr>
+            <w:lang w:val="en-US"/>
+          </w:rPr>
+          <w:t>;</w:t>
+        </w:r>
+      </w:ins>
+    </w:p>
+    <w:p>
+      <w:pPr>
+        <w:pStyle w:val="PargrafodaLista"/>
+        <w:numPr>
+          <w:ilvl w:val="1"/>
+          <w:numId w:val="8"/>
+        </w:numPr>
+        <w:rPr>
+          <w:ins w:id="118" w:author="João Girão" w:date="2013-03-14T17:47:00Z"/>
+          <w:lang w:val="en-US"/>
+        </w:rPr>
+        <w:pPrChange w:id="119" w:author="João Girão" w:date="2013-03-14T17:47:00Z">
+          <w:pPr/>
+        </w:pPrChange>
+      </w:pPr>
+      <w:ins w:id="120" w:author="João Girão" w:date="2013-03-14T17:46:00Z">
+        <w:r>
+          <w:rPr>
+            <w:lang w:val="en-US"/>
+          </w:rPr>
+          <w:t>9</w:t>
+        </w:r>
+      </w:ins>
+      <w:ins w:id="121" w:author="João Girão" w:date="2013-03-14T17:47:00Z">
+        <w:r>
+          <w:rPr>
+            <w:lang w:val="en-US"/>
+          </w:rPr>
+          <w:t xml:space="preserve"> very serious consequences;</w:t>
+        </w:r>
+      </w:ins>
+    </w:p>
+    <w:p>
+      <w:pPr>
+        <w:pStyle w:val="PargrafodaLista"/>
+        <w:numPr>
+          <w:ilvl w:val="0"/>
+          <w:numId w:val="8"/>
+        </w:numPr>
+        <w:rPr>
+          <w:ins w:id="122" w:author="João Girão" w:date="2013-03-14T17:48:00Z"/>
+          <w:lang w:val="en-US"/>
+        </w:rPr>
+        <w:pPrChange w:id="123" w:author="João Girão" w:date="2013-03-14T17:48:00Z">
+          <w:pPr/>
+        </w:pPrChange>
+      </w:pPr>
+      <w:ins w:id="124" w:author="João Girão" w:date="2013-03-14T17:48:00Z">
+        <w:r>
+          <w:rPr>
+            <w:lang w:val="en-US"/>
+          </w:rPr>
+          <w:t>Cost:</w:t>
+        </w:r>
+      </w:ins>
+    </w:p>
+    <w:p>
+      <w:pPr>
+        <w:pStyle w:val="PargrafodaLista"/>
+        <w:numPr>
+          <w:ilvl w:val="1"/>
+          <w:numId w:val="8"/>
+        </w:numPr>
+        <w:rPr>
+          <w:ins w:id="125" w:author="João Girão" w:date="2013-03-14T17:48:00Z"/>
+          <w:lang w:val="en-US"/>
+        </w:rPr>
+        <w:pPrChange w:id="126" w:author="João Girão" w:date="2013-03-14T17:48:00Z">
+          <w:pPr/>
+        </w:pPrChange>
+      </w:pPr>
+      <w:ins w:id="127" w:author="João Girão" w:date="2013-03-14T17:48:00Z">
+        <w:r>
+          <w:rPr>
+            <w:lang w:val="en-US"/>
+          </w:rPr>
+          <w:t>1 very</w:t>
+        </w:r>
+      </w:ins>
+      <w:ins w:id="128" w:author="João Girão" w:date="2013-03-14T17:49:00Z">
+        <w:r>
+          <w:rPr>
+            <w:lang w:val="en-US"/>
+          </w:rPr>
+          <w:t xml:space="preserve"> fast and</w:t>
+        </w:r>
+      </w:ins>
+      <w:ins w:id="129" w:author="João Girão" w:date="2013-03-14T17:48:00Z">
+        <w:r>
+          <w:rPr>
+            <w:lang w:val="en-US"/>
+          </w:rPr>
+          <w:t xml:space="preserve"> easy;</w:t>
+        </w:r>
+      </w:ins>
+    </w:p>
+    <w:p>
+      <w:pPr>
+        <w:pStyle w:val="PargrafodaLista"/>
+        <w:numPr>
+          <w:ilvl w:val="1"/>
+          <w:numId w:val="8"/>
+        </w:numPr>
+        <w:rPr>
+          <w:ins w:id="130" w:author="João Girão" w:date="2013-03-14T17:49:00Z"/>
+          <w:lang w:val="en-US"/>
+        </w:rPr>
+        <w:pPrChange w:id="131" w:author="João Girão" w:date="2013-03-14T17:48:00Z">
+          <w:pPr/>
+        </w:pPrChange>
+      </w:pPr>
+      <w:ins w:id="132" w:author="João Girão" w:date="2013-03-14T17:48:00Z">
+        <w:r>
+          <w:rPr>
+            <w:lang w:val="en-US"/>
+          </w:rPr>
+          <w:t xml:space="preserve">9 very </w:t>
+        </w:r>
+      </w:ins>
+      <w:ins w:id="133" w:author="João Girão" w:date="2013-03-14T17:49:00Z">
+        <w:r>
+          <w:rPr>
+            <w:lang w:val="en-US"/>
+          </w:rPr>
+          <w:t xml:space="preserve">slow and </w:t>
+        </w:r>
+        <w:r>
+          <w:rPr>
+            <w:lang w:val="en-US"/>
+          </w:rPr>
+          <w:t>complex</w:t>
+        </w:r>
+      </w:ins>
+      <w:ins w:id="134" w:author="João Girão" w:date="2013-03-14T17:48:00Z">
+        <w:r>
+          <w:rPr>
+            <w:lang w:val="en-US"/>
+          </w:rPr>
+          <w:t>;</w:t>
+        </w:r>
+      </w:ins>
+    </w:p>
+    <w:p>
+      <w:pPr>
+        <w:pStyle w:val="PargrafodaLista"/>
+        <w:numPr>
+          <w:ilvl w:val="0"/>
+          <w:numId w:val="8"/>
+        </w:numPr>
+        <w:rPr>
+          <w:ins w:id="135" w:author="João Girão" w:date="2013-03-14T17:49:00Z"/>
+          <w:lang w:val="en-US"/>
+        </w:rPr>
+        <w:pPrChange w:id="136" w:author="João Girão" w:date="2013-03-14T17:49:00Z">
+          <w:pPr/>
+        </w:pPrChange>
+      </w:pPr>
+      <w:ins w:id="137" w:author="João Girão" w:date="2013-03-14T17:49:00Z">
+        <w:r>
+          <w:rPr>
+            <w:lang w:val="en-US"/>
+          </w:rPr>
+          <w:t>Risk:</w:t>
+        </w:r>
+      </w:ins>
+    </w:p>
+    <w:p>
+      <w:pPr>
+        <w:pStyle w:val="PargrafodaLista"/>
+        <w:numPr>
+          <w:ilvl w:val="1"/>
+          <w:numId w:val="8"/>
+        </w:numPr>
+        <w:rPr>
+          <w:ins w:id="138" w:author="João Girão" w:date="2013-03-14T17:49:00Z"/>
+          <w:lang w:val="en-US"/>
+        </w:rPr>
+        <w:pPrChange w:id="139" w:author="João Girão" w:date="2013-03-14T17:49:00Z">
+          <w:pPr/>
+        </w:pPrChange>
+      </w:pPr>
+      <w:ins w:id="140" w:author="João Girão" w:date="2013-03-14T17:49:00Z">
+        <w:r>
+          <w:rPr>
+            <w:lang w:val="en-US"/>
+          </w:rPr>
+          <w:t>1 it not exist;</w:t>
+        </w:r>
+      </w:ins>
+    </w:p>
+    <w:p>
+      <w:pPr>
+        <w:pStyle w:val="PargrafodaLista"/>
+        <w:numPr>
+          <w:ilvl w:val="1"/>
+          <w:numId w:val="8"/>
+        </w:numPr>
+        <w:rPr>
+          <w:lang w:val="en-US"/>
+          <w:rPrChange w:id="141" w:author="João Girão" w:date="2013-03-14T17:55:00Z">
+            <w:rPr>
+              <w:lang w:val="en-US"/>
+            </w:rPr>
+          </w:rPrChange>
+        </w:rPr>
+        <w:pPrChange w:id="142" w:author="João Girão" w:date="2013-03-14T17:54:00Z">
+          <w:pPr/>
+        </w:pPrChange>
+      </w:pPr>
+      <w:ins w:id="143" w:author="João Girão" w:date="2013-03-14T17:49:00Z">
+        <w:r>
+          <w:rPr>
+            <w:lang w:val="en-US"/>
+          </w:rPr>
+          <w:t>9 signif</w:t>
+        </w:r>
+      </w:ins>
+      <w:ins w:id="144" w:author="João Girão" w:date="2013-03-14T17:50:00Z">
+        <w:r>
+          <w:rPr>
+            <w:lang w:val="en-US"/>
+          </w:rPr>
+          <w:t>icant</w:t>
+        </w:r>
+      </w:ins>
+      <w:ins w:id="145" w:author="João Girão" w:date="2013-03-14T17:49:00Z">
+        <w:r>
+          <w:rPr>
+            <w:lang w:val="en-US"/>
+          </w:rPr>
+          <w:t xml:space="preserve"> risks;</w:t>
+        </w:r>
+      </w:ins>
+      <w:bookmarkStart w:id="146" w:name="_GoBack"/>
+      <w:bookmarkEnd w:id="146"/>
     </w:p>
     <w:sectPr>
       <w:footerReference w:type="first" r:id="rId14"/>
@@ -4673,11 +5645,19 @@
         <w:lang w:val="en-US"/>
       </w:rPr>
     </w:pPr>
+    <w:proofErr w:type="spellStart"/>
     <w:r>
       <w:rPr>
         <w:lang w:val="en-US"/>
       </w:rPr>
-      <w:t>Projeto Soft</w:t>
+      <w:t>Projeto</w:t>
+    </w:r>
+    <w:proofErr w:type="spellEnd"/>
+    <w:r>
+      <w:rPr>
+        <w:lang w:val="en-US"/>
+      </w:rPr>
+      <w:t xml:space="preserve"> Soft</w:t>
     </w:r>
     <w:r>
       <w:rPr>
@@ -4738,11 +5718,19 @@
         <w:lang w:val="en-US"/>
       </w:rPr>
     </w:pPr>
+    <w:proofErr w:type="spellStart"/>
     <w:r>
       <w:rPr>
         <w:lang w:val="en-US"/>
       </w:rPr>
-      <w:t>Projeto Software 2013</w:t>
+      <w:t>Projeto</w:t>
+    </w:r>
+    <w:proofErr w:type="spellEnd"/>
+    <w:r>
+      <w:rPr>
+        <w:lang w:val="en-US"/>
+      </w:rPr>
+      <w:t xml:space="preserve"> Software 2013</w:t>
     </w:r>
     <w:r>
       <w:rPr>
@@ -4806,11 +5794,19 @@
         <w:lang w:val="en-US"/>
       </w:rPr>
     </w:pPr>
+    <w:proofErr w:type="spellStart"/>
     <w:r>
       <w:rPr>
         <w:lang w:val="en-US"/>
       </w:rPr>
-      <w:t>Projeto Software 2013</w:t>
+      <w:t>Projeto</w:t>
+    </w:r>
+    <w:proofErr w:type="spellEnd"/>
+    <w:r>
+      <w:rPr>
+        <w:lang w:val="en-US"/>
+      </w:rPr>
+      <w:t xml:space="preserve"> Software 2013</w:t>
     </w:r>
   </w:p>
   <w:p>
@@ -4869,7 +5865,7 @@
         <w:noProof/>
         <w:lang w:val="en-US"/>
       </w:rPr>
-      <w:t>2</w:t>
+      <w:t>3</w:t>
     </w:r>
     <w:r>
       <w:fldChar w:fldCharType="end"/>
@@ -4910,9 +5906,27 @@
       </w:sdtPr>
       <w:sdtEndPr/>
       <w:sdtContent>
-        <w:r>
-          <w:t>Requirements Analysis Process</w:t>
-        </w:r>
+        <w:proofErr w:type="spellStart"/>
+        <w:r>
+          <w:t>Requirements</w:t>
+        </w:r>
+        <w:proofErr w:type="spellEnd"/>
+        <w:r>
+          <w:t xml:space="preserve"> </w:t>
+        </w:r>
+        <w:proofErr w:type="spellStart"/>
+        <w:r>
+          <w:t>Analysis</w:t>
+        </w:r>
+        <w:proofErr w:type="spellEnd"/>
+        <w:r>
+          <w:t xml:space="preserve"> </w:t>
+        </w:r>
+        <w:proofErr w:type="spellStart"/>
+        <w:r>
+          <w:t>Process</w:t>
+        </w:r>
+        <w:proofErr w:type="spellEnd"/>
       </w:sdtContent>
     </w:sdt>
     <w:r>
@@ -5039,9 +6053,11 @@
     <w:r>
       <w:tab/>
     </w:r>
+    <w:proofErr w:type="spellStart"/>
     <w:r>
       <w:t>Owner</w:t>
     </w:r>
+    <w:proofErr w:type="spellEnd"/>
     <w:r>
       <w:t xml:space="preserve">: </w:t>
     </w:r>
@@ -5096,9 +6112,11 @@
       </w:sdtPr>
       <w:sdtEndPr/>
       <w:sdtContent>
+        <w:proofErr w:type="spellStart"/>
         <w:r>
           <w:t>Draft</w:t>
         </w:r>
+        <w:proofErr w:type="spellEnd"/>
       </w:sdtContent>
     </w:sdt>
   </w:p>
@@ -5176,9 +6194,11 @@
     <w:r>
       <w:tab/>
     </w:r>
+    <w:proofErr w:type="spellStart"/>
     <w:r>
       <w:t>Owner</w:t>
     </w:r>
+    <w:proofErr w:type="spellEnd"/>
     <w:r>
       <w:t xml:space="preserve">: </w:t>
     </w:r>
@@ -5233,9 +6253,11 @@
       </w:sdtPr>
       <w:sdtEndPr/>
       <w:sdtContent>
+        <w:proofErr w:type="spellStart"/>
         <w:r>
           <w:t>Draft</w:t>
         </w:r>
+        <w:proofErr w:type="spellEnd"/>
       </w:sdtContent>
     </w:sdt>
     <w:r>
@@ -5361,7 +6383,7 @@
         <w:rFonts w:ascii="Courier New" w:hAnsi="Courier New" w:cs="Courier New" w:hint="default"/>
       </w:rPr>
     </w:lvl>
-    <w:lvl w:ilvl="2" w:tplc="08160005" w:tentative="1">
+    <w:lvl w:ilvl="2" w:tplc="08160005">
       <w:start w:val="1"/>
       <w:numFmt w:val="bullet"/>
       <w:lvlText w:val=""/>
@@ -5447,9 +6469,9 @@
     </w:lvl>
   </w:abstractNum>
   <w:abstractNum w:abstractNumId="2">
-    <w:nsid w:val="502C5CEA"/>
+    <w:nsid w:val="49260556"/>
     <w:multiLevelType w:val="hybridMultilevel"/>
-    <w:tmpl w:val="AC42F424"/>
+    <w:tmpl w:val="1772B0C8"/>
     <w:lvl w:ilvl="0" w:tplc="08160001">
       <w:start w:val="1"/>
       <w:numFmt w:val="bullet"/>
@@ -5560,6 +6582,119 @@
     </w:lvl>
   </w:abstractNum>
   <w:abstractNum w:abstractNumId="3">
+    <w:nsid w:val="502C5CEA"/>
+    <w:multiLevelType w:val="hybridMultilevel"/>
+    <w:tmpl w:val="AC42F424"/>
+    <w:lvl w:ilvl="0" w:tplc="08160001">
+      <w:start w:val="1"/>
+      <w:numFmt w:val="bullet"/>
+      <w:lvlText w:val=""/>
+      <w:lvlJc w:val="left"/>
+      <w:pPr>
+        <w:ind w:left="720" w:hanging="360"/>
+      </w:pPr>
+      <w:rPr>
+        <w:rFonts w:ascii="Symbol" w:hAnsi="Symbol" w:hint="default"/>
+      </w:rPr>
+    </w:lvl>
+    <w:lvl w:ilvl="1" w:tplc="08160003">
+      <w:start w:val="1"/>
+      <w:numFmt w:val="bullet"/>
+      <w:lvlText w:val="o"/>
+      <w:lvlJc w:val="left"/>
+      <w:pPr>
+        <w:ind w:left="1440" w:hanging="360"/>
+      </w:pPr>
+      <w:rPr>
+        <w:rFonts w:ascii="Courier New" w:hAnsi="Courier New" w:cs="Courier New" w:hint="default"/>
+      </w:rPr>
+    </w:lvl>
+    <w:lvl w:ilvl="2" w:tplc="08160005" w:tentative="1">
+      <w:start w:val="1"/>
+      <w:numFmt w:val="bullet"/>
+      <w:lvlText w:val=""/>
+      <w:lvlJc w:val="left"/>
+      <w:pPr>
+        <w:ind w:left="2160" w:hanging="360"/>
+      </w:pPr>
+      <w:rPr>
+        <w:rFonts w:ascii="Wingdings" w:hAnsi="Wingdings" w:hint="default"/>
+      </w:rPr>
+    </w:lvl>
+    <w:lvl w:ilvl="3" w:tplc="08160001" w:tentative="1">
+      <w:start w:val="1"/>
+      <w:numFmt w:val="bullet"/>
+      <w:lvlText w:val=""/>
+      <w:lvlJc w:val="left"/>
+      <w:pPr>
+        <w:ind w:left="2880" w:hanging="360"/>
+      </w:pPr>
+      <w:rPr>
+        <w:rFonts w:ascii="Symbol" w:hAnsi="Symbol" w:hint="default"/>
+      </w:rPr>
+    </w:lvl>
+    <w:lvl w:ilvl="4" w:tplc="08160003" w:tentative="1">
+      <w:start w:val="1"/>
+      <w:numFmt w:val="bullet"/>
+      <w:lvlText w:val="o"/>
+      <w:lvlJc w:val="left"/>
+      <w:pPr>
+        <w:ind w:left="3600" w:hanging="360"/>
+      </w:pPr>
+      <w:rPr>
+        <w:rFonts w:ascii="Courier New" w:hAnsi="Courier New" w:cs="Courier New" w:hint="default"/>
+      </w:rPr>
+    </w:lvl>
+    <w:lvl w:ilvl="5" w:tplc="08160005" w:tentative="1">
+      <w:start w:val="1"/>
+      <w:numFmt w:val="bullet"/>
+      <w:lvlText w:val=""/>
+      <w:lvlJc w:val="left"/>
+      <w:pPr>
+        <w:ind w:left="4320" w:hanging="360"/>
+      </w:pPr>
+      <w:rPr>
+        <w:rFonts w:ascii="Wingdings" w:hAnsi="Wingdings" w:hint="default"/>
+      </w:rPr>
+    </w:lvl>
+    <w:lvl w:ilvl="6" w:tplc="08160001" w:tentative="1">
+      <w:start w:val="1"/>
+      <w:numFmt w:val="bullet"/>
+      <w:lvlText w:val=""/>
+      <w:lvlJc w:val="left"/>
+      <w:pPr>
+        <w:ind w:left="5040" w:hanging="360"/>
+      </w:pPr>
+      <w:rPr>
+        <w:rFonts w:ascii="Symbol" w:hAnsi="Symbol" w:hint="default"/>
+      </w:rPr>
+    </w:lvl>
+    <w:lvl w:ilvl="7" w:tplc="08160003" w:tentative="1">
+      <w:start w:val="1"/>
+      <w:numFmt w:val="bullet"/>
+      <w:lvlText w:val="o"/>
+      <w:lvlJc w:val="left"/>
+      <w:pPr>
+        <w:ind w:left="5760" w:hanging="360"/>
+      </w:pPr>
+      <w:rPr>
+        <w:rFonts w:ascii="Courier New" w:hAnsi="Courier New" w:cs="Courier New" w:hint="default"/>
+      </w:rPr>
+    </w:lvl>
+    <w:lvl w:ilvl="8" w:tplc="08160005" w:tentative="1">
+      <w:start w:val="1"/>
+      <w:numFmt w:val="bullet"/>
+      <w:lvlText w:val=""/>
+      <w:lvlJc w:val="left"/>
+      <w:pPr>
+        <w:ind w:left="6480" w:hanging="360"/>
+      </w:pPr>
+      <w:rPr>
+        <w:rFonts w:ascii="Wingdings" w:hAnsi="Wingdings" w:hint="default"/>
+      </w:rPr>
+    </w:lvl>
+  </w:abstractNum>
+  <w:abstractNum w:abstractNumId="4">
     <w:nsid w:val="56B94A30"/>
     <w:multiLevelType w:val="multilevel"/>
     <w:tmpl w:val="0816001F"/>
@@ -5645,7 +6780,7 @@
       </w:pPr>
     </w:lvl>
   </w:abstractNum>
-  <w:abstractNum w:abstractNumId="4">
+  <w:abstractNum w:abstractNumId="5">
     <w:nsid w:val="63C25F82"/>
     <w:multiLevelType w:val="multilevel"/>
     <w:tmpl w:val="0816001F"/>
@@ -5731,7 +6866,7 @@
       </w:pPr>
     </w:lvl>
   </w:abstractNum>
-  <w:abstractNum w:abstractNumId="5">
+  <w:abstractNum w:abstractNumId="6">
     <w:nsid w:val="6E06224F"/>
     <w:multiLevelType w:val="hybridMultilevel"/>
     <w:tmpl w:val="DD26B8B0"/>
@@ -5844,7 +6979,7 @@
       </w:rPr>
     </w:lvl>
   </w:abstractNum>
-  <w:abstractNum w:abstractNumId="6">
+  <w:abstractNum w:abstractNumId="7">
     <w:nsid w:val="7DE45975"/>
     <w:multiLevelType w:val="hybridMultilevel"/>
     <w:tmpl w:val="4F888ECA"/>
@@ -5961,21 +7096,24 @@
     <w:abstractNumId w:val="0"/>
   </w:num>
   <w:num w:numId="2">
-    <w:abstractNumId w:val="3"/>
+    <w:abstractNumId w:val="4"/>
   </w:num>
   <w:num w:numId="3">
-    <w:abstractNumId w:val="4"/>
+    <w:abstractNumId w:val="5"/>
   </w:num>
   <w:num w:numId="4">
     <w:abstractNumId w:val="1"/>
   </w:num>
   <w:num w:numId="5">
-    <w:abstractNumId w:val="5"/>
+    <w:abstractNumId w:val="6"/>
   </w:num>
   <w:num w:numId="6">
-    <w:abstractNumId w:val="6"/>
+    <w:abstractNumId w:val="7"/>
   </w:num>
   <w:num w:numId="7">
+    <w:abstractNumId w:val="3"/>
+  </w:num>
+  <w:num w:numId="8">
     <w:abstractNumId w:val="2"/>
   </w:num>
 </w:numbering>
@@ -7012,7 +8150,7 @@
 </file>
 
 <file path=customXml/itemProps2.xml><?xml version="1.0" encoding="utf-8"?>
-<ds:datastoreItem xmlns:ds="http://schemas.openxmlformats.org/officeDocument/2006/customXml" ds:itemID="{5D5E01B5-D3E1-478B-820F-86F3F686AC9C}">
+<ds:datastoreItem xmlns:ds="http://schemas.openxmlformats.org/officeDocument/2006/customXml" ds:itemID="{EE02EAE2-A90B-4F78-86C5-1949B21EB534}">
   <ds:schemaRefs>
     <ds:schemaRef ds:uri="http://schemas.openxmlformats.org/officeDocument/2006/bibliography"/>
   </ds:schemaRefs>

</xml_diff>

<commit_message>
ready for revision V0.2
</commit_message>
<xml_diff>
--- a/Docs/Processes/Requirements Analysis Process.docx
+++ b/Docs/Processes/Requirements Analysis Process.docx
@@ -1,6 +1,6 @@
 
 <file path=word/document.xml><?xml version="1.0" encoding="utf-8"?>
-<w:document xmlns:ve="http://schemas.openxmlformats.org/markup-compatibility/2006" xmlns:o="urn:schemas-microsoft-com:office:office" xmlns:r="http://schemas.openxmlformats.org/officeDocument/2006/relationships" xmlns:m="http://schemas.openxmlformats.org/officeDocument/2006/math" xmlns:v="urn:schemas-microsoft-com:vml" xmlns:wp="http://schemas.openxmlformats.org/drawingml/2006/wordprocessingDrawing" xmlns:w10="urn:schemas-microsoft-com:office:word" xmlns:w="http://schemas.openxmlformats.org/wordprocessingml/2006/main" xmlns:wne="http://schemas.microsoft.com/office/word/2006/wordml">
+<w:document xmlns:wpc="http://schemas.microsoft.com/office/word/2010/wordprocessingCanvas" xmlns:mc="http://schemas.openxmlformats.org/markup-compatibility/2006" xmlns:o="urn:schemas-microsoft-com:office:office" xmlns:r="http://schemas.openxmlformats.org/officeDocument/2006/relationships" xmlns:m="http://schemas.openxmlformats.org/officeDocument/2006/math" xmlns:v="urn:schemas-microsoft-com:vml" xmlns:wp14="http://schemas.microsoft.com/office/word/2010/wordprocessingDrawing" xmlns:wp="http://schemas.openxmlformats.org/drawingml/2006/wordprocessingDrawing" xmlns:w10="urn:schemas-microsoft-com:office:word" xmlns:w="http://schemas.openxmlformats.org/wordprocessingml/2006/main" xmlns:w14="http://schemas.microsoft.com/office/word/2010/wordml" xmlns:w15="http://schemas.microsoft.com/office/word/2012/wordml" xmlns:wpg="http://schemas.microsoft.com/office/word/2010/wordprocessingGroup" xmlns:wpi="http://schemas.microsoft.com/office/word/2010/wordprocessingInk" xmlns:wne="http://schemas.microsoft.com/office/word/2006/wordml" xmlns:wps="http://schemas.microsoft.com/office/word/2010/wordprocessingShape" mc:Ignorable="w14 w15 wp14">
   <w:body>
     <w:sdt>
       <w:sdtPr>
@@ -27,7 +27,7 @@
             <w:tblBorders>
               <w:left w:val="single" w:sz="18" w:space="0" w:color="4F81BD" w:themeColor="accent1"/>
             </w:tblBorders>
-            <w:tblLook w:val="04A0"/>
+            <w:tblLook w:val="04A0" w:firstRow="1" w:lastRow="0" w:firstColumn="1" w:lastColumn="0" w:noHBand="0" w:noVBand="1"/>
           </w:tblPr>
           <w:tblGrid>
             <w:gridCol w:w="6987"/>
@@ -44,6 +44,7 @@
                 <w:dataBinding w:prefixMappings="xmlns:ns0='http://schemas.openxmlformats.org/officeDocument/2006/extended-properties'" w:xpath="/ns0:Properties[1]/ns0:Company[1]" w:storeItemID="{6668398D-A668-4E3E-A5EB-62B293D839F1}"/>
                 <w:text/>
               </w:sdtPr>
+              <w:sdtEndPr/>
               <w:sdtContent>
                 <w:tc>
                   <w:tcPr>
@@ -94,6 +95,7 @@
                   <w:dataBinding w:prefixMappings="xmlns:ns0='http://schemas.openxmlformats.org/package/2006/metadata/core-properties' xmlns:ns1='http://purl.org/dc/elements/1.1/'" w:xpath="/ns0:coreProperties[1]/ns1:title[1]" w:storeItemID="{6C3C8BC8-F283-45AE-878A-BAB7291924A1}"/>
                   <w:text/>
                 </w:sdtPr>
+                <w:sdtEndPr/>
                 <w:sdtContent>
                   <w:p>
                     <w:pPr>
@@ -133,6 +135,7 @@
                 <w:dataBinding w:prefixMappings="xmlns:ns0='http://schemas.openxmlformats.org/package/2006/metadata/core-properties' xmlns:ns1='http://purl.org/dc/elements/1.1/'" w:xpath="/ns0:coreProperties[1]/ns1:subject[1]" w:storeItemID="{6C3C8BC8-F283-45AE-878A-BAB7291924A1}"/>
                 <w:text/>
               </w:sdtPr>
+              <w:sdtEndPr/>
               <w:sdtContent>
                 <w:tc>
                   <w:tcPr>
@@ -183,7 +186,7 @@
           <w:tblPr>
             <w:tblpPr w:leftFromText="187" w:rightFromText="187" w:horzAnchor="margin" w:tblpXSpec="center" w:tblpYSpec="bottom"/>
             <w:tblW w:w="4000" w:type="pct"/>
-            <w:tblLook w:val="04A0"/>
+            <w:tblLook w:val="04A0" w:firstRow="1" w:lastRow="0" w:firstColumn="1" w:lastColumn="0" w:noHBand="0" w:noVBand="1"/>
           </w:tblPr>
           <w:tblGrid>
             <w:gridCol w:w="6987"/>
@@ -210,6 +213,7 @@
                   <w:dataBinding w:prefixMappings="xmlns:ns0='http://schemas.openxmlformats.org/package/2006/metadata/core-properties' xmlns:ns1='http://purl.org/dc/elements/1.1/'" w:xpath="/ns0:coreProperties[1]/ns1:creator[1]" w:storeItemID="{6C3C8BC8-F283-45AE-878A-BAB7291924A1}"/>
                   <w:text/>
                 </w:sdtPr>
+                <w:sdtEndPr/>
                 <w:sdtContent>
                   <w:p>
                     <w:pPr>
@@ -245,6 +249,7 @@
                     <w:calendar w:val="gregorian"/>
                   </w:date>
                 </w:sdtPr>
+                <w:sdtEndPr/>
                 <w:sdtContent>
                   <w:p>
                     <w:pPr>
@@ -334,10 +339,11 @@
           <w:docPartUnique/>
         </w:docPartObj>
       </w:sdtPr>
+      <w:sdtEndPr/>
       <w:sdtContent>
         <w:p>
           <w:pPr>
-            <w:pStyle w:val="Ttulodondice"/>
+            <w:pStyle w:val="Cabealhodondice"/>
             <w:rPr>
               <w:lang w:val="en-US"/>
             </w:rPr>
@@ -1391,7 +1397,6 @@
       </w:sdtContent>
     </w:sdt>
     <w:p>
-      <w:proofErr w:type="spellStart"/>
       <w:r>
         <w:rPr>
           <w:rFonts w:asciiTheme="majorHAnsi" w:eastAsiaTheme="majorEastAsia" w:hAnsiTheme="majorHAnsi" w:cstheme="majorBidi"/>
@@ -1403,7 +1408,6 @@
         </w:rPr>
         <w:t>Images</w:t>
       </w:r>
-      <w:proofErr w:type="spellEnd"/>
     </w:p>
     <w:p>
       <w:r>
@@ -1648,7 +1652,7 @@
       <w:tblPr>
         <w:tblStyle w:val="Tabelacomgrelha"/>
         <w:tblW w:w="9606" w:type="dxa"/>
-        <w:tblLook w:val="04A0"/>
+        <w:tblLook w:val="04A0" w:firstRow="1" w:lastRow="0" w:firstColumn="1" w:lastColumn="0" w:noHBand="0" w:noVBand="1"/>
       </w:tblPr>
       <w:tblGrid>
         <w:gridCol w:w="1668"/>
@@ -1810,6 +1814,7 @@
                 <w:calendar w:val="gregorian"/>
               </w:date>
             </w:sdtPr>
+            <w:sdtEndPr/>
             <w:sdtContent>
               <w:p>
                 <w:pPr>
@@ -1910,6 +1915,7 @@
                 <w:calendar w:val="gregorian"/>
               </w:date>
             </w:sdtPr>
+            <w:sdtEndPr/>
             <w:sdtContent>
               <w:p>
                 <w:pPr>
@@ -2432,15 +2438,15 @@
       <w:tblPr>
         <w:tblStyle w:val="Tabelacomgrelha"/>
         <w:tblW w:w="9607" w:type="dxa"/>
-        <w:tblLook w:val="04A0"/>
+        <w:tblLook w:val="04A0" w:firstRow="1" w:lastRow="0" w:firstColumn="1" w:lastColumn="0" w:noHBand="0" w:noVBand="1"/>
       </w:tblPr>
       <w:tblGrid>
         <w:gridCol w:w="1726"/>
-        <w:gridCol w:w="2200"/>
+        <w:gridCol w:w="2199"/>
         <w:gridCol w:w="1728"/>
         <w:gridCol w:w="977"/>
         <w:gridCol w:w="1249"/>
-        <w:gridCol w:w="1727"/>
+        <w:gridCol w:w="1728"/>
       </w:tblGrid>
       <w:tr>
         <w:tc>
@@ -2648,6 +2654,7 @@
                 <w:calendar w:val="gregorian"/>
               </w:date>
             </w:sdtPr>
+            <w:sdtEndPr/>
             <w:sdtContent>
               <w:p>
                 <w:pPr>
@@ -2823,6 +2830,12 @@
                 <w:lang w:val="en-US"/>
               </w:rPr>
             </w:pPr>
+            <w:r>
+              <w:rPr>
+                <w:lang w:val="en-US"/>
+              </w:rPr>
+              <w:t>Finishing first draft</w:t>
+            </w:r>
           </w:p>
         </w:tc>
         <w:tc>
@@ -2851,28 +2864,12 @@
                 <w:lang w:val="en-US"/>
               </w:rPr>
             </w:pPr>
-            <w:proofErr w:type="spellStart"/>
-            <w:r>
-              <w:rPr>
-                <w:lang w:val="en-US"/>
-              </w:rPr>
-              <w:t>João</w:t>
-            </w:r>
-            <w:proofErr w:type="spellEnd"/>
-            <w:r>
-              <w:rPr>
-                <w:lang w:val="en-US"/>
-              </w:rPr>
-              <w:t xml:space="preserve"> </w:t>
-            </w:r>
-            <w:proofErr w:type="spellStart"/>
-            <w:r>
-              <w:rPr>
-                <w:lang w:val="en-US"/>
-              </w:rPr>
-              <w:t>Girão</w:t>
-            </w:r>
-            <w:proofErr w:type="spellEnd"/>
+            <w:r>
+              <w:rPr>
+                <w:lang w:val="en-US"/>
+              </w:rPr>
+              <w:t>João Girão</w:t>
+            </w:r>
           </w:p>
         </w:tc>
         <w:tc>
@@ -2922,6 +2919,12 @@
                 <w:lang w:val="en-US"/>
               </w:rPr>
             </w:pPr>
+            <w:r>
+              <w:rPr>
+                <w:lang w:val="en-US"/>
+              </w:rPr>
+              <w:t>Ready for revision</w:t>
+            </w:r>
           </w:p>
         </w:tc>
       </w:tr>
@@ -3618,7 +3621,7 @@
     </w:p>
     <w:p>
       <w:pPr>
-        <w:pStyle w:val="Ttulo1"/>
+        <w:pStyle w:val="Cabealho1"/>
         <w:numPr>
           <w:ilvl w:val="0"/>
           <w:numId w:val="3"/>
@@ -3673,7 +3676,7 @@
     </w:p>
     <w:p>
       <w:pPr>
-        <w:pStyle w:val="Ttulo1"/>
+        <w:pStyle w:val="Cabealho1"/>
         <w:numPr>
           <w:ilvl w:val="0"/>
           <w:numId w:val="3"/>
@@ -3706,7 +3709,7 @@
     </w:p>
     <w:p>
       <w:pPr>
-        <w:pStyle w:val="Ttulo1"/>
+        <w:pStyle w:val="Cabealho1"/>
         <w:numPr>
           <w:ilvl w:val="1"/>
           <w:numId w:val="3"/>
@@ -3792,7 +3795,7 @@
     </w:p>
     <w:p>
       <w:pPr>
-        <w:pStyle w:val="Ttulo1"/>
+        <w:pStyle w:val="Cabealho1"/>
         <w:numPr>
           <w:ilvl w:val="1"/>
           <w:numId w:val="3"/>
@@ -3844,7 +3847,7 @@
     </w:p>
     <w:p>
       <w:pPr>
-        <w:pStyle w:val="Ttulo1"/>
+        <w:pStyle w:val="Cabealho1"/>
         <w:numPr>
           <w:ilvl w:val="0"/>
           <w:numId w:val="3"/>
@@ -3864,7 +3867,7 @@
     </w:p>
     <w:p>
       <w:pPr>
-        <w:pStyle w:val="Ttulo1"/>
+        <w:pStyle w:val="Cabealho1"/>
         <w:numPr>
           <w:ilvl w:val="1"/>
           <w:numId w:val="3"/>
@@ -4196,7 +4199,7 @@
     </w:p>
     <w:p>
       <w:pPr>
-        <w:pStyle w:val="Ttulo1"/>
+        <w:pStyle w:val="Cabealho1"/>
         <w:numPr>
           <w:ilvl w:val="1"/>
           <w:numId w:val="3"/>
@@ -4291,13 +4294,7 @@
         <w:rPr>
           <w:lang w:val="en-US"/>
         </w:rPr>
-        <w:t xml:space="preserve"> </w:t>
-      </w:r>
-      <w:r>
-        <w:rPr>
-          <w:lang w:val="en-US"/>
-        </w:rPr>
-        <w:t xml:space="preserve"> In cases where the assumption or retrains has its origin in the business rules a connection must be made in the EA file to assure traceability.</w:t>
+        <w:t xml:space="preserve">  In cases where the assumption or retrains has its origin in the business rules a connection must be made in the EA file to assure traceability.</w:t>
       </w:r>
     </w:p>
     <w:p>
@@ -4402,7 +4399,7 @@
     </w:p>
     <w:p>
       <w:pPr>
-        <w:pStyle w:val="Ttulo1"/>
+        <w:pStyle w:val="Cabealho1"/>
         <w:numPr>
           <w:ilvl w:val="1"/>
           <w:numId w:val="3"/>
@@ -4559,16 +4556,8 @@
         <w:rPr>
           <w:lang w:val="en-US"/>
         </w:rPr>
-        <w:t xml:space="preserve"> that can be defined </w:t>
-      </w:r>
-      <w:proofErr w:type="gramStart"/>
-      <w:r>
-        <w:rPr>
-          <w:lang w:val="en-US"/>
-        </w:rPr>
-        <w:t>are</w:t>
-      </w:r>
-      <w:proofErr w:type="gramEnd"/>
+        <w:t xml:space="preserve"> that can be defined are</w:t>
+      </w:r>
       <w:r>
         <w:rPr>
           <w:lang w:val="en-US"/>
@@ -4616,7 +4605,7 @@
     </w:p>
     <w:p>
       <w:pPr>
-        <w:pStyle w:val="Ttulo1"/>
+        <w:pStyle w:val="Cabealho1"/>
         <w:numPr>
           <w:ilvl w:val="1"/>
           <w:numId w:val="3"/>
@@ -4657,21 +4646,7 @@
         <w:rPr>
           <w:lang w:val="en-US"/>
         </w:rPr>
-        <w:t xml:space="preserve"> At this stage and as long as the requirements and System Requirements specifications aren’t </w:t>
-      </w:r>
-      <w:proofErr w:type="spellStart"/>
-      <w:r>
-        <w:rPr>
-          <w:lang w:val="en-US"/>
-        </w:rPr>
-        <w:t>baselined</w:t>
-      </w:r>
-      <w:proofErr w:type="spellEnd"/>
-      <w:r>
-        <w:rPr>
-          <w:lang w:val="en-US"/>
-        </w:rPr>
-        <w:t xml:space="preserve"> the requirements can be updated or deprecated without recourse to a formal process.</w:t>
+        <w:t xml:space="preserve"> At this stage and as long as the requirements and System Requirements specifications aren’t baselined the requirements can be updated or deprecated without recourse to a formal process.</w:t>
       </w:r>
       <w:r>
         <w:rPr>
@@ -4697,26 +4672,12 @@
         <w:rPr>
           <w:lang w:val="en-US"/>
         </w:rPr>
-        <w:t xml:space="preserve">Requirements version can only be updated on change state for </w:t>
-      </w:r>
-      <w:proofErr w:type="spellStart"/>
-      <w:r>
-        <w:rPr>
-          <w:lang w:val="en-US"/>
-        </w:rPr>
-        <w:t>baselined</w:t>
-      </w:r>
-      <w:proofErr w:type="spellEnd"/>
-      <w:r>
-        <w:rPr>
-          <w:lang w:val="en-US"/>
-        </w:rPr>
-        <w:t>.</w:t>
-      </w:r>
-    </w:p>
-    <w:p>
-      <w:pPr>
-        <w:pStyle w:val="Ttulo2"/>
+        <w:t>Requirements version can only be updated on change state for baselined.</w:t>
+      </w:r>
+    </w:p>
+    <w:p>
+      <w:pPr>
+        <w:pStyle w:val="Cabealho2"/>
         <w:numPr>
           <w:ilvl w:val="2"/>
           <w:numId w:val="3"/>
@@ -5290,7 +5251,7 @@
     </w:p>
     <w:p>
       <w:pPr>
-        <w:pStyle w:val="Ttulo1"/>
+        <w:pStyle w:val="Cabealho1"/>
         <w:numPr>
           <w:ilvl w:val="1"/>
           <w:numId w:val="3"/>
@@ -5317,21 +5278,7 @@
         <w:rPr>
           <w:lang w:val="en-US"/>
         </w:rPr>
-        <w:t xml:space="preserve">Once the requirements and the SRS are </w:t>
-      </w:r>
-      <w:proofErr w:type="spellStart"/>
-      <w:r>
-        <w:rPr>
-          <w:lang w:val="en-US"/>
-        </w:rPr>
-        <w:t>baselined</w:t>
-      </w:r>
-      <w:proofErr w:type="spellEnd"/>
-      <w:r>
-        <w:rPr>
-          <w:lang w:val="en-US"/>
-        </w:rPr>
-        <w:t xml:space="preserve"> any change to them should follow </w:t>
+        <w:t xml:space="preserve">Once the requirements and the SRS are baselined any change to them should follow </w:t>
       </w:r>
       <w:r>
         <w:rPr>
@@ -5389,7 +5336,31 @@
         <w:rPr>
           <w:lang w:val="en-US"/>
         </w:rPr>
-        <w:t xml:space="preserve"> should:</w:t>
+        <w:t xml:space="preserve"> should</w:t>
+      </w:r>
+      <w:r>
+        <w:rPr>
+          <w:lang w:val="en-US"/>
+        </w:rPr>
+        <w:t xml:space="preserve"> (using Change Requirement </w:t>
+      </w:r>
+      <w:r>
+        <w:rPr>
+          <w:lang w:val="en-US"/>
+        </w:rPr>
+        <w:t>Template</w:t>
+      </w:r>
+      <w:r>
+        <w:rPr>
+          <w:lang w:val="en-US"/>
+        </w:rPr>
+        <w:t>)</w:t>
+      </w:r>
+      <w:r>
+        <w:rPr>
+          <w:lang w:val="en-US"/>
+        </w:rPr>
+        <w:t>:</w:t>
       </w:r>
     </w:p>
     <w:p>
@@ -5490,7 +5461,15 @@
         <w:rPr>
           <w:lang w:val="en-US"/>
         </w:rPr>
-        <w:t>Present the request change to three people:</w:t>
+        <w:t>Present the request change to three p</w:t>
+      </w:r>
+      <w:bookmarkStart w:id="11" w:name="_GoBack"/>
+      <w:bookmarkEnd w:id="11"/>
+      <w:r>
+        <w:rPr>
+          <w:lang w:val="en-US"/>
+        </w:rPr>
+        <w:t>eople:</w:t>
       </w:r>
     </w:p>
     <w:p>
@@ -5787,16 +5766,8 @@
         <w:rPr>
           <w:lang w:val="en-US"/>
         </w:rPr>
-        <w:t xml:space="preserve">The requirements in EA are </w:t>
-      </w:r>
-      <w:proofErr w:type="spellStart"/>
-      <w:r>
-        <w:rPr>
-          <w:lang w:val="en-US"/>
-        </w:rPr>
-        <w:t>baselined</w:t>
-      </w:r>
-      <w:proofErr w:type="spellEnd"/>
+        <w:t>The requirements in EA are baselined</w:t>
+      </w:r>
     </w:p>
     <w:p>
       <w:pPr>
@@ -5871,21 +5842,7 @@
         <w:rPr>
           <w:lang w:val="en-US"/>
         </w:rPr>
-        <w:t xml:space="preserve">Requirements revert to last </w:t>
-      </w:r>
-      <w:proofErr w:type="spellStart"/>
-      <w:r>
-        <w:rPr>
-          <w:lang w:val="en-US"/>
-        </w:rPr>
-        <w:t>baselined</w:t>
-      </w:r>
-      <w:proofErr w:type="spellEnd"/>
-      <w:r>
-        <w:rPr>
-          <w:lang w:val="en-US"/>
-        </w:rPr>
-        <w:t xml:space="preserve"> state</w:t>
+        <w:t>Requirements revert to last baselined state</w:t>
       </w:r>
     </w:p>
     <w:p>
@@ -5927,7 +5884,7 @@
     </w:p>
     <w:p>
       <w:pPr>
-        <w:pStyle w:val="Ttulo1"/>
+        <w:pStyle w:val="Cabealho1"/>
         <w:numPr>
           <w:ilvl w:val="1"/>
           <w:numId w:val="3"/>
@@ -5954,26 +5911,12 @@
         <w:rPr>
           <w:lang w:val="en-US"/>
         </w:rPr>
-        <w:t xml:space="preserve">The activity of deprecating a requirement is similar to the update activity with the distinction that at least some of the requirements involved in the activity will not be </w:t>
-      </w:r>
-      <w:proofErr w:type="spellStart"/>
-      <w:r>
-        <w:rPr>
-          <w:lang w:val="en-US"/>
-        </w:rPr>
-        <w:t>baselined</w:t>
-      </w:r>
-      <w:proofErr w:type="spellEnd"/>
-      <w:r>
-        <w:rPr>
-          <w:lang w:val="en-US"/>
-        </w:rPr>
-        <w:t xml:space="preserve"> but deprecated. </w:t>
-      </w:r>
-    </w:p>
-    <w:p>
-      <w:pPr>
-        <w:pStyle w:val="Ttulo1"/>
+        <w:t xml:space="preserve">The activity of deprecating a requirement is similar to the update activity with the distinction that at least some of the requirements involved in the activity will not be baselined but deprecated. </w:t>
+      </w:r>
+    </w:p>
+    <w:p>
+      <w:pPr>
+        <w:pStyle w:val="Cabealho1"/>
         <w:numPr>
           <w:ilvl w:val="0"/>
           <w:numId w:val="3"/>
@@ -5982,14 +5925,14 @@
           <w:lang w:val="en-US"/>
         </w:rPr>
       </w:pPr>
-      <w:bookmarkStart w:id="11" w:name="_Toc350594980"/>
+      <w:bookmarkStart w:id="12" w:name="_Toc350594980"/>
       <w:r>
         <w:rPr>
           <w:lang w:val="en-US"/>
         </w:rPr>
         <w:t>Tools</w:t>
       </w:r>
-      <w:bookmarkEnd w:id="11"/>
+      <w:bookmarkEnd w:id="12"/>
     </w:p>
     <w:p>
       <w:pPr>
@@ -6031,7 +5974,7 @@
     </w:p>
     <w:p>
       <w:pPr>
-        <w:pStyle w:val="Ttulo1"/>
+        <w:pStyle w:val="Cabealho1"/>
         <w:numPr>
           <w:ilvl w:val="0"/>
           <w:numId w:val="3"/>
@@ -6040,7 +5983,7 @@
           <w:lang w:val="en-US"/>
         </w:rPr>
       </w:pPr>
-      <w:bookmarkStart w:id="12" w:name="_Toc350594981"/>
+      <w:bookmarkStart w:id="13" w:name="_Toc350594981"/>
       <w:r>
         <w:rPr>
           <w:lang w:val="en-US"/>
@@ -6048,7 +5991,7 @@
         <w:lastRenderedPageBreak/>
         <w:t>Related Processes</w:t>
       </w:r>
-      <w:bookmarkEnd w:id="12"/>
+      <w:bookmarkEnd w:id="13"/>
     </w:p>
     <w:p>
       <w:pPr>
@@ -6084,7 +6027,7 @@
     </w:p>
     <w:p>
       <w:pPr>
-        <w:pStyle w:val="Ttulo1"/>
+        <w:pStyle w:val="Cabealho1"/>
         <w:numPr>
           <w:ilvl w:val="0"/>
           <w:numId w:val="3"/>
@@ -6093,14 +6036,14 @@
           <w:lang w:val="en-US"/>
         </w:rPr>
       </w:pPr>
-      <w:bookmarkStart w:id="13" w:name="_Toc350594982"/>
+      <w:bookmarkStart w:id="14" w:name="_Toc350594982"/>
       <w:r>
         <w:rPr>
           <w:lang w:val="en-US"/>
         </w:rPr>
         <w:t>Measures</w:t>
       </w:r>
-      <w:bookmarkEnd w:id="13"/>
+      <w:bookmarkEnd w:id="14"/>
     </w:p>
     <w:p>
       <w:pPr>
@@ -6238,8 +6181,6 @@
           <w:lang w:val="en-US"/>
         </w:rPr>
       </w:pPr>
-      <w:bookmarkStart w:id="14" w:name="_GoBack"/>
-      <w:bookmarkEnd w:id="14"/>
     </w:p>
     <w:sectPr>
       <w:footerReference w:type="first" r:id="rId14"/>
@@ -6255,7 +6196,7 @@
 </file>
 
 <file path=word/endnotes.xml><?xml version="1.0" encoding="utf-8"?>
-<w:endnotes xmlns:ve="http://schemas.openxmlformats.org/markup-compatibility/2006" xmlns:o="urn:schemas-microsoft-com:office:office" xmlns:r="http://schemas.openxmlformats.org/officeDocument/2006/relationships" xmlns:m="http://schemas.openxmlformats.org/officeDocument/2006/math" xmlns:v="urn:schemas-microsoft-com:vml" xmlns:wp="http://schemas.openxmlformats.org/drawingml/2006/wordprocessingDrawing" xmlns:w10="urn:schemas-microsoft-com:office:word" xmlns:w="http://schemas.openxmlformats.org/wordprocessingml/2006/main" xmlns:wne="http://schemas.microsoft.com/office/word/2006/wordml">
+<w:endnotes xmlns:wpc="http://schemas.microsoft.com/office/word/2010/wordprocessingCanvas" xmlns:mc="http://schemas.openxmlformats.org/markup-compatibility/2006" xmlns:o="urn:schemas-microsoft-com:office:office" xmlns:r="http://schemas.openxmlformats.org/officeDocument/2006/relationships" xmlns:m="http://schemas.openxmlformats.org/officeDocument/2006/math" xmlns:v="urn:schemas-microsoft-com:vml" xmlns:wp14="http://schemas.microsoft.com/office/word/2010/wordprocessingDrawing" xmlns:wp="http://schemas.openxmlformats.org/drawingml/2006/wordprocessingDrawing" xmlns:w10="urn:schemas-microsoft-com:office:word" xmlns:w="http://schemas.openxmlformats.org/wordprocessingml/2006/main" xmlns:w14="http://schemas.microsoft.com/office/word/2010/wordml" xmlns:w15="http://schemas.microsoft.com/office/word/2012/wordml" xmlns:wpg="http://schemas.microsoft.com/office/word/2010/wordprocessingGroup" xmlns:wpi="http://schemas.microsoft.com/office/word/2010/wordprocessingInk" xmlns:wne="http://schemas.microsoft.com/office/word/2006/wordml" xmlns:wps="http://schemas.microsoft.com/office/word/2010/wordprocessingShape" mc:Ignorable="w14 w15 wp14">
   <w:endnote w:type="separator" w:id="-1">
     <w:p>
       <w:pPr>
@@ -6280,7 +6221,7 @@
 </file>
 
 <file path=word/footer1.xml><?xml version="1.0" encoding="utf-8"?>
-<w:ftr xmlns:ve="http://schemas.openxmlformats.org/markup-compatibility/2006" xmlns:o="urn:schemas-microsoft-com:office:office" xmlns:r="http://schemas.openxmlformats.org/officeDocument/2006/relationships" xmlns:m="http://schemas.openxmlformats.org/officeDocument/2006/math" xmlns:v="urn:schemas-microsoft-com:vml" xmlns:wp="http://schemas.openxmlformats.org/drawingml/2006/wordprocessingDrawing" xmlns:w10="urn:schemas-microsoft-com:office:word" xmlns:w="http://schemas.openxmlformats.org/wordprocessingml/2006/main" xmlns:wne="http://schemas.microsoft.com/office/word/2006/wordml">
+<w:ftr xmlns:wpc="http://schemas.microsoft.com/office/word/2010/wordprocessingCanvas" xmlns:mc="http://schemas.openxmlformats.org/markup-compatibility/2006" xmlns:o="urn:schemas-microsoft-com:office:office" xmlns:r="http://schemas.openxmlformats.org/officeDocument/2006/relationships" xmlns:m="http://schemas.openxmlformats.org/officeDocument/2006/math" xmlns:v="urn:schemas-microsoft-com:vml" xmlns:wp14="http://schemas.microsoft.com/office/word/2010/wordprocessingDrawing" xmlns:wp="http://schemas.openxmlformats.org/drawingml/2006/wordprocessingDrawing" xmlns:w10="urn:schemas-microsoft-com:office:word" xmlns:w="http://schemas.openxmlformats.org/wordprocessingml/2006/main" xmlns:w14="http://schemas.microsoft.com/office/word/2010/wordml" xmlns:w15="http://schemas.microsoft.com/office/word/2012/wordml" xmlns:wpg="http://schemas.microsoft.com/office/word/2010/wordprocessingGroup" xmlns:wpi="http://schemas.microsoft.com/office/word/2010/wordprocessingInk" xmlns:wne="http://schemas.microsoft.com/office/word/2006/wordml" xmlns:wps="http://schemas.microsoft.com/office/word/2010/wordprocessingShape" mc:Ignorable="w14 w15 wp14">
   <w:p>
     <w:pPr>
       <w:pStyle w:val="Rodap"/>
@@ -6288,19 +6229,11 @@
         <w:lang w:val="en-US"/>
       </w:rPr>
     </w:pPr>
-    <w:proofErr w:type="spellStart"/>
     <w:r>
       <w:rPr>
         <w:lang w:val="en-US"/>
       </w:rPr>
-      <w:t>Projeto</w:t>
-    </w:r>
-    <w:proofErr w:type="spellEnd"/>
-    <w:r>
-      <w:rPr>
-        <w:lang w:val="en-US"/>
-      </w:rPr>
-      <w:t xml:space="preserve"> Soft</w:t>
+      <w:t>Projeto Soft</w:t>
     </w:r>
     <w:r>
       <w:rPr>
@@ -6326,6 +6259,7 @@
         <w:dataBinding w:prefixMappings="xmlns:ns0='http://purl.org/dc/elements/1.1/' xmlns:ns1='http://schemas.openxmlformats.org/package/2006/metadata/core-properties' " w:xpath="/ns1:coreProperties[1]/ns0:title[1]" w:storeItemID="{6C3C8BC8-F283-45AE-878A-BAB7291924A1}"/>
         <w:text/>
       </w:sdtPr>
+      <w:sdtEndPr/>
       <w:sdtContent>
         <w:r>
           <w:rPr>
@@ -6352,7 +6286,7 @@
 </file>
 
 <file path=word/footer2.xml><?xml version="1.0" encoding="utf-8"?>
-<w:ftr xmlns:ve="http://schemas.openxmlformats.org/markup-compatibility/2006" xmlns:o="urn:schemas-microsoft-com:office:office" xmlns:r="http://schemas.openxmlformats.org/officeDocument/2006/relationships" xmlns:m="http://schemas.openxmlformats.org/officeDocument/2006/math" xmlns:v="urn:schemas-microsoft-com:vml" xmlns:wp="http://schemas.openxmlformats.org/drawingml/2006/wordprocessingDrawing" xmlns:w10="urn:schemas-microsoft-com:office:word" xmlns:w="http://schemas.openxmlformats.org/wordprocessingml/2006/main" xmlns:wne="http://schemas.microsoft.com/office/word/2006/wordml">
+<w:ftr xmlns:wpc="http://schemas.microsoft.com/office/word/2010/wordprocessingCanvas" xmlns:mc="http://schemas.openxmlformats.org/markup-compatibility/2006" xmlns:o="urn:schemas-microsoft-com:office:office" xmlns:r="http://schemas.openxmlformats.org/officeDocument/2006/relationships" xmlns:m="http://schemas.openxmlformats.org/officeDocument/2006/math" xmlns:v="urn:schemas-microsoft-com:vml" xmlns:wp14="http://schemas.microsoft.com/office/word/2010/wordprocessingDrawing" xmlns:wp="http://schemas.openxmlformats.org/drawingml/2006/wordprocessingDrawing" xmlns:w10="urn:schemas-microsoft-com:office:word" xmlns:w="http://schemas.openxmlformats.org/wordprocessingml/2006/main" xmlns:w14="http://schemas.microsoft.com/office/word/2010/wordml" xmlns:w15="http://schemas.microsoft.com/office/word/2012/wordml" xmlns:wpg="http://schemas.microsoft.com/office/word/2010/wordprocessingGroup" xmlns:wpi="http://schemas.microsoft.com/office/word/2010/wordprocessingInk" xmlns:wne="http://schemas.microsoft.com/office/word/2006/wordml" xmlns:wps="http://schemas.microsoft.com/office/word/2010/wordprocessingShape" mc:Ignorable="w14 w15 wp14">
   <w:p>
     <w:pPr>
       <w:pStyle w:val="Rodap"/>
@@ -6360,19 +6294,11 @@
         <w:lang w:val="en-US"/>
       </w:rPr>
     </w:pPr>
-    <w:proofErr w:type="spellStart"/>
     <w:r>
       <w:rPr>
         <w:lang w:val="en-US"/>
       </w:rPr>
-      <w:t>Projeto</w:t>
-    </w:r>
-    <w:proofErr w:type="spellEnd"/>
-    <w:r>
-      <w:rPr>
-        <w:lang w:val="en-US"/>
-      </w:rPr>
-      <w:t xml:space="preserve"> Software 2013</w:t>
+      <w:t>Projeto Software 2013</w:t>
     </w:r>
     <w:r>
       <w:rPr>
@@ -6407,6 +6333,7 @@
         <w:dataBinding w:prefixMappings="xmlns:ns0='http://purl.org/dc/elements/1.1/' xmlns:ns1='http://schemas.openxmlformats.org/package/2006/metadata/core-properties' " w:xpath="/ns1:coreProperties[1]/ns0:title[1]" w:storeItemID="{6C3C8BC8-F283-45AE-878A-BAB7291924A1}"/>
         <w:text/>
       </w:sdtPr>
+      <w:sdtEndPr/>
       <w:sdtContent>
         <w:r>
           <w:rPr>
@@ -6427,7 +6354,7 @@
 </file>
 
 <file path=word/footer3.xml><?xml version="1.0" encoding="utf-8"?>
-<w:ftr xmlns:ve="http://schemas.openxmlformats.org/markup-compatibility/2006" xmlns:o="urn:schemas-microsoft-com:office:office" xmlns:r="http://schemas.openxmlformats.org/officeDocument/2006/relationships" xmlns:m="http://schemas.openxmlformats.org/officeDocument/2006/math" xmlns:v="urn:schemas-microsoft-com:vml" xmlns:wp="http://schemas.openxmlformats.org/drawingml/2006/wordprocessingDrawing" xmlns:w10="urn:schemas-microsoft-com:office:word" xmlns:w="http://schemas.openxmlformats.org/wordprocessingml/2006/main" xmlns:wne="http://schemas.microsoft.com/office/word/2006/wordml">
+<w:ftr xmlns:wpc="http://schemas.microsoft.com/office/word/2010/wordprocessingCanvas" xmlns:mc="http://schemas.openxmlformats.org/markup-compatibility/2006" xmlns:o="urn:schemas-microsoft-com:office:office" xmlns:r="http://schemas.openxmlformats.org/officeDocument/2006/relationships" xmlns:m="http://schemas.openxmlformats.org/officeDocument/2006/math" xmlns:v="urn:schemas-microsoft-com:vml" xmlns:wp14="http://schemas.microsoft.com/office/word/2010/wordprocessingDrawing" xmlns:wp="http://schemas.openxmlformats.org/drawingml/2006/wordprocessingDrawing" xmlns:w10="urn:schemas-microsoft-com:office:word" xmlns:w="http://schemas.openxmlformats.org/wordprocessingml/2006/main" xmlns:w14="http://schemas.microsoft.com/office/word/2010/wordml" xmlns:w15="http://schemas.microsoft.com/office/word/2012/wordml" xmlns:wpg="http://schemas.microsoft.com/office/word/2010/wordprocessingGroup" xmlns:wpi="http://schemas.microsoft.com/office/word/2010/wordprocessingInk" xmlns:wne="http://schemas.microsoft.com/office/word/2006/wordml" xmlns:wps="http://schemas.microsoft.com/office/word/2010/wordprocessingShape" mc:Ignorable="w14 w15 wp14">
   <w:p>
     <w:pPr>
       <w:pStyle w:val="Rodap"/>
@@ -6435,19 +6362,11 @@
         <w:lang w:val="en-US"/>
       </w:rPr>
     </w:pPr>
-    <w:proofErr w:type="spellStart"/>
     <w:r>
       <w:rPr>
         <w:lang w:val="en-US"/>
       </w:rPr>
-      <w:t>Projeto</w:t>
-    </w:r>
-    <w:proofErr w:type="spellEnd"/>
-    <w:r>
-      <w:rPr>
-        <w:lang w:val="en-US"/>
-      </w:rPr>
-      <w:t xml:space="preserve"> Software 2013</w:t>
+      <w:t>Projeto Software 2013</w:t>
     </w:r>
   </w:p>
   <w:p>
@@ -6467,6 +6386,7 @@
         <w:dataBinding w:prefixMappings="xmlns:ns0='http://purl.org/dc/elements/1.1/' xmlns:ns1='http://schemas.openxmlformats.org/package/2006/metadata/core-properties' " w:xpath="/ns1:coreProperties[1]/ns0:title[1]" w:storeItemID="{6C3C8BC8-F283-45AE-878A-BAB7291924A1}"/>
         <w:text/>
       </w:sdtPr>
+      <w:sdtEndPr/>
       <w:sdtContent>
         <w:r>
           <w:rPr>
@@ -6505,7 +6425,7 @@
         <w:noProof/>
         <w:lang w:val="en-US"/>
       </w:rPr>
-      <w:t>ii</w:t>
+      <w:t>3</w:t>
     </w:r>
     <w:r>
       <w:fldChar w:fldCharType="end"/>
@@ -6515,7 +6435,7 @@
 </file>
 
 <file path=word/footer4.xml><?xml version="1.0" encoding="utf-8"?>
-<w:ftr xmlns:ve="http://schemas.openxmlformats.org/markup-compatibility/2006" xmlns:o="urn:schemas-microsoft-com:office:office" xmlns:r="http://schemas.openxmlformats.org/officeDocument/2006/relationships" xmlns:m="http://schemas.openxmlformats.org/officeDocument/2006/math" xmlns:v="urn:schemas-microsoft-com:vml" xmlns:wp="http://schemas.openxmlformats.org/drawingml/2006/wordprocessingDrawing" xmlns:w10="urn:schemas-microsoft-com:office:word" xmlns:w="http://schemas.openxmlformats.org/wordprocessingml/2006/main" xmlns:wne="http://schemas.microsoft.com/office/word/2006/wordml">
+<w:ftr xmlns:wpc="http://schemas.microsoft.com/office/word/2010/wordprocessingCanvas" xmlns:mc="http://schemas.openxmlformats.org/markup-compatibility/2006" xmlns:o="urn:schemas-microsoft-com:office:office" xmlns:r="http://schemas.openxmlformats.org/officeDocument/2006/relationships" xmlns:m="http://schemas.openxmlformats.org/officeDocument/2006/math" xmlns:v="urn:schemas-microsoft-com:vml" xmlns:wp14="http://schemas.microsoft.com/office/word/2010/wordprocessingDrawing" xmlns:wp="http://schemas.openxmlformats.org/drawingml/2006/wordprocessingDrawing" xmlns:w10="urn:schemas-microsoft-com:office:word" xmlns:w="http://schemas.openxmlformats.org/wordprocessingml/2006/main" xmlns:w14="http://schemas.microsoft.com/office/word/2010/wordml" xmlns:w15="http://schemas.microsoft.com/office/word/2012/wordml" xmlns:wpg="http://schemas.microsoft.com/office/word/2010/wordprocessingGroup" xmlns:wpi="http://schemas.microsoft.com/office/word/2010/wordprocessingInk" xmlns:wne="http://schemas.microsoft.com/office/word/2006/wordml" xmlns:wps="http://schemas.microsoft.com/office/word/2010/wordprocessingShape" mc:Ignorable="w14 w15 wp14">
   <w:p>
     <w:pPr>
       <w:pStyle w:val="Rodap"/>
@@ -6544,28 +6464,11 @@
         <w:dataBinding w:prefixMappings="xmlns:ns0='http://purl.org/dc/elements/1.1/' xmlns:ns1='http://schemas.openxmlformats.org/package/2006/metadata/core-properties' " w:xpath="/ns1:coreProperties[1]/ns0:title[1]" w:storeItemID="{6C3C8BC8-F283-45AE-878A-BAB7291924A1}"/>
         <w:text/>
       </w:sdtPr>
+      <w:sdtEndPr/>
       <w:sdtContent>
-        <w:proofErr w:type="spellStart"/>
         <w:r>
-          <w:t>Requirements</w:t>
+          <w:t>Requirements Analysis Process</w:t>
         </w:r>
-        <w:proofErr w:type="spellEnd"/>
-        <w:r>
-          <w:t xml:space="preserve"> </w:t>
-        </w:r>
-        <w:proofErr w:type="spellStart"/>
-        <w:r>
-          <w:t>Analysis</w:t>
-        </w:r>
-        <w:proofErr w:type="spellEnd"/>
-        <w:r>
-          <w:t xml:space="preserve"> </w:t>
-        </w:r>
-        <w:proofErr w:type="spellStart"/>
-        <w:r>
-          <w:t>Process</w:t>
-        </w:r>
-        <w:proofErr w:type="spellEnd"/>
       </w:sdtContent>
     </w:sdt>
     <w:r>
@@ -6597,7 +6500,7 @@
 </file>
 
 <file path=word/footnotes.xml><?xml version="1.0" encoding="utf-8"?>
-<w:footnotes xmlns:ve="http://schemas.openxmlformats.org/markup-compatibility/2006" xmlns:o="urn:schemas-microsoft-com:office:office" xmlns:r="http://schemas.openxmlformats.org/officeDocument/2006/relationships" xmlns:m="http://schemas.openxmlformats.org/officeDocument/2006/math" xmlns:v="urn:schemas-microsoft-com:vml" xmlns:wp="http://schemas.openxmlformats.org/drawingml/2006/wordprocessingDrawing" xmlns:w10="urn:schemas-microsoft-com:office:word" xmlns:w="http://schemas.openxmlformats.org/wordprocessingml/2006/main" xmlns:wne="http://schemas.microsoft.com/office/word/2006/wordml">
+<w:footnotes xmlns:wpc="http://schemas.microsoft.com/office/word/2010/wordprocessingCanvas" xmlns:mc="http://schemas.openxmlformats.org/markup-compatibility/2006" xmlns:o="urn:schemas-microsoft-com:office:office" xmlns:r="http://schemas.openxmlformats.org/officeDocument/2006/relationships" xmlns:m="http://schemas.openxmlformats.org/officeDocument/2006/math" xmlns:v="urn:schemas-microsoft-com:vml" xmlns:wp14="http://schemas.microsoft.com/office/word/2010/wordprocessingDrawing" xmlns:wp="http://schemas.openxmlformats.org/drawingml/2006/wordprocessingDrawing" xmlns:w10="urn:schemas-microsoft-com:office:word" xmlns:w="http://schemas.openxmlformats.org/wordprocessingml/2006/main" xmlns:w14="http://schemas.microsoft.com/office/word/2010/wordml" xmlns:w15="http://schemas.microsoft.com/office/word/2012/wordml" xmlns:wpg="http://schemas.microsoft.com/office/word/2010/wordprocessingGroup" xmlns:wpi="http://schemas.microsoft.com/office/word/2010/wordprocessingInk" xmlns:wne="http://schemas.microsoft.com/office/word/2006/wordml" xmlns:wps="http://schemas.microsoft.com/office/word/2010/wordprocessingShape" mc:Ignorable="w14 w15 wp14">
   <w:footnote w:type="separator" w:id="-1">
     <w:p>
       <w:pPr>
@@ -6622,7 +6525,7 @@
 </file>
 
 <file path=word/header1.xml><?xml version="1.0" encoding="utf-8"?>
-<w:hdr xmlns:ve="http://schemas.openxmlformats.org/markup-compatibility/2006" xmlns:o="urn:schemas-microsoft-com:office:office" xmlns:r="http://schemas.openxmlformats.org/officeDocument/2006/relationships" xmlns:m="http://schemas.openxmlformats.org/officeDocument/2006/math" xmlns:v="urn:schemas-microsoft-com:vml" xmlns:wp="http://schemas.openxmlformats.org/drawingml/2006/wordprocessingDrawing" xmlns:w10="urn:schemas-microsoft-com:office:word" xmlns:w="http://schemas.openxmlformats.org/wordprocessingml/2006/main" xmlns:wne="http://schemas.microsoft.com/office/word/2006/wordml">
+<w:hdr xmlns:wpc="http://schemas.microsoft.com/office/word/2010/wordprocessingCanvas" xmlns:mc="http://schemas.openxmlformats.org/markup-compatibility/2006" xmlns:o="urn:schemas-microsoft-com:office:office" xmlns:r="http://schemas.openxmlformats.org/officeDocument/2006/relationships" xmlns:m="http://schemas.openxmlformats.org/officeDocument/2006/math" xmlns:v="urn:schemas-microsoft-com:vml" xmlns:wp14="http://schemas.microsoft.com/office/word/2010/wordprocessingDrawing" xmlns:wp="http://schemas.openxmlformats.org/drawingml/2006/wordprocessingDrawing" xmlns:w10="urn:schemas-microsoft-com:office:word" xmlns:w="http://schemas.openxmlformats.org/wordprocessingml/2006/main" xmlns:w14="http://schemas.microsoft.com/office/word/2010/wordml" xmlns:w15="http://schemas.microsoft.com/office/word/2012/wordml" xmlns:wpg="http://schemas.microsoft.com/office/word/2010/wordprocessingGroup" xmlns:wpi="http://schemas.microsoft.com/office/word/2010/wordprocessingInk" xmlns:wne="http://schemas.microsoft.com/office/word/2006/wordml" xmlns:wps="http://schemas.microsoft.com/office/word/2010/wordprocessingShape" mc:Ignorable="w14 w15 wp14">
   <w:p>
     <w:pPr>
       <w:pStyle w:val="Cabealho"/>
@@ -6633,7 +6536,7 @@
         <w:lang w:eastAsia="pt-PT"/>
       </w:rPr>
       <w:drawing>
-        <wp:anchor distT="0" distB="0" distL="114300" distR="114300" simplePos="0" relativeHeight="251657216" behindDoc="0" locked="0" layoutInCell="1" allowOverlap="1">
+        <wp:anchor distT="0" distB="0" distL="114300" distR="114300" simplePos="0" relativeHeight="251656192" behindDoc="0" locked="0" layoutInCell="1" allowOverlap="1" wp14:anchorId="66720EC6" wp14:editId="40ADC295">
           <wp:simplePos x="0" y="0"/>
           <wp:positionH relativeFrom="column">
             <wp:posOffset>15239</wp:posOffset>
@@ -6692,11 +6595,9 @@
     <w:r>
       <w:tab/>
     </w:r>
-    <w:proofErr w:type="spellStart"/>
     <w:r>
       <w:t>Owner</w:t>
     </w:r>
-    <w:proofErr w:type="spellEnd"/>
     <w:r>
       <w:t xml:space="preserve">: </w:t>
     </w:r>
@@ -6707,6 +6608,7 @@
         <w:dataBinding w:prefixMappings="xmlns:ns0='http://purl.org/dc/elements/1.1/' xmlns:ns1='http://schemas.openxmlformats.org/package/2006/metadata/core-properties' " w:xpath="/ns1:coreProperties[1]/ns0:creator[1]" w:storeItemID="{6C3C8BC8-F283-45AE-878A-BAB7291924A1}"/>
         <w:text/>
       </w:sdtPr>
+      <w:sdtEndPr/>
       <w:sdtContent>
         <w:r>
           <w:t>Carla Machado</w:t>
@@ -6731,9 +6633,10 @@
         <w:dataBinding w:prefixMappings="xmlns:ns0='http://purl.org/dc/elements/1.1/' xmlns:ns1='http://schemas.openxmlformats.org/package/2006/metadata/core-properties' " w:xpath="/ns1:coreProperties[1]/ns0:description[1]" w:storeItemID="{6C3C8BC8-F283-45AE-878A-BAB7291924A1}"/>
         <w:text w:multiLine="1"/>
       </w:sdtPr>
+      <w:sdtEndPr/>
       <w:sdtContent>
         <w:r>
-          <w:t>V0.1</w:t>
+          <w:t>V0.2</w:t>
         </w:r>
       </w:sdtContent>
     </w:sdt>
@@ -6747,12 +6650,11 @@
         <w:dataBinding w:prefixMappings="xmlns:ns0='http://purl.org/dc/elements/1.1/' xmlns:ns1='http://schemas.openxmlformats.org/package/2006/metadata/core-properties' " w:xpath="/ns1:coreProperties[1]/ns1:contentStatus[1]" w:storeItemID="{6C3C8BC8-F283-45AE-878A-BAB7291924A1}"/>
         <w:text/>
       </w:sdtPr>
+      <w:sdtEndPr/>
       <w:sdtContent>
-        <w:proofErr w:type="spellStart"/>
         <w:r>
-          <w:t>Draft</w:t>
+          <w:t>Ready for Revision</w:t>
         </w:r>
-        <w:proofErr w:type="spellEnd"/>
       </w:sdtContent>
     </w:sdt>
   </w:p>
@@ -6760,7 +6662,7 @@
 </file>
 
 <file path=word/header2.xml><?xml version="1.0" encoding="utf-8"?>
-<w:hdr xmlns:ve="http://schemas.openxmlformats.org/markup-compatibility/2006" xmlns:o="urn:schemas-microsoft-com:office:office" xmlns:r="http://schemas.openxmlformats.org/officeDocument/2006/relationships" xmlns:m="http://schemas.openxmlformats.org/officeDocument/2006/math" xmlns:v="urn:schemas-microsoft-com:vml" xmlns:wp="http://schemas.openxmlformats.org/drawingml/2006/wordprocessingDrawing" xmlns:w10="urn:schemas-microsoft-com:office:word" xmlns:w="http://schemas.openxmlformats.org/wordprocessingml/2006/main" xmlns:wne="http://schemas.microsoft.com/office/word/2006/wordml">
+<w:hdr xmlns:wpc="http://schemas.microsoft.com/office/word/2010/wordprocessingCanvas" xmlns:mc="http://schemas.openxmlformats.org/markup-compatibility/2006" xmlns:o="urn:schemas-microsoft-com:office:office" xmlns:r="http://schemas.openxmlformats.org/officeDocument/2006/relationships" xmlns:m="http://schemas.openxmlformats.org/officeDocument/2006/math" xmlns:v="urn:schemas-microsoft-com:vml" xmlns:wp14="http://schemas.microsoft.com/office/word/2010/wordprocessingDrawing" xmlns:wp="http://schemas.openxmlformats.org/drawingml/2006/wordprocessingDrawing" xmlns:w10="urn:schemas-microsoft-com:office:word" xmlns:w="http://schemas.openxmlformats.org/wordprocessingml/2006/main" xmlns:w14="http://schemas.microsoft.com/office/word/2010/wordml" xmlns:w15="http://schemas.microsoft.com/office/word/2012/wordml" xmlns:wpg="http://schemas.microsoft.com/office/word/2010/wordprocessingGroup" xmlns:wpi="http://schemas.microsoft.com/office/word/2010/wordprocessingInk" xmlns:wne="http://schemas.microsoft.com/office/word/2006/wordml" xmlns:wps="http://schemas.microsoft.com/office/word/2010/wordprocessingShape" mc:Ignorable="w14 w15 wp14">
   <w:p>
     <w:pPr>
       <w:pStyle w:val="Cabealho"/>
@@ -6771,7 +6673,7 @@
         <w:lang w:eastAsia="pt-PT"/>
       </w:rPr>
       <w:drawing>
-        <wp:anchor distT="0" distB="0" distL="114300" distR="114300" simplePos="0" relativeHeight="251659264" behindDoc="0" locked="0" layoutInCell="1" allowOverlap="1">
+        <wp:anchor distT="0" distB="0" distL="114300" distR="114300" simplePos="0" relativeHeight="251658240" behindDoc="0" locked="0" layoutInCell="1" allowOverlap="1" wp14:anchorId="67FE2FE7" wp14:editId="1D808D28">
           <wp:simplePos x="0" y="0"/>
           <wp:positionH relativeFrom="column">
             <wp:posOffset>81915</wp:posOffset>
@@ -6830,11 +6732,9 @@
     <w:r>
       <w:tab/>
     </w:r>
-    <w:proofErr w:type="spellStart"/>
     <w:r>
       <w:t>Owner</w:t>
     </w:r>
-    <w:proofErr w:type="spellEnd"/>
     <w:r>
       <w:t xml:space="preserve">: </w:t>
     </w:r>
@@ -6845,6 +6745,7 @@
         <w:dataBinding w:prefixMappings="xmlns:ns0='http://purl.org/dc/elements/1.1/' xmlns:ns1='http://schemas.openxmlformats.org/package/2006/metadata/core-properties' " w:xpath="/ns1:coreProperties[1]/ns0:creator[1]" w:storeItemID="{6C3C8BC8-F283-45AE-878A-BAB7291924A1}"/>
         <w:text/>
       </w:sdtPr>
+      <w:sdtEndPr/>
       <w:sdtContent>
         <w:r>
           <w:t>Carla Machado</w:t>
@@ -6869,9 +6770,10 @@
         <w:dataBinding w:prefixMappings="xmlns:ns0='http://purl.org/dc/elements/1.1/' xmlns:ns1='http://schemas.openxmlformats.org/package/2006/metadata/core-properties' " w:xpath="/ns1:coreProperties[1]/ns0:description[1]" w:storeItemID="{6C3C8BC8-F283-45AE-878A-BAB7291924A1}"/>
         <w:text w:multiLine="1"/>
       </w:sdtPr>
+      <w:sdtEndPr/>
       <w:sdtContent>
         <w:r>
-          <w:t>V0.1</w:t>
+          <w:t>V0.2</w:t>
         </w:r>
       </w:sdtContent>
     </w:sdt>
@@ -6885,12 +6787,11 @@
         <w:dataBinding w:prefixMappings="xmlns:ns0='http://purl.org/dc/elements/1.1/' xmlns:ns1='http://schemas.openxmlformats.org/package/2006/metadata/core-properties' " w:xpath="/ns1:coreProperties[1]/ns1:contentStatus[1]" w:storeItemID="{6C3C8BC8-F283-45AE-878A-BAB7291924A1}"/>
         <w:text/>
       </w:sdtPr>
+      <w:sdtEndPr/>
       <w:sdtContent>
-        <w:proofErr w:type="spellStart"/>
         <w:r>
-          <w:t>Draft</w:t>
+          <w:t>Ready for Revision</w:t>
         </w:r>
-        <w:proofErr w:type="spellEnd"/>
       </w:sdtContent>
     </w:sdt>
     <w:r>
@@ -6901,7 +6802,7 @@
 </file>
 
 <file path=word/numbering.xml><?xml version="1.0" encoding="utf-8"?>
-<w:numbering xmlns:ve="http://schemas.openxmlformats.org/markup-compatibility/2006" xmlns:o="urn:schemas-microsoft-com:office:office" xmlns:r="http://schemas.openxmlformats.org/officeDocument/2006/relationships" xmlns:m="http://schemas.openxmlformats.org/officeDocument/2006/math" xmlns:v="urn:schemas-microsoft-com:vml" xmlns:wp="http://schemas.openxmlformats.org/drawingml/2006/wordprocessingDrawing" xmlns:w10="urn:schemas-microsoft-com:office:word" xmlns:w="http://schemas.openxmlformats.org/wordprocessingml/2006/main" xmlns:wne="http://schemas.microsoft.com/office/word/2006/wordml">
+<w:numbering xmlns:wpc="http://schemas.microsoft.com/office/word/2010/wordprocessingCanvas" xmlns:mc="http://schemas.openxmlformats.org/markup-compatibility/2006" xmlns:o="urn:schemas-microsoft-com:office:office" xmlns:r="http://schemas.openxmlformats.org/officeDocument/2006/relationships" xmlns:m="http://schemas.openxmlformats.org/officeDocument/2006/math" xmlns:v="urn:schemas-microsoft-com:vml" xmlns:wp14="http://schemas.microsoft.com/office/word/2010/wordprocessingDrawing" xmlns:wp="http://schemas.openxmlformats.org/drawingml/2006/wordprocessingDrawing" xmlns:w10="urn:schemas-microsoft-com:office:word" xmlns:w="http://schemas.openxmlformats.org/wordprocessingml/2006/main" xmlns:w14="http://schemas.microsoft.com/office/word/2010/wordml" xmlns:w15="http://schemas.microsoft.com/office/word/2012/wordml" xmlns:wpg="http://schemas.microsoft.com/office/word/2010/wordprocessingGroup" xmlns:wpi="http://schemas.microsoft.com/office/word/2010/wordprocessingInk" xmlns:wne="http://schemas.microsoft.com/office/word/2006/wordml" xmlns:wps="http://schemas.microsoft.com/office/word/2010/wordprocessingShape" mc:Ignorable="w14 w15 wp14">
   <w:abstractNum w:abstractNumId="0">
     <w:nsid w:val="1CA40787"/>
     <w:multiLevelType w:val="hybridMultilevel"/>
@@ -8216,16 +8117,8 @@
 </w:numbering>
 </file>
 
-<file path=word/people.xml><?xml version="1.0" encoding="utf-8"?>
-<w15:people xmlns:wpc="http://schemas.microsoft.com/office/word/2010/wordprocessingCanvas" xmlns:mc="http://schemas.openxmlformats.org/markup-compatibility/2006" xmlns:o="urn:schemas-microsoft-com:office:office" xmlns:r="http://schemas.openxmlformats.org/officeDocument/2006/relationships" xmlns:m="http://schemas.openxmlformats.org/officeDocument/2006/math" xmlns:v="urn:schemas-microsoft-com:vml" xmlns:wp14="http://schemas.microsoft.com/office/word/2010/wordprocessingDrawing" xmlns:wp="http://schemas.openxmlformats.org/drawingml/2006/wordprocessingDrawing" xmlns:w10="urn:schemas-microsoft-com:office:word" xmlns:w="http://schemas.openxmlformats.org/wordprocessingml/2006/main" xmlns:w14="http://schemas.microsoft.com/office/word/2010/wordml" xmlns:w15="http://schemas.microsoft.com/office/word/2012/wordml" xmlns:wpg="http://schemas.microsoft.com/office/word/2010/wordprocessingGroup" xmlns:wpi="http://schemas.microsoft.com/office/word/2010/wordprocessingInk" xmlns:wne="http://schemas.microsoft.com/office/word/2006/wordml" xmlns:wps="http://schemas.microsoft.com/office/word/2010/wordprocessingShape" mc:Ignorable="w14 w15 wp14">
-  <w15:person w15:author="João Girão">
-    <w15:presenceInfo w15:providerId="Windows Live" w15:userId="652dad105bd2a006"/>
-  </w15:person>
-</w15:people>
-</file>
-
 <file path=word/styles.xml><?xml version="1.0" encoding="utf-8"?>
-<w:styles xmlns:r="http://schemas.openxmlformats.org/officeDocument/2006/relationships" xmlns:w="http://schemas.openxmlformats.org/wordprocessingml/2006/main">
+<w:styles xmlns:mc="http://schemas.openxmlformats.org/markup-compatibility/2006" xmlns:r="http://schemas.openxmlformats.org/officeDocument/2006/relationships" xmlns:w="http://schemas.openxmlformats.org/wordprocessingml/2006/main" xmlns:w14="http://schemas.microsoft.com/office/word/2010/wordml" xmlns:w15="http://schemas.microsoft.com/office/word/2012/wordml" mc:Ignorable="w14 w15">
   <w:docDefaults>
     <w:rPrDefault>
       <w:rPr>
@@ -8241,155 +8134,389 @@
       </w:pPr>
     </w:pPrDefault>
   </w:docDefaults>
-  <w:latentStyles w:defLockedState="0" w:defUIPriority="99" w:defSemiHidden="1" w:defUnhideWhenUsed="1" w:defQFormat="0" w:count="267">
-    <w:lsdException w:name="Normal" w:semiHidden="0" w:uiPriority="0" w:unhideWhenUsed="0" w:qFormat="1"/>
-    <w:lsdException w:name="heading 1" w:semiHidden="0" w:uiPriority="9" w:unhideWhenUsed="0" w:qFormat="1"/>
-    <w:lsdException w:name="heading 2" w:uiPriority="9" w:qFormat="1"/>
-    <w:lsdException w:name="heading 3" w:uiPriority="9" w:qFormat="1"/>
-    <w:lsdException w:name="heading 4" w:uiPriority="9" w:qFormat="1"/>
-    <w:lsdException w:name="heading 5" w:uiPriority="9" w:qFormat="1"/>
-    <w:lsdException w:name="heading 6" w:uiPriority="9" w:qFormat="1"/>
-    <w:lsdException w:name="heading 7" w:uiPriority="9" w:qFormat="1"/>
-    <w:lsdException w:name="heading 8" w:uiPriority="9" w:qFormat="1"/>
-    <w:lsdException w:name="heading 9" w:uiPriority="9" w:qFormat="1"/>
-    <w:lsdException w:name="toc 1" w:uiPriority="39"/>
-    <w:lsdException w:name="toc 2" w:uiPriority="39"/>
-    <w:lsdException w:name="toc 3" w:uiPriority="39"/>
-    <w:lsdException w:name="toc 4" w:uiPriority="39"/>
-    <w:lsdException w:name="toc 5" w:uiPriority="39"/>
-    <w:lsdException w:name="toc 6" w:uiPriority="39"/>
-    <w:lsdException w:name="toc 7" w:uiPriority="39"/>
-    <w:lsdException w:name="toc 8" w:uiPriority="39"/>
-    <w:lsdException w:name="toc 9" w:uiPriority="39"/>
-    <w:lsdException w:name="caption" w:uiPriority="35" w:qFormat="1"/>
-    <w:lsdException w:name="Title" w:semiHidden="0" w:uiPriority="10" w:unhideWhenUsed="0" w:qFormat="1"/>
-    <w:lsdException w:name="Default Paragraph Font" w:uiPriority="1"/>
-    <w:lsdException w:name="Subtitle" w:semiHidden="0" w:uiPriority="11" w:unhideWhenUsed="0" w:qFormat="1"/>
-    <w:lsdException w:name="Strong" w:semiHidden="0" w:uiPriority="22" w:unhideWhenUsed="0" w:qFormat="1"/>
-    <w:lsdException w:name="Emphasis" w:semiHidden="0" w:uiPriority="20" w:unhideWhenUsed="0" w:qFormat="1"/>
-    <w:lsdException w:name="Table Grid" w:semiHidden="0" w:uiPriority="59" w:unhideWhenUsed="0"/>
-    <w:lsdException w:name="Placeholder Text" w:unhideWhenUsed="0"/>
-    <w:lsdException w:name="No Spacing" w:semiHidden="0" w:uiPriority="1" w:unhideWhenUsed="0" w:qFormat="1"/>
-    <w:lsdException w:name="Light Shading" w:semiHidden="0" w:uiPriority="60" w:unhideWhenUsed="0"/>
-    <w:lsdException w:name="Light List" w:semiHidden="0" w:uiPriority="61" w:unhideWhenUsed="0"/>
-    <w:lsdException w:name="Light Grid" w:semiHidden="0" w:uiPriority="62" w:unhideWhenUsed="0"/>
-    <w:lsdException w:name="Medium Shading 1" w:semiHidden="0" w:uiPriority="63" w:unhideWhenUsed="0"/>
-    <w:lsdException w:name="Medium Shading 2" w:semiHidden="0" w:uiPriority="64" w:unhideWhenUsed="0"/>
-    <w:lsdException w:name="Medium List 1" w:semiHidden="0" w:uiPriority="65" w:unhideWhenUsed="0"/>
-    <w:lsdException w:name="Medium List 2" w:semiHidden="0" w:uiPriority="66" w:unhideWhenUsed="0"/>
-    <w:lsdException w:name="Medium Grid 1" w:semiHidden="0" w:uiPriority="67" w:unhideWhenUsed="0"/>
-    <w:lsdException w:name="Medium Grid 2" w:semiHidden="0" w:uiPriority="68" w:unhideWhenUsed="0"/>
-    <w:lsdException w:name="Medium Grid 3" w:semiHidden="0" w:uiPriority="69" w:unhideWhenUsed="0"/>
-    <w:lsdException w:name="Dark List" w:semiHidden="0" w:uiPriority="70" w:unhideWhenUsed="0"/>
-    <w:lsdException w:name="Colorful Shading" w:semiHidden="0" w:uiPriority="71" w:unhideWhenUsed="0"/>
-    <w:lsdException w:name="Colorful List" w:semiHidden="0" w:uiPriority="72" w:unhideWhenUsed="0"/>
-    <w:lsdException w:name="Colorful Grid" w:semiHidden="0" w:uiPriority="73" w:unhideWhenUsed="0"/>
-    <w:lsdException w:name="Light Shading Accent 1" w:semiHidden="0" w:uiPriority="60" w:unhideWhenUsed="0"/>
-    <w:lsdException w:name="Light List Accent 1" w:semiHidden="0" w:uiPriority="61" w:unhideWhenUsed="0"/>
-    <w:lsdException w:name="Light Grid Accent 1" w:semiHidden="0" w:uiPriority="62" w:unhideWhenUsed="0"/>
-    <w:lsdException w:name="Medium Shading 1 Accent 1" w:semiHidden="0" w:uiPriority="63" w:unhideWhenUsed="0"/>
-    <w:lsdException w:name="Medium Shading 2 Accent 1" w:semiHidden="0" w:uiPriority="64" w:unhideWhenUsed="0"/>
-    <w:lsdException w:name="Medium List 1 Accent 1" w:semiHidden="0" w:uiPriority="65" w:unhideWhenUsed="0"/>
-    <w:lsdException w:name="Revision" w:unhideWhenUsed="0"/>
-    <w:lsdException w:name="List Paragraph" w:semiHidden="0" w:uiPriority="34" w:unhideWhenUsed="0" w:qFormat="1"/>
-    <w:lsdException w:name="Quote" w:semiHidden="0" w:uiPriority="29" w:unhideWhenUsed="0" w:qFormat="1"/>
-    <w:lsdException w:name="Intense Quote" w:semiHidden="0" w:uiPriority="30" w:unhideWhenUsed="0" w:qFormat="1"/>
-    <w:lsdException w:name="Medium List 2 Accent 1" w:semiHidden="0" w:uiPriority="66" w:unhideWhenUsed="0"/>
-    <w:lsdException w:name="Medium Grid 1 Accent 1" w:semiHidden="0" w:uiPriority="67" w:unhideWhenUsed="0"/>
-    <w:lsdException w:name="Medium Grid 2 Accent 1" w:semiHidden="0" w:uiPriority="68" w:unhideWhenUsed="0"/>
-    <w:lsdException w:name="Medium Grid 3 Accent 1" w:semiHidden="0" w:uiPriority="69" w:unhideWhenUsed="0"/>
-    <w:lsdException w:name="Dark List Accent 1" w:semiHidden="0" w:uiPriority="70" w:unhideWhenUsed="0"/>
-    <w:lsdException w:name="Colorful Shading Accent 1" w:semiHidden="0" w:uiPriority="71" w:unhideWhenUsed="0"/>
-    <w:lsdException w:name="Colorful List Accent 1" w:semiHidden="0" w:uiPriority="72" w:unhideWhenUsed="0"/>
-    <w:lsdException w:name="Colorful Grid Accent 1" w:semiHidden="0" w:uiPriority="73" w:unhideWhenUsed="0"/>
-    <w:lsdException w:name="Light Shading Accent 2" w:semiHidden="0" w:uiPriority="60" w:unhideWhenUsed="0"/>
-    <w:lsdException w:name="Light List Accent 2" w:semiHidden="0" w:uiPriority="61" w:unhideWhenUsed="0"/>
-    <w:lsdException w:name="Light Grid Accent 2" w:semiHidden="0" w:uiPriority="62" w:unhideWhenUsed="0"/>
-    <w:lsdException w:name="Medium Shading 1 Accent 2" w:semiHidden="0" w:uiPriority="63" w:unhideWhenUsed="0"/>
-    <w:lsdException w:name="Medium Shading 2 Accent 2" w:semiHidden="0" w:uiPriority="64" w:unhideWhenUsed="0"/>
-    <w:lsdException w:name="Medium List 1 Accent 2" w:semiHidden="0" w:uiPriority="65" w:unhideWhenUsed="0"/>
-    <w:lsdException w:name="Medium List 2 Accent 2" w:semiHidden="0" w:uiPriority="66" w:unhideWhenUsed="0"/>
-    <w:lsdException w:name="Medium Grid 1 Accent 2" w:semiHidden="0" w:uiPriority="67" w:unhideWhenUsed="0"/>
-    <w:lsdException w:name="Medium Grid 2 Accent 2" w:semiHidden="0" w:uiPriority="68" w:unhideWhenUsed="0"/>
-    <w:lsdException w:name="Medium Grid 3 Accent 2" w:semiHidden="0" w:uiPriority="69" w:unhideWhenUsed="0"/>
-    <w:lsdException w:name="Dark List Accent 2" w:semiHidden="0" w:uiPriority="70" w:unhideWhenUsed="0"/>
-    <w:lsdException w:name="Colorful Shading Accent 2" w:semiHidden="0" w:uiPriority="71" w:unhideWhenUsed="0"/>
-    <w:lsdException w:name="Colorful List Accent 2" w:semiHidden="0" w:uiPriority="72" w:unhideWhenUsed="0"/>
-    <w:lsdException w:name="Colorful Grid Accent 2" w:semiHidden="0" w:uiPriority="73" w:unhideWhenUsed="0"/>
-    <w:lsdException w:name="Light Shading Accent 3" w:semiHidden="0" w:uiPriority="60" w:unhideWhenUsed="0"/>
-    <w:lsdException w:name="Light List Accent 3" w:semiHidden="0" w:uiPriority="61" w:unhideWhenUsed="0"/>
-    <w:lsdException w:name="Light Grid Accent 3" w:semiHidden="0" w:uiPriority="62" w:unhideWhenUsed="0"/>
-    <w:lsdException w:name="Medium Shading 1 Accent 3" w:semiHidden="0" w:uiPriority="63" w:unhideWhenUsed="0"/>
-    <w:lsdException w:name="Medium Shading 2 Accent 3" w:semiHidden="0" w:uiPriority="64" w:unhideWhenUsed="0"/>
-    <w:lsdException w:name="Medium List 1 Accent 3" w:semiHidden="0" w:uiPriority="65" w:unhideWhenUsed="0"/>
-    <w:lsdException w:name="Medium List 2 Accent 3" w:semiHidden="0" w:uiPriority="66" w:unhideWhenUsed="0"/>
-    <w:lsdException w:name="Medium Grid 1 Accent 3" w:semiHidden="0" w:uiPriority="67" w:unhideWhenUsed="0"/>
-    <w:lsdException w:name="Medium Grid 2 Accent 3" w:semiHidden="0" w:uiPriority="68" w:unhideWhenUsed="0"/>
-    <w:lsdException w:name="Medium Grid 3 Accent 3" w:semiHidden="0" w:uiPriority="69" w:unhideWhenUsed="0"/>
-    <w:lsdException w:name="Dark List Accent 3" w:semiHidden="0" w:uiPriority="70" w:unhideWhenUsed="0"/>
-    <w:lsdException w:name="Colorful Shading Accent 3" w:semiHidden="0" w:uiPriority="71" w:unhideWhenUsed="0"/>
-    <w:lsdException w:name="Colorful List Accent 3" w:semiHidden="0" w:uiPriority="72" w:unhideWhenUsed="0"/>
-    <w:lsdException w:name="Colorful Grid Accent 3" w:semiHidden="0" w:uiPriority="73" w:unhideWhenUsed="0"/>
-    <w:lsdException w:name="Light Shading Accent 4" w:semiHidden="0" w:uiPriority="60" w:unhideWhenUsed="0"/>
-    <w:lsdException w:name="Light List Accent 4" w:semiHidden="0" w:uiPriority="61" w:unhideWhenUsed="0"/>
-    <w:lsdException w:name="Light Grid Accent 4" w:semiHidden="0" w:uiPriority="62" w:unhideWhenUsed="0"/>
-    <w:lsdException w:name="Medium Shading 1 Accent 4" w:semiHidden="0" w:uiPriority="63" w:unhideWhenUsed="0"/>
-    <w:lsdException w:name="Medium Shading 2 Accent 4" w:semiHidden="0" w:uiPriority="64" w:unhideWhenUsed="0"/>
-    <w:lsdException w:name="Medium List 1 Accent 4" w:semiHidden="0" w:uiPriority="65" w:unhideWhenUsed="0"/>
-    <w:lsdException w:name="Medium List 2 Accent 4" w:semiHidden="0" w:uiPriority="66" w:unhideWhenUsed="0"/>
-    <w:lsdException w:name="Medium Grid 1 Accent 4" w:semiHidden="0" w:uiPriority="67" w:unhideWhenUsed="0"/>
-    <w:lsdException w:name="Medium Grid 2 Accent 4" w:semiHidden="0" w:uiPriority="68" w:unhideWhenUsed="0"/>
-    <w:lsdException w:name="Medium Grid 3 Accent 4" w:semiHidden="0" w:uiPriority="69" w:unhideWhenUsed="0"/>
-    <w:lsdException w:name="Dark List Accent 4" w:semiHidden="0" w:uiPriority="70" w:unhideWhenUsed="0"/>
-    <w:lsdException w:name="Colorful Shading Accent 4" w:semiHidden="0" w:uiPriority="71" w:unhideWhenUsed="0"/>
-    <w:lsdException w:name="Colorful List Accent 4" w:semiHidden="0" w:uiPriority="72" w:unhideWhenUsed="0"/>
-    <w:lsdException w:name="Colorful Grid Accent 4" w:semiHidden="0" w:uiPriority="73" w:unhideWhenUsed="0"/>
-    <w:lsdException w:name="Light Shading Accent 5" w:semiHidden="0" w:uiPriority="60" w:unhideWhenUsed="0"/>
-    <w:lsdException w:name="Light List Accent 5" w:semiHidden="0" w:uiPriority="61" w:unhideWhenUsed="0"/>
-    <w:lsdException w:name="Light Grid Accent 5" w:semiHidden="0" w:uiPriority="62" w:unhideWhenUsed="0"/>
-    <w:lsdException w:name="Medium Shading 1 Accent 5" w:semiHidden="0" w:uiPriority="63" w:unhideWhenUsed="0"/>
-    <w:lsdException w:name="Medium Shading 2 Accent 5" w:semiHidden="0" w:uiPriority="64" w:unhideWhenUsed="0"/>
-    <w:lsdException w:name="Medium List 1 Accent 5" w:semiHidden="0" w:uiPriority="65" w:unhideWhenUsed="0"/>
-    <w:lsdException w:name="Medium List 2 Accent 5" w:semiHidden="0" w:uiPriority="66" w:unhideWhenUsed="0"/>
-    <w:lsdException w:name="Medium Grid 1 Accent 5" w:semiHidden="0" w:uiPriority="67" w:unhideWhenUsed="0"/>
-    <w:lsdException w:name="Medium Grid 2 Accent 5" w:semiHidden="0" w:uiPriority="68" w:unhideWhenUsed="0"/>
-    <w:lsdException w:name="Medium Grid 3 Accent 5" w:semiHidden="0" w:uiPriority="69" w:unhideWhenUsed="0"/>
-    <w:lsdException w:name="Dark List Accent 5" w:semiHidden="0" w:uiPriority="70" w:unhideWhenUsed="0"/>
-    <w:lsdException w:name="Colorful Shading Accent 5" w:semiHidden="0" w:uiPriority="71" w:unhideWhenUsed="0"/>
-    <w:lsdException w:name="Colorful List Accent 5" w:semiHidden="0" w:uiPriority="72" w:unhideWhenUsed="0"/>
-    <w:lsdException w:name="Colorful Grid Accent 5" w:semiHidden="0" w:uiPriority="73" w:unhideWhenUsed="0"/>
-    <w:lsdException w:name="Light Shading Accent 6" w:semiHidden="0" w:uiPriority="60" w:unhideWhenUsed="0"/>
-    <w:lsdException w:name="Light List Accent 6" w:semiHidden="0" w:uiPriority="61" w:unhideWhenUsed="0"/>
-    <w:lsdException w:name="Light Grid Accent 6" w:semiHidden="0" w:uiPriority="62" w:unhideWhenUsed="0"/>
-    <w:lsdException w:name="Medium Shading 1 Accent 6" w:semiHidden="0" w:uiPriority="63" w:unhideWhenUsed="0"/>
-    <w:lsdException w:name="Medium Shading 2 Accent 6" w:semiHidden="0" w:uiPriority="64" w:unhideWhenUsed="0"/>
-    <w:lsdException w:name="Medium List 1 Accent 6" w:semiHidden="0" w:uiPriority="65" w:unhideWhenUsed="0"/>
-    <w:lsdException w:name="Medium List 2 Accent 6" w:semiHidden="0" w:uiPriority="66" w:unhideWhenUsed="0"/>
-    <w:lsdException w:name="Medium Grid 1 Accent 6" w:semiHidden="0" w:uiPriority="67" w:unhideWhenUsed="0"/>
-    <w:lsdException w:name="Medium Grid 2 Accent 6" w:semiHidden="0" w:uiPriority="68" w:unhideWhenUsed="0"/>
-    <w:lsdException w:name="Medium Grid 3 Accent 6" w:semiHidden="0" w:uiPriority="69" w:unhideWhenUsed="0"/>
-    <w:lsdException w:name="Dark List Accent 6" w:semiHidden="0" w:uiPriority="70" w:unhideWhenUsed="0"/>
-    <w:lsdException w:name="Colorful Shading Accent 6" w:semiHidden="0" w:uiPriority="71" w:unhideWhenUsed="0"/>
-    <w:lsdException w:name="Colorful List Accent 6" w:semiHidden="0" w:uiPriority="72" w:unhideWhenUsed="0"/>
-    <w:lsdException w:name="Colorful Grid Accent 6" w:semiHidden="0" w:uiPriority="73" w:unhideWhenUsed="0"/>
-    <w:lsdException w:name="Subtle Emphasis" w:semiHidden="0" w:uiPriority="19" w:unhideWhenUsed="0" w:qFormat="1"/>
-    <w:lsdException w:name="Intense Emphasis" w:semiHidden="0" w:uiPriority="21" w:unhideWhenUsed="0" w:qFormat="1"/>
-    <w:lsdException w:name="Subtle Reference" w:semiHidden="0" w:uiPriority="31" w:unhideWhenUsed="0" w:qFormat="1"/>
-    <w:lsdException w:name="Intense Reference" w:semiHidden="0" w:uiPriority="32" w:unhideWhenUsed="0" w:qFormat="1"/>
-    <w:lsdException w:name="Book Title" w:semiHidden="0" w:uiPriority="33" w:unhideWhenUsed="0" w:qFormat="1"/>
-    <w:lsdException w:name="Bibliography" w:uiPriority="37"/>
-    <w:lsdException w:name="TOC Heading" w:uiPriority="39" w:qFormat="1"/>
+  <w:latentStyles w:defLockedState="0" w:defUIPriority="99" w:defSemiHidden="0" w:defUnhideWhenUsed="0" w:defQFormat="0" w:count="371">
+    <w:lsdException w:name="Normal" w:uiPriority="0" w:qFormat="1"/>
+    <w:lsdException w:name="heading 1" w:uiPriority="9" w:qFormat="1"/>
+    <w:lsdException w:name="heading 2" w:semiHidden="1" w:uiPriority="9" w:unhideWhenUsed="1" w:qFormat="1"/>
+    <w:lsdException w:name="heading 3" w:semiHidden="1" w:uiPriority="9" w:unhideWhenUsed="1" w:qFormat="1"/>
+    <w:lsdException w:name="heading 4" w:semiHidden="1" w:uiPriority="9" w:unhideWhenUsed="1" w:qFormat="1"/>
+    <w:lsdException w:name="heading 5" w:semiHidden="1" w:uiPriority="9" w:unhideWhenUsed="1" w:qFormat="1"/>
+    <w:lsdException w:name="heading 6" w:semiHidden="1" w:uiPriority="9" w:unhideWhenUsed="1" w:qFormat="1"/>
+    <w:lsdException w:name="heading 7" w:semiHidden="1" w:uiPriority="9" w:unhideWhenUsed="1" w:qFormat="1"/>
+    <w:lsdException w:name="heading 8" w:semiHidden="1" w:uiPriority="9" w:unhideWhenUsed="1" w:qFormat="1"/>
+    <w:lsdException w:name="heading 9" w:semiHidden="1" w:uiPriority="9" w:unhideWhenUsed="1" w:qFormat="1"/>
+    <w:lsdException w:name="index 1" w:semiHidden="1" w:unhideWhenUsed="1"/>
+    <w:lsdException w:name="index 2" w:semiHidden="1" w:unhideWhenUsed="1"/>
+    <w:lsdException w:name="index 3" w:semiHidden="1" w:unhideWhenUsed="1"/>
+    <w:lsdException w:name="index 4" w:semiHidden="1" w:unhideWhenUsed="1"/>
+    <w:lsdException w:name="index 5" w:semiHidden="1" w:unhideWhenUsed="1"/>
+    <w:lsdException w:name="index 6" w:semiHidden="1" w:unhideWhenUsed="1"/>
+    <w:lsdException w:name="index 7" w:semiHidden="1" w:unhideWhenUsed="1"/>
+    <w:lsdException w:name="index 8" w:semiHidden="1" w:unhideWhenUsed="1"/>
+    <w:lsdException w:name="index 9" w:semiHidden="1" w:unhideWhenUsed="1"/>
+    <w:lsdException w:name="toc 1" w:semiHidden="1" w:uiPriority="39" w:unhideWhenUsed="1"/>
+    <w:lsdException w:name="toc 2" w:semiHidden="1" w:uiPriority="39" w:unhideWhenUsed="1"/>
+    <w:lsdException w:name="toc 3" w:semiHidden="1" w:uiPriority="39" w:unhideWhenUsed="1"/>
+    <w:lsdException w:name="toc 4" w:semiHidden="1" w:uiPriority="39" w:unhideWhenUsed="1"/>
+    <w:lsdException w:name="toc 5" w:semiHidden="1" w:uiPriority="39" w:unhideWhenUsed="1"/>
+    <w:lsdException w:name="toc 6" w:semiHidden="1" w:uiPriority="39" w:unhideWhenUsed="1"/>
+    <w:lsdException w:name="toc 7" w:semiHidden="1" w:uiPriority="39" w:unhideWhenUsed="1"/>
+    <w:lsdException w:name="toc 8" w:semiHidden="1" w:uiPriority="39" w:unhideWhenUsed="1"/>
+    <w:lsdException w:name="toc 9" w:semiHidden="1" w:uiPriority="39" w:unhideWhenUsed="1"/>
+    <w:lsdException w:name="Normal Indent" w:semiHidden="1" w:unhideWhenUsed="1"/>
+    <w:lsdException w:name="footnote text" w:semiHidden="1" w:unhideWhenUsed="1"/>
+    <w:lsdException w:name="annotation text" w:semiHidden="1" w:unhideWhenUsed="1"/>
+    <w:lsdException w:name="header" w:semiHidden="1" w:unhideWhenUsed="1"/>
+    <w:lsdException w:name="footer" w:semiHidden="1" w:unhideWhenUsed="1"/>
+    <w:lsdException w:name="index heading" w:semiHidden="1" w:unhideWhenUsed="1"/>
+    <w:lsdException w:name="caption" w:semiHidden="1" w:uiPriority="35" w:unhideWhenUsed="1" w:qFormat="1"/>
+    <w:lsdException w:name="table of figures" w:semiHidden="1" w:unhideWhenUsed="1"/>
+    <w:lsdException w:name="envelope address" w:semiHidden="1" w:unhideWhenUsed="1"/>
+    <w:lsdException w:name="envelope return" w:semiHidden="1" w:unhideWhenUsed="1"/>
+    <w:lsdException w:name="footnote reference" w:semiHidden="1" w:unhideWhenUsed="1"/>
+    <w:lsdException w:name="annotation reference" w:semiHidden="1" w:unhideWhenUsed="1"/>
+    <w:lsdException w:name="line number" w:semiHidden="1" w:unhideWhenUsed="1"/>
+    <w:lsdException w:name="page number" w:semiHidden="1" w:unhideWhenUsed="1"/>
+    <w:lsdException w:name="endnote reference" w:semiHidden="1" w:unhideWhenUsed="1"/>
+    <w:lsdException w:name="endnote text" w:semiHidden="1" w:unhideWhenUsed="1"/>
+    <w:lsdException w:name="table of authorities" w:semiHidden="1" w:unhideWhenUsed="1"/>
+    <w:lsdException w:name="macro" w:semiHidden="1" w:unhideWhenUsed="1"/>
+    <w:lsdException w:name="toa heading" w:semiHidden="1" w:unhideWhenUsed="1"/>
+    <w:lsdException w:name="List" w:semiHidden="1" w:unhideWhenUsed="1"/>
+    <w:lsdException w:name="List Bullet" w:semiHidden="1" w:unhideWhenUsed="1"/>
+    <w:lsdException w:name="List Number" w:semiHidden="1" w:unhideWhenUsed="1"/>
+    <w:lsdException w:name="List 2" w:semiHidden="1" w:unhideWhenUsed="1"/>
+    <w:lsdException w:name="List 3" w:semiHidden="1" w:unhideWhenUsed="1"/>
+    <w:lsdException w:name="List 4" w:semiHidden="1" w:unhideWhenUsed="1"/>
+    <w:lsdException w:name="List 5" w:semiHidden="1" w:unhideWhenUsed="1"/>
+    <w:lsdException w:name="List Bullet 2" w:semiHidden="1" w:unhideWhenUsed="1"/>
+    <w:lsdException w:name="List Bullet 3" w:semiHidden="1" w:unhideWhenUsed="1"/>
+    <w:lsdException w:name="List Bullet 4" w:semiHidden="1" w:unhideWhenUsed="1"/>
+    <w:lsdException w:name="List Bullet 5" w:semiHidden="1" w:unhideWhenUsed="1"/>
+    <w:lsdException w:name="List Number 2" w:semiHidden="1" w:unhideWhenUsed="1"/>
+    <w:lsdException w:name="List Number 3" w:semiHidden="1" w:unhideWhenUsed="1"/>
+    <w:lsdException w:name="List Number 4" w:semiHidden="1" w:unhideWhenUsed="1"/>
+    <w:lsdException w:name="List Number 5" w:semiHidden="1" w:unhideWhenUsed="1"/>
+    <w:lsdException w:name="Title" w:uiPriority="10" w:qFormat="1"/>
+    <w:lsdException w:name="Closing" w:semiHidden="1" w:unhideWhenUsed="1"/>
+    <w:lsdException w:name="Signature" w:semiHidden="1" w:unhideWhenUsed="1"/>
+    <w:lsdException w:name="Default Paragraph Font" w:semiHidden="1" w:uiPriority="1" w:unhideWhenUsed="1"/>
+    <w:lsdException w:name="Body Text" w:semiHidden="1" w:unhideWhenUsed="1"/>
+    <w:lsdException w:name="Body Text Indent" w:semiHidden="1" w:unhideWhenUsed="1"/>
+    <w:lsdException w:name="List Continue" w:semiHidden="1" w:unhideWhenUsed="1"/>
+    <w:lsdException w:name="List Continue 2" w:semiHidden="1" w:unhideWhenUsed="1"/>
+    <w:lsdException w:name="List Continue 3" w:semiHidden="1" w:unhideWhenUsed="1"/>
+    <w:lsdException w:name="List Continue 4" w:semiHidden="1" w:unhideWhenUsed="1"/>
+    <w:lsdException w:name="List Continue 5" w:semiHidden="1" w:unhideWhenUsed="1"/>
+    <w:lsdException w:name="Message Header" w:semiHidden="1" w:unhideWhenUsed="1"/>
+    <w:lsdException w:name="Subtitle" w:uiPriority="11" w:qFormat="1"/>
+    <w:lsdException w:name="Salutation" w:semiHidden="1" w:unhideWhenUsed="1"/>
+    <w:lsdException w:name="Date" w:semiHidden="1" w:unhideWhenUsed="1"/>
+    <w:lsdException w:name="Body Text First Indent" w:semiHidden="1" w:unhideWhenUsed="1"/>
+    <w:lsdException w:name="Body Text First Indent 2" w:semiHidden="1" w:unhideWhenUsed="1"/>
+    <w:lsdException w:name="Note Heading" w:semiHidden="1" w:unhideWhenUsed="1"/>
+    <w:lsdException w:name="Body Text 2" w:semiHidden="1" w:unhideWhenUsed="1"/>
+    <w:lsdException w:name="Body Text 3" w:semiHidden="1" w:unhideWhenUsed="1"/>
+    <w:lsdException w:name="Body Text Indent 2" w:semiHidden="1" w:unhideWhenUsed="1"/>
+    <w:lsdException w:name="Body Text Indent 3" w:semiHidden="1" w:unhideWhenUsed="1"/>
+    <w:lsdException w:name="Block Text" w:semiHidden="1" w:unhideWhenUsed="1"/>
+    <w:lsdException w:name="Hyperlink" w:semiHidden="1" w:unhideWhenUsed="1"/>
+    <w:lsdException w:name="FollowedHyperlink" w:semiHidden="1" w:unhideWhenUsed="1"/>
+    <w:lsdException w:name="Strong" w:uiPriority="22" w:qFormat="1"/>
+    <w:lsdException w:name="Emphasis" w:uiPriority="20" w:qFormat="1"/>
+    <w:lsdException w:name="Document Map" w:semiHidden="1" w:unhideWhenUsed="1"/>
+    <w:lsdException w:name="Plain Text" w:semiHidden="1" w:unhideWhenUsed="1"/>
+    <w:lsdException w:name="E-mail Signature" w:semiHidden="1" w:unhideWhenUsed="1"/>
+    <w:lsdException w:name="HTML Top of Form" w:semiHidden="1" w:unhideWhenUsed="1"/>
+    <w:lsdException w:name="HTML Bottom of Form" w:semiHidden="1" w:unhideWhenUsed="1"/>
+    <w:lsdException w:name="Normal (Web)" w:semiHidden="1" w:unhideWhenUsed="1"/>
+    <w:lsdException w:name="HTML Acronym" w:semiHidden="1" w:unhideWhenUsed="1"/>
+    <w:lsdException w:name="HTML Address" w:semiHidden="1" w:unhideWhenUsed="1"/>
+    <w:lsdException w:name="HTML Cite" w:semiHidden="1" w:unhideWhenUsed="1"/>
+    <w:lsdException w:name="HTML Code" w:semiHidden="1" w:unhideWhenUsed="1"/>
+    <w:lsdException w:name="HTML Definition" w:semiHidden="1" w:unhideWhenUsed="1"/>
+    <w:lsdException w:name="HTML Keyboard" w:semiHidden="1" w:unhideWhenUsed="1"/>
+    <w:lsdException w:name="HTML Preformatted" w:semiHidden="1" w:unhideWhenUsed="1"/>
+    <w:lsdException w:name="HTML Sample" w:semiHidden="1" w:unhideWhenUsed="1"/>
+    <w:lsdException w:name="HTML Typewriter" w:semiHidden="1" w:unhideWhenUsed="1"/>
+    <w:lsdException w:name="HTML Variable" w:semiHidden="1" w:unhideWhenUsed="1"/>
+    <w:lsdException w:name="Normal Table" w:semiHidden="1" w:unhideWhenUsed="1"/>
+    <w:lsdException w:name="annotation subject" w:semiHidden="1" w:unhideWhenUsed="1"/>
+    <w:lsdException w:name="No List" w:semiHidden="1" w:unhideWhenUsed="1"/>
+    <w:lsdException w:name="Outline List 1" w:semiHidden="1" w:unhideWhenUsed="1"/>
+    <w:lsdException w:name="Outline List 2" w:semiHidden="1" w:unhideWhenUsed="1"/>
+    <w:lsdException w:name="Outline List 3" w:semiHidden="1" w:unhideWhenUsed="1"/>
+    <w:lsdException w:name="Table Simple 1" w:semiHidden="1" w:unhideWhenUsed="1"/>
+    <w:lsdException w:name="Table Simple 2" w:semiHidden="1" w:unhideWhenUsed="1"/>
+    <w:lsdException w:name="Table Simple 3" w:semiHidden="1" w:unhideWhenUsed="1"/>
+    <w:lsdException w:name="Table Classic 1" w:semiHidden="1" w:unhideWhenUsed="1"/>
+    <w:lsdException w:name="Table Classic 2" w:semiHidden="1" w:unhideWhenUsed="1"/>
+    <w:lsdException w:name="Table Classic 3" w:semiHidden="1" w:unhideWhenUsed="1"/>
+    <w:lsdException w:name="Table Classic 4" w:semiHidden="1" w:unhideWhenUsed="1"/>
+    <w:lsdException w:name="Table Colorful 1" w:semiHidden="1" w:unhideWhenUsed="1"/>
+    <w:lsdException w:name="Table Colorful 2" w:semiHidden="1" w:unhideWhenUsed="1"/>
+    <w:lsdException w:name="Table Colorful 3" w:semiHidden="1" w:unhideWhenUsed="1"/>
+    <w:lsdException w:name="Table Columns 1" w:semiHidden="1" w:unhideWhenUsed="1"/>
+    <w:lsdException w:name="Table Columns 2" w:semiHidden="1" w:unhideWhenUsed="1"/>
+    <w:lsdException w:name="Table Columns 3" w:semiHidden="1" w:unhideWhenUsed="1"/>
+    <w:lsdException w:name="Table Columns 4" w:semiHidden="1" w:unhideWhenUsed="1"/>
+    <w:lsdException w:name="Table Columns 5" w:semiHidden="1" w:unhideWhenUsed="1"/>
+    <w:lsdException w:name="Table Grid 1" w:semiHidden="1" w:unhideWhenUsed="1"/>
+    <w:lsdException w:name="Table Grid 2" w:semiHidden="1" w:unhideWhenUsed="1"/>
+    <w:lsdException w:name="Table Grid 3" w:semiHidden="1" w:unhideWhenUsed="1"/>
+    <w:lsdException w:name="Table Grid 4" w:semiHidden="1" w:unhideWhenUsed="1"/>
+    <w:lsdException w:name="Table Grid 5" w:semiHidden="1" w:unhideWhenUsed="1"/>
+    <w:lsdException w:name="Table Grid 6" w:semiHidden="1" w:unhideWhenUsed="1"/>
+    <w:lsdException w:name="Table Grid 7" w:semiHidden="1" w:unhideWhenUsed="1"/>
+    <w:lsdException w:name="Table Grid 8" w:semiHidden="1" w:unhideWhenUsed="1"/>
+    <w:lsdException w:name="Table List 1" w:semiHidden="1" w:unhideWhenUsed="1"/>
+    <w:lsdException w:name="Table List 2" w:semiHidden="1" w:unhideWhenUsed="1"/>
+    <w:lsdException w:name="Table List 3" w:semiHidden="1" w:unhideWhenUsed="1"/>
+    <w:lsdException w:name="Table List 4" w:semiHidden="1" w:unhideWhenUsed="1"/>
+    <w:lsdException w:name="Table List 5" w:semiHidden="1" w:unhideWhenUsed="1"/>
+    <w:lsdException w:name="Table List 6" w:semiHidden="1" w:unhideWhenUsed="1"/>
+    <w:lsdException w:name="Table List 7" w:semiHidden="1" w:unhideWhenUsed="1"/>
+    <w:lsdException w:name="Table List 8" w:semiHidden="1" w:unhideWhenUsed="1"/>
+    <w:lsdException w:name="Table 3D effects 1" w:semiHidden="1" w:unhideWhenUsed="1"/>
+    <w:lsdException w:name="Table 3D effects 2" w:semiHidden="1" w:unhideWhenUsed="1"/>
+    <w:lsdException w:name="Table 3D effects 3" w:semiHidden="1" w:unhideWhenUsed="1"/>
+    <w:lsdException w:name="Table Contemporary" w:semiHidden="1" w:unhideWhenUsed="1"/>
+    <w:lsdException w:name="Table Elegant" w:semiHidden="1" w:unhideWhenUsed="1"/>
+    <w:lsdException w:name="Table Professional" w:semiHidden="1" w:unhideWhenUsed="1"/>
+    <w:lsdException w:name="Table Subtle 1" w:semiHidden="1" w:unhideWhenUsed="1"/>
+    <w:lsdException w:name="Table Subtle 2" w:semiHidden="1" w:unhideWhenUsed="1"/>
+    <w:lsdException w:name="Table Web 1" w:semiHidden="1" w:unhideWhenUsed="1"/>
+    <w:lsdException w:name="Table Web 2" w:semiHidden="1" w:unhideWhenUsed="1"/>
+    <w:lsdException w:name="Table Web 3" w:semiHidden="1" w:unhideWhenUsed="1"/>
+    <w:lsdException w:name="Balloon Text" w:semiHidden="1" w:unhideWhenUsed="1"/>
+    <w:lsdException w:name="Table Grid" w:uiPriority="59"/>
+    <w:lsdException w:name="Table Theme" w:semiHidden="1" w:unhideWhenUsed="1"/>
+    <w:lsdException w:name="Placeholder Text" w:semiHidden="1"/>
+    <w:lsdException w:name="No Spacing" w:uiPriority="1" w:qFormat="1"/>
+    <w:lsdException w:name="Light Shading" w:uiPriority="60"/>
+    <w:lsdException w:name="Light List" w:uiPriority="61"/>
+    <w:lsdException w:name="Light Grid" w:uiPriority="62"/>
+    <w:lsdException w:name="Medium Shading 1" w:uiPriority="63"/>
+    <w:lsdException w:name="Medium Shading 2" w:uiPriority="64"/>
+    <w:lsdException w:name="Medium List 1" w:uiPriority="65"/>
+    <w:lsdException w:name="Medium List 2" w:uiPriority="66"/>
+    <w:lsdException w:name="Medium Grid 1" w:uiPriority="67"/>
+    <w:lsdException w:name="Medium Grid 2" w:uiPriority="68"/>
+    <w:lsdException w:name="Medium Grid 3" w:uiPriority="69"/>
+    <w:lsdException w:name="Dark List" w:uiPriority="70"/>
+    <w:lsdException w:name="Colorful Shading" w:uiPriority="71"/>
+    <w:lsdException w:name="Colorful List" w:uiPriority="72"/>
+    <w:lsdException w:name="Colorful Grid" w:uiPriority="73"/>
+    <w:lsdException w:name="Light Shading Accent 1" w:uiPriority="60"/>
+    <w:lsdException w:name="Light List Accent 1" w:uiPriority="61"/>
+    <w:lsdException w:name="Light Grid Accent 1" w:uiPriority="62"/>
+    <w:lsdException w:name="Medium Shading 1 Accent 1" w:uiPriority="63"/>
+    <w:lsdException w:name="Medium Shading 2 Accent 1" w:uiPriority="64"/>
+    <w:lsdException w:name="Medium List 1 Accent 1" w:uiPriority="65"/>
+    <w:lsdException w:name="Revision" w:semiHidden="1"/>
+    <w:lsdException w:name="List Paragraph" w:uiPriority="34" w:qFormat="1"/>
+    <w:lsdException w:name="Quote" w:uiPriority="29" w:qFormat="1"/>
+    <w:lsdException w:name="Intense Quote" w:uiPriority="30" w:qFormat="1"/>
+    <w:lsdException w:name="Medium List 2 Accent 1" w:uiPriority="66"/>
+    <w:lsdException w:name="Medium Grid 1 Accent 1" w:uiPriority="67"/>
+    <w:lsdException w:name="Medium Grid 2 Accent 1" w:uiPriority="68"/>
+    <w:lsdException w:name="Medium Grid 3 Accent 1" w:uiPriority="69"/>
+    <w:lsdException w:name="Dark List Accent 1" w:uiPriority="70"/>
+    <w:lsdException w:name="Colorful Shading Accent 1" w:uiPriority="71"/>
+    <w:lsdException w:name="Colorful List Accent 1" w:uiPriority="72"/>
+    <w:lsdException w:name="Colorful Grid Accent 1" w:uiPriority="73"/>
+    <w:lsdException w:name="Light Shading Accent 2" w:uiPriority="60"/>
+    <w:lsdException w:name="Light List Accent 2" w:uiPriority="61"/>
+    <w:lsdException w:name="Light Grid Accent 2" w:uiPriority="62"/>
+    <w:lsdException w:name="Medium Shading 1 Accent 2" w:uiPriority="63"/>
+    <w:lsdException w:name="Medium Shading 2 Accent 2" w:uiPriority="64"/>
+    <w:lsdException w:name="Medium List 1 Accent 2" w:uiPriority="65"/>
+    <w:lsdException w:name="Medium List 2 Accent 2" w:uiPriority="66"/>
+    <w:lsdException w:name="Medium Grid 1 Accent 2" w:uiPriority="67"/>
+    <w:lsdException w:name="Medium Grid 2 Accent 2" w:uiPriority="68"/>
+    <w:lsdException w:name="Medium Grid 3 Accent 2" w:uiPriority="69"/>
+    <w:lsdException w:name="Dark List Accent 2" w:uiPriority="70"/>
+    <w:lsdException w:name="Colorful Shading Accent 2" w:uiPriority="71"/>
+    <w:lsdException w:name="Colorful List Accent 2" w:uiPriority="72"/>
+    <w:lsdException w:name="Colorful Grid Accent 2" w:uiPriority="73"/>
+    <w:lsdException w:name="Light Shading Accent 3" w:uiPriority="60"/>
+    <w:lsdException w:name="Light List Accent 3" w:uiPriority="61"/>
+    <w:lsdException w:name="Light Grid Accent 3" w:uiPriority="62"/>
+    <w:lsdException w:name="Medium Shading 1 Accent 3" w:uiPriority="63"/>
+    <w:lsdException w:name="Medium Shading 2 Accent 3" w:uiPriority="64"/>
+    <w:lsdException w:name="Medium List 1 Accent 3" w:uiPriority="65"/>
+    <w:lsdException w:name="Medium List 2 Accent 3" w:uiPriority="66"/>
+    <w:lsdException w:name="Medium Grid 1 Accent 3" w:uiPriority="67"/>
+    <w:lsdException w:name="Medium Grid 2 Accent 3" w:uiPriority="68"/>
+    <w:lsdException w:name="Medium Grid 3 Accent 3" w:uiPriority="69"/>
+    <w:lsdException w:name="Dark List Accent 3" w:uiPriority="70"/>
+    <w:lsdException w:name="Colorful Shading Accent 3" w:uiPriority="71"/>
+    <w:lsdException w:name="Colorful List Accent 3" w:uiPriority="72"/>
+    <w:lsdException w:name="Colorful Grid Accent 3" w:uiPriority="73"/>
+    <w:lsdException w:name="Light Shading Accent 4" w:uiPriority="60"/>
+    <w:lsdException w:name="Light List Accent 4" w:uiPriority="61"/>
+    <w:lsdException w:name="Light Grid Accent 4" w:uiPriority="62"/>
+    <w:lsdException w:name="Medium Shading 1 Accent 4" w:uiPriority="63"/>
+    <w:lsdException w:name="Medium Shading 2 Accent 4" w:uiPriority="64"/>
+    <w:lsdException w:name="Medium List 1 Accent 4" w:uiPriority="65"/>
+    <w:lsdException w:name="Medium List 2 Accent 4" w:uiPriority="66"/>
+    <w:lsdException w:name="Medium Grid 1 Accent 4" w:uiPriority="67"/>
+    <w:lsdException w:name="Medium Grid 2 Accent 4" w:uiPriority="68"/>
+    <w:lsdException w:name="Medium Grid 3 Accent 4" w:uiPriority="69"/>
+    <w:lsdException w:name="Dark List Accent 4" w:uiPriority="70"/>
+    <w:lsdException w:name="Colorful Shading Accent 4" w:uiPriority="71"/>
+    <w:lsdException w:name="Colorful List Accent 4" w:uiPriority="72"/>
+    <w:lsdException w:name="Colorful Grid Accent 4" w:uiPriority="73"/>
+    <w:lsdException w:name="Light Shading Accent 5" w:uiPriority="60"/>
+    <w:lsdException w:name="Light List Accent 5" w:uiPriority="61"/>
+    <w:lsdException w:name="Light Grid Accent 5" w:uiPriority="62"/>
+    <w:lsdException w:name="Medium Shading 1 Accent 5" w:uiPriority="63"/>
+    <w:lsdException w:name="Medium Shading 2 Accent 5" w:uiPriority="64"/>
+    <w:lsdException w:name="Medium List 1 Accent 5" w:uiPriority="65"/>
+    <w:lsdException w:name="Medium List 2 Accent 5" w:uiPriority="66"/>
+    <w:lsdException w:name="Medium Grid 1 Accent 5" w:uiPriority="67"/>
+    <w:lsdException w:name="Medium Grid 2 Accent 5" w:uiPriority="68"/>
+    <w:lsdException w:name="Medium Grid 3 Accent 5" w:uiPriority="69"/>
+    <w:lsdException w:name="Dark List Accent 5" w:uiPriority="70"/>
+    <w:lsdException w:name="Colorful Shading Accent 5" w:uiPriority="71"/>
+    <w:lsdException w:name="Colorful List Accent 5" w:uiPriority="72"/>
+    <w:lsdException w:name="Colorful Grid Accent 5" w:uiPriority="73"/>
+    <w:lsdException w:name="Light Shading Accent 6" w:uiPriority="60"/>
+    <w:lsdException w:name="Light List Accent 6" w:uiPriority="61"/>
+    <w:lsdException w:name="Light Grid Accent 6" w:uiPriority="62"/>
+    <w:lsdException w:name="Medium Shading 1 Accent 6" w:uiPriority="63"/>
+    <w:lsdException w:name="Medium Shading 2 Accent 6" w:uiPriority="64"/>
+    <w:lsdException w:name="Medium List 1 Accent 6" w:uiPriority="65"/>
+    <w:lsdException w:name="Medium List 2 Accent 6" w:uiPriority="66"/>
+    <w:lsdException w:name="Medium Grid 1 Accent 6" w:uiPriority="67"/>
+    <w:lsdException w:name="Medium Grid 2 Accent 6" w:uiPriority="68"/>
+    <w:lsdException w:name="Medium Grid 3 Accent 6" w:uiPriority="69"/>
+    <w:lsdException w:name="Dark List Accent 6" w:uiPriority="70"/>
+    <w:lsdException w:name="Colorful Shading Accent 6" w:uiPriority="71"/>
+    <w:lsdException w:name="Colorful List Accent 6" w:uiPriority="72"/>
+    <w:lsdException w:name="Colorful Grid Accent 6" w:uiPriority="73"/>
+    <w:lsdException w:name="Subtle Emphasis" w:uiPriority="19" w:qFormat="1"/>
+    <w:lsdException w:name="Intense Emphasis" w:uiPriority="21" w:qFormat="1"/>
+    <w:lsdException w:name="Subtle Reference" w:uiPriority="31" w:qFormat="1"/>
+    <w:lsdException w:name="Intense Reference" w:uiPriority="32" w:qFormat="1"/>
+    <w:lsdException w:name="Book Title" w:uiPriority="33" w:qFormat="1"/>
+    <w:lsdException w:name="Bibliography" w:semiHidden="1" w:uiPriority="37" w:unhideWhenUsed="1"/>
+    <w:lsdException w:name="TOC Heading" w:semiHidden="1" w:uiPriority="39" w:unhideWhenUsed="1" w:qFormat="1"/>
+    <w:lsdException w:name="Plain Table 1" w:uiPriority="41"/>
+    <w:lsdException w:name="Plain Table 2" w:uiPriority="42"/>
+    <w:lsdException w:name="Plain Table 3" w:uiPriority="43"/>
+    <w:lsdException w:name="Plain Table 4" w:uiPriority="44"/>
+    <w:lsdException w:name="Plain Table 5" w:uiPriority="45"/>
+    <w:lsdException w:name="Grid Table Light" w:uiPriority="40"/>
+    <w:lsdException w:name="Grid Table 1 Light" w:uiPriority="46"/>
+    <w:lsdException w:name="Grid Table 2" w:uiPriority="47"/>
+    <w:lsdException w:name="Grid Table 3" w:uiPriority="48"/>
+    <w:lsdException w:name="Grid Table 4" w:uiPriority="49"/>
+    <w:lsdException w:name="Grid Table 5 Dark" w:uiPriority="50"/>
+    <w:lsdException w:name="Grid Table 6 Colorful" w:uiPriority="51"/>
+    <w:lsdException w:name="Grid Table 7 Colorful" w:uiPriority="52"/>
+    <w:lsdException w:name="Grid Table 1 Light Accent 1" w:uiPriority="46"/>
+    <w:lsdException w:name="Grid Table 2 Accent 1" w:uiPriority="47"/>
+    <w:lsdException w:name="Grid Table 3 Accent 1" w:uiPriority="48"/>
+    <w:lsdException w:name="Grid Table 4 Accent 1" w:uiPriority="49"/>
+    <w:lsdException w:name="Grid Table 5 Dark Accent 1" w:uiPriority="50"/>
+    <w:lsdException w:name="Grid Table 6 Colorful Accent 1" w:uiPriority="51"/>
+    <w:lsdException w:name="Grid Table 7 Colorful Accent 1" w:uiPriority="52"/>
+    <w:lsdException w:name="Grid Table 1 Light Accent 2" w:uiPriority="46"/>
+    <w:lsdException w:name="Grid Table 2 Accent 2" w:uiPriority="47"/>
+    <w:lsdException w:name="Grid Table 3 Accent 2" w:uiPriority="48"/>
+    <w:lsdException w:name="Grid Table 4 Accent 2" w:uiPriority="49"/>
+    <w:lsdException w:name="Grid Table 5 Dark Accent 2" w:uiPriority="50"/>
+    <w:lsdException w:name="Grid Table 6 Colorful Accent 2" w:uiPriority="51"/>
+    <w:lsdException w:name="Grid Table 7 Colorful Accent 2" w:uiPriority="52"/>
+    <w:lsdException w:name="Grid Table 1 Light Accent 3" w:uiPriority="46"/>
+    <w:lsdException w:name="Grid Table 2 Accent 3" w:uiPriority="47"/>
+    <w:lsdException w:name="Grid Table 3 Accent 3" w:uiPriority="48"/>
+    <w:lsdException w:name="Grid Table 4 Accent 3" w:uiPriority="49"/>
+    <w:lsdException w:name="Grid Table 5 Dark Accent 3" w:uiPriority="50"/>
+    <w:lsdException w:name="Grid Table 6 Colorful Accent 3" w:uiPriority="51"/>
+    <w:lsdException w:name="Grid Table 7 Colorful Accent 3" w:uiPriority="52"/>
+    <w:lsdException w:name="Grid Table 1 Light Accent 4" w:uiPriority="46"/>
+    <w:lsdException w:name="Grid Table 2 Accent 4" w:uiPriority="47"/>
+    <w:lsdException w:name="Grid Table 3 Accent 4" w:uiPriority="48"/>
+    <w:lsdException w:name="Grid Table 4 Accent 4" w:uiPriority="49"/>
+    <w:lsdException w:name="Grid Table 5 Dark Accent 4" w:uiPriority="50"/>
+    <w:lsdException w:name="Grid Table 6 Colorful Accent 4" w:uiPriority="51"/>
+    <w:lsdException w:name="Grid Table 7 Colorful Accent 4" w:uiPriority="52"/>
+    <w:lsdException w:name="Grid Table 1 Light Accent 5" w:uiPriority="46"/>
+    <w:lsdException w:name="Grid Table 2 Accent 5" w:uiPriority="47"/>
+    <w:lsdException w:name="Grid Table 3 Accent 5" w:uiPriority="48"/>
+    <w:lsdException w:name="Grid Table 4 Accent 5" w:uiPriority="49"/>
+    <w:lsdException w:name="Grid Table 5 Dark Accent 5" w:uiPriority="50"/>
+    <w:lsdException w:name="Grid Table 6 Colorful Accent 5" w:uiPriority="51"/>
+    <w:lsdException w:name="Grid Table 7 Colorful Accent 5" w:uiPriority="52"/>
+    <w:lsdException w:name="Grid Table 1 Light Accent 6" w:uiPriority="46"/>
+    <w:lsdException w:name="Grid Table 2 Accent 6" w:uiPriority="47"/>
+    <w:lsdException w:name="Grid Table 3 Accent 6" w:uiPriority="48"/>
+    <w:lsdException w:name="Grid Table 4 Accent 6" w:uiPriority="49"/>
+    <w:lsdException w:name="Grid Table 5 Dark Accent 6" w:uiPriority="50"/>
+    <w:lsdException w:name="Grid Table 6 Colorful Accent 6" w:uiPriority="51"/>
+    <w:lsdException w:name="Grid Table 7 Colorful Accent 6" w:uiPriority="52"/>
+    <w:lsdException w:name="List Table 1 Light" w:uiPriority="46"/>
+    <w:lsdException w:name="List Table 2" w:uiPriority="47"/>
+    <w:lsdException w:name="List Table 3" w:uiPriority="48"/>
+    <w:lsdException w:name="List Table 4" w:uiPriority="49"/>
+    <w:lsdException w:name="List Table 5 Dark" w:uiPriority="50"/>
+    <w:lsdException w:name="List Table 6 Colorful" w:uiPriority="51"/>
+    <w:lsdException w:name="List Table 7 Colorful" w:uiPriority="52"/>
+    <w:lsdException w:name="List Table 1 Light Accent 1" w:uiPriority="46"/>
+    <w:lsdException w:name="List Table 2 Accent 1" w:uiPriority="47"/>
+    <w:lsdException w:name="List Table 3 Accent 1" w:uiPriority="48"/>
+    <w:lsdException w:name="List Table 4 Accent 1" w:uiPriority="49"/>
+    <w:lsdException w:name="List Table 5 Dark Accent 1" w:uiPriority="50"/>
+    <w:lsdException w:name="List Table 6 Colorful Accent 1" w:uiPriority="51"/>
+    <w:lsdException w:name="List Table 7 Colorful Accent 1" w:uiPriority="52"/>
+    <w:lsdException w:name="List Table 1 Light Accent 2" w:uiPriority="46"/>
+    <w:lsdException w:name="List Table 2 Accent 2" w:uiPriority="47"/>
+    <w:lsdException w:name="List Table 3 Accent 2" w:uiPriority="48"/>
+    <w:lsdException w:name="List Table 4 Accent 2" w:uiPriority="49"/>
+    <w:lsdException w:name="List Table 5 Dark Accent 2" w:uiPriority="50"/>
+    <w:lsdException w:name="List Table 6 Colorful Accent 2" w:uiPriority="51"/>
+    <w:lsdException w:name="List Table 7 Colorful Accent 2" w:uiPriority="52"/>
+    <w:lsdException w:name="List Table 1 Light Accent 3" w:uiPriority="46"/>
+    <w:lsdException w:name="List Table 2 Accent 3" w:uiPriority="47"/>
+    <w:lsdException w:name="List Table 3 Accent 3" w:uiPriority="48"/>
+    <w:lsdException w:name="List Table 4 Accent 3" w:uiPriority="49"/>
+    <w:lsdException w:name="List Table 5 Dark Accent 3" w:uiPriority="50"/>
+    <w:lsdException w:name="List Table 6 Colorful Accent 3" w:uiPriority="51"/>
+    <w:lsdException w:name="List Table 7 Colorful Accent 3" w:uiPriority="52"/>
+    <w:lsdException w:name="List Table 1 Light Accent 4" w:uiPriority="46"/>
+    <w:lsdException w:name="List Table 2 Accent 4" w:uiPriority="47"/>
+    <w:lsdException w:name="List Table 3 Accent 4" w:uiPriority="48"/>
+    <w:lsdException w:name="List Table 4 Accent 4" w:uiPriority="49"/>
+    <w:lsdException w:name="List Table 5 Dark Accent 4" w:uiPriority="50"/>
+    <w:lsdException w:name="List Table 6 Colorful Accent 4" w:uiPriority="51"/>
+    <w:lsdException w:name="List Table 7 Colorful Accent 4" w:uiPriority="52"/>
+    <w:lsdException w:name="List Table 1 Light Accent 5" w:uiPriority="46"/>
+    <w:lsdException w:name="List Table 2 Accent 5" w:uiPriority="47"/>
+    <w:lsdException w:name="List Table 3 Accent 5" w:uiPriority="48"/>
+    <w:lsdException w:name="List Table 4 Accent 5" w:uiPriority="49"/>
+    <w:lsdException w:name="List Table 5 Dark Accent 5" w:uiPriority="50"/>
+    <w:lsdException w:name="List Table 6 Colorful Accent 5" w:uiPriority="51"/>
+    <w:lsdException w:name="List Table 7 Colorful Accent 5" w:uiPriority="52"/>
+    <w:lsdException w:name="List Table 1 Light Accent 6" w:uiPriority="46"/>
+    <w:lsdException w:name="List Table 2 Accent 6" w:uiPriority="47"/>
+    <w:lsdException w:name="List Table 3 Accent 6" w:uiPriority="48"/>
+    <w:lsdException w:name="List Table 4 Accent 6" w:uiPriority="49"/>
+    <w:lsdException w:name="List Table 5 Dark Accent 6" w:uiPriority="50"/>
+    <w:lsdException w:name="List Table 6 Colorful Accent 6" w:uiPriority="51"/>
+    <w:lsdException w:name="List Table 7 Colorful Accent 6" w:uiPriority="52"/>
   </w:latentStyles>
   <w:style w:type="paragraph" w:default="1" w:styleId="Normal">
     <w:name w:val="Normal"/>
     <w:qFormat/>
     <w:rsid w:val="00345E81"/>
   </w:style>
-  <w:style w:type="paragraph" w:styleId="Ttulo1">
+  <w:style w:type="paragraph" w:styleId="Cabealho1">
     <w:name w:val="heading 1"/>
     <w:basedOn w:val="Normal"/>
     <w:next w:val="Normal"/>
-    <w:link w:val="Ttulo1Carcter"/>
+    <w:link w:val="Cabealho1Carter"/>
     <w:uiPriority w:val="9"/>
     <w:qFormat/>
     <w:rsid w:val="00906D0A"/>
@@ -8408,11 +8535,11 @@
       <w:szCs w:val="28"/>
     </w:rPr>
   </w:style>
-  <w:style w:type="paragraph" w:styleId="Ttulo2">
+  <w:style w:type="paragraph" w:styleId="Cabealho2">
     <w:name w:val="heading 2"/>
     <w:basedOn w:val="Normal"/>
     <w:next w:val="Normal"/>
-    <w:link w:val="Ttulo2Carcter"/>
+    <w:link w:val="Cabealho2Carter"/>
     <w:uiPriority w:val="9"/>
     <w:unhideWhenUsed/>
     <w:qFormat/>
@@ -8443,7 +8570,6 @@
     <w:uiPriority w:val="99"/>
     <w:semiHidden/>
     <w:unhideWhenUsed/>
-    <w:qFormat/>
     <w:tblPr>
       <w:tblInd w:w="0" w:type="dxa"/>
       <w:tblCellMar>
@@ -8463,7 +8589,7 @@
   <w:style w:type="paragraph" w:styleId="Cabealho">
     <w:name w:val="header"/>
     <w:basedOn w:val="Normal"/>
-    <w:link w:val="CabealhoCarcter"/>
+    <w:link w:val="CabealhoCarter"/>
     <w:uiPriority w:val="99"/>
     <w:semiHidden/>
     <w:unhideWhenUsed/>
@@ -8476,8 +8602,8 @@
       <w:spacing w:after="0" w:line="240" w:lineRule="auto"/>
     </w:pPr>
   </w:style>
-  <w:style w:type="character" w:customStyle="1" w:styleId="CabealhoCarcter">
-    <w:name w:val="Cabeçalho Carácter"/>
+  <w:style w:type="character" w:customStyle="1" w:styleId="CabealhoCarter">
+    <w:name w:val="Cabeçalho Caráter"/>
     <w:basedOn w:val="Tipodeletrapredefinidodopargrafo"/>
     <w:link w:val="Cabealho"/>
     <w:uiPriority w:val="99"/>
@@ -8487,7 +8613,7 @@
   <w:style w:type="paragraph" w:styleId="Rodap">
     <w:name w:val="footer"/>
     <w:basedOn w:val="Normal"/>
-    <w:link w:val="RodapCarcter"/>
+    <w:link w:val="RodapCarter"/>
     <w:uiPriority w:val="99"/>
     <w:semiHidden/>
     <w:unhideWhenUsed/>
@@ -8500,8 +8626,8 @@
       <w:spacing w:after="0" w:line="240" w:lineRule="auto"/>
     </w:pPr>
   </w:style>
-  <w:style w:type="character" w:customStyle="1" w:styleId="RodapCarcter">
-    <w:name w:val="Rodapé Carácter"/>
+  <w:style w:type="character" w:customStyle="1" w:styleId="RodapCarter">
+    <w:name w:val="Rodapé Caráter"/>
     <w:basedOn w:val="Tipodeletrapredefinidodopargrafo"/>
     <w:link w:val="Rodap"/>
     <w:uiPriority w:val="99"/>
@@ -8521,7 +8647,7 @@
   <w:style w:type="paragraph" w:styleId="Textodebalo">
     <w:name w:val="Balloon Text"/>
     <w:basedOn w:val="Normal"/>
-    <w:link w:val="TextodebaloCarcter"/>
+    <w:link w:val="TextodebaloCarter"/>
     <w:uiPriority w:val="99"/>
     <w:semiHidden/>
     <w:unhideWhenUsed/>
@@ -8535,8 +8661,8 @@
       <w:szCs w:val="16"/>
     </w:rPr>
   </w:style>
-  <w:style w:type="character" w:customStyle="1" w:styleId="TextodebaloCarcter">
-    <w:name w:val="Texto de balão Carácter"/>
+  <w:style w:type="character" w:customStyle="1" w:styleId="TextodebaloCarter">
+    <w:name w:val="Texto de balão Caráter"/>
     <w:basedOn w:val="Tipodeletrapredefinidodopargrafo"/>
     <w:link w:val="Textodebalo"/>
     <w:uiPriority w:val="99"/>
@@ -8550,7 +8676,7 @@
   </w:style>
   <w:style w:type="paragraph" w:styleId="SemEspaamento">
     <w:name w:val="No Spacing"/>
-    <w:link w:val="SemEspaamentoCarcter"/>
+    <w:link w:val="SemEspaamentoCarter"/>
     <w:uiPriority w:val="1"/>
     <w:qFormat/>
     <w:rsid w:val="00906D0A"/>
@@ -8561,8 +8687,8 @@
       <w:rFonts w:eastAsiaTheme="minorEastAsia"/>
     </w:rPr>
   </w:style>
-  <w:style w:type="character" w:customStyle="1" w:styleId="SemEspaamentoCarcter">
-    <w:name w:val="Sem Espaçamento Carácter"/>
+  <w:style w:type="character" w:customStyle="1" w:styleId="SemEspaamentoCarter">
+    <w:name w:val="Sem Espaçamento Caráter"/>
     <w:basedOn w:val="Tipodeletrapredefinidodopargrafo"/>
     <w:link w:val="SemEspaamento"/>
     <w:uiPriority w:val="1"/>
@@ -8597,10 +8723,10 @@
       </w:tblCellMar>
     </w:tblPr>
   </w:style>
-  <w:style w:type="character" w:customStyle="1" w:styleId="Ttulo1Carcter">
-    <w:name w:val="Título 1 Carácter"/>
+  <w:style w:type="character" w:customStyle="1" w:styleId="Cabealho1Carter">
+    <w:name w:val="Cabeçalho 1 Caráter"/>
     <w:basedOn w:val="Tipodeletrapredefinidodopargrafo"/>
-    <w:link w:val="Ttulo1"/>
+    <w:link w:val="Cabealho1"/>
     <w:uiPriority w:val="9"/>
     <w:rsid w:val="00906D0A"/>
     <w:rPr>
@@ -8612,9 +8738,9 @@
       <w:szCs w:val="28"/>
     </w:rPr>
   </w:style>
-  <w:style w:type="paragraph" w:styleId="Ttulodondice">
+  <w:style w:type="paragraph" w:styleId="Cabealhodondice">
     <w:name w:val="TOC Heading"/>
-    <w:basedOn w:val="Ttulo1"/>
+    <w:basedOn w:val="Cabealho1"/>
     <w:next w:val="Normal"/>
     <w:uiPriority w:val="39"/>
     <w:semiHidden/>
@@ -8689,10 +8815,10 @@
       <w:spacing w:after="0"/>
     </w:pPr>
   </w:style>
-  <w:style w:type="character" w:customStyle="1" w:styleId="Ttulo2Carcter">
-    <w:name w:val="Título 2 Carácter"/>
+  <w:style w:type="character" w:customStyle="1" w:styleId="Cabealho2Carter">
+    <w:name w:val="Cabeçalho 2 Caráter"/>
     <w:basedOn w:val="Tipodeletrapredefinidodopargrafo"/>
-    <w:link w:val="Ttulo2"/>
+    <w:link w:val="Cabealho2"/>
     <w:uiPriority w:val="9"/>
     <w:rsid w:val="00BE20D4"/>
     <w:rPr>
@@ -8719,7 +8845,7 @@
   <w:style w:type="paragraph" w:styleId="Textodecomentrio">
     <w:name w:val="annotation text"/>
     <w:basedOn w:val="Normal"/>
-    <w:link w:val="TextodecomentrioCarcter"/>
+    <w:link w:val="TextodecomentrioCarter"/>
     <w:uiPriority w:val="99"/>
     <w:semiHidden/>
     <w:unhideWhenUsed/>
@@ -8732,8 +8858,8 @@
       <w:szCs w:val="20"/>
     </w:rPr>
   </w:style>
-  <w:style w:type="character" w:customStyle="1" w:styleId="TextodecomentrioCarcter">
-    <w:name w:val="Texto de comentário Carácter"/>
+  <w:style w:type="character" w:customStyle="1" w:styleId="TextodecomentrioCarter">
+    <w:name w:val="Texto de comentário Caráter"/>
     <w:basedOn w:val="Tipodeletrapredefinidodopargrafo"/>
     <w:link w:val="Textodecomentrio"/>
     <w:uiPriority w:val="99"/>
@@ -8748,7 +8874,7 @@
     <w:name w:val="annotation subject"/>
     <w:basedOn w:val="Textodecomentrio"/>
     <w:next w:val="Textodecomentrio"/>
-    <w:link w:val="AssuntodecomentrioCarcter"/>
+    <w:link w:val="AssuntodecomentrioCarter"/>
     <w:uiPriority w:val="99"/>
     <w:semiHidden/>
     <w:unhideWhenUsed/>
@@ -8758,9 +8884,9 @@
       <w:bCs/>
     </w:rPr>
   </w:style>
-  <w:style w:type="character" w:customStyle="1" w:styleId="AssuntodecomentrioCarcter">
-    <w:name w:val="Assunto de comentário Carácter"/>
-    <w:basedOn w:val="TextodecomentrioCarcter"/>
+  <w:style w:type="character" w:customStyle="1" w:styleId="AssuntodecomentrioCarter">
+    <w:name w:val="Assunto de comentário Caráter"/>
+    <w:basedOn w:val="TextodecomentrioCarter"/>
     <w:link w:val="Assuntodecomentrio"/>
     <w:uiPriority w:val="99"/>
     <w:semiHidden/>
@@ -8768,6 +8894,8 @@
     <w:rPr>
       <w:b/>
       <w:bCs/>
+      <w:sz w:val="20"/>
+      <w:szCs w:val="20"/>
     </w:rPr>
   </w:style>
 </w:styles>
@@ -9080,7 +9208,7 @@
 </file>
 
 <file path=customXml/itemProps2.xml><?xml version="1.0" encoding="utf-8"?>
-<ds:datastoreItem xmlns:ds="http://schemas.openxmlformats.org/officeDocument/2006/customXml" ds:itemID="{297B6D72-B555-4F2F-8DB9-01AF54F91C54}">
+<ds:datastoreItem xmlns:ds="http://schemas.openxmlformats.org/officeDocument/2006/customXml" ds:itemID="{BBCE4C2C-6851-4264-9895-FCCEEF96DAD6}">
   <ds:schemaRefs>
     <ds:schemaRef ds:uri="http://schemas.openxmlformats.org/officeDocument/2006/bibliography"/>
   </ds:schemaRefs>

</xml_diff>

<commit_message>
Requirements Analysis Process Review
</commit_message>
<xml_diff>
--- a/Docs/Processes/Requirements Analysis Process.docx
+++ b/Docs/Processes/Requirements Analysis Process.docx
@@ -58,7 +58,7 @@
                   </w:tcPr>
                   <w:p>
                     <w:pPr>
-                      <w:pStyle w:val="SemEspaamento"/>
+                      <w:pStyle w:val="NoSpacing"/>
                       <w:rPr>
                         <w:rFonts w:asciiTheme="majorHAnsi" w:eastAsiaTheme="majorEastAsia" w:hAnsiTheme="majorHAnsi" w:cstheme="majorBidi"/>
                         <w:lang w:val="en-US"/>
@@ -99,7 +99,7 @@
                 <w:sdtContent>
                   <w:p>
                     <w:pPr>
-                      <w:pStyle w:val="SemEspaamento"/>
+                      <w:pStyle w:val="NoSpacing"/>
                       <w:rPr>
                         <w:rFonts w:asciiTheme="majorHAnsi" w:eastAsiaTheme="majorEastAsia" w:hAnsiTheme="majorHAnsi" w:cstheme="majorBidi"/>
                         <w:color w:val="4F81BD" w:themeColor="accent1"/>
@@ -149,7 +149,7 @@
                   </w:tcPr>
                   <w:p>
                     <w:pPr>
-                      <w:pStyle w:val="SemEspaamento"/>
+                      <w:pStyle w:val="NoSpacing"/>
                       <w:rPr>
                         <w:rFonts w:asciiTheme="majorHAnsi" w:eastAsiaTheme="majorEastAsia" w:hAnsiTheme="majorHAnsi" w:cstheme="majorBidi"/>
                         <w:lang w:val="en-US"/>
@@ -217,7 +217,7 @@
                 <w:sdtContent>
                   <w:p>
                     <w:pPr>
-                      <w:pStyle w:val="SemEspaamento"/>
+                      <w:pStyle w:val="NoSpacing"/>
                       <w:rPr>
                         <w:color w:val="4F81BD" w:themeColor="accent1"/>
                         <w:lang w:val="en-US"/>
@@ -253,7 +253,7 @@
                 <w:sdtContent>
                   <w:p>
                     <w:pPr>
-                      <w:pStyle w:val="SemEspaamento"/>
+                      <w:pStyle w:val="NoSpacing"/>
                       <w:rPr>
                         <w:color w:val="4F81BD" w:themeColor="accent1"/>
                         <w:lang w:val="en-US"/>
@@ -270,7 +270,7 @@
               </w:sdt>
               <w:p>
                 <w:pPr>
-                  <w:pStyle w:val="SemEspaamento"/>
+                  <w:pStyle w:val="NoSpacing"/>
                   <w:rPr>
                     <w:color w:val="4F81BD" w:themeColor="accent1"/>
                     <w:lang w:val="en-US"/>
@@ -343,7 +343,7 @@
       <w:sdtContent>
         <w:p>
           <w:pPr>
-            <w:pStyle w:val="Cabealhodondice"/>
+            <w:pStyle w:val="TOCHeading"/>
             <w:rPr>
               <w:lang w:val="en-US"/>
             </w:rPr>
@@ -357,7 +357,7 @@
         </w:p>
         <w:p>
           <w:pPr>
-            <w:pStyle w:val="ndice1"/>
+            <w:pStyle w:val="TOC1"/>
             <w:tabs>
               <w:tab w:val="left" w:pos="440"/>
               <w:tab w:val="right" w:leader="dot" w:pos="8494"/>
@@ -388,7 +388,7 @@
           <w:hyperlink w:anchor="_Toc350594971" w:history="1">
             <w:r>
               <w:rPr>
-                <w:rStyle w:val="Hiperligao"/>
+                <w:rStyle w:val="Hyperlink"/>
                 <w:lang w:val="en-US"/>
               </w:rPr>
               <w:t>1.</w:t>
@@ -402,7 +402,7 @@
             </w:r>
             <w:r>
               <w:rPr>
-                <w:rStyle w:val="Hiperligao"/>
+                <w:rStyle w:val="Hyperlink"/>
                 <w:lang w:val="en-US"/>
               </w:rPr>
               <w:t>Purpose</w:t>
@@ -459,7 +459,7 @@
         </w:p>
         <w:p>
           <w:pPr>
-            <w:pStyle w:val="ndice1"/>
+            <w:pStyle w:val="TOC1"/>
             <w:tabs>
               <w:tab w:val="left" w:pos="440"/>
               <w:tab w:val="right" w:leader="dot" w:pos="8494"/>
@@ -472,7 +472,7 @@
           <w:hyperlink w:anchor="_Toc350594972" w:history="1">
             <w:r>
               <w:rPr>
-                <w:rStyle w:val="Hiperligao"/>
+                <w:rStyle w:val="Hyperlink"/>
                 <w:lang w:val="en-US"/>
               </w:rPr>
               <w:t>2.</w:t>
@@ -486,7 +486,7 @@
             </w:r>
             <w:r>
               <w:rPr>
-                <w:rStyle w:val="Hiperligao"/>
+                <w:rStyle w:val="Hyperlink"/>
                 <w:lang w:val="en-US"/>
               </w:rPr>
               <w:t>Inputs and Outputs</w:t>
@@ -543,7 +543,7 @@
         </w:p>
         <w:p>
           <w:pPr>
-            <w:pStyle w:val="ndice1"/>
+            <w:pStyle w:val="TOC1"/>
             <w:tabs>
               <w:tab w:val="left" w:pos="660"/>
               <w:tab w:val="right" w:leader="dot" w:pos="8494"/>
@@ -556,7 +556,7 @@
           <w:hyperlink w:anchor="_Toc350594973" w:history="1">
             <w:r>
               <w:rPr>
-                <w:rStyle w:val="Hiperligao"/>
+                <w:rStyle w:val="Hyperlink"/>
                 <w:lang w:val="en-US"/>
               </w:rPr>
               <w:t>2.1.</w:t>
@@ -570,7 +570,7 @@
             </w:r>
             <w:r>
               <w:rPr>
-                <w:rStyle w:val="Hiperligao"/>
+                <w:rStyle w:val="Hyperlink"/>
                 <w:lang w:val="en-US"/>
               </w:rPr>
               <w:t>Inputs</w:t>
@@ -627,7 +627,7 @@
         </w:p>
         <w:p>
           <w:pPr>
-            <w:pStyle w:val="ndice1"/>
+            <w:pStyle w:val="TOC1"/>
             <w:tabs>
               <w:tab w:val="left" w:pos="660"/>
               <w:tab w:val="right" w:leader="dot" w:pos="8494"/>
@@ -640,7 +640,7 @@
           <w:hyperlink w:anchor="_Toc350594974" w:history="1">
             <w:r>
               <w:rPr>
-                <w:rStyle w:val="Hiperligao"/>
+                <w:rStyle w:val="Hyperlink"/>
                 <w:lang w:val="en-US"/>
               </w:rPr>
               <w:t>2.2.</w:t>
@@ -654,7 +654,7 @@
             </w:r>
             <w:r>
               <w:rPr>
-                <w:rStyle w:val="Hiperligao"/>
+                <w:rStyle w:val="Hyperlink"/>
                 <w:lang w:val="en-US"/>
               </w:rPr>
               <w:t>Outputs</w:t>
@@ -711,7 +711,7 @@
         </w:p>
         <w:p>
           <w:pPr>
-            <w:pStyle w:val="ndice1"/>
+            <w:pStyle w:val="TOC1"/>
             <w:tabs>
               <w:tab w:val="left" w:pos="440"/>
               <w:tab w:val="right" w:leader="dot" w:pos="8494"/>
@@ -724,7 +724,7 @@
           <w:hyperlink w:anchor="_Toc350594975" w:history="1">
             <w:r>
               <w:rPr>
-                <w:rStyle w:val="Hiperligao"/>
+                <w:rStyle w:val="Hyperlink"/>
                 <w:lang w:val="en-US"/>
               </w:rPr>
               <w:t>3.</w:t>
@@ -738,7 +738,7 @@
             </w:r>
             <w:r>
               <w:rPr>
-                <w:rStyle w:val="Hiperligao"/>
+                <w:rStyle w:val="Hyperlink"/>
                 <w:lang w:val="en-US"/>
               </w:rPr>
               <w:t>Activities</w:t>
@@ -795,7 +795,7 @@
         </w:p>
         <w:p>
           <w:pPr>
-            <w:pStyle w:val="ndice1"/>
+            <w:pStyle w:val="TOC1"/>
             <w:tabs>
               <w:tab w:val="left" w:pos="660"/>
               <w:tab w:val="right" w:leader="dot" w:pos="8494"/>
@@ -808,7 +808,7 @@
           <w:hyperlink w:anchor="_Toc350594976" w:history="1">
             <w:r>
               <w:rPr>
-                <w:rStyle w:val="Hiperligao"/>
+                <w:rStyle w:val="Hyperlink"/>
                 <w:lang w:val="en-US"/>
               </w:rPr>
               <w:t>3.1.</w:t>
@@ -822,7 +822,7 @@
             </w:r>
             <w:r>
               <w:rPr>
-                <w:rStyle w:val="Hiperligao"/>
+                <w:rStyle w:val="Hyperlink"/>
                 <w:lang w:val="en-US"/>
               </w:rPr>
               <w:t>Elicit Customer needs</w:t>
@@ -879,7 +879,7 @@
         </w:p>
         <w:p>
           <w:pPr>
-            <w:pStyle w:val="ndice1"/>
+            <w:pStyle w:val="TOC1"/>
             <w:tabs>
               <w:tab w:val="left" w:pos="660"/>
               <w:tab w:val="right" w:leader="dot" w:pos="8494"/>
@@ -892,7 +892,7 @@
           <w:hyperlink w:anchor="_Toc350594977" w:history="1">
             <w:r>
               <w:rPr>
-                <w:rStyle w:val="Hiperligao"/>
+                <w:rStyle w:val="Hyperlink"/>
                 <w:lang w:val="en-US"/>
               </w:rPr>
               <w:t>3.2.</w:t>
@@ -906,7 +906,7 @@
             </w:r>
             <w:r>
               <w:rPr>
-                <w:rStyle w:val="Hiperligao"/>
+                <w:rStyle w:val="Hyperlink"/>
                 <w:lang w:val="en-US"/>
               </w:rPr>
               <w:t>Define Assumptions and Restrains</w:t>
@@ -963,7 +963,7 @@
         </w:p>
         <w:p>
           <w:pPr>
-            <w:pStyle w:val="ndice1"/>
+            <w:pStyle w:val="TOC1"/>
             <w:tabs>
               <w:tab w:val="left" w:pos="660"/>
               <w:tab w:val="right" w:leader="dot" w:pos="8494"/>
@@ -976,7 +976,7 @@
           <w:hyperlink w:anchor="_Toc350594978" w:history="1">
             <w:r>
               <w:rPr>
-                <w:rStyle w:val="Hiperligao"/>
+                <w:rStyle w:val="Hyperlink"/>
                 <w:lang w:val="en-US"/>
               </w:rPr>
               <w:t>3.3.</w:t>
@@ -990,7 +990,7 @@
             </w:r>
             <w:r>
               <w:rPr>
-                <w:rStyle w:val="Hiperligao"/>
+                <w:rStyle w:val="Hyperlink"/>
                 <w:lang w:val="en-US"/>
               </w:rPr>
               <w:t>Definition of use cases or user stories</w:t>
@@ -1047,7 +1047,7 @@
         </w:p>
         <w:p>
           <w:pPr>
-            <w:pStyle w:val="ndice1"/>
+            <w:pStyle w:val="TOC1"/>
             <w:tabs>
               <w:tab w:val="left" w:pos="660"/>
               <w:tab w:val="right" w:leader="dot" w:pos="8494"/>
@@ -1060,7 +1060,7 @@
           <w:hyperlink w:anchor="_Toc350594979" w:history="1">
             <w:r>
               <w:rPr>
-                <w:rStyle w:val="Hiperligao"/>
+                <w:rStyle w:val="Hyperlink"/>
                 <w:lang w:val="en-US"/>
               </w:rPr>
               <w:t>3.4.</w:t>
@@ -1074,7 +1074,7 @@
             </w:r>
             <w:r>
               <w:rPr>
-                <w:rStyle w:val="Hiperligao"/>
+                <w:rStyle w:val="Hyperlink"/>
                 <w:lang w:val="en-US"/>
               </w:rPr>
               <w:t>Specification of System Requirements</w:t>
@@ -1131,7 +1131,7 @@
         </w:p>
         <w:p>
           <w:pPr>
-            <w:pStyle w:val="ndice1"/>
+            <w:pStyle w:val="TOC1"/>
             <w:tabs>
               <w:tab w:val="left" w:pos="440"/>
               <w:tab w:val="right" w:leader="dot" w:pos="8494"/>
@@ -1144,7 +1144,7 @@
           <w:hyperlink w:anchor="_Toc350594980" w:history="1">
             <w:r>
               <w:rPr>
-                <w:rStyle w:val="Hiperligao"/>
+                <w:rStyle w:val="Hyperlink"/>
                 <w:lang w:val="en-US"/>
               </w:rPr>
               <w:t>4.</w:t>
@@ -1158,7 +1158,7 @@
             </w:r>
             <w:r>
               <w:rPr>
-                <w:rStyle w:val="Hiperligao"/>
+                <w:rStyle w:val="Hyperlink"/>
                 <w:lang w:val="en-US"/>
               </w:rPr>
               <w:t>Tools</w:t>
@@ -1215,7 +1215,7 @@
         </w:p>
         <w:p>
           <w:pPr>
-            <w:pStyle w:val="ndice1"/>
+            <w:pStyle w:val="TOC1"/>
             <w:tabs>
               <w:tab w:val="left" w:pos="440"/>
               <w:tab w:val="right" w:leader="dot" w:pos="8494"/>
@@ -1228,7 +1228,7 @@
           <w:hyperlink w:anchor="_Toc350594981" w:history="1">
             <w:r>
               <w:rPr>
-                <w:rStyle w:val="Hiperligao"/>
+                <w:rStyle w:val="Hyperlink"/>
                 <w:lang w:val="en-US"/>
               </w:rPr>
               <w:t>5.</w:t>
@@ -1242,7 +1242,7 @@
             </w:r>
             <w:r>
               <w:rPr>
-                <w:rStyle w:val="Hiperligao"/>
+                <w:rStyle w:val="Hyperlink"/>
                 <w:lang w:val="en-US"/>
               </w:rPr>
               <w:t>Related Processes</w:t>
@@ -1299,7 +1299,7 @@
         </w:p>
         <w:p>
           <w:pPr>
-            <w:pStyle w:val="ndice1"/>
+            <w:pStyle w:val="TOC1"/>
             <w:tabs>
               <w:tab w:val="left" w:pos="440"/>
               <w:tab w:val="right" w:leader="dot" w:pos="8494"/>
@@ -1312,7 +1312,7 @@
           <w:hyperlink w:anchor="_Toc350594982" w:history="1">
             <w:r>
               <w:rPr>
-                <w:rStyle w:val="Hiperligao"/>
+                <w:rStyle w:val="Hyperlink"/>
                 <w:lang w:val="en-US"/>
               </w:rPr>
               <w:t>6.</w:t>
@@ -1326,7 +1326,7 @@
             </w:r>
             <w:r>
               <w:rPr>
-                <w:rStyle w:val="Hiperligao"/>
+                <w:rStyle w:val="Hyperlink"/>
                 <w:lang w:val="en-US"/>
               </w:rPr>
               <w:t>Measures</w:t>
@@ -1461,7 +1461,7 @@
     </w:p>
     <w:p>
       <w:pPr>
-        <w:pStyle w:val="ndicedeilustraes"/>
+        <w:pStyle w:val="TableofFigures"/>
         <w:tabs>
           <w:tab w:val="right" w:leader="dot" w:pos="8494"/>
         </w:tabs>
@@ -1491,7 +1491,7 @@
       <w:hyperlink w:anchor="_Toc349382241" w:history="1">
         <w:r>
           <w:rPr>
-            <w:rStyle w:val="Hiperligao"/>
+            <w:rStyle w:val="Hyperlink"/>
             <w:lang w:val="en-US"/>
           </w:rPr>
           <w:t>Table 1: List of Contribuitors</w:t>
@@ -1548,7 +1548,7 @@
     </w:p>
     <w:p>
       <w:pPr>
-        <w:pStyle w:val="ndicedeilustraes"/>
+        <w:pStyle w:val="TableofFigures"/>
         <w:tabs>
           <w:tab w:val="right" w:leader="dot" w:pos="8494"/>
         </w:tabs>
@@ -1560,7 +1560,7 @@
       <w:hyperlink w:anchor="_Toc349382242" w:history="1">
         <w:r>
           <w:rPr>
-            <w:rStyle w:val="Hiperligao"/>
+            <w:rStyle w:val="Hyperlink"/>
             <w:lang w:val="en-US"/>
           </w:rPr>
           <w:t>Table 2: Version history</w:t>
@@ -1650,7 +1650,7 @@
     </w:p>
     <w:tbl>
       <w:tblPr>
-        <w:tblStyle w:val="Tabelacomgrelha"/>
+        <w:tblStyle w:val="TableGrid"/>
         <w:tblW w:w="9606" w:type="dxa"/>
         <w:tblLook w:val="04A0" w:firstRow="1" w:lastRow="0" w:firstColumn="1" w:lastColumn="0" w:noHBand="0" w:noVBand="1"/>
       </w:tblPr>
@@ -1818,7 +1818,7 @@
             <w:sdtContent>
               <w:p>
                 <w:pPr>
-                  <w:pStyle w:val="SemEspaamento"/>
+                  <w:pStyle w:val="NoSpacing"/>
                   <w:jc w:val="center"/>
                   <w:rPr>
                     <w:rFonts w:eastAsiaTheme="minorHAnsi"/>
@@ -1919,7 +1919,7 @@
             <w:sdtContent>
               <w:p>
                 <w:pPr>
-                  <w:pStyle w:val="SemEspaamento"/>
+                  <w:pStyle w:val="NoSpacing"/>
                   <w:jc w:val="center"/>
                   <w:rPr>
                     <w:rFonts w:eastAsiaTheme="minorHAnsi"/>
@@ -1949,8 +1949,16 @@
               <w:rPr>
                 <w:lang w:val="en-US"/>
               </w:rPr>
-              <w:t>João Girão</w:t>
-            </w:r>
+              <w:t xml:space="preserve">João </w:t>
+            </w:r>
+            <w:proofErr w:type="spellStart"/>
+            <w:r>
+              <w:rPr>
+                <w:lang w:val="en-US"/>
+              </w:rPr>
+              <w:t>Girão</w:t>
+            </w:r>
+            <w:proofErr w:type="spellEnd"/>
           </w:p>
         </w:tc>
         <w:tc>
@@ -2008,7 +2016,108 @@
           </w:tcPr>
           <w:p>
             <w:pPr>
-              <w:pStyle w:val="SemEspaamento"/>
+              <w:pStyle w:val="NoSpacing"/>
+              <w:jc w:val="center"/>
+              <w:rPr>
+                <w:rFonts w:eastAsiaTheme="minorHAnsi"/>
+                <w:lang w:val="en-US"/>
+              </w:rPr>
+            </w:pPr>
+            <w:r>
+              <w:rPr>
+                <w:rFonts w:eastAsiaTheme="minorHAnsi"/>
+                <w:lang w:val="en-US"/>
+              </w:rPr>
+              <w:t>16-03-2013</w:t>
+            </w:r>
+          </w:p>
+        </w:tc>
+        <w:tc>
+          <w:tcPr>
+            <w:tcW w:w="2268" w:type="dxa"/>
+            <w:vAlign w:val="center"/>
+          </w:tcPr>
+          <w:p>
+            <w:pPr>
+              <w:jc w:val="center"/>
+              <w:rPr>
+                <w:lang w:val="en-US"/>
+              </w:rPr>
+            </w:pPr>
+            <w:proofErr w:type="spellStart"/>
+            <w:r>
+              <w:rPr>
+                <w:lang w:val="en-US"/>
+              </w:rPr>
+              <w:t>Rui</w:t>
+            </w:r>
+            <w:proofErr w:type="spellEnd"/>
+            <w:r>
+              <w:rPr>
+                <w:lang w:val="en-US"/>
+              </w:rPr>
+              <w:t xml:space="preserve"> </w:t>
+            </w:r>
+            <w:proofErr w:type="spellStart"/>
+            <w:r>
+              <w:rPr>
+                <w:lang w:val="en-US"/>
+              </w:rPr>
+              <w:t>Ganhoto</w:t>
+            </w:r>
+            <w:proofErr w:type="spellEnd"/>
+          </w:p>
+        </w:tc>
+        <w:tc>
+          <w:tcPr>
+            <w:tcW w:w="3685" w:type="dxa"/>
+            <w:vAlign w:val="center"/>
+          </w:tcPr>
+          <w:p>
+            <w:pPr>
+              <w:jc w:val="center"/>
+              <w:rPr>
+                <w:lang w:val="en-US"/>
+              </w:rPr>
+            </w:pPr>
+            <w:r>
+              <w:rPr>
+                <w:lang w:val="en-US"/>
+              </w:rPr>
+              <w:t>a21170262@alunos.isec.pt</w:t>
+            </w:r>
+          </w:p>
+        </w:tc>
+        <w:tc>
+          <w:tcPr>
+            <w:tcW w:w="1985" w:type="dxa"/>
+            <w:vAlign w:val="center"/>
+          </w:tcPr>
+          <w:p>
+            <w:pPr>
+              <w:jc w:val="center"/>
+              <w:rPr>
+                <w:lang w:val="en-US"/>
+              </w:rPr>
+            </w:pPr>
+            <w:r>
+              <w:rPr>
+                <w:lang w:val="en-US"/>
+              </w:rPr>
+              <w:t>Contributor</w:t>
+            </w:r>
+          </w:p>
+        </w:tc>
+      </w:tr>
+      <w:tr>
+        <w:tc>
+          <w:tcPr>
+            <w:tcW w:w="1668" w:type="dxa"/>
+            <w:vAlign w:val="center"/>
+          </w:tcPr>
+          <w:p>
+            <w:pPr>
+              <w:pStyle w:val="NoSpacing"/>
               <w:jc w:val="center"/>
               <w:rPr>
                 <w:rFonts w:eastAsiaTheme="minorHAnsi"/>
@@ -2068,7 +2177,7 @@
           </w:tcPr>
           <w:p>
             <w:pPr>
-              <w:pStyle w:val="SemEspaamento"/>
+              <w:pStyle w:val="NoSpacing"/>
               <w:jc w:val="center"/>
               <w:rPr>
                 <w:rFonts w:eastAsiaTheme="minorHAnsi"/>
@@ -2098,6 +2207,7 @@
           </w:tcPr>
           <w:p>
             <w:pPr>
+              <w:keepNext/>
               <w:jc w:val="center"/>
               <w:rPr>
                 <w:lang w:val="en-US"/>
@@ -2112,6 +2222,7 @@
           </w:tcPr>
           <w:p>
             <w:pPr>
+              <w:keepNext/>
               <w:jc w:val="center"/>
               <w:rPr>
                 <w:lang w:val="en-US"/>
@@ -2128,7 +2239,7 @@
           </w:tcPr>
           <w:p>
             <w:pPr>
-              <w:pStyle w:val="SemEspaamento"/>
+              <w:pStyle w:val="NoSpacing"/>
               <w:jc w:val="center"/>
               <w:rPr>
                 <w:rFonts w:eastAsiaTheme="minorHAnsi"/>
@@ -2190,7 +2301,7 @@
           </w:tcPr>
           <w:p>
             <w:pPr>
-              <w:pStyle w:val="SemEspaamento"/>
+              <w:pStyle w:val="NoSpacing"/>
               <w:jc w:val="center"/>
               <w:rPr>
                 <w:rFonts w:eastAsiaTheme="minorHAnsi"/>
@@ -2252,7 +2363,7 @@
           </w:tcPr>
           <w:p>
             <w:pPr>
-              <w:pStyle w:val="SemEspaamento"/>
+              <w:pStyle w:val="NoSpacing"/>
               <w:jc w:val="center"/>
               <w:rPr>
                 <w:rFonts w:eastAsiaTheme="minorHAnsi"/>
@@ -2306,72 +2417,10 @@
           </w:p>
         </w:tc>
       </w:tr>
-      <w:tr>
-        <w:tc>
-          <w:tcPr>
-            <w:tcW w:w="1668" w:type="dxa"/>
-            <w:vAlign w:val="center"/>
-          </w:tcPr>
-          <w:p>
-            <w:pPr>
-              <w:pStyle w:val="SemEspaamento"/>
-              <w:jc w:val="center"/>
-              <w:rPr>
-                <w:rFonts w:eastAsiaTheme="minorHAnsi"/>
-                <w:lang w:val="en-US"/>
-              </w:rPr>
-            </w:pPr>
-          </w:p>
-        </w:tc>
-        <w:tc>
-          <w:tcPr>
-            <w:tcW w:w="2268" w:type="dxa"/>
-            <w:vAlign w:val="center"/>
-          </w:tcPr>
-          <w:p>
-            <w:pPr>
-              <w:jc w:val="center"/>
-              <w:rPr>
-                <w:lang w:val="en-US"/>
-              </w:rPr>
-            </w:pPr>
-          </w:p>
-        </w:tc>
-        <w:tc>
-          <w:tcPr>
-            <w:tcW w:w="3685" w:type="dxa"/>
-            <w:vAlign w:val="center"/>
-          </w:tcPr>
-          <w:p>
-            <w:pPr>
-              <w:keepNext/>
-              <w:jc w:val="center"/>
-              <w:rPr>
-                <w:lang w:val="en-US"/>
-              </w:rPr>
-            </w:pPr>
-          </w:p>
-        </w:tc>
-        <w:tc>
-          <w:tcPr>
-            <w:tcW w:w="1985" w:type="dxa"/>
-            <w:vAlign w:val="center"/>
-          </w:tcPr>
-          <w:p>
-            <w:pPr>
-              <w:keepNext/>
-              <w:jc w:val="center"/>
-              <w:rPr>
-                <w:lang w:val="en-US"/>
-              </w:rPr>
-            </w:pPr>
-          </w:p>
-        </w:tc>
-      </w:tr>
     </w:tbl>
     <w:p>
       <w:pPr>
-        <w:pStyle w:val="Legenda"/>
+        <w:pStyle w:val="Caption"/>
         <w:rPr>
           <w:lang w:val="en-US"/>
         </w:rPr>
@@ -2436,7 +2485,7 @@
     </w:p>
     <w:tbl>
       <w:tblPr>
-        <w:tblStyle w:val="Tabelacomgrelha"/>
+        <w:tblStyle w:val="TableGrid"/>
         <w:tblW w:w="9607" w:type="dxa"/>
         <w:tblLook w:val="04A0" w:firstRow="1" w:lastRow="0" w:firstColumn="1" w:lastColumn="0" w:noHBand="0" w:noVBand="1"/>
       </w:tblPr>
@@ -2658,7 +2707,7 @@
             <w:sdtContent>
               <w:p>
                 <w:pPr>
-                  <w:pStyle w:val="SemEspaamento"/>
+                  <w:pStyle w:val="NoSpacing"/>
                   <w:jc w:val="center"/>
                   <w:rPr>
                     <w:rFonts w:eastAsiaTheme="minorHAnsi"/>
@@ -2731,12 +2780,28 @@
                 <w:lang w:val="en-US"/>
               </w:rPr>
             </w:pPr>
-            <w:r>
-              <w:rPr>
-                <w:lang w:val="en-US"/>
-              </w:rPr>
-              <w:t>João Girão</w:t>
-            </w:r>
+            <w:proofErr w:type="spellStart"/>
+            <w:r>
+              <w:rPr>
+                <w:lang w:val="en-US"/>
+              </w:rPr>
+              <w:t>João</w:t>
+            </w:r>
+            <w:proofErr w:type="spellEnd"/>
+            <w:r>
+              <w:rPr>
+                <w:lang w:val="en-US"/>
+              </w:rPr>
+              <w:t xml:space="preserve"> </w:t>
+            </w:r>
+            <w:proofErr w:type="spellStart"/>
+            <w:r>
+              <w:rPr>
+                <w:lang w:val="en-US"/>
+              </w:rPr>
+              <w:t>Girão</w:t>
+            </w:r>
+            <w:proofErr w:type="spellEnd"/>
           </w:p>
         </w:tc>
         <w:tc>
@@ -2802,7 +2867,7 @@
           </w:tcPr>
           <w:p>
             <w:pPr>
-              <w:pStyle w:val="SemEspaamento"/>
+              <w:pStyle w:val="NoSpacing"/>
               <w:jc w:val="center"/>
               <w:rPr>
                 <w:rFonts w:eastAsiaTheme="minorHAnsi"/>
@@ -2864,12 +2929,28 @@
                 <w:lang w:val="en-US"/>
               </w:rPr>
             </w:pPr>
-            <w:r>
-              <w:rPr>
-                <w:lang w:val="en-US"/>
-              </w:rPr>
-              <w:t>João Girão</w:t>
-            </w:r>
+            <w:proofErr w:type="spellStart"/>
+            <w:r>
+              <w:rPr>
+                <w:lang w:val="en-US"/>
+              </w:rPr>
+              <w:t>João</w:t>
+            </w:r>
+            <w:proofErr w:type="spellEnd"/>
+            <w:r>
+              <w:rPr>
+                <w:lang w:val="en-US"/>
+              </w:rPr>
+              <w:t xml:space="preserve"> </w:t>
+            </w:r>
+            <w:proofErr w:type="spellStart"/>
+            <w:r>
+              <w:rPr>
+                <w:lang w:val="en-US"/>
+              </w:rPr>
+              <w:t>Girão</w:t>
+            </w:r>
+            <w:proofErr w:type="spellEnd"/>
           </w:p>
         </w:tc>
         <w:tc>
@@ -2936,13 +3017,20 @@
           </w:tcPr>
           <w:p>
             <w:pPr>
-              <w:pStyle w:val="SemEspaamento"/>
+              <w:pStyle w:val="NoSpacing"/>
               <w:jc w:val="center"/>
               <w:rPr>
                 <w:rFonts w:eastAsiaTheme="minorHAnsi"/>
                 <w:lang w:val="en-US"/>
               </w:rPr>
             </w:pPr>
+            <w:r>
+              <w:rPr>
+                <w:rFonts w:eastAsiaTheme="minorHAnsi"/>
+                <w:lang w:val="en-US"/>
+              </w:rPr>
+              <w:t>16-03-2013</w:t>
+            </w:r>
           </w:p>
         </w:tc>
         <w:tc>
@@ -2957,6 +3045,12 @@
                 <w:lang w:val="en-US"/>
               </w:rPr>
             </w:pPr>
+            <w:r>
+              <w:rPr>
+                <w:lang w:val="en-US"/>
+              </w:rPr>
+              <w:t>Process Review</w:t>
+            </w:r>
           </w:p>
         </w:tc>
         <w:tc>
@@ -2971,6 +3065,28 @@
                 <w:lang w:val="en-US"/>
               </w:rPr>
             </w:pPr>
+            <w:proofErr w:type="spellStart"/>
+            <w:r>
+              <w:rPr>
+                <w:lang w:val="en-US"/>
+              </w:rPr>
+              <w:t>Rui</w:t>
+            </w:r>
+            <w:proofErr w:type="spellEnd"/>
+            <w:r>
+              <w:rPr>
+                <w:lang w:val="en-US"/>
+              </w:rPr>
+              <w:t xml:space="preserve"> </w:t>
+            </w:r>
+            <w:proofErr w:type="spellStart"/>
+            <w:r>
+              <w:rPr>
+                <w:lang w:val="en-US"/>
+              </w:rPr>
+              <w:t>Ganhoto</w:t>
+            </w:r>
+            <w:proofErr w:type="spellEnd"/>
           </w:p>
         </w:tc>
         <w:tc>
@@ -2985,6 +3101,12 @@
                 <w:lang w:val="en-US"/>
               </w:rPr>
             </w:pPr>
+            <w:r>
+              <w:rPr>
+                <w:lang w:val="en-US"/>
+              </w:rPr>
+              <w:t>0.2</w:t>
+            </w:r>
           </w:p>
         </w:tc>
         <w:tc>
@@ -3014,6 +3136,12 @@
                 <w:lang w:val="en-US"/>
               </w:rPr>
             </w:pPr>
+            <w:r>
+              <w:rPr>
+                <w:lang w:val="en-US"/>
+              </w:rPr>
+              <w:t>Ready for Revision</w:t>
+            </w:r>
           </w:p>
         </w:tc>
       </w:tr>
@@ -3025,7 +3153,7 @@
           </w:tcPr>
           <w:p>
             <w:pPr>
-              <w:pStyle w:val="SemEspaamento"/>
+              <w:pStyle w:val="NoSpacing"/>
               <w:jc w:val="center"/>
               <w:rPr>
                 <w:rFonts w:eastAsiaTheme="minorHAnsi"/>
@@ -3114,7 +3242,7 @@
           </w:tcPr>
           <w:p>
             <w:pPr>
-              <w:pStyle w:val="SemEspaamento"/>
+              <w:pStyle w:val="NoSpacing"/>
               <w:jc w:val="center"/>
               <w:rPr>
                 <w:rFonts w:eastAsiaTheme="minorHAnsi"/>
@@ -3203,7 +3331,7 @@
           </w:tcPr>
           <w:p>
             <w:pPr>
-              <w:pStyle w:val="SemEspaamento"/>
+              <w:pStyle w:val="NoSpacing"/>
               <w:jc w:val="center"/>
               <w:rPr>
                 <w:rFonts w:eastAsiaTheme="minorHAnsi"/>
@@ -3292,7 +3420,7 @@
           </w:tcPr>
           <w:p>
             <w:pPr>
-              <w:pStyle w:val="SemEspaamento"/>
+              <w:pStyle w:val="NoSpacing"/>
               <w:jc w:val="center"/>
               <w:rPr>
                 <w:rFonts w:eastAsiaTheme="minorHAnsi"/>
@@ -3381,7 +3509,7 @@
           </w:tcPr>
           <w:p>
             <w:pPr>
-              <w:pStyle w:val="SemEspaamento"/>
+              <w:pStyle w:val="NoSpacing"/>
               <w:jc w:val="center"/>
               <w:rPr>
                 <w:rFonts w:eastAsiaTheme="minorHAnsi"/>
@@ -3470,7 +3598,7 @@
           </w:tcPr>
           <w:p>
             <w:pPr>
-              <w:pStyle w:val="SemEspaamento"/>
+              <w:pStyle w:val="NoSpacing"/>
               <w:jc w:val="center"/>
               <w:rPr>
                 <w:rFonts w:eastAsiaTheme="minorHAnsi"/>
@@ -3554,7 +3682,7 @@
     </w:tbl>
     <w:p>
       <w:pPr>
-        <w:pStyle w:val="Legenda"/>
+        <w:pStyle w:val="Caption"/>
         <w:rPr>
           <w:lang w:val="en-US"/>
         </w:rPr>
@@ -3621,7 +3749,7 @@
     </w:p>
     <w:p>
       <w:pPr>
-        <w:pStyle w:val="Cabealho1"/>
+        <w:pStyle w:val="Heading1"/>
         <w:numPr>
           <w:ilvl w:val="0"/>
           <w:numId w:val="3"/>
@@ -3676,7 +3804,7 @@
     </w:p>
     <w:p>
       <w:pPr>
-        <w:pStyle w:val="Cabealho1"/>
+        <w:pStyle w:val="Heading1"/>
         <w:numPr>
           <w:ilvl w:val="0"/>
           <w:numId w:val="3"/>
@@ -3709,7 +3837,7 @@
     </w:p>
     <w:p>
       <w:pPr>
-        <w:pStyle w:val="Cabealho1"/>
+        <w:pStyle w:val="Heading1"/>
         <w:numPr>
           <w:ilvl w:val="1"/>
           <w:numId w:val="3"/>
@@ -3752,7 +3880,35 @@
         <w:rPr>
           <w:lang w:val="en-US"/>
         </w:rPr>
-        <w:t>The main inputs of the process will be the customer needs including any documentation and other forms of information provided by the customer and if possible users needs.</w:t>
+        <w:t xml:space="preserve">The main inputs of the process will be the customer needs including any documentation and other forms of information provided by the customer and if possible </w:t>
+      </w:r>
+      <w:commentRangeStart w:id="5"/>
+      <w:proofErr w:type="spellStart"/>
+      <w:r>
+        <w:rPr>
+          <w:lang w:val="en-US"/>
+        </w:rPr>
+        <w:t>users</w:t>
+      </w:r>
+      <w:proofErr w:type="spellEnd"/>
+      <w:r>
+        <w:rPr>
+          <w:lang w:val="en-US"/>
+        </w:rPr>
+        <w:t xml:space="preserve"> </w:t>
+      </w:r>
+      <w:commentRangeEnd w:id="5"/>
+      <w:r>
+        <w:rPr>
+          <w:rStyle w:val="CommentReference"/>
+        </w:rPr>
+        <w:commentReference w:id="5"/>
+      </w:r>
+      <w:r>
+        <w:rPr>
+          <w:lang w:val="en-US"/>
+        </w:rPr>
+        <w:t>needs.</w:t>
       </w:r>
       <w:r>
         <w:rPr>
@@ -3795,7 +3951,7 @@
     </w:p>
     <w:p>
       <w:pPr>
-        <w:pStyle w:val="Cabealho1"/>
+        <w:pStyle w:val="Heading1"/>
         <w:numPr>
           <w:ilvl w:val="1"/>
           <w:numId w:val="3"/>
@@ -3804,14 +3960,14 @@
           <w:lang w:val="en-US"/>
         </w:rPr>
       </w:pPr>
-      <w:bookmarkStart w:id="5" w:name="_Toc350594974"/>
+      <w:bookmarkStart w:id="6" w:name="_Toc350594974"/>
       <w:r>
         <w:rPr>
           <w:lang w:val="en-US"/>
         </w:rPr>
         <w:t>Outputs</w:t>
       </w:r>
-      <w:bookmarkEnd w:id="5"/>
+      <w:bookmarkEnd w:id="6"/>
     </w:p>
     <w:p>
       <w:pPr>
@@ -3847,7 +4003,7 @@
     </w:p>
     <w:p>
       <w:pPr>
-        <w:pStyle w:val="Cabealho1"/>
+        <w:pStyle w:val="Heading1"/>
         <w:numPr>
           <w:ilvl w:val="0"/>
           <w:numId w:val="3"/>
@@ -3856,18 +4012,18 @@
           <w:lang w:val="en-US"/>
         </w:rPr>
       </w:pPr>
-      <w:bookmarkStart w:id="6" w:name="_Toc350594975"/>
+      <w:bookmarkStart w:id="7" w:name="_Toc350594975"/>
       <w:r>
         <w:rPr>
           <w:lang w:val="en-US"/>
         </w:rPr>
         <w:t>Activities</w:t>
       </w:r>
-      <w:bookmarkEnd w:id="6"/>
-    </w:p>
-    <w:p>
-      <w:pPr>
-        <w:pStyle w:val="Cabealho1"/>
+      <w:bookmarkEnd w:id="7"/>
+    </w:p>
+    <w:p>
+      <w:pPr>
+        <w:pStyle w:val="Heading1"/>
         <w:numPr>
           <w:ilvl w:val="1"/>
           <w:numId w:val="3"/>
@@ -3876,7 +4032,7 @@
           <w:lang w:val="en-US"/>
         </w:rPr>
       </w:pPr>
-      <w:bookmarkStart w:id="7" w:name="_Toc350594976"/>
+      <w:bookmarkStart w:id="8" w:name="_Toc350594976"/>
       <w:r>
         <w:rPr>
           <w:lang w:val="en-US"/>
@@ -3889,7 +4045,7 @@
         </w:rPr>
         <w:t xml:space="preserve"> Customer needs</w:t>
       </w:r>
-      <w:bookmarkEnd w:id="7"/>
+      <w:bookmarkEnd w:id="8"/>
       <w:r>
         <w:rPr>
           <w:lang w:val="en-US"/>
@@ -4024,7 +4180,7 @@
     </w:p>
     <w:p>
       <w:pPr>
-        <w:pStyle w:val="PargrafodaLista"/>
+        <w:pStyle w:val="ListParagraph"/>
         <w:numPr>
           <w:ilvl w:val="0"/>
           <w:numId w:val="4"/>
@@ -4048,7 +4204,7 @@
     </w:p>
     <w:p>
       <w:pPr>
-        <w:pStyle w:val="PargrafodaLista"/>
+        <w:pStyle w:val="ListParagraph"/>
         <w:numPr>
           <w:ilvl w:val="0"/>
           <w:numId w:val="4"/>
@@ -4066,7 +4222,7 @@
     </w:p>
     <w:p>
       <w:pPr>
-        <w:pStyle w:val="PargrafodaLista"/>
+        <w:pStyle w:val="ListParagraph"/>
         <w:numPr>
           <w:ilvl w:val="0"/>
           <w:numId w:val="4"/>
@@ -4084,7 +4240,7 @@
     </w:p>
     <w:p>
       <w:pPr>
-        <w:pStyle w:val="PargrafodaLista"/>
+        <w:pStyle w:val="ListParagraph"/>
         <w:numPr>
           <w:ilvl w:val="0"/>
           <w:numId w:val="4"/>
@@ -4102,7 +4258,7 @@
     </w:p>
     <w:p>
       <w:pPr>
-        <w:pStyle w:val="PargrafodaLista"/>
+        <w:pStyle w:val="ListParagraph"/>
         <w:numPr>
           <w:ilvl w:val="0"/>
           <w:numId w:val="4"/>
@@ -4199,7 +4355,7 @@
     </w:p>
     <w:p>
       <w:pPr>
-        <w:pStyle w:val="Cabealho1"/>
+        <w:pStyle w:val="Heading1"/>
         <w:numPr>
           <w:ilvl w:val="1"/>
           <w:numId w:val="3"/>
@@ -4208,14 +4364,14 @@
           <w:lang w:val="en-US"/>
         </w:rPr>
       </w:pPr>
-      <w:bookmarkStart w:id="8" w:name="_Toc350594977"/>
+      <w:bookmarkStart w:id="9" w:name="_Toc350594977"/>
       <w:r>
         <w:rPr>
           <w:lang w:val="en-US"/>
         </w:rPr>
         <w:t>Define Assumptions and Restrains</w:t>
       </w:r>
-      <w:bookmarkEnd w:id="8"/>
+      <w:bookmarkEnd w:id="9"/>
       <w:r>
         <w:rPr>
           <w:lang w:val="en-US"/>
@@ -4349,7 +4505,7 @@
     </w:p>
     <w:p>
       <w:pPr>
-        <w:pStyle w:val="PargrafodaLista"/>
+        <w:pStyle w:val="ListParagraph"/>
         <w:numPr>
           <w:ilvl w:val="0"/>
           <w:numId w:val="10"/>
@@ -4380,7 +4536,7 @@
     </w:p>
     <w:p>
       <w:pPr>
-        <w:pStyle w:val="PargrafodaLista"/>
+        <w:pStyle w:val="ListParagraph"/>
         <w:numPr>
           <w:ilvl w:val="0"/>
           <w:numId w:val="10"/>
@@ -4399,7 +4555,7 @@
     </w:p>
     <w:p>
       <w:pPr>
-        <w:pStyle w:val="Cabealho1"/>
+        <w:pStyle w:val="Heading1"/>
         <w:numPr>
           <w:ilvl w:val="1"/>
           <w:numId w:val="3"/>
@@ -4408,14 +4564,14 @@
           <w:lang w:val="en-US"/>
         </w:rPr>
       </w:pPr>
-      <w:bookmarkStart w:id="9" w:name="_Toc350594978"/>
+      <w:bookmarkStart w:id="10" w:name="_Toc350594978"/>
       <w:r>
         <w:rPr>
           <w:lang w:val="en-US"/>
         </w:rPr>
         <w:t>Definition of use cases or user stories</w:t>
       </w:r>
-      <w:bookmarkEnd w:id="9"/>
+      <w:bookmarkEnd w:id="10"/>
     </w:p>
     <w:p>
       <w:pPr>
@@ -4605,7 +4761,7 @@
     </w:p>
     <w:p>
       <w:pPr>
-        <w:pStyle w:val="Cabealho1"/>
+        <w:pStyle w:val="Heading1"/>
         <w:numPr>
           <w:ilvl w:val="1"/>
           <w:numId w:val="3"/>
@@ -4614,14 +4770,14 @@
           <w:lang w:val="en-US"/>
         </w:rPr>
       </w:pPr>
-      <w:bookmarkStart w:id="10" w:name="_Toc350594979"/>
+      <w:bookmarkStart w:id="11" w:name="_Toc350594979"/>
       <w:r>
         <w:rPr>
           <w:lang w:val="en-US"/>
         </w:rPr>
         <w:t>Specification of System Requirements</w:t>
       </w:r>
-      <w:bookmarkEnd w:id="10"/>
+      <w:bookmarkEnd w:id="11"/>
     </w:p>
     <w:p>
       <w:pPr>
@@ -4646,7 +4802,21 @@
         <w:rPr>
           <w:lang w:val="en-US"/>
         </w:rPr>
-        <w:t xml:space="preserve"> At this stage and as long as the requirements and System Requirements specifications aren’t baselined the requirements can be updated or deprecated without recourse to a formal process.</w:t>
+        <w:t xml:space="preserve"> At this stage and as long as the requirements and System Requirements specifications aren’t </w:t>
+      </w:r>
+      <w:proofErr w:type="spellStart"/>
+      <w:r>
+        <w:rPr>
+          <w:lang w:val="en-US"/>
+        </w:rPr>
+        <w:t>baselined</w:t>
+      </w:r>
+      <w:proofErr w:type="spellEnd"/>
+      <w:r>
+        <w:rPr>
+          <w:lang w:val="en-US"/>
+        </w:rPr>
+        <w:t xml:space="preserve"> the requirements can be updated or deprecated without recourse to a formal process.</w:t>
       </w:r>
       <w:r>
         <w:rPr>
@@ -4672,12 +4842,26 @@
         <w:rPr>
           <w:lang w:val="en-US"/>
         </w:rPr>
-        <w:t>Requirements version can only be updated on change state for baselined.</w:t>
-      </w:r>
-    </w:p>
-    <w:p>
-      <w:pPr>
-        <w:pStyle w:val="Cabealho2"/>
+        <w:t xml:space="preserve">Requirements version can only be updated on change state for </w:t>
+      </w:r>
+      <w:proofErr w:type="spellStart"/>
+      <w:r>
+        <w:rPr>
+          <w:lang w:val="en-US"/>
+        </w:rPr>
+        <w:t>baselined</w:t>
+      </w:r>
+      <w:proofErr w:type="spellEnd"/>
+      <w:r>
+        <w:rPr>
+          <w:lang w:val="en-US"/>
+        </w:rPr>
+        <w:t>.</w:t>
+      </w:r>
+    </w:p>
+    <w:p>
+      <w:pPr>
+        <w:pStyle w:val="Heading2"/>
         <w:numPr>
           <w:ilvl w:val="2"/>
           <w:numId w:val="3"/>
@@ -4741,7 +4925,7 @@
     </w:p>
     <w:p>
       <w:pPr>
-        <w:pStyle w:val="PargrafodaLista"/>
+        <w:pStyle w:val="ListParagraph"/>
         <w:numPr>
           <w:ilvl w:val="0"/>
           <w:numId w:val="6"/>
@@ -4759,7 +4943,7 @@
     </w:p>
     <w:p>
       <w:pPr>
-        <w:pStyle w:val="PargrafodaLista"/>
+        <w:pStyle w:val="ListParagraph"/>
         <w:numPr>
           <w:ilvl w:val="0"/>
           <w:numId w:val="6"/>
@@ -4777,7 +4961,7 @@
     </w:p>
     <w:p>
       <w:pPr>
-        <w:pStyle w:val="PargrafodaLista"/>
+        <w:pStyle w:val="ListParagraph"/>
         <w:numPr>
           <w:ilvl w:val="0"/>
           <w:numId w:val="6"/>
@@ -4840,7 +5024,7 @@
     </w:p>
     <w:p>
       <w:pPr>
-        <w:pStyle w:val="PargrafodaLista"/>
+        <w:pStyle w:val="ListParagraph"/>
         <w:numPr>
           <w:ilvl w:val="0"/>
           <w:numId w:val="5"/>
@@ -4864,7 +5048,7 @@
     </w:p>
     <w:p>
       <w:pPr>
-        <w:pStyle w:val="PargrafodaLista"/>
+        <w:pStyle w:val="ListParagraph"/>
         <w:numPr>
           <w:ilvl w:val="0"/>
           <w:numId w:val="5"/>
@@ -4888,7 +5072,7 @@
     </w:p>
     <w:p>
       <w:pPr>
-        <w:pStyle w:val="PargrafodaLista"/>
+        <w:pStyle w:val="ListParagraph"/>
         <w:numPr>
           <w:ilvl w:val="0"/>
           <w:numId w:val="5"/>
@@ -4906,7 +5090,7 @@
     </w:p>
     <w:p>
       <w:pPr>
-        <w:pStyle w:val="PargrafodaLista"/>
+        <w:pStyle w:val="ListParagraph"/>
         <w:numPr>
           <w:ilvl w:val="0"/>
           <w:numId w:val="5"/>
@@ -4930,7 +5114,7 @@
     </w:p>
     <w:p>
       <w:pPr>
-        <w:pStyle w:val="PargrafodaLista"/>
+        <w:pStyle w:val="ListParagraph"/>
         <w:numPr>
           <w:ilvl w:val="0"/>
           <w:numId w:val="5"/>
@@ -4992,7 +5176,7 @@
     </w:p>
     <w:p>
       <w:pPr>
-        <w:pStyle w:val="PargrafodaLista"/>
+        <w:pStyle w:val="ListParagraph"/>
         <w:numPr>
           <w:ilvl w:val="2"/>
           <w:numId w:val="3"/>
@@ -5079,7 +5263,7 @@
     </w:p>
     <w:p>
       <w:pPr>
-        <w:pStyle w:val="PargrafodaLista"/>
+        <w:pStyle w:val="ListParagraph"/>
         <w:numPr>
           <w:ilvl w:val="0"/>
           <w:numId w:val="8"/>
@@ -5098,7 +5282,7 @@
     </w:p>
     <w:p>
       <w:pPr>
-        <w:pStyle w:val="PargrafodaLista"/>
+        <w:pStyle w:val="ListParagraph"/>
         <w:numPr>
           <w:ilvl w:val="0"/>
           <w:numId w:val="8"/>
@@ -5117,7 +5301,7 @@
     </w:p>
     <w:p>
       <w:pPr>
-        <w:pStyle w:val="PargrafodaLista"/>
+        <w:pStyle w:val="ListParagraph"/>
         <w:numPr>
           <w:ilvl w:val="0"/>
           <w:numId w:val="8"/>
@@ -5136,7 +5320,7 @@
     </w:p>
     <w:p>
       <w:pPr>
-        <w:pStyle w:val="PargrafodaLista"/>
+        <w:pStyle w:val="ListParagraph"/>
         <w:numPr>
           <w:ilvl w:val="0"/>
           <w:numId w:val="8"/>
@@ -5251,7 +5435,7 @@
     </w:p>
     <w:p>
       <w:pPr>
-        <w:pStyle w:val="Cabealho1"/>
+        <w:pStyle w:val="Heading1"/>
         <w:numPr>
           <w:ilvl w:val="1"/>
           <w:numId w:val="3"/>
@@ -5278,7 +5462,21 @@
         <w:rPr>
           <w:lang w:val="en-US"/>
         </w:rPr>
-        <w:t xml:space="preserve">Once the requirements and the SRS are baselined any change to them should follow </w:t>
+        <w:t xml:space="preserve">Once the requirements and the SRS are </w:t>
+      </w:r>
+      <w:proofErr w:type="spellStart"/>
+      <w:r>
+        <w:rPr>
+          <w:lang w:val="en-US"/>
+        </w:rPr>
+        <w:t>baselined</w:t>
+      </w:r>
+      <w:proofErr w:type="spellEnd"/>
+      <w:r>
+        <w:rPr>
+          <w:lang w:val="en-US"/>
+        </w:rPr>
+        <w:t xml:space="preserve"> any change to them should follow </w:t>
       </w:r>
       <w:r>
         <w:rPr>
@@ -5310,7 +5508,7 @@
     </w:p>
     <w:p>
       <w:pPr>
-        <w:pStyle w:val="PargrafodaLista"/>
+        <w:pStyle w:val="ListParagraph"/>
         <w:numPr>
           <w:ilvl w:val="0"/>
           <w:numId w:val="11"/>
@@ -5353,7 +5551,7 @@
     </w:p>
     <w:p>
       <w:pPr>
-        <w:pStyle w:val="PargrafodaLista"/>
+        <w:pStyle w:val="ListParagraph"/>
         <w:numPr>
           <w:ilvl w:val="1"/>
           <w:numId w:val="11"/>
@@ -5372,7 +5570,7 @@
     </w:p>
     <w:p>
       <w:pPr>
-        <w:pStyle w:val="PargrafodaLista"/>
+        <w:pStyle w:val="ListParagraph"/>
         <w:numPr>
           <w:ilvl w:val="1"/>
           <w:numId w:val="11"/>
@@ -5391,7 +5589,7 @@
     </w:p>
     <w:p>
       <w:pPr>
-        <w:pStyle w:val="PargrafodaLista"/>
+        <w:pStyle w:val="ListParagraph"/>
         <w:numPr>
           <w:ilvl w:val="2"/>
           <w:numId w:val="11"/>
@@ -5410,7 +5608,7 @@
     </w:p>
     <w:p>
       <w:pPr>
-        <w:pStyle w:val="PargrafodaLista"/>
+        <w:pStyle w:val="ListParagraph"/>
         <w:numPr>
           <w:ilvl w:val="2"/>
           <w:numId w:val="11"/>
@@ -5435,7 +5633,7 @@
     </w:p>
     <w:p>
       <w:pPr>
-        <w:pStyle w:val="PargrafodaLista"/>
+        <w:pStyle w:val="ListParagraph"/>
         <w:numPr>
           <w:ilvl w:val="1"/>
           <w:numId w:val="11"/>
@@ -5454,7 +5652,7 @@
     </w:p>
     <w:p>
       <w:pPr>
-        <w:pStyle w:val="PargrafodaLista"/>
+        <w:pStyle w:val="ListParagraph"/>
         <w:numPr>
           <w:ilvl w:val="2"/>
           <w:numId w:val="11"/>
@@ -5473,7 +5671,7 @@
     </w:p>
     <w:p>
       <w:pPr>
-        <w:pStyle w:val="PargrafodaLista"/>
+        <w:pStyle w:val="ListParagraph"/>
         <w:numPr>
           <w:ilvl w:val="2"/>
           <w:numId w:val="11"/>
@@ -5492,7 +5690,7 @@
     </w:p>
     <w:p>
       <w:pPr>
-        <w:pStyle w:val="PargrafodaLista"/>
+        <w:pStyle w:val="ListParagraph"/>
         <w:numPr>
           <w:ilvl w:val="2"/>
           <w:numId w:val="11"/>
@@ -5511,7 +5709,7 @@
     </w:p>
     <w:p>
       <w:pPr>
-        <w:pStyle w:val="PargrafodaLista"/>
+        <w:pStyle w:val="ListParagraph"/>
         <w:numPr>
           <w:ilvl w:val="0"/>
           <w:numId w:val="11"/>
@@ -5530,7 +5728,7 @@
     </w:p>
     <w:p>
       <w:pPr>
-        <w:pStyle w:val="PargrafodaLista"/>
+        <w:pStyle w:val="ListParagraph"/>
         <w:numPr>
           <w:ilvl w:val="0"/>
           <w:numId w:val="11"/>
@@ -5549,7 +5747,7 @@
     </w:p>
     <w:p>
       <w:pPr>
-        <w:pStyle w:val="PargrafodaLista"/>
+        <w:pStyle w:val="ListParagraph"/>
         <w:numPr>
           <w:ilvl w:val="1"/>
           <w:numId w:val="11"/>
@@ -5568,7 +5766,7 @@
     </w:p>
     <w:p>
       <w:pPr>
-        <w:pStyle w:val="PargrafodaLista"/>
+        <w:pStyle w:val="ListParagraph"/>
         <w:numPr>
           <w:ilvl w:val="1"/>
           <w:numId w:val="11"/>
@@ -5587,7 +5785,7 @@
     </w:p>
     <w:p>
       <w:pPr>
-        <w:pStyle w:val="PargrafodaLista"/>
+        <w:pStyle w:val="ListParagraph"/>
         <w:numPr>
           <w:ilvl w:val="1"/>
           <w:numId w:val="11"/>
@@ -5606,7 +5804,7 @@
     </w:p>
     <w:p>
       <w:pPr>
-        <w:pStyle w:val="PargrafodaLista"/>
+        <w:pStyle w:val="ListParagraph"/>
         <w:numPr>
           <w:ilvl w:val="1"/>
           <w:numId w:val="11"/>
@@ -5625,7 +5823,7 @@
     </w:p>
     <w:p>
       <w:pPr>
-        <w:pStyle w:val="PargrafodaLista"/>
+        <w:pStyle w:val="ListParagraph"/>
         <w:numPr>
           <w:ilvl w:val="2"/>
           <w:numId w:val="11"/>
@@ -5644,7 +5842,7 @@
     </w:p>
     <w:p>
       <w:pPr>
-        <w:pStyle w:val="PargrafodaLista"/>
+        <w:pStyle w:val="ListParagraph"/>
         <w:numPr>
           <w:ilvl w:val="2"/>
           <w:numId w:val="11"/>
@@ -5663,7 +5861,7 @@
     </w:p>
     <w:p>
       <w:pPr>
-        <w:pStyle w:val="PargrafodaLista"/>
+        <w:pStyle w:val="ListParagraph"/>
         <w:numPr>
           <w:ilvl w:val="1"/>
           <w:numId w:val="11"/>
@@ -5682,7 +5880,7 @@
     </w:p>
     <w:p>
       <w:pPr>
-        <w:pStyle w:val="PargrafodaLista"/>
+        <w:pStyle w:val="ListParagraph"/>
         <w:numPr>
           <w:ilvl w:val="2"/>
           <w:numId w:val="11"/>
@@ -5713,7 +5911,7 @@
     </w:p>
     <w:p>
       <w:pPr>
-        <w:pStyle w:val="PargrafodaLista"/>
+        <w:pStyle w:val="ListParagraph"/>
         <w:numPr>
           <w:ilvl w:val="0"/>
           <w:numId w:val="11"/>
@@ -5732,7 +5930,7 @@
     </w:p>
     <w:p>
       <w:pPr>
-        <w:pStyle w:val="PargrafodaLista"/>
+        <w:pStyle w:val="ListParagraph"/>
         <w:numPr>
           <w:ilvl w:val="1"/>
           <w:numId w:val="11"/>
@@ -5746,12 +5944,20 @@
         <w:rPr>
           <w:lang w:val="en-US"/>
         </w:rPr>
-        <w:t>The requirements in EA are baselined</w:t>
-      </w:r>
-    </w:p>
-    <w:p>
-      <w:pPr>
-        <w:pStyle w:val="PargrafodaLista"/>
+        <w:t xml:space="preserve">The requirements in EA are </w:t>
+      </w:r>
+      <w:proofErr w:type="spellStart"/>
+      <w:r>
+        <w:rPr>
+          <w:lang w:val="en-US"/>
+        </w:rPr>
+        <w:t>baselined</w:t>
+      </w:r>
+      <w:proofErr w:type="spellEnd"/>
+    </w:p>
+    <w:p>
+      <w:pPr>
+        <w:pStyle w:val="ListParagraph"/>
         <w:numPr>
           <w:ilvl w:val="1"/>
           <w:numId w:val="11"/>
@@ -5770,7 +5976,7 @@
     </w:p>
     <w:p>
       <w:pPr>
-        <w:pStyle w:val="PargrafodaLista"/>
+        <w:pStyle w:val="ListParagraph"/>
         <w:numPr>
           <w:ilvl w:val="0"/>
           <w:numId w:val="11"/>
@@ -5789,7 +5995,7 @@
     </w:p>
     <w:p>
       <w:pPr>
-        <w:pStyle w:val="PargrafodaLista"/>
+        <w:pStyle w:val="ListParagraph"/>
         <w:numPr>
           <w:ilvl w:val="1"/>
           <w:numId w:val="11"/>
@@ -5808,7 +6014,7 @@
     </w:p>
     <w:p>
       <w:pPr>
-        <w:pStyle w:val="PargrafodaLista"/>
+        <w:pStyle w:val="ListParagraph"/>
         <w:numPr>
           <w:ilvl w:val="2"/>
           <w:numId w:val="11"/>
@@ -5822,12 +6028,26 @@
         <w:rPr>
           <w:lang w:val="en-US"/>
         </w:rPr>
-        <w:t>Requirements revert to last baselined state</w:t>
-      </w:r>
-    </w:p>
-    <w:p>
-      <w:pPr>
-        <w:pStyle w:val="PargrafodaLista"/>
+        <w:t xml:space="preserve">Requirements revert to last </w:t>
+      </w:r>
+      <w:proofErr w:type="spellStart"/>
+      <w:r>
+        <w:rPr>
+          <w:lang w:val="en-US"/>
+        </w:rPr>
+        <w:t>baselined</w:t>
+      </w:r>
+      <w:proofErr w:type="spellEnd"/>
+      <w:r>
+        <w:rPr>
+          <w:lang w:val="en-US"/>
+        </w:rPr>
+        <w:t xml:space="preserve"> state</w:t>
+      </w:r>
+    </w:p>
+    <w:p>
+      <w:pPr>
+        <w:pStyle w:val="ListParagraph"/>
         <w:numPr>
           <w:ilvl w:val="1"/>
           <w:numId w:val="11"/>
@@ -5864,7 +6084,7 @@
     </w:p>
     <w:p>
       <w:pPr>
-        <w:pStyle w:val="Cabealho1"/>
+        <w:pStyle w:val="Heading1"/>
         <w:numPr>
           <w:ilvl w:val="1"/>
           <w:numId w:val="3"/>
@@ -5891,7 +6111,21 @@
         <w:rPr>
           <w:lang w:val="en-US"/>
         </w:rPr>
-        <w:t>The activity of deprecating a requirement is similar to the update activity with the distinction that at least some of the requirements involved in the activity will not be baselined but deprecated.</w:t>
+        <w:t xml:space="preserve">The activity of deprecating a requirement is similar to the update activity with the distinction that at least some of the requirements involved in the activity will not be </w:t>
+      </w:r>
+      <w:proofErr w:type="spellStart"/>
+      <w:r>
+        <w:rPr>
+          <w:lang w:val="en-US"/>
+        </w:rPr>
+        <w:t>baselined</w:t>
+      </w:r>
+      <w:proofErr w:type="spellEnd"/>
+      <w:r>
+        <w:rPr>
+          <w:lang w:val="en-US"/>
+        </w:rPr>
+        <w:t xml:space="preserve"> but deprecated.</w:t>
       </w:r>
     </w:p>
     <w:p>
@@ -5928,7 +6162,7 @@
     </w:p>
     <w:p>
       <w:pPr>
-        <w:pStyle w:val="PargrafodaLista"/>
+        <w:pStyle w:val="ListParagraph"/>
         <w:numPr>
           <w:ilvl w:val="0"/>
           <w:numId w:val="3"/>
@@ -5958,6 +6192,7 @@
         <w:t xml:space="preserve">Flow Chart </w:t>
       </w:r>
     </w:p>
+    <w:commentRangeStart w:id="12"/>
     <w:p>
       <w:pPr>
         <w:jc w:val="center"/>
@@ -5972,7 +6207,7 @@
         </w:rPr>
       </w:pPr>
       <w:r>
-        <w:object w:dxaOrig="13726" w:dyaOrig="11221">
+        <w:object w:dxaOrig="13726" w:dyaOrig="11221" w14:anchorId="2CD6C4A4">
           <v:shapetype id="_x0000_t75" coordsize="21600,21600" o:spt="75" o:preferrelative="t" path="m@4@5l@4@11@9@11@9@5xe" filled="f" stroked="f">
             <v:stroke joinstyle="miter"/>
             <v:formulas>
@@ -5992,16 +6227,23 @@
             <v:path o:extrusionok="f" gradientshapeok="t" o:connecttype="rect"/>
             <o:lock v:ext="edit" aspectratio="t"/>
           </v:shapetype>
-          <v:shape id="_x0000_i1025" type="#_x0000_t75" style="width:400.5pt;height:327.75pt" o:ole="">
-            <v:imagedata r:id="rId14" o:title=""/>
+          <v:shape id="_x0000_i1025" type="#_x0000_t75" style="width:400.9pt;height:327.75pt" o:ole="">
+            <v:imagedata r:id="rId16" o:title=""/>
           </v:shape>
-          <o:OLEObject Type="Embed" ProgID="Visio.Drawing.15" ShapeID="_x0000_i1025" DrawAspect="Content" ObjectID="_1424944103" r:id="rId15"/>
+          <o:OLEObject Type="Embed" ProgID="Visio.Drawing.15" ShapeID="_x0000_i1025" DrawAspect="Content" ObjectID="_1424957196" r:id="rId17"/>
         </w:object>
       </w:r>
-    </w:p>
-    <w:p>
-      <w:pPr>
-        <w:pStyle w:val="Cabealho1"/>
+      <w:commentRangeEnd w:id="12"/>
+      <w:r>
+        <w:rPr>
+          <w:rStyle w:val="CommentReference"/>
+        </w:rPr>
+        <w:commentReference w:id="12"/>
+      </w:r>
+    </w:p>
+    <w:p>
+      <w:pPr>
+        <w:pStyle w:val="Heading1"/>
         <w:numPr>
           <w:ilvl w:val="0"/>
           <w:numId w:val="3"/>
@@ -6010,14 +6252,14 @@
           <w:lang w:val="en-US"/>
         </w:rPr>
       </w:pPr>
-      <w:bookmarkStart w:id="11" w:name="_Toc350594980"/>
+      <w:bookmarkStart w:id="13" w:name="_Toc350594980"/>
       <w:r>
         <w:rPr>
           <w:lang w:val="en-US"/>
         </w:rPr>
         <w:t>Tools</w:t>
       </w:r>
-      <w:bookmarkEnd w:id="11"/>
+      <w:bookmarkEnd w:id="13"/>
     </w:p>
     <w:p>
       <w:pPr>
@@ -6059,7 +6301,7 @@
     </w:p>
     <w:p>
       <w:pPr>
-        <w:pStyle w:val="Cabealho1"/>
+        <w:pStyle w:val="Heading1"/>
         <w:numPr>
           <w:ilvl w:val="0"/>
           <w:numId w:val="3"/>
@@ -6068,14 +6310,14 @@
           <w:lang w:val="en-US"/>
         </w:rPr>
       </w:pPr>
-      <w:bookmarkStart w:id="12" w:name="_Toc350594981"/>
+      <w:bookmarkStart w:id="14" w:name="_Toc350594981"/>
       <w:r>
         <w:rPr>
           <w:lang w:val="en-US"/>
         </w:rPr>
         <w:t>Related Processes</w:t>
       </w:r>
-      <w:bookmarkEnd w:id="12"/>
+      <w:bookmarkEnd w:id="14"/>
     </w:p>
     <w:p>
       <w:pPr>
@@ -6111,7 +6353,7 @@
     </w:p>
     <w:p>
       <w:pPr>
-        <w:pStyle w:val="Cabealho1"/>
+        <w:pStyle w:val="Heading1"/>
         <w:numPr>
           <w:ilvl w:val="0"/>
           <w:numId w:val="3"/>
@@ -6120,14 +6362,14 @@
           <w:lang w:val="en-US"/>
         </w:rPr>
       </w:pPr>
-      <w:bookmarkStart w:id="13" w:name="_Toc350594982"/>
+      <w:bookmarkStart w:id="15" w:name="_Toc350594982"/>
       <w:r>
         <w:rPr>
           <w:lang w:val="en-US"/>
         </w:rPr>
         <w:t>Measures</w:t>
       </w:r>
-      <w:bookmarkEnd w:id="13"/>
+      <w:bookmarkEnd w:id="15"/>
     </w:p>
     <w:p>
       <w:pPr>
@@ -6144,7 +6386,7 @@
     </w:p>
     <w:p>
       <w:pPr>
-        <w:pStyle w:val="PargrafodaLista"/>
+        <w:pStyle w:val="ListParagraph"/>
         <w:numPr>
           <w:ilvl w:val="0"/>
           <w:numId w:val="12"/>
@@ -6162,7 +6404,7 @@
     </w:p>
     <w:p>
       <w:pPr>
-        <w:pStyle w:val="PargrafodaLista"/>
+        <w:pStyle w:val="ListParagraph"/>
         <w:numPr>
           <w:ilvl w:val="1"/>
           <w:numId w:val="12"/>
@@ -6175,20 +6417,12 @@
         <w:rPr>
           <w:lang w:val="en-US"/>
         </w:rPr>
-        <w:t xml:space="preserve">Number of </w:t>
-      </w:r>
-      <w:bookmarkStart w:id="14" w:name="_GoBack"/>
-      <w:bookmarkEnd w:id="14"/>
-      <w:r>
-        <w:rPr>
-          <w:lang w:val="en-US"/>
-        </w:rPr>
-        <w:t>valid requirements ate each point in time</w:t>
-      </w:r>
-    </w:p>
-    <w:p>
-      <w:pPr>
-        <w:pStyle w:val="PargrafodaLista"/>
+        <w:t>Number of valid requirements ate each point in time</w:t>
+      </w:r>
+    </w:p>
+    <w:p>
+      <w:pPr>
+        <w:pStyle w:val="ListParagraph"/>
         <w:numPr>
           <w:ilvl w:val="0"/>
           <w:numId w:val="12"/>
@@ -6201,12 +6435,26 @@
         <w:rPr>
           <w:lang w:val="en-US"/>
         </w:rPr>
-        <w:t>Level of connectivity of requirements</w:t>
-      </w:r>
-    </w:p>
-    <w:p>
-      <w:pPr>
-        <w:pStyle w:val="PargrafodaLista"/>
+        <w:t>Level of c</w:t>
+      </w:r>
+      <w:bookmarkStart w:id="16" w:name="_GoBack"/>
+      <w:r>
+        <w:rPr>
+          <w:lang w:val="en-US"/>
+        </w:rPr>
+        <w:t xml:space="preserve">onnectivity </w:t>
+      </w:r>
+      <w:bookmarkEnd w:id="16"/>
+      <w:r>
+        <w:rPr>
+          <w:lang w:val="en-US"/>
+        </w:rPr>
+        <w:t>of requirements</w:t>
+      </w:r>
+    </w:p>
+    <w:p>
+      <w:pPr>
+        <w:pStyle w:val="ListParagraph"/>
         <w:numPr>
           <w:ilvl w:val="1"/>
           <w:numId w:val="12"/>
@@ -6236,7 +6484,7 @@
     </w:p>
     <w:p>
       <w:pPr>
-        <w:pStyle w:val="PargrafodaLista"/>
+        <w:pStyle w:val="ListParagraph"/>
         <w:numPr>
           <w:ilvl w:val="0"/>
           <w:numId w:val="12"/>
@@ -6254,7 +6502,7 @@
     </w:p>
     <w:p>
       <w:pPr>
-        <w:pStyle w:val="PargrafodaLista"/>
+        <w:pStyle w:val="ListParagraph"/>
         <w:numPr>
           <w:ilvl w:val="1"/>
           <w:numId w:val="12"/>
@@ -6271,7 +6519,7 @@
       </w:r>
     </w:p>
     <w:sectPr>
-      <w:footerReference w:type="first" r:id="rId16"/>
+      <w:footerReference w:type="first" r:id="rId18"/>
       <w:pgSz w:w="11906" w:h="16838"/>
       <w:pgMar w:top="1417" w:right="1701" w:bottom="1417" w:left="1701" w:header="708" w:footer="708" w:gutter="0"/>
       <w:pgNumType w:start="1"/>
@@ -6283,6 +6531,131 @@
 </w:document>
 </file>
 
+<file path=word/comments.xml><?xml version="1.0" encoding="utf-8"?>
+<w:comments xmlns:wpc="http://schemas.microsoft.com/office/word/2010/wordprocessingCanvas" xmlns:mc="http://schemas.openxmlformats.org/markup-compatibility/2006" xmlns:o="urn:schemas-microsoft-com:office:office" xmlns:r="http://schemas.openxmlformats.org/officeDocument/2006/relationships" xmlns:m="http://schemas.openxmlformats.org/officeDocument/2006/math" xmlns:v="urn:schemas-microsoft-com:vml" xmlns:wp14="http://schemas.microsoft.com/office/word/2010/wordprocessingDrawing" xmlns:wp="http://schemas.openxmlformats.org/drawingml/2006/wordprocessingDrawing" xmlns:w10="urn:schemas-microsoft-com:office:word" xmlns:w="http://schemas.openxmlformats.org/wordprocessingml/2006/main" xmlns:w14="http://schemas.microsoft.com/office/word/2010/wordml" xmlns:w15="http://schemas.microsoft.com/office/word/2012/wordml" xmlns:wpg="http://schemas.microsoft.com/office/word/2010/wordprocessingGroup" xmlns:wpi="http://schemas.microsoft.com/office/word/2010/wordprocessingInk" xmlns:wne="http://schemas.microsoft.com/office/word/2006/wordml" xmlns:wps="http://schemas.microsoft.com/office/word/2010/wordprocessingShape" mc:Ignorable="w14 w15 wp14">
+  <w:comment w:id="5" w:author="Rui Ganhoto" w:date="2013-03-16T16:23:00Z" w:initials="RG">
+    <w:p>
+      <w:pPr>
+        <w:pStyle w:val="CommentText"/>
+      </w:pPr>
+      <w:r>
+        <w:rPr>
+          <w:rStyle w:val="CommentReference"/>
+        </w:rPr>
+        <w:annotationRef/>
+      </w:r>
+      <w:r>
+        <w:t xml:space="preserve">Não será </w:t>
+      </w:r>
+      <w:proofErr w:type="spellStart"/>
+      <w:r>
+        <w:t>user</w:t>
+      </w:r>
+      <w:proofErr w:type="spellEnd"/>
+      <w:r>
+        <w:t xml:space="preserve"> </w:t>
+      </w:r>
+      <w:proofErr w:type="spellStart"/>
+      <w:r>
+        <w:t>needs</w:t>
+      </w:r>
+      <w:proofErr w:type="spellEnd"/>
+      <w:r>
+        <w:t>? Como necessidade do utilizador da aplicação? Isto não quer dizer que seja apenas um, mas a expressão que costumo encontrar mesmo para utilização coletiva é “</w:t>
+      </w:r>
+      <w:proofErr w:type="spellStart"/>
+      <w:r>
+        <w:t>user</w:t>
+      </w:r>
+      <w:proofErr w:type="spellEnd"/>
+      <w:r>
+        <w:t xml:space="preserve"> </w:t>
+      </w:r>
+      <w:proofErr w:type="spellStart"/>
+      <w:r>
+        <w:t>needs</w:t>
+      </w:r>
+      <w:proofErr w:type="spellEnd"/>
+      <w:r>
+        <w:t>”</w:t>
+      </w:r>
+    </w:p>
+  </w:comment>
+  <w:comment w:id="12" w:author="Rui Ganhoto" w:date="2013-03-16T16:38:00Z" w:initials="RG">
+    <w:p>
+      <w:pPr>
+        <w:pStyle w:val="CommentText"/>
+      </w:pPr>
+      <w:r>
+        <w:rPr>
+          <w:rStyle w:val="CommentReference"/>
+        </w:rPr>
+        <w:annotationRef/>
+      </w:r>
+      <w:r>
+        <w:t>Na decisão “</w:t>
+      </w:r>
+      <w:proofErr w:type="spellStart"/>
+      <w:r>
+        <w:t>Rejected</w:t>
+      </w:r>
+      <w:proofErr w:type="spellEnd"/>
+      <w:r>
+        <w:t xml:space="preserve">” falta </w:t>
+      </w:r>
+      <w:proofErr w:type="gramStart"/>
+      <w:r>
+        <w:t>o</w:t>
+      </w:r>
+      <w:proofErr w:type="gramEnd"/>
+      <w:r>
+        <w:t xml:space="preserve"> [NO].</w:t>
+      </w:r>
+      <w:r>
+        <w:br/>
+        <w:t xml:space="preserve">Entre o </w:t>
+      </w:r>
+      <w:proofErr w:type="spellStart"/>
+      <w:r>
+        <w:t>Rejected</w:t>
+      </w:r>
+      <w:proofErr w:type="spellEnd"/>
+      <w:r>
+        <w:t xml:space="preserve"> e o </w:t>
+      </w:r>
+      <w:proofErr w:type="spellStart"/>
+      <w:r>
+        <w:t>End</w:t>
+      </w:r>
+      <w:proofErr w:type="spellEnd"/>
+      <w:r>
+        <w:t xml:space="preserve"> deveria colocar-se </w:t>
+      </w:r>
+      <w:proofErr w:type="spellStart"/>
+      <w:r>
+        <w:t>Rollback</w:t>
+      </w:r>
+      <w:proofErr w:type="spellEnd"/>
+      <w:r>
+        <w:t xml:space="preserve"> to </w:t>
+      </w:r>
+      <w:proofErr w:type="spellStart"/>
+      <w:r>
+        <w:t>Baseline</w:t>
+      </w:r>
+      <w:proofErr w:type="spellEnd"/>
+    </w:p>
+  </w:comment>
+</w:comments>
+</file>
+
+<file path=word/commentsExtended.xml><?xml version="1.0" encoding="utf-8"?>
+<w15:commentsEx xmlns:wpc="http://schemas.microsoft.com/office/word/2010/wordprocessingCanvas" xmlns:mc="http://schemas.openxmlformats.org/markup-compatibility/2006" xmlns:o="urn:schemas-microsoft-com:office:office" xmlns:r="http://schemas.openxmlformats.org/officeDocument/2006/relationships" xmlns:m="http://schemas.openxmlformats.org/officeDocument/2006/math" xmlns:v="urn:schemas-microsoft-com:vml" xmlns:wp14="http://schemas.microsoft.com/office/word/2010/wordprocessingDrawing" xmlns:wp="http://schemas.openxmlformats.org/drawingml/2006/wordprocessingDrawing" xmlns:w10="urn:schemas-microsoft-com:office:word" xmlns:w="http://schemas.openxmlformats.org/wordprocessingml/2006/main" xmlns:w14="http://schemas.microsoft.com/office/word/2010/wordml" xmlns:w15="http://schemas.microsoft.com/office/word/2012/wordml" xmlns:wpg="http://schemas.microsoft.com/office/word/2010/wordprocessingGroup" xmlns:wpi="http://schemas.microsoft.com/office/word/2010/wordprocessingInk" xmlns:wne="http://schemas.microsoft.com/office/word/2006/wordml" xmlns:wps="http://schemas.microsoft.com/office/word/2010/wordprocessingShape" mc:Ignorable="w14 w15 wp14">
+  <w15:commentEx w15:paraId="4BE493B4" w15:done="0"/>
+  <w15:commentEx w15:paraId="1B034938" w15:done="0"/>
+</w15:commentsEx>
+</file>
+
 <file path=word/endnotes.xml><?xml version="1.0" encoding="utf-8"?>
 <w:endnotes xmlns:wpc="http://schemas.microsoft.com/office/word/2010/wordprocessingCanvas" xmlns:mc="http://schemas.openxmlformats.org/markup-compatibility/2006" xmlns:o="urn:schemas-microsoft-com:office:office" xmlns:r="http://schemas.openxmlformats.org/officeDocument/2006/relationships" xmlns:m="http://schemas.openxmlformats.org/officeDocument/2006/math" xmlns:v="urn:schemas-microsoft-com:vml" xmlns:wp14="http://schemas.microsoft.com/office/word/2010/wordprocessingDrawing" xmlns:wp="http://schemas.openxmlformats.org/drawingml/2006/wordprocessingDrawing" xmlns:w10="urn:schemas-microsoft-com:office:word" xmlns:w="http://schemas.openxmlformats.org/wordprocessingml/2006/main" xmlns:w14="http://schemas.microsoft.com/office/word/2010/wordml" xmlns:w15="http://schemas.microsoft.com/office/word/2012/wordml" xmlns:wpg="http://schemas.microsoft.com/office/word/2010/wordprocessingGroup" xmlns:wpi="http://schemas.microsoft.com/office/word/2010/wordprocessingInk" xmlns:wne="http://schemas.microsoft.com/office/word/2006/wordml" xmlns:wps="http://schemas.microsoft.com/office/word/2010/wordprocessingShape" mc:Ignorable="w14 w15 wp14">
   <w:endnote w:type="separator" w:id="-1">
@@ -6312,7 +6685,7 @@
 <w:ftr xmlns:wpc="http://schemas.microsoft.com/office/word/2010/wordprocessingCanvas" xmlns:mc="http://schemas.openxmlformats.org/markup-compatibility/2006" xmlns:o="urn:schemas-microsoft-com:office:office" xmlns:r="http://schemas.openxmlformats.org/officeDocument/2006/relationships" xmlns:m="http://schemas.openxmlformats.org/officeDocument/2006/math" xmlns:v="urn:schemas-microsoft-com:vml" xmlns:wp14="http://schemas.microsoft.com/office/word/2010/wordprocessingDrawing" xmlns:wp="http://schemas.openxmlformats.org/drawingml/2006/wordprocessingDrawing" xmlns:w10="urn:schemas-microsoft-com:office:word" xmlns:w="http://schemas.openxmlformats.org/wordprocessingml/2006/main" xmlns:w14="http://schemas.microsoft.com/office/word/2010/wordml" xmlns:w15="http://schemas.microsoft.com/office/word/2012/wordml" xmlns:wpg="http://schemas.microsoft.com/office/word/2010/wordprocessingGroup" xmlns:wpi="http://schemas.microsoft.com/office/word/2010/wordprocessingInk" xmlns:wne="http://schemas.microsoft.com/office/word/2006/wordml" xmlns:wps="http://schemas.microsoft.com/office/word/2010/wordprocessingShape" mc:Ignorable="w14 w15 wp14">
   <w:p>
     <w:pPr>
-      <w:pStyle w:val="Rodap"/>
+      <w:pStyle w:val="Footer"/>
       <w:rPr>
         <w:lang w:val="en-US"/>
       </w:rPr>
@@ -6332,7 +6705,7 @@
   </w:p>
   <w:p>
     <w:pPr>
-      <w:pStyle w:val="Rodap"/>
+      <w:pStyle w:val="Footer"/>
       <w:rPr>
         <w:lang w:val="en-US"/>
       </w:rPr>
@@ -6377,7 +6750,7 @@
 <w:ftr xmlns:wpc="http://schemas.microsoft.com/office/word/2010/wordprocessingCanvas" xmlns:mc="http://schemas.openxmlformats.org/markup-compatibility/2006" xmlns:o="urn:schemas-microsoft-com:office:office" xmlns:r="http://schemas.openxmlformats.org/officeDocument/2006/relationships" xmlns:m="http://schemas.openxmlformats.org/officeDocument/2006/math" xmlns:v="urn:schemas-microsoft-com:vml" xmlns:wp14="http://schemas.microsoft.com/office/word/2010/wordprocessingDrawing" xmlns:wp="http://schemas.openxmlformats.org/drawingml/2006/wordprocessingDrawing" xmlns:w10="urn:schemas-microsoft-com:office:word" xmlns:w="http://schemas.openxmlformats.org/wordprocessingml/2006/main" xmlns:w14="http://schemas.microsoft.com/office/word/2010/wordml" xmlns:w15="http://schemas.microsoft.com/office/word/2012/wordml" xmlns:wpg="http://schemas.microsoft.com/office/word/2010/wordprocessingGroup" xmlns:wpi="http://schemas.microsoft.com/office/word/2010/wordprocessingInk" xmlns:wne="http://schemas.microsoft.com/office/word/2006/wordml" xmlns:wps="http://schemas.microsoft.com/office/word/2010/wordprocessingShape" mc:Ignorable="w14 w15 wp14">
   <w:p>
     <w:pPr>
-      <w:pStyle w:val="Rodap"/>
+      <w:pStyle w:val="Footer"/>
       <w:rPr>
         <w:lang w:val="en-US"/>
       </w:rPr>
@@ -6403,7 +6776,7 @@
   </w:p>
   <w:p>
     <w:pPr>
-      <w:pStyle w:val="Rodap"/>
+      <w:pStyle w:val="Footer"/>
       <w:tabs>
         <w:tab w:val="clear" w:pos="4252"/>
       </w:tabs>
@@ -6445,21 +6818,29 @@
 <w:ftr xmlns:wpc="http://schemas.microsoft.com/office/word/2010/wordprocessingCanvas" xmlns:mc="http://schemas.openxmlformats.org/markup-compatibility/2006" xmlns:o="urn:schemas-microsoft-com:office:office" xmlns:r="http://schemas.openxmlformats.org/officeDocument/2006/relationships" xmlns:m="http://schemas.openxmlformats.org/officeDocument/2006/math" xmlns:v="urn:schemas-microsoft-com:vml" xmlns:wp14="http://schemas.microsoft.com/office/word/2010/wordprocessingDrawing" xmlns:wp="http://schemas.openxmlformats.org/drawingml/2006/wordprocessingDrawing" xmlns:w10="urn:schemas-microsoft-com:office:word" xmlns:w="http://schemas.openxmlformats.org/wordprocessingml/2006/main" xmlns:w14="http://schemas.microsoft.com/office/word/2010/wordml" xmlns:w15="http://schemas.microsoft.com/office/word/2012/wordml" xmlns:wpg="http://schemas.microsoft.com/office/word/2010/wordprocessingGroup" xmlns:wpi="http://schemas.microsoft.com/office/word/2010/wordprocessingInk" xmlns:wne="http://schemas.microsoft.com/office/word/2006/wordml" xmlns:wps="http://schemas.microsoft.com/office/word/2010/wordprocessingShape" mc:Ignorable="w14 w15 wp14">
   <w:p>
     <w:pPr>
-      <w:pStyle w:val="Rodap"/>
+      <w:pStyle w:val="Footer"/>
       <w:rPr>
         <w:lang w:val="en-US"/>
       </w:rPr>
     </w:pPr>
+    <w:proofErr w:type="spellStart"/>
     <w:r>
       <w:rPr>
         <w:lang w:val="en-US"/>
       </w:rPr>
-      <w:t>Projeto Software 2013</w:t>
+      <w:t>Projeto</w:t>
+    </w:r>
+    <w:proofErr w:type="spellEnd"/>
+    <w:r>
+      <w:rPr>
+        <w:lang w:val="en-US"/>
+      </w:rPr>
+      <w:t xml:space="preserve"> Software 2013</w:t>
     </w:r>
   </w:p>
   <w:p>
     <w:pPr>
-      <w:pStyle w:val="Rodap"/>
+      <w:pStyle w:val="Footer"/>
       <w:rPr>
         <w:lang w:val="en-US"/>
       </w:rPr>
@@ -6526,7 +6907,7 @@
 <w:ftr xmlns:wpc="http://schemas.microsoft.com/office/word/2010/wordprocessingCanvas" xmlns:mc="http://schemas.openxmlformats.org/markup-compatibility/2006" xmlns:o="urn:schemas-microsoft-com:office:office" xmlns:r="http://schemas.openxmlformats.org/officeDocument/2006/relationships" xmlns:m="http://schemas.openxmlformats.org/officeDocument/2006/math" xmlns:v="urn:schemas-microsoft-com:vml" xmlns:wp14="http://schemas.microsoft.com/office/word/2010/wordprocessingDrawing" xmlns:wp="http://schemas.openxmlformats.org/drawingml/2006/wordprocessingDrawing" xmlns:w10="urn:schemas-microsoft-com:office:word" xmlns:w="http://schemas.openxmlformats.org/wordprocessingml/2006/main" xmlns:w14="http://schemas.microsoft.com/office/word/2010/wordml" xmlns:w15="http://schemas.microsoft.com/office/word/2012/wordml" xmlns:wpg="http://schemas.microsoft.com/office/word/2010/wordprocessingGroup" xmlns:wpi="http://schemas.microsoft.com/office/word/2010/wordprocessingInk" xmlns:wne="http://schemas.microsoft.com/office/word/2006/wordml" xmlns:wps="http://schemas.microsoft.com/office/word/2010/wordprocessingShape" mc:Ignorable="w14 w15 wp14">
   <w:p>
     <w:pPr>
-      <w:pStyle w:val="Rodap"/>
+      <w:pStyle w:val="Footer"/>
     </w:pPr>
     <w:r>
       <w:t>Projeto Software 2013</w:t>
@@ -6540,7 +6921,7 @@
   </w:p>
   <w:p>
     <w:pPr>
-      <w:pStyle w:val="Rodap"/>
+      <w:pStyle w:val="Footer"/>
       <w:tabs>
         <w:tab w:val="clear" w:pos="4252"/>
       </w:tabs>
@@ -6554,9 +6935,27 @@
       </w:sdtPr>
       <w:sdtEndPr/>
       <w:sdtContent>
+        <w:proofErr w:type="spellStart"/>
         <w:r>
-          <w:t>Requirements Analysis Process</w:t>
+          <w:t>Requirements</w:t>
         </w:r>
+        <w:proofErr w:type="spellEnd"/>
+        <w:r>
+          <w:t xml:space="preserve"> </w:t>
+        </w:r>
+        <w:proofErr w:type="spellStart"/>
+        <w:r>
+          <w:t>Analysis</w:t>
+        </w:r>
+        <w:proofErr w:type="spellEnd"/>
+        <w:r>
+          <w:t xml:space="preserve"> </w:t>
+        </w:r>
+        <w:proofErr w:type="spellStart"/>
+        <w:r>
+          <w:t>Process</w:t>
+        </w:r>
+        <w:proofErr w:type="spellEnd"/>
       </w:sdtContent>
     </w:sdt>
     <w:r>
@@ -6616,7 +7015,10 @@
 <w:hdr xmlns:wpc="http://schemas.microsoft.com/office/word/2010/wordprocessingCanvas" xmlns:mc="http://schemas.openxmlformats.org/markup-compatibility/2006" xmlns:o="urn:schemas-microsoft-com:office:office" xmlns:r="http://schemas.openxmlformats.org/officeDocument/2006/relationships" xmlns:m="http://schemas.openxmlformats.org/officeDocument/2006/math" xmlns:v="urn:schemas-microsoft-com:vml" xmlns:wp14="http://schemas.microsoft.com/office/word/2010/wordprocessingDrawing" xmlns:wp="http://schemas.openxmlformats.org/drawingml/2006/wordprocessingDrawing" xmlns:w10="urn:schemas-microsoft-com:office:word" xmlns:w="http://schemas.openxmlformats.org/wordprocessingml/2006/main" xmlns:w14="http://schemas.microsoft.com/office/word/2010/wordml" xmlns:w15="http://schemas.microsoft.com/office/word/2012/wordml" xmlns:wpg="http://schemas.microsoft.com/office/word/2010/wordprocessingGroup" xmlns:wpi="http://schemas.microsoft.com/office/word/2010/wordprocessingInk" xmlns:wne="http://schemas.microsoft.com/office/word/2006/wordml" xmlns:wps="http://schemas.microsoft.com/office/word/2010/wordprocessingShape" mc:Ignorable="w14 w15 wp14">
   <w:p>
     <w:pPr>
-      <w:pStyle w:val="Cabealho"/>
+      <w:pStyle w:val="Header"/>
+      <w:rPr>
+        <w:lang w:val="en-GB"/>
+      </w:rPr>
     </w:pPr>
     <w:r>
       <w:rPr>
@@ -6624,7 +7026,7 @@
         <w:lang w:eastAsia="pt-PT"/>
       </w:rPr>
       <w:drawing>
-        <wp:anchor distT="0" distB="0" distL="114300" distR="114300" simplePos="0" relativeHeight="251656192" behindDoc="0" locked="0" layoutInCell="1" allowOverlap="1" wp14:anchorId="66720EC6" wp14:editId="40ADC295">
+        <wp:anchor distT="0" distB="0" distL="114300" distR="114300" simplePos="0" relativeHeight="251656192" behindDoc="0" locked="0" layoutInCell="1" allowOverlap="1" wp14:anchorId="473F3764" wp14:editId="5F3CDBE1">
           <wp:simplePos x="0" y="0"/>
           <wp:positionH relativeFrom="column">
             <wp:posOffset>15239</wp:posOffset>
@@ -6678,19 +7080,34 @@
       </w:drawing>
     </w:r>
     <w:r>
+      <w:rPr>
+        <w:lang w:val="en-GB"/>
+      </w:rPr>
       <w:tab/>
     </w:r>
     <w:r>
+      <w:rPr>
+        <w:lang w:val="en-GB"/>
+      </w:rPr>
       <w:tab/>
     </w:r>
     <w:r>
+      <w:rPr>
+        <w:lang w:val="en-GB"/>
+      </w:rPr>
       <w:t>Owner</w:t>
     </w:r>
     <w:r>
+      <w:rPr>
+        <w:lang w:val="en-GB"/>
+      </w:rPr>
       <w:t xml:space="preserve">: </w:t>
     </w:r>
     <w:sdt>
       <w:sdtPr>
+        <w:rPr>
+          <w:lang w:val="en-GB"/>
+        </w:rPr>
         <w:alias w:val="Autor"/>
         <w:id w:val="1818630"/>
         <w:dataBinding w:prefixMappings="xmlns:ns0='http://purl.org/dc/elements/1.1/' xmlns:ns1='http://schemas.openxmlformats.org/package/2006/metadata/core-properties' " w:xpath="/ns1:coreProperties[1]/ns0:creator[1]" w:storeItemID="{6C3C8BC8-F283-45AE-878A-BAB7291924A1}"/>
@@ -6699,6 +7116,9 @@
       <w:sdtEndPr/>
       <w:sdtContent>
         <w:r>
+          <w:rPr>
+            <w:lang w:val="en-GB"/>
+          </w:rPr>
           <w:t>Carla Machado</w:t>
         </w:r>
       </w:sdtContent>
@@ -6706,16 +7126,28 @@
   </w:p>
   <w:p>
     <w:pPr>
-      <w:pStyle w:val="Cabealho"/>
+      <w:pStyle w:val="Header"/>
+      <w:rPr>
+        <w:lang w:val="en-GB"/>
+      </w:rPr>
     </w:pPr>
     <w:r>
+      <w:rPr>
+        <w:lang w:val="en-GB"/>
+      </w:rPr>
       <w:tab/>
     </w:r>
     <w:r>
+      <w:rPr>
+        <w:lang w:val="en-GB"/>
+      </w:rPr>
       <w:tab/>
     </w:r>
     <w:sdt>
       <w:sdtPr>
+        <w:rPr>
+          <w:lang w:val="en-GB"/>
+        </w:rPr>
         <w:alias w:val="Comentários"/>
         <w:id w:val="5830539"/>
         <w:dataBinding w:prefixMappings="xmlns:ns0='http://purl.org/dc/elements/1.1/' xmlns:ns1='http://schemas.openxmlformats.org/package/2006/metadata/core-properties' " w:xpath="/ns1:coreProperties[1]/ns0:description[1]" w:storeItemID="{6C3C8BC8-F283-45AE-878A-BAB7291924A1}"/>
@@ -6724,15 +7156,24 @@
       <w:sdtEndPr/>
       <w:sdtContent>
         <w:r>
+          <w:rPr>
+            <w:lang w:val="en-GB"/>
+          </w:rPr>
           <w:t>V0.2</w:t>
         </w:r>
       </w:sdtContent>
     </w:sdt>
     <w:r>
+      <w:rPr>
+        <w:lang w:val="en-GB"/>
+      </w:rPr>
       <w:t xml:space="preserve"> </w:t>
     </w:r>
     <w:sdt>
       <w:sdtPr>
+        <w:rPr>
+          <w:lang w:val="en-GB"/>
+        </w:rPr>
         <w:alias w:val="Estado"/>
         <w:id w:val="1818631"/>
         <w:dataBinding w:prefixMappings="xmlns:ns0='http://purl.org/dc/elements/1.1/' xmlns:ns1='http://schemas.openxmlformats.org/package/2006/metadata/core-properties' " w:xpath="/ns1:coreProperties[1]/ns1:contentStatus[1]" w:storeItemID="{6C3C8BC8-F283-45AE-878A-BAB7291924A1}"/>
@@ -6741,6 +7182,9 @@
       <w:sdtEndPr/>
       <w:sdtContent>
         <w:r>
+          <w:rPr>
+            <w:lang w:val="en-GB"/>
+          </w:rPr>
           <w:t>Ready for Revision</w:t>
         </w:r>
       </w:sdtContent>
@@ -6753,7 +7197,10 @@
 <w:hdr xmlns:wpc="http://schemas.microsoft.com/office/word/2010/wordprocessingCanvas" xmlns:mc="http://schemas.openxmlformats.org/markup-compatibility/2006" xmlns:o="urn:schemas-microsoft-com:office:office" xmlns:r="http://schemas.openxmlformats.org/officeDocument/2006/relationships" xmlns:m="http://schemas.openxmlformats.org/officeDocument/2006/math" xmlns:v="urn:schemas-microsoft-com:vml" xmlns:wp14="http://schemas.microsoft.com/office/word/2010/wordprocessingDrawing" xmlns:wp="http://schemas.openxmlformats.org/drawingml/2006/wordprocessingDrawing" xmlns:w10="urn:schemas-microsoft-com:office:word" xmlns:w="http://schemas.openxmlformats.org/wordprocessingml/2006/main" xmlns:w14="http://schemas.microsoft.com/office/word/2010/wordml" xmlns:w15="http://schemas.microsoft.com/office/word/2012/wordml" xmlns:wpg="http://schemas.microsoft.com/office/word/2010/wordprocessingGroup" xmlns:wpi="http://schemas.microsoft.com/office/word/2010/wordprocessingInk" xmlns:wne="http://schemas.microsoft.com/office/word/2006/wordml" xmlns:wps="http://schemas.microsoft.com/office/word/2010/wordprocessingShape" mc:Ignorable="w14 w15 wp14">
   <w:p>
     <w:pPr>
-      <w:pStyle w:val="Cabealho"/>
+      <w:pStyle w:val="Header"/>
+      <w:rPr>
+        <w:lang w:val="en-GB"/>
+      </w:rPr>
     </w:pPr>
     <w:r>
       <w:rPr>
@@ -6761,7 +7208,7 @@
         <w:lang w:eastAsia="pt-PT"/>
       </w:rPr>
       <w:drawing>
-        <wp:anchor distT="0" distB="0" distL="114300" distR="114300" simplePos="0" relativeHeight="251658240" behindDoc="0" locked="0" layoutInCell="1" allowOverlap="1" wp14:anchorId="67FE2FE7" wp14:editId="1D808D28">
+        <wp:anchor distT="0" distB="0" distL="114300" distR="114300" simplePos="0" relativeHeight="251658240" behindDoc="0" locked="0" layoutInCell="1" allowOverlap="1" wp14:anchorId="3CCC3DCD" wp14:editId="026BAD01">
           <wp:simplePos x="0" y="0"/>
           <wp:positionH relativeFrom="column">
             <wp:posOffset>81915</wp:posOffset>
@@ -6815,19 +7262,34 @@
       </w:drawing>
     </w:r>
     <w:r>
+      <w:rPr>
+        <w:lang w:val="en-GB"/>
+      </w:rPr>
       <w:tab/>
     </w:r>
     <w:r>
+      <w:rPr>
+        <w:lang w:val="en-GB"/>
+      </w:rPr>
       <w:tab/>
     </w:r>
     <w:r>
+      <w:rPr>
+        <w:lang w:val="en-GB"/>
+      </w:rPr>
       <w:t>Owner</w:t>
     </w:r>
     <w:r>
+      <w:rPr>
+        <w:lang w:val="en-GB"/>
+      </w:rPr>
       <w:t xml:space="preserve">: </w:t>
     </w:r>
     <w:sdt>
       <w:sdtPr>
+        <w:rPr>
+          <w:lang w:val="en-GB"/>
+        </w:rPr>
         <w:alias w:val="Autor"/>
         <w:id w:val="1818633"/>
         <w:dataBinding w:prefixMappings="xmlns:ns0='http://purl.org/dc/elements/1.1/' xmlns:ns1='http://schemas.openxmlformats.org/package/2006/metadata/core-properties' " w:xpath="/ns1:coreProperties[1]/ns0:creator[1]" w:storeItemID="{6C3C8BC8-F283-45AE-878A-BAB7291924A1}"/>
@@ -6836,6 +7298,9 @@
       <w:sdtEndPr/>
       <w:sdtContent>
         <w:r>
+          <w:rPr>
+            <w:lang w:val="en-GB"/>
+          </w:rPr>
           <w:t>Carla Machado</w:t>
         </w:r>
       </w:sdtContent>
@@ -6843,16 +7308,28 @@
   </w:p>
   <w:p>
     <w:pPr>
-      <w:pStyle w:val="Cabealho"/>
+      <w:pStyle w:val="Header"/>
+      <w:rPr>
+        <w:lang w:val="en-GB"/>
+      </w:rPr>
     </w:pPr>
     <w:r>
+      <w:rPr>
+        <w:lang w:val="en-GB"/>
+      </w:rPr>
       <w:tab/>
     </w:r>
     <w:r>
+      <w:rPr>
+        <w:lang w:val="en-GB"/>
+      </w:rPr>
       <w:tab/>
     </w:r>
     <w:sdt>
       <w:sdtPr>
+        <w:rPr>
+          <w:lang w:val="en-GB"/>
+        </w:rPr>
         <w:alias w:val="Comentários"/>
         <w:id w:val="5830538"/>
         <w:dataBinding w:prefixMappings="xmlns:ns0='http://purl.org/dc/elements/1.1/' xmlns:ns1='http://schemas.openxmlformats.org/package/2006/metadata/core-properties' " w:xpath="/ns1:coreProperties[1]/ns0:description[1]" w:storeItemID="{6C3C8BC8-F283-45AE-878A-BAB7291924A1}"/>
@@ -6861,15 +7338,24 @@
       <w:sdtEndPr/>
       <w:sdtContent>
         <w:r>
+          <w:rPr>
+            <w:lang w:val="en-GB"/>
+          </w:rPr>
           <w:t>V0.2</w:t>
         </w:r>
       </w:sdtContent>
     </w:sdt>
     <w:r>
+      <w:rPr>
+        <w:lang w:val="en-GB"/>
+      </w:rPr>
       <w:t xml:space="preserve"> </w:t>
     </w:r>
     <w:sdt>
       <w:sdtPr>
+        <w:rPr>
+          <w:lang w:val="en-GB"/>
+        </w:rPr>
         <w:alias w:val="Estado"/>
         <w:id w:val="1818634"/>
         <w:dataBinding w:prefixMappings="xmlns:ns0='http://purl.org/dc/elements/1.1/' xmlns:ns1='http://schemas.openxmlformats.org/package/2006/metadata/core-properties' " w:xpath="/ns1:coreProperties[1]/ns1:contentStatus[1]" w:storeItemID="{6C3C8BC8-F283-45AE-878A-BAB7291924A1}"/>
@@ -6878,11 +7364,17 @@
       <w:sdtEndPr/>
       <w:sdtContent>
         <w:r>
+          <w:rPr>
+            <w:lang w:val="en-GB"/>
+          </w:rPr>
           <w:t>Ready for Revision</w:t>
         </w:r>
       </w:sdtContent>
     </w:sdt>
     <w:r>
+      <w:rPr>
+        <w:lang w:val="en-GB"/>
+      </w:rPr>
       <w:t xml:space="preserve"> </w:t>
     </w:r>
   </w:p>
@@ -8203,6 +8695,14 @@
     <w:abstractNumId w:val="10"/>
   </w:num>
 </w:numbering>
+</file>
+
+<file path=word/people.xml><?xml version="1.0" encoding="utf-8"?>
+<w15:people xmlns:wpc="http://schemas.microsoft.com/office/word/2010/wordprocessingCanvas" xmlns:mc="http://schemas.openxmlformats.org/markup-compatibility/2006" xmlns:o="urn:schemas-microsoft-com:office:office" xmlns:r="http://schemas.openxmlformats.org/officeDocument/2006/relationships" xmlns:m="http://schemas.openxmlformats.org/officeDocument/2006/math" xmlns:v="urn:schemas-microsoft-com:vml" xmlns:wp14="http://schemas.microsoft.com/office/word/2010/wordprocessingDrawing" xmlns:wp="http://schemas.openxmlformats.org/drawingml/2006/wordprocessingDrawing" xmlns:w10="urn:schemas-microsoft-com:office:word" xmlns:w="http://schemas.openxmlformats.org/wordprocessingml/2006/main" xmlns:w14="http://schemas.microsoft.com/office/word/2010/wordml" xmlns:w15="http://schemas.microsoft.com/office/word/2012/wordml" xmlns:wpg="http://schemas.microsoft.com/office/word/2010/wordprocessingGroup" xmlns:wpi="http://schemas.microsoft.com/office/word/2010/wordprocessingInk" xmlns:wne="http://schemas.microsoft.com/office/word/2006/wordml" xmlns:wps="http://schemas.microsoft.com/office/word/2010/wordprocessingShape" mc:Ignorable="w14 w15 wp14">
+  <w15:person w15:author="Rui Ganhoto">
+    <w15:presenceInfo w15:providerId="Windows Live" w15:userId="968e87421556deb4"/>
+  </w15:person>
+</w15:people>
 </file>
 
 <file path=word/styles.xml><?xml version="1.0" encoding="utf-8"?>
@@ -8600,11 +9100,11 @@
     <w:qFormat/>
     <w:rsid w:val="00345E81"/>
   </w:style>
-  <w:style w:type="paragraph" w:styleId="Cabealho1">
+  <w:style w:type="paragraph" w:styleId="Heading1">
     <w:name w:val="heading 1"/>
     <w:basedOn w:val="Normal"/>
     <w:next w:val="Normal"/>
-    <w:link w:val="Cabealho1Carter"/>
+    <w:link w:val="Heading1Char"/>
     <w:uiPriority w:val="9"/>
     <w:qFormat/>
     <w:rsid w:val="00906D0A"/>
@@ -8623,11 +9123,11 @@
       <w:szCs w:val="28"/>
     </w:rPr>
   </w:style>
-  <w:style w:type="paragraph" w:styleId="Cabealho2">
+  <w:style w:type="paragraph" w:styleId="Heading2">
     <w:name w:val="heading 2"/>
     <w:basedOn w:val="Normal"/>
     <w:next w:val="Normal"/>
-    <w:link w:val="Cabealho2Carter"/>
+    <w:link w:val="Heading2Char"/>
     <w:uiPriority w:val="9"/>
     <w:unhideWhenUsed/>
     <w:qFormat/>
@@ -8647,13 +9147,13 @@
       <w:szCs w:val="26"/>
     </w:rPr>
   </w:style>
-  <w:style w:type="character" w:default="1" w:styleId="Tipodeletrapredefinidodopargrafo">
+  <w:style w:type="character" w:default="1" w:styleId="DefaultParagraphFont">
     <w:name w:val="Default Paragraph Font"/>
     <w:uiPriority w:val="1"/>
     <w:semiHidden/>
     <w:unhideWhenUsed/>
   </w:style>
-  <w:style w:type="table" w:default="1" w:styleId="Tabelanormal">
+  <w:style w:type="table" w:default="1" w:styleId="TableNormal">
     <w:name w:val="Normal Table"/>
     <w:uiPriority w:val="99"/>
     <w:semiHidden/>
@@ -8668,16 +9168,16 @@
       </w:tblCellMar>
     </w:tblPr>
   </w:style>
-  <w:style w:type="numbering" w:default="1" w:styleId="Semlista">
+  <w:style w:type="numbering" w:default="1" w:styleId="NoList">
     <w:name w:val="No List"/>
     <w:uiPriority w:val="99"/>
     <w:semiHidden/>
     <w:unhideWhenUsed/>
   </w:style>
-  <w:style w:type="paragraph" w:styleId="Cabealho">
+  <w:style w:type="paragraph" w:styleId="Header">
     <w:name w:val="header"/>
     <w:basedOn w:val="Normal"/>
-    <w:link w:val="CabealhoCarter"/>
+    <w:link w:val="HeaderChar"/>
     <w:uiPriority w:val="99"/>
     <w:semiHidden/>
     <w:unhideWhenUsed/>
@@ -8690,18 +9190,18 @@
       <w:spacing w:after="0" w:line="240" w:lineRule="auto"/>
     </w:pPr>
   </w:style>
-  <w:style w:type="character" w:customStyle="1" w:styleId="CabealhoCarter">
-    <w:name w:val="Cabeçalho Caráter"/>
-    <w:basedOn w:val="Tipodeletrapredefinidodopargrafo"/>
-    <w:link w:val="Cabealho"/>
+  <w:style w:type="character" w:customStyle="1" w:styleId="HeaderChar">
+    <w:name w:val="Header Char"/>
+    <w:basedOn w:val="DefaultParagraphFont"/>
+    <w:link w:val="Header"/>
     <w:uiPriority w:val="99"/>
     <w:semiHidden/>
     <w:rsid w:val="00042081"/>
   </w:style>
-  <w:style w:type="paragraph" w:styleId="Rodap">
+  <w:style w:type="paragraph" w:styleId="Footer">
     <w:name w:val="footer"/>
     <w:basedOn w:val="Normal"/>
-    <w:link w:val="RodapCarter"/>
+    <w:link w:val="FooterChar"/>
     <w:uiPriority w:val="99"/>
     <w:semiHidden/>
     <w:unhideWhenUsed/>
@@ -8714,17 +9214,17 @@
       <w:spacing w:after="0" w:line="240" w:lineRule="auto"/>
     </w:pPr>
   </w:style>
-  <w:style w:type="character" w:customStyle="1" w:styleId="RodapCarter">
-    <w:name w:val="Rodapé Caráter"/>
-    <w:basedOn w:val="Tipodeletrapredefinidodopargrafo"/>
-    <w:link w:val="Rodap"/>
+  <w:style w:type="character" w:customStyle="1" w:styleId="FooterChar">
+    <w:name w:val="Footer Char"/>
+    <w:basedOn w:val="DefaultParagraphFont"/>
+    <w:link w:val="Footer"/>
     <w:uiPriority w:val="99"/>
     <w:semiHidden/>
     <w:rsid w:val="00042081"/>
   </w:style>
-  <w:style w:type="character" w:styleId="TextodoMarcadordePosio">
+  <w:style w:type="character" w:styleId="PlaceholderText">
     <w:name w:val="Placeholder Text"/>
-    <w:basedOn w:val="Tipodeletrapredefinidodopargrafo"/>
+    <w:basedOn w:val="DefaultParagraphFont"/>
     <w:uiPriority w:val="99"/>
     <w:semiHidden/>
     <w:rsid w:val="009553EC"/>
@@ -8732,10 +9232,10 @@
       <w:color w:val="808080"/>
     </w:rPr>
   </w:style>
-  <w:style w:type="paragraph" w:styleId="Textodebalo">
+  <w:style w:type="paragraph" w:styleId="BalloonText">
     <w:name w:val="Balloon Text"/>
     <w:basedOn w:val="Normal"/>
-    <w:link w:val="TextodebaloCarter"/>
+    <w:link w:val="BalloonTextChar"/>
     <w:uiPriority w:val="99"/>
     <w:semiHidden/>
     <w:unhideWhenUsed/>
@@ -8749,10 +9249,10 @@
       <w:szCs w:val="16"/>
     </w:rPr>
   </w:style>
-  <w:style w:type="character" w:customStyle="1" w:styleId="TextodebaloCarter">
-    <w:name w:val="Texto de balão Caráter"/>
-    <w:basedOn w:val="Tipodeletrapredefinidodopargrafo"/>
-    <w:link w:val="Textodebalo"/>
+  <w:style w:type="character" w:customStyle="1" w:styleId="BalloonTextChar">
+    <w:name w:val="Balloon Text Char"/>
+    <w:basedOn w:val="DefaultParagraphFont"/>
+    <w:link w:val="BalloonText"/>
     <w:uiPriority w:val="99"/>
     <w:semiHidden/>
     <w:rsid w:val="009553EC"/>
@@ -8762,9 +9262,9 @@
       <w:szCs w:val="16"/>
     </w:rPr>
   </w:style>
-  <w:style w:type="paragraph" w:styleId="SemEspaamento">
+  <w:style w:type="paragraph" w:styleId="NoSpacing">
     <w:name w:val="No Spacing"/>
-    <w:link w:val="SemEspaamentoCarter"/>
+    <w:link w:val="NoSpacingChar"/>
     <w:uiPriority w:val="1"/>
     <w:qFormat/>
     <w:rsid w:val="00906D0A"/>
@@ -8775,19 +9275,19 @@
       <w:rFonts w:eastAsiaTheme="minorEastAsia"/>
     </w:rPr>
   </w:style>
-  <w:style w:type="character" w:customStyle="1" w:styleId="SemEspaamentoCarter">
-    <w:name w:val="Sem Espaçamento Caráter"/>
-    <w:basedOn w:val="Tipodeletrapredefinidodopargrafo"/>
-    <w:link w:val="SemEspaamento"/>
+  <w:style w:type="character" w:customStyle="1" w:styleId="NoSpacingChar">
+    <w:name w:val="No Spacing Char"/>
+    <w:basedOn w:val="DefaultParagraphFont"/>
+    <w:link w:val="NoSpacing"/>
     <w:uiPriority w:val="1"/>
     <w:rsid w:val="00906D0A"/>
     <w:rPr>
       <w:rFonts w:eastAsiaTheme="minorEastAsia"/>
     </w:rPr>
   </w:style>
-  <w:style w:type="table" w:styleId="Tabelacomgrelha">
+  <w:style w:type="table" w:styleId="TableGrid">
     <w:name w:val="Table Grid"/>
-    <w:basedOn w:val="Tabelanormal"/>
+    <w:basedOn w:val="TableNormal"/>
     <w:uiPriority w:val="59"/>
     <w:rsid w:val="00906D0A"/>
     <w:pPr>
@@ -8811,10 +9311,10 @@
       </w:tblCellMar>
     </w:tblPr>
   </w:style>
-  <w:style w:type="character" w:customStyle="1" w:styleId="Cabealho1Carter">
-    <w:name w:val="Cabeçalho 1 Caráter"/>
-    <w:basedOn w:val="Tipodeletrapredefinidodopargrafo"/>
-    <w:link w:val="Cabealho1"/>
+  <w:style w:type="character" w:customStyle="1" w:styleId="Heading1Char">
+    <w:name w:val="Heading 1 Char"/>
+    <w:basedOn w:val="DefaultParagraphFont"/>
+    <w:link w:val="Heading1"/>
     <w:uiPriority w:val="9"/>
     <w:rsid w:val="00906D0A"/>
     <w:rPr>
@@ -8826,9 +9326,9 @@
       <w:szCs w:val="28"/>
     </w:rPr>
   </w:style>
-  <w:style w:type="paragraph" w:styleId="Cabealhodondice">
+  <w:style w:type="paragraph" w:styleId="TOCHeading">
     <w:name w:val="TOC Heading"/>
-    <w:basedOn w:val="Cabealho1"/>
+    <w:basedOn w:val="Heading1"/>
     <w:next w:val="Normal"/>
     <w:uiPriority w:val="39"/>
     <w:semiHidden/>
@@ -8839,7 +9339,7 @@
       <w:outlineLvl w:val="9"/>
     </w:pPr>
   </w:style>
-  <w:style w:type="paragraph" w:styleId="PargrafodaLista">
+  <w:style w:type="paragraph" w:styleId="ListParagraph">
     <w:name w:val="List Paragraph"/>
     <w:basedOn w:val="Normal"/>
     <w:uiPriority w:val="34"/>
@@ -8850,7 +9350,7 @@
       <w:contextualSpacing/>
     </w:pPr>
   </w:style>
-  <w:style w:type="paragraph" w:styleId="ndice1">
+  <w:style w:type="paragraph" w:styleId="TOC1">
     <w:name w:val="toc 1"/>
     <w:basedOn w:val="Normal"/>
     <w:next w:val="Normal"/>
@@ -8862,9 +9362,9 @@
       <w:spacing w:after="100"/>
     </w:pPr>
   </w:style>
-  <w:style w:type="character" w:styleId="Hiperligao">
+  <w:style w:type="character" w:styleId="Hyperlink">
     <w:name w:val="Hyperlink"/>
-    <w:basedOn w:val="Tipodeletrapredefinidodopargrafo"/>
+    <w:basedOn w:val="DefaultParagraphFont"/>
     <w:uiPriority w:val="99"/>
     <w:unhideWhenUsed/>
     <w:rsid w:val="00BE20D4"/>
@@ -8873,7 +9373,7 @@
       <w:u w:val="single"/>
     </w:rPr>
   </w:style>
-  <w:style w:type="paragraph" w:styleId="Legenda">
+  <w:style w:type="paragraph" w:styleId="Caption">
     <w:name w:val="caption"/>
     <w:basedOn w:val="Normal"/>
     <w:next w:val="Normal"/>
@@ -8892,7 +9392,7 @@
       <w:szCs w:val="18"/>
     </w:rPr>
   </w:style>
-  <w:style w:type="paragraph" w:styleId="ndicedeilustraes">
+  <w:style w:type="paragraph" w:styleId="TableofFigures">
     <w:name w:val="table of figures"/>
     <w:basedOn w:val="Normal"/>
     <w:next w:val="Normal"/>
@@ -8903,10 +9403,10 @@
       <w:spacing w:after="0"/>
     </w:pPr>
   </w:style>
-  <w:style w:type="character" w:customStyle="1" w:styleId="Cabealho2Carter">
-    <w:name w:val="Cabeçalho 2 Caráter"/>
-    <w:basedOn w:val="Tipodeletrapredefinidodopargrafo"/>
-    <w:link w:val="Cabealho2"/>
+  <w:style w:type="character" w:customStyle="1" w:styleId="Heading2Char">
+    <w:name w:val="Heading 2 Char"/>
+    <w:basedOn w:val="DefaultParagraphFont"/>
+    <w:link w:val="Heading2"/>
     <w:uiPriority w:val="9"/>
     <w:rsid w:val="00BE20D4"/>
     <w:rPr>
@@ -8918,9 +9418,9 @@
       <w:szCs w:val="26"/>
     </w:rPr>
   </w:style>
-  <w:style w:type="character" w:styleId="Refdecomentrio">
+  <w:style w:type="character" w:styleId="CommentReference">
     <w:name w:val="annotation reference"/>
-    <w:basedOn w:val="Tipodeletrapredefinidodopargrafo"/>
+    <w:basedOn w:val="DefaultParagraphFont"/>
     <w:uiPriority w:val="99"/>
     <w:semiHidden/>
     <w:unhideWhenUsed/>
@@ -8930,10 +9430,10 @@
       <w:szCs w:val="16"/>
     </w:rPr>
   </w:style>
-  <w:style w:type="paragraph" w:styleId="Textodecomentrio">
+  <w:style w:type="paragraph" w:styleId="CommentText">
     <w:name w:val="annotation text"/>
     <w:basedOn w:val="Normal"/>
-    <w:link w:val="TextodecomentrioCarter"/>
+    <w:link w:val="CommentTextChar"/>
     <w:uiPriority w:val="99"/>
     <w:semiHidden/>
     <w:unhideWhenUsed/>
@@ -8946,10 +9446,10 @@
       <w:szCs w:val="20"/>
     </w:rPr>
   </w:style>
-  <w:style w:type="character" w:customStyle="1" w:styleId="TextodecomentrioCarter">
-    <w:name w:val="Texto de comentário Caráter"/>
-    <w:basedOn w:val="Tipodeletrapredefinidodopargrafo"/>
-    <w:link w:val="Textodecomentrio"/>
+  <w:style w:type="character" w:customStyle="1" w:styleId="CommentTextChar">
+    <w:name w:val="Comment Text Char"/>
+    <w:basedOn w:val="DefaultParagraphFont"/>
+    <w:link w:val="CommentText"/>
     <w:uiPriority w:val="99"/>
     <w:semiHidden/>
     <w:rsid w:val="00386192"/>
@@ -8958,11 +9458,11 @@
       <w:szCs w:val="20"/>
     </w:rPr>
   </w:style>
-  <w:style w:type="paragraph" w:styleId="Assuntodecomentrio">
+  <w:style w:type="paragraph" w:styleId="CommentSubject">
     <w:name w:val="annotation subject"/>
-    <w:basedOn w:val="Textodecomentrio"/>
-    <w:next w:val="Textodecomentrio"/>
-    <w:link w:val="AssuntodecomentrioCarter"/>
+    <w:basedOn w:val="CommentText"/>
+    <w:next w:val="CommentText"/>
+    <w:link w:val="CommentSubjectChar"/>
     <w:uiPriority w:val="99"/>
     <w:semiHidden/>
     <w:unhideWhenUsed/>
@@ -8972,10 +9472,10 @@
       <w:bCs/>
     </w:rPr>
   </w:style>
-  <w:style w:type="character" w:customStyle="1" w:styleId="AssuntodecomentrioCarter">
-    <w:name w:val="Assunto de comentário Caráter"/>
-    <w:basedOn w:val="TextodecomentrioCarter"/>
-    <w:link w:val="Assuntodecomentrio"/>
+  <w:style w:type="character" w:customStyle="1" w:styleId="CommentSubjectChar">
+    <w:name w:val="Comment Subject Char"/>
+    <w:basedOn w:val="CommentTextChar"/>
+    <w:link w:val="CommentSubject"/>
     <w:uiPriority w:val="99"/>
     <w:semiHidden/>
     <w:rsid w:val="00386192"/>
@@ -9296,7 +9796,7 @@
 </file>
 
 <file path=customXml/itemProps2.xml><?xml version="1.0" encoding="utf-8"?>
-<ds:datastoreItem xmlns:ds="http://schemas.openxmlformats.org/officeDocument/2006/customXml" ds:itemID="{F7850994-DCD7-49AE-BCBE-BCEF6C072C48}">
+<ds:datastoreItem xmlns:ds="http://schemas.openxmlformats.org/officeDocument/2006/customXml" ds:itemID="{89B14316-349B-4003-BCC5-021DF8CFDABE}">
   <ds:schemaRefs>
     <ds:schemaRef ds:uri="http://schemas.openxmlformats.org/officeDocument/2006/bibliography"/>
   </ds:schemaRefs>

</xml_diff>

<commit_message>
Requirements Analysis Process Tamanho das Páginas Marou
</commit_message>
<xml_diff>
--- a/Docs/Processes/Requirements Analysis Process.docx
+++ b/Docs/Processes/Requirements Analysis Process.docx
@@ -1,6 +1,6 @@
 
 <file path=word/document.xml><?xml version="1.0" encoding="utf-8"?>
-<w:document xmlns:ve="http://schemas.openxmlformats.org/markup-compatibility/2006" xmlns:o="urn:schemas-microsoft-com:office:office" xmlns:r="http://schemas.openxmlformats.org/officeDocument/2006/relationships" xmlns:m="http://schemas.openxmlformats.org/officeDocument/2006/math" xmlns:v="urn:schemas-microsoft-com:vml" xmlns:wp="http://schemas.openxmlformats.org/drawingml/2006/wordprocessingDrawing" xmlns:w10="urn:schemas-microsoft-com:office:word" xmlns:w="http://schemas.openxmlformats.org/wordprocessingml/2006/main" xmlns:wne="http://schemas.microsoft.com/office/word/2006/wordml">
+<w:document xmlns:wpc="http://schemas.microsoft.com/office/word/2010/wordprocessingCanvas" xmlns:mc="http://schemas.openxmlformats.org/markup-compatibility/2006" xmlns:o="urn:schemas-microsoft-com:office:office" xmlns:r="http://schemas.openxmlformats.org/officeDocument/2006/relationships" xmlns:m="http://schemas.openxmlformats.org/officeDocument/2006/math" xmlns:v="urn:schemas-microsoft-com:vml" xmlns:wp14="http://schemas.microsoft.com/office/word/2010/wordprocessingDrawing" xmlns:wp="http://schemas.openxmlformats.org/drawingml/2006/wordprocessingDrawing" xmlns:w10="urn:schemas-microsoft-com:office:word" xmlns:w="http://schemas.openxmlformats.org/wordprocessingml/2006/main" xmlns:w14="http://schemas.microsoft.com/office/word/2010/wordml" xmlns:w15="http://schemas.microsoft.com/office/word/2012/wordml" xmlns:wpg="http://schemas.microsoft.com/office/word/2010/wordprocessingGroup" xmlns:wpi="http://schemas.microsoft.com/office/word/2010/wordprocessingInk" xmlns:wne="http://schemas.microsoft.com/office/word/2006/wordml" xmlns:wps="http://schemas.microsoft.com/office/word/2010/wordprocessingShape" mc:Ignorable="w14 w15 wp14">
   <w:body>
     <w:sdt>
       <w:sdtPr>
@@ -27,10 +27,10 @@
             <w:tblBorders>
               <w:left w:val="single" w:sz="18" w:space="0" w:color="4F81BD" w:themeColor="accent1"/>
             </w:tblBorders>
-            <w:tblLook w:val="04A0"/>
+            <w:tblLook w:val="04A0" w:firstRow="1" w:lastRow="0" w:firstColumn="1" w:lastColumn="0" w:noHBand="0" w:noVBand="1"/>
           </w:tblPr>
           <w:tblGrid>
-            <w:gridCol w:w="6987"/>
+            <w:gridCol w:w="6988"/>
           </w:tblGrid>
           <w:tr>
             <w:sdt>
@@ -44,6 +44,7 @@
                 <w:dataBinding w:prefixMappings="xmlns:ns0='http://schemas.openxmlformats.org/officeDocument/2006/extended-properties'" w:xpath="/ns0:Properties[1]/ns0:Company[1]" w:storeItemID="{6668398D-A668-4E3E-A5EB-62B293D839F1}"/>
                 <w:text/>
               </w:sdtPr>
+              <w:sdtEndPr/>
               <w:sdtContent>
                 <w:tc>
                   <w:tcPr>
@@ -57,7 +58,7 @@
                   </w:tcPr>
                   <w:p>
                     <w:pPr>
-                      <w:pStyle w:val="SemEspaamento"/>
+                      <w:pStyle w:val="NoSpacing"/>
                       <w:rPr>
                         <w:rFonts w:asciiTheme="majorHAnsi" w:eastAsiaTheme="majorEastAsia" w:hAnsiTheme="majorHAnsi" w:cstheme="majorBidi"/>
                         <w:lang w:val="en-US"/>
@@ -93,10 +94,11 @@
                   <w:dataBinding w:prefixMappings="xmlns:ns0='http://schemas.openxmlformats.org/package/2006/metadata/core-properties' xmlns:ns1='http://purl.org/dc/elements/1.1/'" w:xpath="/ns0:coreProperties[1]/ns1:title[1]" w:storeItemID="{6C3C8BC8-F283-45AE-878A-BAB7291924A1}"/>
                   <w:text/>
                 </w:sdtPr>
+                <w:sdtEndPr/>
                 <w:sdtContent>
                   <w:p>
                     <w:pPr>
-                      <w:pStyle w:val="SemEspaamento"/>
+                      <w:pStyle w:val="NoSpacing"/>
                       <w:rPr>
                         <w:rFonts w:asciiTheme="majorHAnsi" w:eastAsiaTheme="majorEastAsia" w:hAnsiTheme="majorHAnsi" w:cstheme="majorBidi"/>
                         <w:color w:val="4F81BD" w:themeColor="accent1"/>
@@ -105,7 +107,6 @@
                         <w:lang w:val="en-US"/>
                       </w:rPr>
                     </w:pPr>
-                    <w:proofErr w:type="spellStart"/>
                     <w:r>
                       <w:rPr>
                         <w:rFonts w:asciiTheme="majorHAnsi" w:eastAsiaTheme="majorEastAsia" w:hAnsiTheme="majorHAnsi" w:cstheme="majorBidi"/>
@@ -113,49 +114,8 @@
                         <w:sz w:val="80"/>
                         <w:szCs w:val="80"/>
                       </w:rPr>
-                      <w:t>Requirements</w:t>
+                      <w:t>Requirements Analysis Process</w:t>
                     </w:r>
-                    <w:proofErr w:type="spellEnd"/>
-                    <w:r>
-                      <w:rPr>
-                        <w:rFonts w:asciiTheme="majorHAnsi" w:eastAsiaTheme="majorEastAsia" w:hAnsiTheme="majorHAnsi" w:cstheme="majorBidi"/>
-                        <w:color w:val="4F81BD" w:themeColor="accent1"/>
-                        <w:sz w:val="80"/>
-                        <w:szCs w:val="80"/>
-                      </w:rPr>
-                      <w:t xml:space="preserve"> </w:t>
-                    </w:r>
-                    <w:proofErr w:type="spellStart"/>
-                    <w:r>
-                      <w:rPr>
-                        <w:rFonts w:asciiTheme="majorHAnsi" w:eastAsiaTheme="majorEastAsia" w:hAnsiTheme="majorHAnsi" w:cstheme="majorBidi"/>
-                        <w:color w:val="4F81BD" w:themeColor="accent1"/>
-                        <w:sz w:val="80"/>
-                        <w:szCs w:val="80"/>
-                      </w:rPr>
-                      <w:t>Analysis</w:t>
-                    </w:r>
-                    <w:proofErr w:type="spellEnd"/>
-                    <w:r>
-                      <w:rPr>
-                        <w:rFonts w:asciiTheme="majorHAnsi" w:eastAsiaTheme="majorEastAsia" w:hAnsiTheme="majorHAnsi" w:cstheme="majorBidi"/>
-                        <w:color w:val="4F81BD" w:themeColor="accent1"/>
-                        <w:sz w:val="80"/>
-                        <w:szCs w:val="80"/>
-                      </w:rPr>
-                      <w:t xml:space="preserve"> </w:t>
-                    </w:r>
-                    <w:proofErr w:type="spellStart"/>
-                    <w:r>
-                      <w:rPr>
-                        <w:rFonts w:asciiTheme="majorHAnsi" w:eastAsiaTheme="majorEastAsia" w:hAnsiTheme="majorHAnsi" w:cstheme="majorBidi"/>
-                        <w:color w:val="4F81BD" w:themeColor="accent1"/>
-                        <w:sz w:val="80"/>
-                        <w:szCs w:val="80"/>
-                      </w:rPr>
-                      <w:t>Process</w:t>
-                    </w:r>
-                    <w:proofErr w:type="spellEnd"/>
                   </w:p>
                 </w:sdtContent>
               </w:sdt>
@@ -173,6 +133,7 @@
                 <w:dataBinding w:prefixMappings="xmlns:ns0='http://schemas.openxmlformats.org/package/2006/metadata/core-properties' xmlns:ns1='http://purl.org/dc/elements/1.1/'" w:xpath="/ns0:coreProperties[1]/ns1:subject[1]" w:storeItemID="{6C3C8BC8-F283-45AE-878A-BAB7291924A1}"/>
                 <w:text/>
               </w:sdtPr>
+              <w:sdtEndPr/>
               <w:sdtContent>
                 <w:tc>
                   <w:tcPr>
@@ -186,39 +147,17 @@
                   </w:tcPr>
                   <w:p>
                     <w:pPr>
-                      <w:pStyle w:val="SemEspaamento"/>
+                      <w:pStyle w:val="NoSpacing"/>
                       <w:rPr>
                         <w:rFonts w:asciiTheme="majorHAnsi" w:eastAsiaTheme="majorEastAsia" w:hAnsiTheme="majorHAnsi" w:cstheme="majorBidi"/>
                         <w:lang w:val="en-US"/>
                       </w:rPr>
                     </w:pPr>
-                    <w:proofErr w:type="spellStart"/>
                     <w:r>
                       <w:rPr>
                         <w:rFonts w:asciiTheme="majorHAnsi" w:eastAsiaTheme="majorEastAsia" w:hAnsiTheme="majorHAnsi" w:cstheme="majorBidi"/>
                       </w:rPr>
-                      <w:t>Keep</w:t>
-                    </w:r>
-                    <w:proofErr w:type="spellEnd"/>
-                    <w:r>
-                      <w:rPr>
-                        <w:rFonts w:asciiTheme="majorHAnsi" w:eastAsiaTheme="majorEastAsia" w:hAnsiTheme="majorHAnsi" w:cstheme="majorBidi"/>
-                      </w:rPr>
-                      <w:t xml:space="preserve"> </w:t>
-                    </w:r>
-                    <w:proofErr w:type="spellStart"/>
-                    <w:r>
-                      <w:rPr>
-                        <w:rFonts w:asciiTheme="majorHAnsi" w:eastAsiaTheme="majorEastAsia" w:hAnsiTheme="majorHAnsi" w:cstheme="majorBidi"/>
-                      </w:rPr>
-                      <w:t>Your</w:t>
-                    </w:r>
-                    <w:proofErr w:type="spellEnd"/>
-                    <w:r>
-                      <w:rPr>
-                        <w:rFonts w:asciiTheme="majorHAnsi" w:eastAsiaTheme="majorEastAsia" w:hAnsiTheme="majorHAnsi" w:cstheme="majorBidi"/>
-                      </w:rPr>
-                      <w:t xml:space="preserve"> Time</w:t>
+                      <w:t>Keep Your Time</w:t>
                     </w:r>
                   </w:p>
                 </w:tc>
@@ -244,10 +183,10 @@
           <w:tblPr>
             <w:tblpPr w:leftFromText="187" w:rightFromText="187" w:horzAnchor="margin" w:tblpXSpec="center" w:tblpYSpec="bottom"/>
             <w:tblW w:w="4000" w:type="pct"/>
-            <w:tblLook w:val="04A0"/>
+            <w:tblLook w:val="04A0" w:firstRow="1" w:lastRow="0" w:firstColumn="1" w:lastColumn="0" w:noHBand="0" w:noVBand="1"/>
           </w:tblPr>
           <w:tblGrid>
-            <w:gridCol w:w="6987"/>
+            <w:gridCol w:w="6988"/>
           </w:tblGrid>
           <w:tr>
             <w:tc>
@@ -271,10 +210,11 @@
                   <w:dataBinding w:prefixMappings="xmlns:ns0='http://schemas.openxmlformats.org/package/2006/metadata/core-properties' xmlns:ns1='http://purl.org/dc/elements/1.1/'" w:xpath="/ns0:coreProperties[1]/ns1:creator[1]" w:storeItemID="{6C3C8BC8-F283-45AE-878A-BAB7291924A1}"/>
                   <w:text/>
                 </w:sdtPr>
+                <w:sdtEndPr/>
                 <w:sdtContent>
                   <w:p>
                     <w:pPr>
-                      <w:pStyle w:val="SemEspaamento"/>
+                      <w:pStyle w:val="NoSpacing"/>
                       <w:keepNext/>
                       <w:keepLines/>
                       <w:spacing w:before="200"/>
@@ -309,10 +249,11 @@
                     <w:calendar w:val="gregorian"/>
                   </w:date>
                 </w:sdtPr>
+                <w:sdtEndPr/>
                 <w:sdtContent>
                   <w:p>
                     <w:pPr>
-                      <w:pStyle w:val="SemEspaamento"/>
+                      <w:pStyle w:val="NoSpacing"/>
                       <w:rPr>
                         <w:color w:val="4F81BD" w:themeColor="accent1"/>
                         <w:lang w:val="en-US"/>
@@ -329,7 +270,7 @@
               </w:sdt>
               <w:p>
                 <w:pPr>
-                  <w:pStyle w:val="SemEspaamento"/>
+                  <w:pStyle w:val="NoSpacing"/>
                   <w:rPr>
                     <w:color w:val="4F81BD" w:themeColor="accent1"/>
                     <w:lang w:val="en-US"/>
@@ -356,14 +297,16 @@
               <w:footerReference w:type="default" r:id="rId10"/>
               <w:headerReference w:type="first" r:id="rId11"/>
               <w:footerReference w:type="first" r:id="rId12"/>
-              <w:pgSz w:w="16701" w:h="16838"/>
-              <w:pgMar w:top="1417" w:right="6496" w:bottom="1417" w:left="1701" w:header="708" w:footer="708" w:gutter="0"/>
+              <w:pgSz w:w="11907" w:h="16840" w:code="9"/>
+              <w:pgMar w:top="1418" w:right="1701" w:bottom="1418" w:left="1701" w:header="709" w:footer="709" w:gutter="0"/>
               <w:pgNumType w:fmt="lowerRoman" w:start="1"/>
               <w:cols w:space="708"/>
               <w:titlePg/>
               <w:docGrid w:linePitch="360"/>
             </w:sectPr>
           </w:pPr>
+          <w:bookmarkStart w:id="0" w:name="_GoBack"/>
+          <w:bookmarkEnd w:id="0"/>
         </w:p>
         <w:p>
           <w:pPr>
@@ -398,10 +341,11 @@
           <w:docPartUnique/>
         </w:docPartObj>
       </w:sdtPr>
+      <w:sdtEndPr/>
       <w:sdtContent>
         <w:p>
           <w:pPr>
-            <w:pStyle w:val="Ttulodondice"/>
+            <w:pStyle w:val="TOCHeading"/>
             <w:rPr>
               <w:lang w:val="en-US"/>
             </w:rPr>
@@ -415,7 +359,7 @@
         </w:p>
         <w:p>
           <w:pPr>
-            <w:pStyle w:val="ndice1"/>
+            <w:pStyle w:val="TOC1"/>
             <w:tabs>
               <w:tab w:val="left" w:pos="440"/>
               <w:tab w:val="right" w:leader="dot" w:pos="8494"/>
@@ -447,7 +391,7 @@
           <w:hyperlink w:anchor="_Toc351296686" w:history="1">
             <w:r>
               <w:rPr>
-                <w:rStyle w:val="Hiperligao"/>
+                <w:rStyle w:val="Hyperlink"/>
                 <w:noProof/>
                 <w:lang w:val="en-US"/>
               </w:rPr>
@@ -463,7 +407,7 @@
             </w:r>
             <w:r>
               <w:rPr>
-                <w:rStyle w:val="Hiperligao"/>
+                <w:rStyle w:val="Hyperlink"/>
                 <w:noProof/>
                 <w:lang w:val="en-US"/>
               </w:rPr>
@@ -528,7 +472,7 @@
         </w:p>
         <w:p>
           <w:pPr>
-            <w:pStyle w:val="ndice1"/>
+            <w:pStyle w:val="TOC1"/>
             <w:tabs>
               <w:tab w:val="left" w:pos="440"/>
               <w:tab w:val="right" w:leader="dot" w:pos="8494"/>
@@ -542,7 +486,7 @@
           <w:hyperlink w:anchor="_Toc351296687" w:history="1">
             <w:r>
               <w:rPr>
-                <w:rStyle w:val="Hiperligao"/>
+                <w:rStyle w:val="Hyperlink"/>
                 <w:noProof/>
                 <w:lang w:val="en-US"/>
               </w:rPr>
@@ -558,7 +502,7 @@
             </w:r>
             <w:r>
               <w:rPr>
-                <w:rStyle w:val="Hiperligao"/>
+                <w:rStyle w:val="Hyperlink"/>
                 <w:noProof/>
                 <w:lang w:val="en-US"/>
               </w:rPr>
@@ -623,7 +567,7 @@
         </w:p>
         <w:p>
           <w:pPr>
-            <w:pStyle w:val="ndice1"/>
+            <w:pStyle w:val="TOC1"/>
             <w:tabs>
               <w:tab w:val="left" w:pos="660"/>
               <w:tab w:val="right" w:leader="dot" w:pos="8494"/>
@@ -637,7 +581,7 @@
           <w:hyperlink w:anchor="_Toc351296688" w:history="1">
             <w:r>
               <w:rPr>
-                <w:rStyle w:val="Hiperligao"/>
+                <w:rStyle w:val="Hyperlink"/>
                 <w:noProof/>
                 <w:lang w:val="en-US"/>
               </w:rPr>
@@ -653,7 +597,7 @@
             </w:r>
             <w:r>
               <w:rPr>
-                <w:rStyle w:val="Hiperligao"/>
+                <w:rStyle w:val="Hyperlink"/>
                 <w:noProof/>
                 <w:lang w:val="en-US"/>
               </w:rPr>
@@ -718,7 +662,7 @@
         </w:p>
         <w:p>
           <w:pPr>
-            <w:pStyle w:val="ndice1"/>
+            <w:pStyle w:val="TOC1"/>
             <w:tabs>
               <w:tab w:val="left" w:pos="660"/>
               <w:tab w:val="right" w:leader="dot" w:pos="8494"/>
@@ -732,7 +676,7 @@
           <w:hyperlink w:anchor="_Toc351296689" w:history="1">
             <w:r>
               <w:rPr>
-                <w:rStyle w:val="Hiperligao"/>
+                <w:rStyle w:val="Hyperlink"/>
                 <w:noProof/>
                 <w:lang w:val="en-US"/>
               </w:rPr>
@@ -748,7 +692,7 @@
             </w:r>
             <w:r>
               <w:rPr>
-                <w:rStyle w:val="Hiperligao"/>
+                <w:rStyle w:val="Hyperlink"/>
                 <w:noProof/>
                 <w:lang w:val="en-US"/>
               </w:rPr>
@@ -813,7 +757,7 @@
         </w:p>
         <w:p>
           <w:pPr>
-            <w:pStyle w:val="ndice1"/>
+            <w:pStyle w:val="TOC1"/>
             <w:tabs>
               <w:tab w:val="left" w:pos="440"/>
               <w:tab w:val="right" w:leader="dot" w:pos="8494"/>
@@ -827,7 +771,7 @@
           <w:hyperlink w:anchor="_Toc351296690" w:history="1">
             <w:r>
               <w:rPr>
-                <w:rStyle w:val="Hiperligao"/>
+                <w:rStyle w:val="Hyperlink"/>
                 <w:noProof/>
                 <w:lang w:val="en-US"/>
               </w:rPr>
@@ -843,7 +787,7 @@
             </w:r>
             <w:r>
               <w:rPr>
-                <w:rStyle w:val="Hiperligao"/>
+                <w:rStyle w:val="Hyperlink"/>
                 <w:noProof/>
                 <w:lang w:val="en-US"/>
               </w:rPr>
@@ -908,7 +852,7 @@
         </w:p>
         <w:p>
           <w:pPr>
-            <w:pStyle w:val="ndice1"/>
+            <w:pStyle w:val="TOC1"/>
             <w:tabs>
               <w:tab w:val="left" w:pos="660"/>
               <w:tab w:val="right" w:leader="dot" w:pos="8494"/>
@@ -922,7 +866,7 @@
           <w:hyperlink w:anchor="_Toc351296691" w:history="1">
             <w:r>
               <w:rPr>
-                <w:rStyle w:val="Hiperligao"/>
+                <w:rStyle w:val="Hyperlink"/>
                 <w:noProof/>
                 <w:lang w:val="en-US"/>
               </w:rPr>
@@ -938,7 +882,7 @@
             </w:r>
             <w:r>
               <w:rPr>
-                <w:rStyle w:val="Hiperligao"/>
+                <w:rStyle w:val="Hyperlink"/>
                 <w:noProof/>
                 <w:lang w:val="en-US"/>
               </w:rPr>
@@ -1003,7 +947,7 @@
         </w:p>
         <w:p>
           <w:pPr>
-            <w:pStyle w:val="ndice1"/>
+            <w:pStyle w:val="TOC1"/>
             <w:tabs>
               <w:tab w:val="left" w:pos="660"/>
               <w:tab w:val="right" w:leader="dot" w:pos="8494"/>
@@ -1017,7 +961,7 @@
           <w:hyperlink w:anchor="_Toc351296692" w:history="1">
             <w:r>
               <w:rPr>
-                <w:rStyle w:val="Hiperligao"/>
+                <w:rStyle w:val="Hyperlink"/>
                 <w:noProof/>
                 <w:lang w:val="en-US"/>
               </w:rPr>
@@ -1033,7 +977,7 @@
             </w:r>
             <w:r>
               <w:rPr>
-                <w:rStyle w:val="Hiperligao"/>
+                <w:rStyle w:val="Hyperlink"/>
                 <w:noProof/>
                 <w:lang w:val="en-US"/>
               </w:rPr>
@@ -1098,7 +1042,7 @@
         </w:p>
         <w:p>
           <w:pPr>
-            <w:pStyle w:val="ndice1"/>
+            <w:pStyle w:val="TOC1"/>
             <w:tabs>
               <w:tab w:val="left" w:pos="660"/>
               <w:tab w:val="right" w:leader="dot" w:pos="8494"/>
@@ -1112,7 +1056,7 @@
           <w:hyperlink w:anchor="_Toc351296693" w:history="1">
             <w:r>
               <w:rPr>
-                <w:rStyle w:val="Hiperligao"/>
+                <w:rStyle w:val="Hyperlink"/>
                 <w:noProof/>
                 <w:lang w:val="en-US"/>
               </w:rPr>
@@ -1128,7 +1072,7 @@
             </w:r>
             <w:r>
               <w:rPr>
-                <w:rStyle w:val="Hiperligao"/>
+                <w:rStyle w:val="Hyperlink"/>
                 <w:noProof/>
                 <w:lang w:val="en-US"/>
               </w:rPr>
@@ -1193,7 +1137,7 @@
         </w:p>
         <w:p>
           <w:pPr>
-            <w:pStyle w:val="ndice1"/>
+            <w:pStyle w:val="TOC1"/>
             <w:tabs>
               <w:tab w:val="left" w:pos="660"/>
               <w:tab w:val="right" w:leader="dot" w:pos="8494"/>
@@ -1207,7 +1151,7 @@
           <w:hyperlink w:anchor="_Toc351296694" w:history="1">
             <w:r>
               <w:rPr>
-                <w:rStyle w:val="Hiperligao"/>
+                <w:rStyle w:val="Hyperlink"/>
                 <w:noProof/>
                 <w:lang w:val="en-US"/>
               </w:rPr>
@@ -1223,7 +1167,7 @@
             </w:r>
             <w:r>
               <w:rPr>
-                <w:rStyle w:val="Hiperligao"/>
+                <w:rStyle w:val="Hyperlink"/>
                 <w:noProof/>
                 <w:lang w:val="en-US"/>
               </w:rPr>
@@ -1288,7 +1232,7 @@
         </w:p>
         <w:p>
           <w:pPr>
-            <w:pStyle w:val="ndice2"/>
+            <w:pStyle w:val="TOC2"/>
             <w:tabs>
               <w:tab w:val="left" w:pos="1100"/>
               <w:tab w:val="right" w:leader="dot" w:pos="8494"/>
@@ -1302,7 +1246,7 @@
           <w:hyperlink w:anchor="_Toc351296695" w:history="1">
             <w:r>
               <w:rPr>
-                <w:rStyle w:val="Hiperligao"/>
+                <w:rStyle w:val="Hyperlink"/>
                 <w:noProof/>
                 <w:lang w:val="en-US"/>
               </w:rPr>
@@ -1318,7 +1262,7 @@
             </w:r>
             <w:r>
               <w:rPr>
-                <w:rStyle w:val="Hiperligao"/>
+                <w:rStyle w:val="Hyperlink"/>
                 <w:noProof/>
                 <w:lang w:val="en-US"/>
               </w:rPr>
@@ -1383,7 +1327,7 @@
         </w:p>
         <w:p>
           <w:pPr>
-            <w:pStyle w:val="ndice2"/>
+            <w:pStyle w:val="TOC2"/>
             <w:tabs>
               <w:tab w:val="left" w:pos="1100"/>
               <w:tab w:val="right" w:leader="dot" w:pos="8494"/>
@@ -1397,7 +1341,7 @@
           <w:hyperlink w:anchor="_Toc351296696" w:history="1">
             <w:r>
               <w:rPr>
-                <w:rStyle w:val="Hiperligao"/>
+                <w:rStyle w:val="Hyperlink"/>
                 <w:noProof/>
                 <w:lang w:val="en-US"/>
               </w:rPr>
@@ -1413,7 +1357,7 @@
             </w:r>
             <w:r>
               <w:rPr>
-                <w:rStyle w:val="Hiperligao"/>
+                <w:rStyle w:val="Hyperlink"/>
                 <w:noProof/>
                 <w:lang w:val="en-US"/>
               </w:rPr>
@@ -1478,7 +1422,7 @@
         </w:p>
         <w:p>
           <w:pPr>
-            <w:pStyle w:val="ndice2"/>
+            <w:pStyle w:val="TOC2"/>
             <w:tabs>
               <w:tab w:val="left" w:pos="1100"/>
               <w:tab w:val="right" w:leader="dot" w:pos="8494"/>
@@ -1492,7 +1436,7 @@
           <w:hyperlink w:anchor="_Toc351296697" w:history="1">
             <w:r>
               <w:rPr>
-                <w:rStyle w:val="Hiperligao"/>
+                <w:rStyle w:val="Hyperlink"/>
                 <w:noProof/>
                 <w:lang w:val="en-US"/>
               </w:rPr>
@@ -1508,7 +1452,7 @@
             </w:r>
             <w:r>
               <w:rPr>
-                <w:rStyle w:val="Hiperligao"/>
+                <w:rStyle w:val="Hyperlink"/>
                 <w:noProof/>
                 <w:lang w:val="en-US"/>
               </w:rPr>
@@ -1573,7 +1517,7 @@
         </w:p>
         <w:p>
           <w:pPr>
-            <w:pStyle w:val="ndice1"/>
+            <w:pStyle w:val="TOC1"/>
             <w:tabs>
               <w:tab w:val="left" w:pos="440"/>
               <w:tab w:val="right" w:leader="dot" w:pos="8494"/>
@@ -1587,7 +1531,7 @@
           <w:hyperlink w:anchor="_Toc351296698" w:history="1">
             <w:r>
               <w:rPr>
-                <w:rStyle w:val="Hiperligao"/>
+                <w:rStyle w:val="Hyperlink"/>
                 <w:noProof/>
                 <w:lang w:val="en-US"/>
               </w:rPr>
@@ -1603,7 +1547,7 @@
             </w:r>
             <w:r>
               <w:rPr>
-                <w:rStyle w:val="Hiperligao"/>
+                <w:rStyle w:val="Hyperlink"/>
                 <w:noProof/>
                 <w:lang w:val="en-US"/>
               </w:rPr>
@@ -1668,7 +1612,7 @@
         </w:p>
         <w:p>
           <w:pPr>
-            <w:pStyle w:val="ndice1"/>
+            <w:pStyle w:val="TOC1"/>
             <w:tabs>
               <w:tab w:val="left" w:pos="440"/>
               <w:tab w:val="right" w:leader="dot" w:pos="8494"/>
@@ -1682,7 +1626,7 @@
           <w:hyperlink w:anchor="_Toc351296699" w:history="1">
             <w:r>
               <w:rPr>
-                <w:rStyle w:val="Hiperligao"/>
+                <w:rStyle w:val="Hyperlink"/>
                 <w:noProof/>
                 <w:lang w:val="en-US"/>
               </w:rPr>
@@ -1698,7 +1642,7 @@
             </w:r>
             <w:r>
               <w:rPr>
-                <w:rStyle w:val="Hiperligao"/>
+                <w:rStyle w:val="Hyperlink"/>
                 <w:noProof/>
                 <w:lang w:val="en-US"/>
               </w:rPr>
@@ -1763,7 +1707,7 @@
         </w:p>
         <w:p>
           <w:pPr>
-            <w:pStyle w:val="ndice1"/>
+            <w:pStyle w:val="TOC1"/>
             <w:tabs>
               <w:tab w:val="left" w:pos="440"/>
               <w:tab w:val="right" w:leader="dot" w:pos="8494"/>
@@ -1777,7 +1721,7 @@
           <w:hyperlink w:anchor="_Toc351296700" w:history="1">
             <w:r>
               <w:rPr>
-                <w:rStyle w:val="Hiperligao"/>
+                <w:rStyle w:val="Hyperlink"/>
                 <w:noProof/>
                 <w:lang w:val="en-US"/>
               </w:rPr>
@@ -1793,7 +1737,7 @@
             </w:r>
             <w:r>
               <w:rPr>
-                <w:rStyle w:val="Hiperligao"/>
+                <w:rStyle w:val="Hyperlink"/>
                 <w:noProof/>
                 <w:lang w:val="en-US"/>
               </w:rPr>
@@ -1892,7 +1836,7 @@
     </w:p>
     <w:p>
       <w:pPr>
-        <w:pStyle w:val="ndicedeilustraes"/>
+        <w:pStyle w:val="TableofFigures"/>
         <w:tabs>
           <w:tab w:val="right" w:leader="dot" w:pos="8494"/>
         </w:tabs>
@@ -1923,7 +1867,7 @@
       <w:hyperlink w:anchor="_Toc351217382" w:history="1">
         <w:r>
           <w:rPr>
-            <w:rStyle w:val="Hiperligao"/>
+            <w:rStyle w:val="Hyperlink"/>
             <w:noProof/>
             <w:lang w:val="en-US"/>
           </w:rPr>
@@ -2020,7 +1964,7 @@
     </w:p>
     <w:p>
       <w:pPr>
-        <w:pStyle w:val="ndicedeilustraes"/>
+        <w:pStyle w:val="TableofFigures"/>
         <w:tabs>
           <w:tab w:val="right" w:leader="dot" w:pos="8494"/>
         </w:tabs>
@@ -2050,7 +1994,7 @@
       <w:hyperlink w:anchor="_Toc349382241" w:history="1">
         <w:r>
           <w:rPr>
-            <w:rStyle w:val="Hiperligao"/>
+            <w:rStyle w:val="Hyperlink"/>
             <w:lang w:val="en-US"/>
           </w:rPr>
           <w:t>Table 1: List of Contribuitors</w:t>
@@ -2107,7 +2051,7 @@
     </w:p>
     <w:p>
       <w:pPr>
-        <w:pStyle w:val="ndicedeilustraes"/>
+        <w:pStyle w:val="TableofFigures"/>
         <w:tabs>
           <w:tab w:val="right" w:leader="dot" w:pos="8494"/>
         </w:tabs>
@@ -2119,7 +2063,7 @@
       <w:hyperlink w:anchor="_Toc349382242" w:history="1">
         <w:r>
           <w:rPr>
-            <w:rStyle w:val="Hiperligao"/>
+            <w:rStyle w:val="Hyperlink"/>
             <w:lang w:val="en-US"/>
           </w:rPr>
           <w:t>Table 2: Version history</w:t>
@@ -2209,9 +2153,9 @@
     </w:p>
     <w:tbl>
       <w:tblPr>
-        <w:tblStyle w:val="Tabelacomgrelha"/>
+        <w:tblStyle w:val="TableGrid"/>
         <w:tblW w:w="9606" w:type="dxa"/>
-        <w:tblLook w:val="04A0"/>
+        <w:tblLook w:val="04A0" w:firstRow="1" w:lastRow="0" w:firstColumn="1" w:lastColumn="0" w:noHBand="0" w:noVBand="1"/>
       </w:tblPr>
       <w:tblGrid>
         <w:gridCol w:w="1668"/>
@@ -2378,10 +2322,11 @@
                 <w:calendar w:val="gregorian"/>
               </w:date>
             </w:sdtPr>
+            <w:sdtEndPr/>
             <w:sdtContent>
               <w:p>
                 <w:pPr>
-                  <w:pStyle w:val="SemEspaamento"/>
+                  <w:pStyle w:val="NoSpacing"/>
                   <w:jc w:val="center"/>
                   <w:rPr>
                     <w:rFonts w:eastAsiaTheme="minorHAnsi"/>
@@ -2481,10 +2426,11 @@
                 <w:calendar w:val="gregorian"/>
               </w:date>
             </w:sdtPr>
+            <w:sdtEndPr/>
             <w:sdtContent>
               <w:p>
                 <w:pPr>
-                  <w:pStyle w:val="SemEspaamento"/>
+                  <w:pStyle w:val="NoSpacing"/>
                   <w:jc w:val="center"/>
                   <w:rPr>
                     <w:rFonts w:eastAsiaTheme="minorHAnsi"/>
@@ -2511,28 +2457,12 @@
                 <w:lang w:val="en-US"/>
               </w:rPr>
             </w:pPr>
-            <w:proofErr w:type="spellStart"/>
-            <w:r>
-              <w:rPr>
-                <w:lang w:val="en-US"/>
-              </w:rPr>
-              <w:t>João</w:t>
-            </w:r>
-            <w:proofErr w:type="spellEnd"/>
-            <w:r>
-              <w:rPr>
-                <w:lang w:val="en-US"/>
-              </w:rPr>
-              <w:t xml:space="preserve"> </w:t>
-            </w:r>
-            <w:proofErr w:type="spellStart"/>
-            <w:r>
-              <w:rPr>
-                <w:lang w:val="en-US"/>
-              </w:rPr>
-              <w:t>Girão</w:t>
-            </w:r>
-            <w:proofErr w:type="spellEnd"/>
+            <w:r>
+              <w:rPr>
+                <w:lang w:val="en-US"/>
+              </w:rPr>
+              <w:t>João Girão</w:t>
+            </w:r>
           </w:p>
         </w:tc>
         <w:tc>
@@ -2586,7 +2516,7 @@
           </w:tcPr>
           <w:p>
             <w:pPr>
-              <w:pStyle w:val="SemEspaamento"/>
+              <w:pStyle w:val="NoSpacing"/>
               <w:jc w:val="center"/>
               <w:rPr>
                 <w:rFonts w:eastAsiaTheme="minorHAnsi"/>
@@ -2674,7 +2604,7 @@
           </w:tcPr>
           <w:p>
             <w:pPr>
-              <w:pStyle w:val="SemEspaamento"/>
+              <w:pStyle w:val="NoSpacing"/>
               <w:jc w:val="center"/>
               <w:rPr>
                 <w:rFonts w:eastAsiaTheme="minorHAnsi"/>
@@ -2707,16 +2637,8 @@
               <w:rPr>
                 <w:lang w:val="en-US"/>
               </w:rPr>
-              <w:t xml:space="preserve">Filipe </w:t>
-            </w:r>
-            <w:proofErr w:type="spellStart"/>
-            <w:r>
-              <w:rPr>
-                <w:lang w:val="en-US"/>
-              </w:rPr>
-              <w:t>Brandão</w:t>
-            </w:r>
-            <w:proofErr w:type="spellEnd"/>
+              <w:t>Filipe Brandão</w:t>
+            </w:r>
           </w:p>
         </w:tc>
         <w:tc>
@@ -2770,7 +2692,7 @@
           </w:tcPr>
           <w:p>
             <w:pPr>
-              <w:pStyle w:val="SemEspaamento"/>
+              <w:pStyle w:val="NoSpacing"/>
               <w:jc w:val="center"/>
               <w:rPr>
                 <w:rFonts w:eastAsiaTheme="minorHAnsi"/>
@@ -2835,7 +2757,7 @@
           </w:tcPr>
           <w:p>
             <w:pPr>
-              <w:pStyle w:val="SemEspaamento"/>
+              <w:pStyle w:val="NoSpacing"/>
               <w:jc w:val="center"/>
               <w:rPr>
                 <w:rFonts w:eastAsiaTheme="minorHAnsi"/>
@@ -2900,7 +2822,7 @@
           </w:tcPr>
           <w:p>
             <w:pPr>
-              <w:pStyle w:val="SemEspaamento"/>
+              <w:pStyle w:val="NoSpacing"/>
               <w:jc w:val="center"/>
               <w:rPr>
                 <w:rFonts w:eastAsiaTheme="minorHAnsi"/>
@@ -2965,7 +2887,7 @@
           </w:tcPr>
           <w:p>
             <w:pPr>
-              <w:pStyle w:val="SemEspaamento"/>
+              <w:pStyle w:val="NoSpacing"/>
               <w:jc w:val="center"/>
               <w:rPr>
                 <w:rFonts w:eastAsiaTheme="minorHAnsi"/>
@@ -3025,12 +2947,12 @@
     </w:tbl>
     <w:p>
       <w:pPr>
-        <w:pStyle w:val="Legenda"/>
-        <w:rPr>
-          <w:lang w:val="en-US"/>
-        </w:rPr>
-      </w:pPr>
-      <w:bookmarkStart w:id="0" w:name="_Toc349382241"/>
+        <w:pStyle w:val="Caption"/>
+        <w:rPr>
+          <w:lang w:val="en-US"/>
+        </w:rPr>
+      </w:pPr>
+      <w:bookmarkStart w:id="1" w:name="_Toc349382241"/>
       <w:r>
         <w:rPr>
           <w:lang w:val="en-US"/>
@@ -3073,7 +2995,7 @@
         </w:rPr>
         <w:t xml:space="preserve">: List of </w:t>
       </w:r>
-      <w:bookmarkEnd w:id="0"/>
+      <w:bookmarkEnd w:id="1"/>
       <w:r>
         <w:rPr>
           <w:lang w:val="en-US"/>
@@ -3090,9 +3012,9 @@
     </w:p>
     <w:tbl>
       <w:tblPr>
-        <w:tblStyle w:val="Tabelacomgrelha"/>
+        <w:tblStyle w:val="TableGrid"/>
         <w:tblW w:w="9607" w:type="dxa"/>
-        <w:tblLook w:val="04A0"/>
+        <w:tblLook w:val="04A0" w:firstRow="1" w:lastRow="0" w:firstColumn="1" w:lastColumn="0" w:noHBand="0" w:noVBand="1"/>
       </w:tblPr>
       <w:tblGrid>
         <w:gridCol w:w="1726"/>
@@ -3315,6 +3237,7 @@
                 <w:calendar w:val="gregorian"/>
               </w:date>
             </w:sdtPr>
+            <w:sdtEndPr/>
             <w:sdtContent>
               <w:p>
                 <w:pPr>
@@ -3380,28 +3303,12 @@
                 <w:lang w:val="en-US"/>
               </w:rPr>
             </w:pPr>
-            <w:proofErr w:type="spellStart"/>
-            <w:r>
-              <w:rPr>
-                <w:lang w:val="en-US"/>
-              </w:rPr>
-              <w:t>João</w:t>
-            </w:r>
-            <w:proofErr w:type="spellEnd"/>
-            <w:r>
-              <w:rPr>
-                <w:lang w:val="en-US"/>
-              </w:rPr>
-              <w:t xml:space="preserve"> </w:t>
-            </w:r>
-            <w:proofErr w:type="spellStart"/>
-            <w:r>
-              <w:rPr>
-                <w:lang w:val="en-US"/>
-              </w:rPr>
-              <w:t>Girão</w:t>
-            </w:r>
-            <w:proofErr w:type="spellEnd"/>
+            <w:r>
+              <w:rPr>
+                <w:lang w:val="en-US"/>
+              </w:rPr>
+              <w:t>João Girão</w:t>
+            </w:r>
           </w:p>
         </w:tc>
         <w:tc>
@@ -3533,28 +3440,12 @@
                 <w:lang w:val="en-US"/>
               </w:rPr>
             </w:pPr>
-            <w:proofErr w:type="spellStart"/>
-            <w:r>
-              <w:rPr>
-                <w:lang w:val="en-US"/>
-              </w:rPr>
-              <w:t>João</w:t>
-            </w:r>
-            <w:proofErr w:type="spellEnd"/>
-            <w:r>
-              <w:rPr>
-                <w:lang w:val="en-US"/>
-              </w:rPr>
-              <w:t xml:space="preserve"> </w:t>
-            </w:r>
-            <w:proofErr w:type="spellStart"/>
-            <w:r>
-              <w:rPr>
-                <w:lang w:val="en-US"/>
-              </w:rPr>
-              <w:t>Girão</w:t>
-            </w:r>
-            <w:proofErr w:type="spellEnd"/>
+            <w:r>
+              <w:rPr>
+                <w:lang w:val="en-US"/>
+              </w:rPr>
+              <w:t>João Girão</w:t>
+            </w:r>
           </w:p>
         </w:tc>
         <w:tc>
@@ -3955,16 +3846,8 @@
               <w:rPr>
                 <w:lang w:val="en-US"/>
               </w:rPr>
-              <w:t xml:space="preserve">Filipe </w:t>
-            </w:r>
-            <w:proofErr w:type="spellStart"/>
-            <w:r>
-              <w:rPr>
-                <w:lang w:val="en-US"/>
-              </w:rPr>
-              <w:t>Brandão</w:t>
-            </w:r>
-            <w:proofErr w:type="spellEnd"/>
+              <w:t>Filipe Brandão</w:t>
+            </w:r>
           </w:p>
         </w:tc>
         <w:tc>
@@ -4069,29 +3952,13 @@
                 <w:lang w:val="en-US"/>
               </w:rPr>
             </w:pPr>
-            <w:proofErr w:type="spellStart"/>
             <w:r>
               <w:rPr>
                 <w:lang w:val="en-US"/>
               </w:rPr>
               <w:lastRenderedPageBreak/>
-              <w:t>João</w:t>
-            </w:r>
-            <w:proofErr w:type="spellEnd"/>
-            <w:r>
-              <w:rPr>
-                <w:lang w:val="en-US"/>
-              </w:rPr>
-              <w:t xml:space="preserve"> </w:t>
-            </w:r>
-            <w:proofErr w:type="spellStart"/>
-            <w:r>
-              <w:rPr>
-                <w:lang w:val="en-US"/>
-              </w:rPr>
-              <w:t>Girão</w:t>
-            </w:r>
-            <w:proofErr w:type="spellEnd"/>
+              <w:t>João Girão</w:t>
+            </w:r>
           </w:p>
         </w:tc>
         <w:tc>
@@ -4255,28 +4122,12 @@
                 <w:lang w:val="en-US"/>
               </w:rPr>
             </w:pPr>
-            <w:proofErr w:type="spellStart"/>
-            <w:r>
-              <w:rPr>
-                <w:lang w:val="en-US"/>
-              </w:rPr>
-              <w:t>João</w:t>
-            </w:r>
-            <w:proofErr w:type="spellEnd"/>
-            <w:r>
-              <w:rPr>
-                <w:lang w:val="en-US"/>
-              </w:rPr>
-              <w:t xml:space="preserve"> </w:t>
-            </w:r>
-            <w:proofErr w:type="spellStart"/>
-            <w:r>
-              <w:rPr>
-                <w:lang w:val="en-US"/>
-              </w:rPr>
-              <w:t>Girão</w:t>
-            </w:r>
-            <w:proofErr w:type="spellEnd"/>
+            <w:r>
+              <w:rPr>
+                <w:lang w:val="en-US"/>
+              </w:rPr>
+              <w:t>João Girão</w:t>
+            </w:r>
           </w:p>
         </w:tc>
         <w:tc>
@@ -4345,7 +4196,7 @@
           </w:tcPr>
           <w:p>
             <w:pPr>
-              <w:pStyle w:val="SemEspaamento"/>
+              <w:pStyle w:val="NoSpacing"/>
               <w:jc w:val="center"/>
               <w:rPr>
                 <w:rFonts w:eastAsiaTheme="minorHAnsi"/>
@@ -4470,7 +4321,7 @@
           </w:tcPr>
           <w:p>
             <w:pPr>
-              <w:pStyle w:val="SemEspaamento"/>
+              <w:pStyle w:val="NoSpacing"/>
               <w:jc w:val="center"/>
               <w:rPr>
                 <w:rFonts w:eastAsiaTheme="minorHAnsi"/>
@@ -4559,12 +4410,12 @@
     </w:tbl>
     <w:p>
       <w:pPr>
-        <w:pStyle w:val="Legenda"/>
-        <w:rPr>
-          <w:lang w:val="en-US"/>
-        </w:rPr>
-      </w:pPr>
-      <w:bookmarkStart w:id="1" w:name="_Toc349382242"/>
+        <w:pStyle w:val="Caption"/>
+        <w:rPr>
+          <w:lang w:val="en-US"/>
+        </w:rPr>
+      </w:pPr>
+      <w:bookmarkStart w:id="2" w:name="_Toc349382242"/>
       <w:r>
         <w:rPr>
           <w:lang w:val="en-US"/>
@@ -4607,7 +4458,7 @@
         </w:rPr>
         <w:t>: Version history</w:t>
       </w:r>
-      <w:bookmarkEnd w:id="1"/>
+      <w:bookmarkEnd w:id="2"/>
     </w:p>
     <w:p>
       <w:pPr>
@@ -4616,8 +4467,8 @@
         </w:rPr>
         <w:sectPr>
           <w:footerReference w:type="default" r:id="rId13"/>
-          <w:pgSz w:w="16701" w:h="16838"/>
-          <w:pgMar w:top="1417" w:right="6496" w:bottom="1417" w:left="1701" w:header="708" w:footer="708" w:gutter="0"/>
+          <w:pgSz w:w="11907" w:h="16840" w:code="9"/>
+          <w:pgMar w:top="1418" w:right="1701" w:bottom="1418" w:left="1701" w:header="709" w:footer="709" w:gutter="0"/>
           <w:pgNumType w:fmt="lowerRoman" w:start="1"/>
           <w:cols w:space="708"/>
           <w:docGrid w:linePitch="360"/>
@@ -4626,7 +4477,7 @@
     </w:p>
     <w:p>
       <w:pPr>
-        <w:pStyle w:val="Ttulo1"/>
+        <w:pStyle w:val="Heading1"/>
         <w:numPr>
           <w:ilvl w:val="0"/>
           <w:numId w:val="3"/>
@@ -4635,7 +4486,7 @@
           <w:lang w:val="en-US"/>
         </w:rPr>
       </w:pPr>
-      <w:bookmarkStart w:id="2" w:name="_Toc351296686"/>
+      <w:bookmarkStart w:id="3" w:name="_Toc351296686"/>
       <w:r>
         <w:rPr>
           <w:lang w:val="en-US"/>
@@ -4643,7 +4494,7 @@
         <w:lastRenderedPageBreak/>
         <w:t>Purpose</w:t>
       </w:r>
-      <w:bookmarkEnd w:id="2"/>
+      <w:bookmarkEnd w:id="3"/>
     </w:p>
     <w:p>
       <w:pPr>
@@ -4675,7 +4526,7 @@
     </w:p>
     <w:p>
       <w:pPr>
-        <w:pStyle w:val="Ttulo1"/>
+        <w:pStyle w:val="Heading1"/>
         <w:numPr>
           <w:ilvl w:val="0"/>
           <w:numId w:val="3"/>
@@ -4684,14 +4535,14 @@
           <w:lang w:val="en-US"/>
         </w:rPr>
       </w:pPr>
-      <w:bookmarkStart w:id="3" w:name="_Toc351296687"/>
+      <w:bookmarkStart w:id="4" w:name="_Toc351296687"/>
       <w:r>
         <w:rPr>
           <w:lang w:val="en-US"/>
         </w:rPr>
         <w:t>Inputs and Outputs</w:t>
       </w:r>
-      <w:bookmarkEnd w:id="3"/>
+      <w:bookmarkEnd w:id="4"/>
     </w:p>
     <w:p>
       <w:pPr>
@@ -4726,7 +4577,7 @@
     </w:p>
     <w:p>
       <w:pPr>
-        <w:pStyle w:val="Ttulo1"/>
+        <w:pStyle w:val="Heading1"/>
         <w:numPr>
           <w:ilvl w:val="1"/>
           <w:numId w:val="3"/>
@@ -4735,14 +4586,14 @@
           <w:lang w:val="en-US"/>
         </w:rPr>
       </w:pPr>
-      <w:bookmarkStart w:id="4" w:name="_Toc351296688"/>
+      <w:bookmarkStart w:id="5" w:name="_Toc351296688"/>
       <w:r>
         <w:rPr>
           <w:lang w:val="en-US"/>
         </w:rPr>
         <w:t>Inputs</w:t>
       </w:r>
-      <w:bookmarkEnd w:id="4"/>
+      <w:bookmarkEnd w:id="5"/>
     </w:p>
     <w:p>
       <w:pPr>
@@ -4788,7 +4639,7 @@
     </w:p>
     <w:p>
       <w:pPr>
-        <w:pStyle w:val="Ttulo1"/>
+        <w:pStyle w:val="Heading1"/>
         <w:numPr>
           <w:ilvl w:val="1"/>
           <w:numId w:val="3"/>
@@ -4797,14 +4648,14 @@
           <w:lang w:val="en-US"/>
         </w:rPr>
       </w:pPr>
-      <w:bookmarkStart w:id="5" w:name="_Toc351296689"/>
+      <w:bookmarkStart w:id="6" w:name="_Toc351296689"/>
       <w:r>
         <w:rPr>
           <w:lang w:val="en-US"/>
         </w:rPr>
         <w:t>Outputs</w:t>
       </w:r>
-      <w:bookmarkEnd w:id="5"/>
+      <w:bookmarkEnd w:id="6"/>
     </w:p>
     <w:p>
       <w:pPr>
@@ -4822,7 +4673,7 @@
     </w:p>
     <w:p>
       <w:pPr>
-        <w:pStyle w:val="Ttulo1"/>
+        <w:pStyle w:val="Heading1"/>
         <w:numPr>
           <w:ilvl w:val="0"/>
           <w:numId w:val="3"/>
@@ -4831,18 +4682,18 @@
           <w:lang w:val="en-US"/>
         </w:rPr>
       </w:pPr>
-      <w:bookmarkStart w:id="6" w:name="_Toc351296690"/>
+      <w:bookmarkStart w:id="7" w:name="_Toc351296690"/>
       <w:r>
         <w:rPr>
           <w:lang w:val="en-US"/>
         </w:rPr>
         <w:t>Activities</w:t>
       </w:r>
-      <w:bookmarkEnd w:id="6"/>
-    </w:p>
-    <w:p>
-      <w:pPr>
-        <w:pStyle w:val="Ttulo1"/>
+      <w:bookmarkEnd w:id="7"/>
+    </w:p>
+    <w:p>
+      <w:pPr>
+        <w:pStyle w:val="Heading1"/>
         <w:numPr>
           <w:ilvl w:val="1"/>
           <w:numId w:val="3"/>
@@ -4851,14 +4702,14 @@
           <w:lang w:val="en-US"/>
         </w:rPr>
       </w:pPr>
-      <w:bookmarkStart w:id="7" w:name="_Toc351296691"/>
+      <w:bookmarkStart w:id="8" w:name="_Toc351296691"/>
       <w:r>
         <w:rPr>
           <w:lang w:val="en-US"/>
         </w:rPr>
         <w:t>Elicit Customer needs</w:t>
       </w:r>
-      <w:bookmarkEnd w:id="7"/>
+      <w:bookmarkEnd w:id="8"/>
       <w:r>
         <w:rPr>
           <w:lang w:val="en-US"/>
@@ -4909,7 +4760,7 @@
     </w:p>
     <w:p>
       <w:pPr>
-        <w:pStyle w:val="PargrafodaLista"/>
+        <w:pStyle w:val="ListParagraph"/>
         <w:numPr>
           <w:ilvl w:val="0"/>
           <w:numId w:val="4"/>
@@ -4927,7 +4778,7 @@
     </w:p>
     <w:p>
       <w:pPr>
-        <w:pStyle w:val="PargrafodaLista"/>
+        <w:pStyle w:val="ListParagraph"/>
         <w:numPr>
           <w:ilvl w:val="0"/>
           <w:numId w:val="4"/>
@@ -4945,7 +4796,7 @@
     </w:p>
     <w:p>
       <w:pPr>
-        <w:pStyle w:val="PargrafodaLista"/>
+        <w:pStyle w:val="ListParagraph"/>
         <w:numPr>
           <w:ilvl w:val="0"/>
           <w:numId w:val="4"/>
@@ -4963,7 +4814,7 @@
     </w:p>
     <w:p>
       <w:pPr>
-        <w:pStyle w:val="PargrafodaLista"/>
+        <w:pStyle w:val="ListParagraph"/>
         <w:numPr>
           <w:ilvl w:val="0"/>
           <w:numId w:val="4"/>
@@ -4981,7 +4832,7 @@
     </w:p>
     <w:p>
       <w:pPr>
-        <w:pStyle w:val="PargrafodaLista"/>
+        <w:pStyle w:val="ListParagraph"/>
         <w:numPr>
           <w:ilvl w:val="0"/>
           <w:numId w:val="4"/>
@@ -5042,7 +4893,7 @@
     </w:p>
     <w:p>
       <w:pPr>
-        <w:pStyle w:val="Ttulo1"/>
+        <w:pStyle w:val="Heading1"/>
         <w:numPr>
           <w:ilvl w:val="1"/>
           <w:numId w:val="3"/>
@@ -5051,14 +4902,14 @@
           <w:lang w:val="en-US"/>
         </w:rPr>
       </w:pPr>
-      <w:bookmarkStart w:id="8" w:name="_Toc351296692"/>
+      <w:bookmarkStart w:id="9" w:name="_Toc351296692"/>
       <w:r>
         <w:rPr>
           <w:lang w:val="en-US"/>
         </w:rPr>
         <w:t>Define Assumptions and Restrains</w:t>
       </w:r>
-      <w:bookmarkEnd w:id="8"/>
+      <w:bookmarkEnd w:id="9"/>
       <w:r>
         <w:rPr>
           <w:lang w:val="en-US"/>
@@ -5096,7 +4947,7 @@
     </w:p>
     <w:p>
       <w:pPr>
-        <w:pStyle w:val="PargrafodaLista"/>
+        <w:pStyle w:val="ListParagraph"/>
         <w:numPr>
           <w:ilvl w:val="0"/>
           <w:numId w:val="10"/>
@@ -5115,7 +4966,7 @@
     </w:p>
     <w:p>
       <w:pPr>
-        <w:pStyle w:val="PargrafodaLista"/>
+        <w:pStyle w:val="ListParagraph"/>
         <w:numPr>
           <w:ilvl w:val="0"/>
           <w:numId w:val="10"/>
@@ -5134,7 +4985,7 @@
     </w:p>
     <w:p>
       <w:pPr>
-        <w:pStyle w:val="Ttulo1"/>
+        <w:pStyle w:val="Heading1"/>
         <w:numPr>
           <w:ilvl w:val="1"/>
           <w:numId w:val="3"/>
@@ -5143,14 +4994,14 @@
           <w:lang w:val="en-US"/>
         </w:rPr>
       </w:pPr>
-      <w:bookmarkStart w:id="9" w:name="_Toc351296693"/>
+      <w:bookmarkStart w:id="10" w:name="_Toc351296693"/>
       <w:r>
         <w:rPr>
           <w:lang w:val="en-US"/>
         </w:rPr>
         <w:t>Definition of use cases or user stories</w:t>
       </w:r>
-      <w:bookmarkEnd w:id="9"/>
+      <w:bookmarkEnd w:id="10"/>
     </w:p>
     <w:p>
       <w:pPr>
@@ -5196,7 +5047,7 @@
     </w:p>
     <w:p>
       <w:pPr>
-        <w:pStyle w:val="Ttulo1"/>
+        <w:pStyle w:val="Heading1"/>
         <w:numPr>
           <w:ilvl w:val="1"/>
           <w:numId w:val="3"/>
@@ -5205,14 +5056,14 @@
           <w:lang w:val="en-US"/>
         </w:rPr>
       </w:pPr>
-      <w:bookmarkStart w:id="10" w:name="_Toc351296694"/>
+      <w:bookmarkStart w:id="11" w:name="_Toc351296694"/>
       <w:r>
         <w:rPr>
           <w:lang w:val="en-US"/>
         </w:rPr>
         <w:t>Specification of System Requirements</w:t>
       </w:r>
-      <w:bookmarkEnd w:id="10"/>
+      <w:bookmarkEnd w:id="11"/>
     </w:p>
     <w:p>
       <w:pPr>
@@ -5225,21 +5076,7 @@
         <w:rPr>
           <w:lang w:val="en-US"/>
         </w:rPr>
-        <w:t xml:space="preserve">The purpose of this activity is the specification of the requirements. At this stage and as long as the requirements and System Requirements specifications aren’t </w:t>
-      </w:r>
-      <w:proofErr w:type="spellStart"/>
-      <w:r>
-        <w:rPr>
-          <w:lang w:val="en-US"/>
-        </w:rPr>
-        <w:t>baselined</w:t>
-      </w:r>
-      <w:proofErr w:type="spellEnd"/>
-      <w:r>
-        <w:rPr>
-          <w:lang w:val="en-US"/>
-        </w:rPr>
-        <w:t xml:space="preserve"> the requirements can be updated or deprecated without recourse to a formal process. </w:t>
+        <w:t xml:space="preserve">The purpose of this activity is the specification of the requirements. At this stage and as long as the requirements and System Requirements specifications aren’t baselined the requirements can be updated or deprecated without recourse to a formal process. </w:t>
       </w:r>
     </w:p>
     <w:p>
@@ -5253,26 +5090,12 @@
         <w:rPr>
           <w:lang w:val="en-US"/>
         </w:rPr>
-        <w:t xml:space="preserve">For the update of the version requirements only major versions are considered. Requirements version can only be updated on change state for </w:t>
-      </w:r>
-      <w:proofErr w:type="spellStart"/>
-      <w:r>
-        <w:rPr>
-          <w:lang w:val="en-US"/>
-        </w:rPr>
-        <w:t>baselined</w:t>
-      </w:r>
-      <w:proofErr w:type="spellEnd"/>
-      <w:r>
-        <w:rPr>
-          <w:lang w:val="en-US"/>
-        </w:rPr>
-        <w:t>.</w:t>
-      </w:r>
-    </w:p>
-    <w:p>
-      <w:pPr>
-        <w:pStyle w:val="Ttulo2"/>
+        <w:t>For the update of the version requirements only major versions are considered. Requirements version can only be updated on change state for baselined.</w:t>
+      </w:r>
+    </w:p>
+    <w:p>
+      <w:pPr>
+        <w:pStyle w:val="Heading2"/>
         <w:numPr>
           <w:ilvl w:val="2"/>
           <w:numId w:val="3"/>
@@ -5281,7 +5104,7 @@
           <w:lang w:val="en-US"/>
         </w:rPr>
       </w:pPr>
-      <w:bookmarkStart w:id="11" w:name="_Toc351296695"/>
+      <w:bookmarkStart w:id="12" w:name="_Toc351296695"/>
       <w:r>
         <w:rPr>
           <w:lang w:val="en-US"/>
@@ -5289,7 +5112,7 @@
         <w:lastRenderedPageBreak/>
         <w:t>Requirements Analysis</w:t>
       </w:r>
-      <w:bookmarkEnd w:id="11"/>
+      <w:bookmarkEnd w:id="12"/>
     </w:p>
     <w:p>
       <w:pPr>
@@ -5308,7 +5131,7 @@
     </w:p>
     <w:p>
       <w:pPr>
-        <w:pStyle w:val="PargrafodaLista"/>
+        <w:pStyle w:val="ListParagraph"/>
         <w:numPr>
           <w:ilvl w:val="0"/>
           <w:numId w:val="6"/>
@@ -5326,7 +5149,7 @@
     </w:p>
     <w:p>
       <w:pPr>
-        <w:pStyle w:val="PargrafodaLista"/>
+        <w:pStyle w:val="ListParagraph"/>
         <w:numPr>
           <w:ilvl w:val="0"/>
           <w:numId w:val="6"/>
@@ -5344,7 +5167,7 @@
     </w:p>
     <w:p>
       <w:pPr>
-        <w:pStyle w:val="PargrafodaLista"/>
+        <w:pStyle w:val="ListParagraph"/>
         <w:numPr>
           <w:ilvl w:val="0"/>
           <w:numId w:val="6"/>
@@ -5390,7 +5213,7 @@
     </w:p>
     <w:p>
       <w:pPr>
-        <w:pStyle w:val="PargrafodaLista"/>
+        <w:pStyle w:val="ListParagraph"/>
         <w:numPr>
           <w:ilvl w:val="0"/>
           <w:numId w:val="5"/>
@@ -5408,7 +5231,7 @@
     </w:p>
     <w:p>
       <w:pPr>
-        <w:pStyle w:val="PargrafodaLista"/>
+        <w:pStyle w:val="ListParagraph"/>
         <w:numPr>
           <w:ilvl w:val="0"/>
           <w:numId w:val="5"/>
@@ -5426,7 +5249,7 @@
     </w:p>
     <w:p>
       <w:pPr>
-        <w:pStyle w:val="PargrafodaLista"/>
+        <w:pStyle w:val="ListParagraph"/>
         <w:numPr>
           <w:ilvl w:val="0"/>
           <w:numId w:val="5"/>
@@ -5444,7 +5267,7 @@
     </w:p>
     <w:p>
       <w:pPr>
-        <w:pStyle w:val="PargrafodaLista"/>
+        <w:pStyle w:val="ListParagraph"/>
         <w:numPr>
           <w:ilvl w:val="0"/>
           <w:numId w:val="5"/>
@@ -5462,7 +5285,7 @@
     </w:p>
     <w:p>
       <w:pPr>
-        <w:pStyle w:val="PargrafodaLista"/>
+        <w:pStyle w:val="ListParagraph"/>
         <w:numPr>
           <w:ilvl w:val="0"/>
           <w:numId w:val="5"/>
@@ -5508,7 +5331,7 @@
     </w:p>
     <w:p>
       <w:pPr>
-        <w:pStyle w:val="Ttulo2"/>
+        <w:pStyle w:val="Heading2"/>
         <w:numPr>
           <w:ilvl w:val="2"/>
           <w:numId w:val="3"/>
@@ -5523,14 +5346,14 @@
         </w:rPr>
         <w:t xml:space="preserve"> </w:t>
       </w:r>
-      <w:bookmarkStart w:id="12" w:name="_Toc351296696"/>
+      <w:bookmarkStart w:id="13" w:name="_Toc351296696"/>
       <w:r>
         <w:rPr>
           <w:lang w:val="en-US"/>
         </w:rPr>
         <w:t>Requirements Specification</w:t>
       </w:r>
-      <w:bookmarkEnd w:id="12"/>
+      <w:bookmarkEnd w:id="13"/>
     </w:p>
     <w:p>
       <w:pPr>
@@ -5560,7 +5383,7 @@
     </w:p>
     <w:p>
       <w:pPr>
-        <w:pStyle w:val="PargrafodaLista"/>
+        <w:pStyle w:val="ListParagraph"/>
         <w:numPr>
           <w:ilvl w:val="0"/>
           <w:numId w:val="8"/>
@@ -5579,7 +5402,7 @@
     </w:p>
     <w:p>
       <w:pPr>
-        <w:pStyle w:val="PargrafodaLista"/>
+        <w:pStyle w:val="ListParagraph"/>
         <w:numPr>
           <w:ilvl w:val="0"/>
           <w:numId w:val="8"/>
@@ -5598,7 +5421,7 @@
     </w:p>
     <w:p>
       <w:pPr>
-        <w:pStyle w:val="PargrafodaLista"/>
+        <w:pStyle w:val="ListParagraph"/>
         <w:numPr>
           <w:ilvl w:val="0"/>
           <w:numId w:val="8"/>
@@ -5617,7 +5440,7 @@
     </w:p>
     <w:p>
       <w:pPr>
-        <w:pStyle w:val="PargrafodaLista"/>
+        <w:pStyle w:val="ListParagraph"/>
         <w:numPr>
           <w:ilvl w:val="0"/>
           <w:numId w:val="8"/>
@@ -5703,7 +5526,7 @@
     </w:p>
     <w:p>
       <w:pPr>
-        <w:pStyle w:val="Ttulo2"/>
+        <w:pStyle w:val="Heading2"/>
         <w:numPr>
           <w:ilvl w:val="2"/>
           <w:numId w:val="3"/>
@@ -5712,7 +5535,7 @@
           <w:lang w:val="en-US"/>
         </w:rPr>
       </w:pPr>
-      <w:bookmarkStart w:id="13" w:name="_Toc351296697"/>
+      <w:bookmarkStart w:id="14" w:name="_Toc351296697"/>
       <w:r>
         <w:rPr>
           <w:lang w:val="en-US"/>
@@ -5720,7 +5543,7 @@
         <w:lastRenderedPageBreak/>
         <w:t>Updating Requirements</w:t>
       </w:r>
-      <w:bookmarkEnd w:id="13"/>
+      <w:bookmarkEnd w:id="14"/>
     </w:p>
     <w:p>
       <w:pPr>
@@ -5733,21 +5556,7 @@
         <w:rPr>
           <w:lang w:val="en-US"/>
         </w:rPr>
-        <w:t xml:space="preserve">Once the requirements and the SRS are </w:t>
-      </w:r>
-      <w:proofErr w:type="spellStart"/>
-      <w:r>
-        <w:rPr>
-          <w:lang w:val="en-US"/>
-        </w:rPr>
-        <w:t>baselined</w:t>
-      </w:r>
-      <w:proofErr w:type="spellEnd"/>
-      <w:r>
-        <w:rPr>
-          <w:lang w:val="en-US"/>
-        </w:rPr>
-        <w:t xml:space="preserve"> any change to them should follow a formal procedure consisting of the following steps:</w:t>
+        <w:t>Once the requirements and the SRS are baselined any change to them should follow a formal procedure consisting of the following steps:</w:t>
       </w:r>
     </w:p>
     <w:p>
@@ -5766,7 +5575,7 @@
     </w:p>
     <w:p>
       <w:pPr>
-        <w:pStyle w:val="PargrafodaLista"/>
+        <w:pStyle w:val="ListParagraph"/>
         <w:numPr>
           <w:ilvl w:val="0"/>
           <w:numId w:val="11"/>
@@ -5785,7 +5594,7 @@
     </w:p>
     <w:p>
       <w:pPr>
-        <w:pStyle w:val="PargrafodaLista"/>
+        <w:pStyle w:val="ListParagraph"/>
         <w:numPr>
           <w:ilvl w:val="1"/>
           <w:numId w:val="11"/>
@@ -5804,7 +5613,7 @@
     </w:p>
     <w:p>
       <w:pPr>
-        <w:pStyle w:val="PargrafodaLista"/>
+        <w:pStyle w:val="ListParagraph"/>
         <w:numPr>
           <w:ilvl w:val="1"/>
           <w:numId w:val="11"/>
@@ -5823,7 +5632,7 @@
     </w:p>
     <w:p>
       <w:pPr>
-        <w:pStyle w:val="PargrafodaLista"/>
+        <w:pStyle w:val="ListParagraph"/>
         <w:numPr>
           <w:ilvl w:val="2"/>
           <w:numId w:val="11"/>
@@ -5842,7 +5651,7 @@
     </w:p>
     <w:p>
       <w:pPr>
-        <w:pStyle w:val="PargrafodaLista"/>
+        <w:pStyle w:val="ListParagraph"/>
         <w:numPr>
           <w:ilvl w:val="2"/>
           <w:numId w:val="11"/>
@@ -5861,7 +5670,7 @@
     </w:p>
     <w:p>
       <w:pPr>
-        <w:pStyle w:val="PargrafodaLista"/>
+        <w:pStyle w:val="ListParagraph"/>
         <w:numPr>
           <w:ilvl w:val="1"/>
           <w:numId w:val="11"/>
@@ -5880,7 +5689,7 @@
     </w:p>
     <w:p>
       <w:pPr>
-        <w:pStyle w:val="PargrafodaLista"/>
+        <w:pStyle w:val="ListParagraph"/>
         <w:numPr>
           <w:ilvl w:val="2"/>
           <w:numId w:val="11"/>
@@ -5899,7 +5708,7 @@
     </w:p>
     <w:p>
       <w:pPr>
-        <w:pStyle w:val="PargrafodaLista"/>
+        <w:pStyle w:val="ListParagraph"/>
         <w:numPr>
           <w:ilvl w:val="2"/>
           <w:numId w:val="11"/>
@@ -5918,7 +5727,7 @@
     </w:p>
     <w:p>
       <w:pPr>
-        <w:pStyle w:val="PargrafodaLista"/>
+        <w:pStyle w:val="ListParagraph"/>
         <w:numPr>
           <w:ilvl w:val="2"/>
           <w:numId w:val="11"/>
@@ -5937,7 +5746,7 @@
     </w:p>
     <w:p>
       <w:pPr>
-        <w:pStyle w:val="PargrafodaLista"/>
+        <w:pStyle w:val="ListParagraph"/>
         <w:numPr>
           <w:ilvl w:val="0"/>
           <w:numId w:val="11"/>
@@ -5956,7 +5765,7 @@
     </w:p>
     <w:p>
       <w:pPr>
-        <w:pStyle w:val="PargrafodaLista"/>
+        <w:pStyle w:val="ListParagraph"/>
         <w:numPr>
           <w:ilvl w:val="0"/>
           <w:numId w:val="11"/>
@@ -5975,7 +5784,7 @@
     </w:p>
     <w:p>
       <w:pPr>
-        <w:pStyle w:val="PargrafodaLista"/>
+        <w:pStyle w:val="ListParagraph"/>
         <w:numPr>
           <w:ilvl w:val="1"/>
           <w:numId w:val="11"/>
@@ -5994,7 +5803,7 @@
     </w:p>
     <w:p>
       <w:pPr>
-        <w:pStyle w:val="PargrafodaLista"/>
+        <w:pStyle w:val="ListParagraph"/>
         <w:numPr>
           <w:ilvl w:val="1"/>
           <w:numId w:val="11"/>
@@ -6013,7 +5822,7 @@
     </w:p>
     <w:p>
       <w:pPr>
-        <w:pStyle w:val="PargrafodaLista"/>
+        <w:pStyle w:val="ListParagraph"/>
         <w:numPr>
           <w:ilvl w:val="1"/>
           <w:numId w:val="11"/>
@@ -6032,7 +5841,7 @@
     </w:p>
     <w:p>
       <w:pPr>
-        <w:pStyle w:val="PargrafodaLista"/>
+        <w:pStyle w:val="ListParagraph"/>
         <w:numPr>
           <w:ilvl w:val="1"/>
           <w:numId w:val="11"/>
@@ -6051,7 +5860,7 @@
     </w:p>
     <w:p>
       <w:pPr>
-        <w:pStyle w:val="PargrafodaLista"/>
+        <w:pStyle w:val="ListParagraph"/>
         <w:numPr>
           <w:ilvl w:val="2"/>
           <w:numId w:val="11"/>
@@ -6070,7 +5879,7 @@
     </w:p>
     <w:p>
       <w:pPr>
-        <w:pStyle w:val="PargrafodaLista"/>
+        <w:pStyle w:val="ListParagraph"/>
         <w:numPr>
           <w:ilvl w:val="2"/>
           <w:numId w:val="11"/>
@@ -6089,7 +5898,7 @@
     </w:p>
     <w:p>
       <w:pPr>
-        <w:pStyle w:val="PargrafodaLista"/>
+        <w:pStyle w:val="ListParagraph"/>
         <w:numPr>
           <w:ilvl w:val="1"/>
           <w:numId w:val="11"/>
@@ -6108,7 +5917,7 @@
     </w:p>
     <w:p>
       <w:pPr>
-        <w:pStyle w:val="PargrafodaLista"/>
+        <w:pStyle w:val="ListParagraph"/>
         <w:numPr>
           <w:ilvl w:val="2"/>
           <w:numId w:val="11"/>
@@ -6127,7 +5936,7 @@
     </w:p>
     <w:p>
       <w:pPr>
-        <w:pStyle w:val="PargrafodaLista"/>
+        <w:pStyle w:val="ListParagraph"/>
         <w:numPr>
           <w:ilvl w:val="0"/>
           <w:numId w:val="11"/>
@@ -6146,7 +5955,7 @@
     </w:p>
     <w:p>
       <w:pPr>
-        <w:pStyle w:val="PargrafodaLista"/>
+        <w:pStyle w:val="ListParagraph"/>
         <w:numPr>
           <w:ilvl w:val="1"/>
           <w:numId w:val="11"/>
@@ -6160,20 +5969,12 @@
         <w:rPr>
           <w:lang w:val="en-US"/>
         </w:rPr>
-        <w:t xml:space="preserve">The requirements in EA are </w:t>
-      </w:r>
-      <w:proofErr w:type="spellStart"/>
-      <w:r>
-        <w:rPr>
-          <w:lang w:val="en-US"/>
-        </w:rPr>
-        <w:t>baselined</w:t>
-      </w:r>
-      <w:proofErr w:type="spellEnd"/>
-    </w:p>
-    <w:p>
-      <w:pPr>
-        <w:pStyle w:val="PargrafodaLista"/>
+        <w:t>The requirements in EA are baselined</w:t>
+      </w:r>
+    </w:p>
+    <w:p>
+      <w:pPr>
+        <w:pStyle w:val="ListParagraph"/>
         <w:numPr>
           <w:ilvl w:val="1"/>
           <w:numId w:val="11"/>
@@ -6192,7 +5993,7 @@
     </w:p>
     <w:p>
       <w:pPr>
-        <w:pStyle w:val="PargrafodaLista"/>
+        <w:pStyle w:val="ListParagraph"/>
         <w:numPr>
           <w:ilvl w:val="0"/>
           <w:numId w:val="11"/>
@@ -6211,7 +6012,7 @@
     </w:p>
     <w:p>
       <w:pPr>
-        <w:pStyle w:val="PargrafodaLista"/>
+        <w:pStyle w:val="ListParagraph"/>
         <w:numPr>
           <w:ilvl w:val="1"/>
           <w:numId w:val="11"/>
@@ -6230,7 +6031,7 @@
     </w:p>
     <w:p>
       <w:pPr>
-        <w:pStyle w:val="PargrafodaLista"/>
+        <w:pStyle w:val="ListParagraph"/>
         <w:numPr>
           <w:ilvl w:val="2"/>
           <w:numId w:val="11"/>
@@ -6244,26 +6045,12 @@
         <w:rPr>
           <w:lang w:val="en-US"/>
         </w:rPr>
-        <w:t xml:space="preserve">Requirements revert to last </w:t>
-      </w:r>
-      <w:proofErr w:type="spellStart"/>
-      <w:r>
-        <w:rPr>
-          <w:lang w:val="en-US"/>
-        </w:rPr>
-        <w:t>baselined</w:t>
-      </w:r>
-      <w:proofErr w:type="spellEnd"/>
-      <w:r>
-        <w:rPr>
-          <w:lang w:val="en-US"/>
-        </w:rPr>
-        <w:t xml:space="preserve"> state</w:t>
-      </w:r>
-    </w:p>
-    <w:p>
-      <w:pPr>
-        <w:pStyle w:val="PargrafodaLista"/>
+        <w:t>Requirements revert to last baselined state</w:t>
+      </w:r>
+    </w:p>
+    <w:p>
+      <w:pPr>
+        <w:pStyle w:val="ListParagraph"/>
         <w:numPr>
           <w:ilvl w:val="1"/>
           <w:numId w:val="11"/>
@@ -6283,7 +6070,7 @@
     </w:p>
     <w:p>
       <w:pPr>
-        <w:pStyle w:val="PargrafodaLista"/>
+        <w:pStyle w:val="ListParagraph"/>
         <w:numPr>
           <w:ilvl w:val="2"/>
           <w:numId w:val="3"/>
@@ -6323,21 +6110,7 @@
         <w:rPr>
           <w:lang w:val="en-US"/>
         </w:rPr>
-        <w:t xml:space="preserve">The activity of deprecating a requirement is similar to the update activity with the distinction that at least some of the requirements involved in the activity will not be </w:t>
-      </w:r>
-      <w:proofErr w:type="spellStart"/>
-      <w:r>
-        <w:rPr>
-          <w:lang w:val="en-US"/>
-        </w:rPr>
-        <w:t>baselined</w:t>
-      </w:r>
-      <w:proofErr w:type="spellEnd"/>
-      <w:r>
-        <w:rPr>
-          <w:lang w:val="en-US"/>
-        </w:rPr>
-        <w:t xml:space="preserve"> but deprecated.</w:t>
+        <w:t>The activity of deprecating a requirement is similar to the update activity with the distinction that at least some of the requirements involved in the activity will not be baselined but deprecated.</w:t>
       </w:r>
     </w:p>
     <w:p>
@@ -6358,7 +6131,7 @@
     </w:p>
     <w:p>
       <w:pPr>
-        <w:pStyle w:val="PargrafodaLista"/>
+        <w:pStyle w:val="ListParagraph"/>
         <w:numPr>
           <w:ilvl w:val="0"/>
           <w:numId w:val="3"/>
@@ -6463,7 +6236,7 @@
         <w:rPr>
           <w:lang w:val="en-US"/>
         </w:rPr>
-        <w:object w:dxaOrig="14236" w:dyaOrig="11220">
+        <w:object w:dxaOrig="14236" w:dyaOrig="11220" w14:anchorId="402534A0">
           <v:shapetype id="_x0000_t75" coordsize="21600,21600" o:spt="75" o:preferrelative="t" path="m@4@5l@4@11@9@11@9@5xe" filled="f" stroked="f">
             <v:stroke joinstyle="miter"/>
             <v:formulas>
@@ -6483,18 +6256,16 @@
             <v:path o:extrusionok="f" gradientshapeok="t" o:connecttype="rect"/>
             <o:lock v:ext="edit" aspectratio="t"/>
           </v:shapetype>
-          <v:shape id="_x0000_i1025" type="#_x0000_t75" style="width:425.3pt;height:335.7pt" o:ole="">
+          <v:shape id="_x0000_i1025" type="#_x0000_t75" style="width:425.1pt;height:335.6pt" o:ole="">
             <v:imagedata r:id="rId14" o:title=""/>
           </v:shape>
-          <o:OLEObject Type="Embed" ProgID="Visio.Drawing.15" ShapeID="_x0000_i1025" DrawAspect="Content" ObjectID="_1425542457" r:id="rId15"/>
+          <o:OLEObject Type="Embed" ProgID="Visio.Drawing.15" ShapeID="_x0000_i1025" DrawAspect="Content" ObjectID="_1425543105" r:id="rId15"/>
         </w:object>
       </w:r>
-      <w:bookmarkStart w:id="14" w:name="_GoBack"/>
-      <w:bookmarkEnd w:id="14"/>
-    </w:p>
-    <w:p>
-      <w:pPr>
-        <w:pStyle w:val="Legenda"/>
+    </w:p>
+    <w:p>
+      <w:pPr>
+        <w:pStyle w:val="Caption"/>
         <w:spacing w:after="0"/>
         <w:jc w:val="center"/>
         <w:rPr>
@@ -6557,7 +6328,7 @@
     </w:p>
     <w:p>
       <w:pPr>
-        <w:pStyle w:val="Ttulo1"/>
+        <w:pStyle w:val="Heading1"/>
         <w:numPr>
           <w:ilvl w:val="0"/>
           <w:numId w:val="3"/>
@@ -6591,7 +6362,7 @@
     </w:p>
     <w:p>
       <w:pPr>
-        <w:pStyle w:val="PargrafodaLista"/>
+        <w:pStyle w:val="ListParagraph"/>
         <w:numPr>
           <w:ilvl w:val="0"/>
           <w:numId w:val="13"/>
@@ -6616,7 +6387,7 @@
     </w:p>
     <w:p>
       <w:pPr>
-        <w:pStyle w:val="PargrafodaLista"/>
+        <w:pStyle w:val="ListParagraph"/>
         <w:numPr>
           <w:ilvl w:val="0"/>
           <w:numId w:val="13"/>
@@ -6641,7 +6412,7 @@
     </w:p>
     <w:p>
       <w:pPr>
-        <w:pStyle w:val="Ttulo1"/>
+        <w:pStyle w:val="Heading1"/>
         <w:numPr>
           <w:ilvl w:val="0"/>
           <w:numId w:val="3"/>
@@ -6694,7 +6465,7 @@
     </w:p>
     <w:p>
       <w:pPr>
-        <w:pStyle w:val="Ttulo1"/>
+        <w:pStyle w:val="Heading1"/>
         <w:numPr>
           <w:ilvl w:val="0"/>
           <w:numId w:val="3"/>
@@ -6728,7 +6499,7 @@
     </w:p>
     <w:p>
       <w:pPr>
-        <w:pStyle w:val="PargrafodaLista"/>
+        <w:pStyle w:val="ListParagraph"/>
         <w:numPr>
           <w:ilvl w:val="0"/>
           <w:numId w:val="12"/>
@@ -6746,7 +6517,7 @@
     </w:p>
     <w:p>
       <w:pPr>
-        <w:pStyle w:val="PargrafodaLista"/>
+        <w:pStyle w:val="ListParagraph"/>
         <w:numPr>
           <w:ilvl w:val="1"/>
           <w:numId w:val="12"/>
@@ -6764,7 +6535,7 @@
     </w:p>
     <w:p>
       <w:pPr>
-        <w:pStyle w:val="PargrafodaLista"/>
+        <w:pStyle w:val="ListParagraph"/>
         <w:numPr>
           <w:ilvl w:val="0"/>
           <w:numId w:val="12"/>
@@ -6782,7 +6553,7 @@
     </w:p>
     <w:p>
       <w:pPr>
-        <w:pStyle w:val="PargrafodaLista"/>
+        <w:pStyle w:val="ListParagraph"/>
         <w:numPr>
           <w:ilvl w:val="1"/>
           <w:numId w:val="12"/>
@@ -6800,7 +6571,7 @@
     </w:p>
     <w:p>
       <w:pPr>
-        <w:pStyle w:val="PargrafodaLista"/>
+        <w:pStyle w:val="ListParagraph"/>
         <w:numPr>
           <w:ilvl w:val="1"/>
           <w:numId w:val="12"/>
@@ -6818,7 +6589,7 @@
     </w:p>
     <w:p>
       <w:pPr>
-        <w:pStyle w:val="PargrafodaLista"/>
+        <w:pStyle w:val="ListParagraph"/>
         <w:numPr>
           <w:ilvl w:val="0"/>
           <w:numId w:val="12"/>
@@ -6836,8 +6607,8 @@
     </w:p>
     <w:sectPr>
       <w:footerReference w:type="first" r:id="rId16"/>
-      <w:pgSz w:w="16701" w:h="16838"/>
-      <w:pgMar w:top="1417" w:right="6496" w:bottom="1417" w:left="1701" w:header="708" w:footer="708" w:gutter="0"/>
+      <w:pgSz w:w="11907" w:h="16840" w:code="9"/>
+      <w:pgMar w:top="1418" w:right="1701" w:bottom="1418" w:left="1701" w:header="709" w:footer="709" w:gutter="0"/>
       <w:pgNumType w:start="1"/>
       <w:cols w:space="708"/>
       <w:titlePg/>
@@ -6847,15 +6618,8 @@
 </w:document>
 </file>
 
-<file path=word/commentsExtended.xml><?xml version="1.0" encoding="utf-8"?>
-<w15:commentsEx xmlns:wpc="http://schemas.microsoft.com/office/word/2010/wordprocessingCanvas" xmlns:mc="http://schemas.openxmlformats.org/markup-compatibility/2006" xmlns:o="urn:schemas-microsoft-com:office:office" xmlns:r="http://schemas.openxmlformats.org/officeDocument/2006/relationships" xmlns:m="http://schemas.openxmlformats.org/officeDocument/2006/math" xmlns:v="urn:schemas-microsoft-com:vml" xmlns:wp14="http://schemas.microsoft.com/office/word/2010/wordprocessingDrawing" xmlns:wp="http://schemas.openxmlformats.org/drawingml/2006/wordprocessingDrawing" xmlns:w10="urn:schemas-microsoft-com:office:word" xmlns:w="http://schemas.openxmlformats.org/wordprocessingml/2006/main" xmlns:w14="http://schemas.microsoft.com/office/word/2010/wordml" xmlns:w15="http://schemas.microsoft.com/office/word/2012/wordml" xmlns:wpg="http://schemas.microsoft.com/office/word/2010/wordprocessingGroup" xmlns:wpi="http://schemas.microsoft.com/office/word/2010/wordprocessingInk" xmlns:wne="http://schemas.microsoft.com/office/word/2006/wordml" xmlns:wps="http://schemas.microsoft.com/office/word/2010/wordprocessingShape" mc:Ignorable="w14 w15 wp14">
-  <w15:commentEx w15:paraId="34F01D52" w15:done="0"/>
-  <w15:commentEx w15:paraId="60165495" w15:done="0"/>
-</w15:commentsEx>
-</file>
-
 <file path=word/endnotes.xml><?xml version="1.0" encoding="utf-8"?>
-<w:endnotes xmlns:ve="http://schemas.openxmlformats.org/markup-compatibility/2006" xmlns:o="urn:schemas-microsoft-com:office:office" xmlns:r="http://schemas.openxmlformats.org/officeDocument/2006/relationships" xmlns:m="http://schemas.openxmlformats.org/officeDocument/2006/math" xmlns:v="urn:schemas-microsoft-com:vml" xmlns:wp="http://schemas.openxmlformats.org/drawingml/2006/wordprocessingDrawing" xmlns:w10="urn:schemas-microsoft-com:office:word" xmlns:w="http://schemas.openxmlformats.org/wordprocessingml/2006/main" xmlns:wne="http://schemas.microsoft.com/office/word/2006/wordml">
+<w:endnotes xmlns:wpc="http://schemas.microsoft.com/office/word/2010/wordprocessingCanvas" xmlns:mc="http://schemas.openxmlformats.org/markup-compatibility/2006" xmlns:o="urn:schemas-microsoft-com:office:office" xmlns:r="http://schemas.openxmlformats.org/officeDocument/2006/relationships" xmlns:m="http://schemas.openxmlformats.org/officeDocument/2006/math" xmlns:v="urn:schemas-microsoft-com:vml" xmlns:wp14="http://schemas.microsoft.com/office/word/2010/wordprocessingDrawing" xmlns:wp="http://schemas.openxmlformats.org/drawingml/2006/wordprocessingDrawing" xmlns:w10="urn:schemas-microsoft-com:office:word" xmlns:w="http://schemas.openxmlformats.org/wordprocessingml/2006/main" xmlns:w14="http://schemas.microsoft.com/office/word/2010/wordml" xmlns:w15="http://schemas.microsoft.com/office/word/2012/wordml" xmlns:wpg="http://schemas.microsoft.com/office/word/2010/wordprocessingGroup" xmlns:wpi="http://schemas.microsoft.com/office/word/2010/wordprocessingInk" xmlns:wne="http://schemas.microsoft.com/office/word/2006/wordml" xmlns:wps="http://schemas.microsoft.com/office/word/2010/wordprocessingShape" mc:Ignorable="w14 w15 wp14">
   <w:endnote w:type="separator" w:id="-1">
     <w:p>
       <w:pPr>
@@ -6880,27 +6644,19 @@
 </file>
 
 <file path=word/footer1.xml><?xml version="1.0" encoding="utf-8"?>
-<w:ftr xmlns:ve="http://schemas.openxmlformats.org/markup-compatibility/2006" xmlns:o="urn:schemas-microsoft-com:office:office" xmlns:r="http://schemas.openxmlformats.org/officeDocument/2006/relationships" xmlns:m="http://schemas.openxmlformats.org/officeDocument/2006/math" xmlns:v="urn:schemas-microsoft-com:vml" xmlns:wp="http://schemas.openxmlformats.org/drawingml/2006/wordprocessingDrawing" xmlns:w10="urn:schemas-microsoft-com:office:word" xmlns:w="http://schemas.openxmlformats.org/wordprocessingml/2006/main" xmlns:wne="http://schemas.microsoft.com/office/word/2006/wordml">
+<w:ftr xmlns:wpc="http://schemas.microsoft.com/office/word/2010/wordprocessingCanvas" xmlns:mc="http://schemas.openxmlformats.org/markup-compatibility/2006" xmlns:o="urn:schemas-microsoft-com:office:office" xmlns:r="http://schemas.openxmlformats.org/officeDocument/2006/relationships" xmlns:m="http://schemas.openxmlformats.org/officeDocument/2006/math" xmlns:v="urn:schemas-microsoft-com:vml" xmlns:wp14="http://schemas.microsoft.com/office/word/2010/wordprocessingDrawing" xmlns:wp="http://schemas.openxmlformats.org/drawingml/2006/wordprocessingDrawing" xmlns:w10="urn:schemas-microsoft-com:office:word" xmlns:w="http://schemas.openxmlformats.org/wordprocessingml/2006/main" xmlns:w14="http://schemas.microsoft.com/office/word/2010/wordml" xmlns:w15="http://schemas.microsoft.com/office/word/2012/wordml" xmlns:wpg="http://schemas.microsoft.com/office/word/2010/wordprocessingGroup" xmlns:wpi="http://schemas.microsoft.com/office/word/2010/wordprocessingInk" xmlns:wne="http://schemas.microsoft.com/office/word/2006/wordml" xmlns:wps="http://schemas.microsoft.com/office/word/2010/wordprocessingShape" mc:Ignorable="w14 w15 wp14">
   <w:p>
     <w:pPr>
-      <w:pStyle w:val="Rodap"/>
+      <w:pStyle w:val="Footer"/>
       <w:rPr>
         <w:lang w:val="en-US"/>
       </w:rPr>
     </w:pPr>
-    <w:proofErr w:type="spellStart"/>
     <w:r>
       <w:rPr>
         <w:lang w:val="en-US"/>
       </w:rPr>
-      <w:t>Projeto</w:t>
-    </w:r>
-    <w:proofErr w:type="spellEnd"/>
-    <w:r>
-      <w:rPr>
-        <w:lang w:val="en-US"/>
-      </w:rPr>
-      <w:t xml:space="preserve"> Soft</w:t>
+      <w:t>Projeto Soft</w:t>
     </w:r>
     <w:r>
       <w:rPr>
@@ -6911,7 +6667,7 @@
   </w:p>
   <w:p>
     <w:pPr>
-      <w:pStyle w:val="Rodap"/>
+      <w:pStyle w:val="Footer"/>
       <w:rPr>
         <w:lang w:val="en-US"/>
       </w:rPr>
@@ -6922,10 +6678,11 @@
           <w:lang w:val="en-US"/>
         </w:rPr>
         <w:alias w:val="Título"/>
-        <w:id w:val="1818632"/>
+        <w:id w:val="1097134739"/>
         <w:dataBinding w:prefixMappings="xmlns:ns0='http://purl.org/dc/elements/1.1/' xmlns:ns1='http://schemas.openxmlformats.org/package/2006/metadata/core-properties' " w:xpath="/ns1:coreProperties[1]/ns0:title[1]" w:storeItemID="{6C3C8BC8-F283-45AE-878A-BAB7291924A1}"/>
         <w:text/>
       </w:sdtPr>
+      <w:sdtEndPr/>
       <w:sdtContent>
         <w:r>
           <w:rPr>
@@ -6952,27 +6709,19 @@
 </file>
 
 <file path=word/footer2.xml><?xml version="1.0" encoding="utf-8"?>
-<w:ftr xmlns:ve="http://schemas.openxmlformats.org/markup-compatibility/2006" xmlns:o="urn:schemas-microsoft-com:office:office" xmlns:r="http://schemas.openxmlformats.org/officeDocument/2006/relationships" xmlns:m="http://schemas.openxmlformats.org/officeDocument/2006/math" xmlns:v="urn:schemas-microsoft-com:vml" xmlns:wp="http://schemas.openxmlformats.org/drawingml/2006/wordprocessingDrawing" xmlns:w10="urn:schemas-microsoft-com:office:word" xmlns:w="http://schemas.openxmlformats.org/wordprocessingml/2006/main" xmlns:wne="http://schemas.microsoft.com/office/word/2006/wordml">
+<w:ftr xmlns:wpc="http://schemas.microsoft.com/office/word/2010/wordprocessingCanvas" xmlns:mc="http://schemas.openxmlformats.org/markup-compatibility/2006" xmlns:o="urn:schemas-microsoft-com:office:office" xmlns:r="http://schemas.openxmlformats.org/officeDocument/2006/relationships" xmlns:m="http://schemas.openxmlformats.org/officeDocument/2006/math" xmlns:v="urn:schemas-microsoft-com:vml" xmlns:wp14="http://schemas.microsoft.com/office/word/2010/wordprocessingDrawing" xmlns:wp="http://schemas.openxmlformats.org/drawingml/2006/wordprocessingDrawing" xmlns:w10="urn:schemas-microsoft-com:office:word" xmlns:w="http://schemas.openxmlformats.org/wordprocessingml/2006/main" xmlns:w14="http://schemas.microsoft.com/office/word/2010/wordml" xmlns:w15="http://schemas.microsoft.com/office/word/2012/wordml" xmlns:wpg="http://schemas.microsoft.com/office/word/2010/wordprocessingGroup" xmlns:wpi="http://schemas.microsoft.com/office/word/2010/wordprocessingInk" xmlns:wne="http://schemas.microsoft.com/office/word/2006/wordml" xmlns:wps="http://schemas.microsoft.com/office/word/2010/wordprocessingShape" mc:Ignorable="w14 w15 wp14">
   <w:p>
     <w:pPr>
-      <w:pStyle w:val="Rodap"/>
+      <w:pStyle w:val="Footer"/>
       <w:rPr>
         <w:lang w:val="en-US"/>
       </w:rPr>
     </w:pPr>
-    <w:proofErr w:type="spellStart"/>
     <w:r>
       <w:rPr>
         <w:lang w:val="en-US"/>
       </w:rPr>
-      <w:t>Projeto</w:t>
-    </w:r>
-    <w:proofErr w:type="spellEnd"/>
-    <w:r>
-      <w:rPr>
-        <w:lang w:val="en-US"/>
-      </w:rPr>
-      <w:t xml:space="preserve"> Software 2013</w:t>
+      <w:t>Projeto Software 2013</w:t>
     </w:r>
     <w:r>
       <w:rPr>
@@ -6989,7 +6738,7 @@
   </w:p>
   <w:p>
     <w:pPr>
-      <w:pStyle w:val="Rodap"/>
+      <w:pStyle w:val="Footer"/>
       <w:tabs>
         <w:tab w:val="clear" w:pos="4252"/>
       </w:tabs>
@@ -7003,10 +6752,11 @@
           <w:lang w:val="en-US"/>
         </w:rPr>
         <w:alias w:val="Título"/>
-        <w:id w:val="1818635"/>
+        <w:id w:val="-934274564"/>
         <w:dataBinding w:prefixMappings="xmlns:ns0='http://purl.org/dc/elements/1.1/' xmlns:ns1='http://schemas.openxmlformats.org/package/2006/metadata/core-properties' " w:xpath="/ns1:coreProperties[1]/ns0:title[1]" w:storeItemID="{6C3C8BC8-F283-45AE-878A-BAB7291924A1}"/>
         <w:text/>
       </w:sdtPr>
+      <w:sdtEndPr/>
       <w:sdtContent>
         <w:r>
           <w:rPr>
@@ -7027,32 +6777,24 @@
 </file>
 
 <file path=word/footer3.xml><?xml version="1.0" encoding="utf-8"?>
-<w:ftr xmlns:ve="http://schemas.openxmlformats.org/markup-compatibility/2006" xmlns:o="urn:schemas-microsoft-com:office:office" xmlns:r="http://schemas.openxmlformats.org/officeDocument/2006/relationships" xmlns:m="http://schemas.openxmlformats.org/officeDocument/2006/math" xmlns:v="urn:schemas-microsoft-com:vml" xmlns:wp="http://schemas.openxmlformats.org/drawingml/2006/wordprocessingDrawing" xmlns:w10="urn:schemas-microsoft-com:office:word" xmlns:w="http://schemas.openxmlformats.org/wordprocessingml/2006/main" xmlns:wne="http://schemas.microsoft.com/office/word/2006/wordml">
+<w:ftr xmlns:wpc="http://schemas.microsoft.com/office/word/2010/wordprocessingCanvas" xmlns:mc="http://schemas.openxmlformats.org/markup-compatibility/2006" xmlns:o="urn:schemas-microsoft-com:office:office" xmlns:r="http://schemas.openxmlformats.org/officeDocument/2006/relationships" xmlns:m="http://schemas.openxmlformats.org/officeDocument/2006/math" xmlns:v="urn:schemas-microsoft-com:vml" xmlns:wp14="http://schemas.microsoft.com/office/word/2010/wordprocessingDrawing" xmlns:wp="http://schemas.openxmlformats.org/drawingml/2006/wordprocessingDrawing" xmlns:w10="urn:schemas-microsoft-com:office:word" xmlns:w="http://schemas.openxmlformats.org/wordprocessingml/2006/main" xmlns:w14="http://schemas.microsoft.com/office/word/2010/wordml" xmlns:w15="http://schemas.microsoft.com/office/word/2012/wordml" xmlns:wpg="http://schemas.microsoft.com/office/word/2010/wordprocessingGroup" xmlns:wpi="http://schemas.microsoft.com/office/word/2010/wordprocessingInk" xmlns:wne="http://schemas.microsoft.com/office/word/2006/wordml" xmlns:wps="http://schemas.microsoft.com/office/word/2010/wordprocessingShape" mc:Ignorable="w14 w15 wp14">
   <w:p>
     <w:pPr>
-      <w:pStyle w:val="Rodap"/>
+      <w:pStyle w:val="Footer"/>
       <w:rPr>
         <w:lang w:val="en-US"/>
       </w:rPr>
     </w:pPr>
-    <w:proofErr w:type="spellStart"/>
     <w:r>
       <w:rPr>
         <w:lang w:val="en-US"/>
       </w:rPr>
-      <w:t>Projeto</w:t>
-    </w:r>
-    <w:proofErr w:type="spellEnd"/>
-    <w:r>
-      <w:rPr>
-        <w:lang w:val="en-US"/>
-      </w:rPr>
-      <w:t xml:space="preserve"> Software 2013</w:t>
+      <w:t>Projeto Software 2013</w:t>
     </w:r>
   </w:p>
   <w:p>
     <w:pPr>
-      <w:pStyle w:val="Rodap"/>
+      <w:pStyle w:val="Footer"/>
       <w:rPr>
         <w:lang w:val="en-US"/>
       </w:rPr>
@@ -7067,6 +6809,7 @@
         <w:dataBinding w:prefixMappings="xmlns:ns0='http://purl.org/dc/elements/1.1/' xmlns:ns1='http://schemas.openxmlformats.org/package/2006/metadata/core-properties' " w:xpath="/ns1:coreProperties[1]/ns0:title[1]" w:storeItemID="{6C3C8BC8-F283-45AE-878A-BAB7291924A1}"/>
         <w:text/>
       </w:sdtPr>
+      <w:sdtEndPr/>
       <w:sdtContent>
         <w:r>
           <w:rPr>
@@ -7105,7 +6848,7 @@
         <w:noProof/>
         <w:lang w:val="en-US"/>
       </w:rPr>
-      <w:t>2</w:t>
+      <w:t>i</w:t>
     </w:r>
     <w:r>
       <w:fldChar w:fldCharType="end"/>
@@ -7115,24 +6858,36 @@
 </file>
 
 <file path=word/footer4.xml><?xml version="1.0" encoding="utf-8"?>
-<w:ftr xmlns:ve="http://schemas.openxmlformats.org/markup-compatibility/2006" xmlns:o="urn:schemas-microsoft-com:office:office" xmlns:r="http://schemas.openxmlformats.org/officeDocument/2006/relationships" xmlns:m="http://schemas.openxmlformats.org/officeDocument/2006/math" xmlns:v="urn:schemas-microsoft-com:vml" xmlns:wp="http://schemas.openxmlformats.org/drawingml/2006/wordprocessingDrawing" xmlns:w10="urn:schemas-microsoft-com:office:word" xmlns:w="http://schemas.openxmlformats.org/wordprocessingml/2006/main" xmlns:wne="http://schemas.microsoft.com/office/word/2006/wordml">
+<w:ftr xmlns:wpc="http://schemas.microsoft.com/office/word/2010/wordprocessingCanvas" xmlns:mc="http://schemas.openxmlformats.org/markup-compatibility/2006" xmlns:o="urn:schemas-microsoft-com:office:office" xmlns:r="http://schemas.openxmlformats.org/officeDocument/2006/relationships" xmlns:m="http://schemas.openxmlformats.org/officeDocument/2006/math" xmlns:v="urn:schemas-microsoft-com:vml" xmlns:wp14="http://schemas.microsoft.com/office/word/2010/wordprocessingDrawing" xmlns:wp="http://schemas.openxmlformats.org/drawingml/2006/wordprocessingDrawing" xmlns:w10="urn:schemas-microsoft-com:office:word" xmlns:w="http://schemas.openxmlformats.org/wordprocessingml/2006/main" xmlns:w14="http://schemas.microsoft.com/office/word/2010/wordml" xmlns:w15="http://schemas.microsoft.com/office/word/2012/wordml" xmlns:wpg="http://schemas.microsoft.com/office/word/2010/wordprocessingGroup" xmlns:wpi="http://schemas.microsoft.com/office/word/2010/wordprocessingInk" xmlns:wne="http://schemas.microsoft.com/office/word/2006/wordml" xmlns:wps="http://schemas.microsoft.com/office/word/2010/wordprocessingShape" mc:Ignorable="w14 w15 wp14">
   <w:p>
     <w:pPr>
-      <w:pStyle w:val="Rodap"/>
+      <w:pStyle w:val="Footer"/>
+      <w:rPr>
+        <w:lang w:val="en-GB"/>
+      </w:rPr>
     </w:pPr>
     <w:r>
+      <w:rPr>
+        <w:lang w:val="en-GB"/>
+      </w:rPr>
       <w:t>Projeto Software 2013</w:t>
     </w:r>
     <w:r>
+      <w:rPr>
+        <w:lang w:val="en-GB"/>
+      </w:rPr>
       <w:tab/>
     </w:r>
     <w:r>
+      <w:rPr>
+        <w:lang w:val="en-GB"/>
+      </w:rPr>
       <w:tab/>
     </w:r>
   </w:p>
   <w:p>
     <w:pPr>
-      <w:pStyle w:val="Rodap"/>
+      <w:pStyle w:val="Footer"/>
       <w:tabs>
         <w:tab w:val="clear" w:pos="4252"/>
       </w:tabs>
@@ -7147,6 +6902,7 @@
         <w:dataBinding w:prefixMappings="xmlns:ns0='http://purl.org/dc/elements/1.1/' xmlns:ns1='http://schemas.openxmlformats.org/package/2006/metadata/core-properties' " w:xpath="/ns1:coreProperties[1]/ns0:title[1]" w:storeItemID="{6C3C8BC8-F283-45AE-878A-BAB7291924A1}"/>
         <w:text/>
       </w:sdtPr>
+      <w:sdtEndPr/>
       <w:sdtContent>
         <w:r>
           <w:rPr>
@@ -7157,6 +6913,9 @@
       </w:sdtContent>
     </w:sdt>
     <w:r>
+      <w:rPr>
+        <w:lang w:val="en-GB"/>
+      </w:rPr>
       <w:tab/>
     </w:r>
     <w:r>
@@ -7185,7 +6944,7 @@
 </file>
 
 <file path=word/footnotes.xml><?xml version="1.0" encoding="utf-8"?>
-<w:footnotes xmlns:ve="http://schemas.openxmlformats.org/markup-compatibility/2006" xmlns:o="urn:schemas-microsoft-com:office:office" xmlns:r="http://schemas.openxmlformats.org/officeDocument/2006/relationships" xmlns:m="http://schemas.openxmlformats.org/officeDocument/2006/math" xmlns:v="urn:schemas-microsoft-com:vml" xmlns:wp="http://schemas.openxmlformats.org/drawingml/2006/wordprocessingDrawing" xmlns:w10="urn:schemas-microsoft-com:office:word" xmlns:w="http://schemas.openxmlformats.org/wordprocessingml/2006/main" xmlns:wne="http://schemas.microsoft.com/office/word/2006/wordml">
+<w:footnotes xmlns:wpc="http://schemas.microsoft.com/office/word/2010/wordprocessingCanvas" xmlns:mc="http://schemas.openxmlformats.org/markup-compatibility/2006" xmlns:o="urn:schemas-microsoft-com:office:office" xmlns:r="http://schemas.openxmlformats.org/officeDocument/2006/relationships" xmlns:m="http://schemas.openxmlformats.org/officeDocument/2006/math" xmlns:v="urn:schemas-microsoft-com:vml" xmlns:wp14="http://schemas.microsoft.com/office/word/2010/wordprocessingDrawing" xmlns:wp="http://schemas.openxmlformats.org/drawingml/2006/wordprocessingDrawing" xmlns:w10="urn:schemas-microsoft-com:office:word" xmlns:w="http://schemas.openxmlformats.org/wordprocessingml/2006/main" xmlns:w14="http://schemas.microsoft.com/office/word/2010/wordml" xmlns:w15="http://schemas.microsoft.com/office/word/2012/wordml" xmlns:wpg="http://schemas.microsoft.com/office/word/2010/wordprocessingGroup" xmlns:wpi="http://schemas.microsoft.com/office/word/2010/wordprocessingInk" xmlns:wne="http://schemas.microsoft.com/office/word/2006/wordml" xmlns:wps="http://schemas.microsoft.com/office/word/2010/wordprocessingShape" mc:Ignorable="w14 w15 wp14">
   <w:footnote w:type="separator" w:id="-1">
     <w:p>
       <w:pPr>
@@ -7210,10 +6969,10 @@
 </file>
 
 <file path=word/header1.xml><?xml version="1.0" encoding="utf-8"?>
-<w:hdr xmlns:ve="http://schemas.openxmlformats.org/markup-compatibility/2006" xmlns:o="urn:schemas-microsoft-com:office:office" xmlns:r="http://schemas.openxmlformats.org/officeDocument/2006/relationships" xmlns:m="http://schemas.openxmlformats.org/officeDocument/2006/math" xmlns:v="urn:schemas-microsoft-com:vml" xmlns:wp="http://schemas.openxmlformats.org/drawingml/2006/wordprocessingDrawing" xmlns:w10="urn:schemas-microsoft-com:office:word" xmlns:w="http://schemas.openxmlformats.org/wordprocessingml/2006/main" xmlns:wne="http://schemas.microsoft.com/office/word/2006/wordml">
+<w:hdr xmlns:wpc="http://schemas.microsoft.com/office/word/2010/wordprocessingCanvas" xmlns:mc="http://schemas.openxmlformats.org/markup-compatibility/2006" xmlns:o="urn:schemas-microsoft-com:office:office" xmlns:r="http://schemas.openxmlformats.org/officeDocument/2006/relationships" xmlns:m="http://schemas.openxmlformats.org/officeDocument/2006/math" xmlns:v="urn:schemas-microsoft-com:vml" xmlns:wp14="http://schemas.microsoft.com/office/word/2010/wordprocessingDrawing" xmlns:wp="http://schemas.openxmlformats.org/drawingml/2006/wordprocessingDrawing" xmlns:w10="urn:schemas-microsoft-com:office:word" xmlns:w="http://schemas.openxmlformats.org/wordprocessingml/2006/main" xmlns:w14="http://schemas.microsoft.com/office/word/2010/wordml" xmlns:w15="http://schemas.microsoft.com/office/word/2012/wordml" xmlns:wpg="http://schemas.microsoft.com/office/word/2010/wordprocessingGroup" xmlns:wpi="http://schemas.microsoft.com/office/word/2010/wordprocessingInk" xmlns:wne="http://schemas.microsoft.com/office/word/2006/wordml" xmlns:wps="http://schemas.microsoft.com/office/word/2010/wordprocessingShape" mc:Ignorable="w14 w15 wp14">
   <w:p>
     <w:pPr>
-      <w:pStyle w:val="Cabealho"/>
+      <w:pStyle w:val="Header"/>
       <w:rPr>
         <w:lang w:val="en-US"/>
       </w:rPr>
@@ -7224,7 +6983,7 @@
         <w:lang w:eastAsia="pt-PT"/>
       </w:rPr>
       <w:drawing>
-        <wp:anchor distT="0" distB="0" distL="114300" distR="114300" simplePos="0" relativeHeight="251657216" behindDoc="0" locked="0" layoutInCell="1" allowOverlap="1">
+        <wp:anchor distT="0" distB="0" distL="114300" distR="114300" simplePos="0" relativeHeight="251656192" behindDoc="0" locked="0" layoutInCell="1" allowOverlap="1">
           <wp:simplePos x="0" y="0"/>
           <wp:positionH relativeFrom="column">
             <wp:posOffset>15239</wp:posOffset>
@@ -7235,7 +6994,7 @@
           <wp:extent cx="1323975" cy="596874"/>
           <wp:effectExtent l="19050" t="0" r="9525" b="0"/>
           <wp:wrapNone/>
-          <wp:docPr id="5" name="Imagem 2" descr="D:\ISEC\logo-transparente.gif"/>
+          <wp:docPr id="107" name="Imagem 2" descr="D:\ISEC\logo-transparente.gif"/>
           <wp:cNvGraphicFramePr>
             <a:graphicFrameLocks xmlns:a="http://schemas.openxmlformats.org/drawingml/2006/main" noChangeAspect="1"/>
           </wp:cNvGraphicFramePr>
@@ -7301,10 +7060,11 @@
           <w:lang w:val="en-US"/>
         </w:rPr>
         <w:alias w:val="Autor"/>
-        <w:id w:val="1818630"/>
+        <w:id w:val="1324168749"/>
         <w:dataBinding w:prefixMappings="xmlns:ns0='http://purl.org/dc/elements/1.1/' xmlns:ns1='http://schemas.openxmlformats.org/package/2006/metadata/core-properties' " w:xpath="/ns1:coreProperties[1]/ns0:creator[1]" w:storeItemID="{6C3C8BC8-F283-45AE-878A-BAB7291924A1}"/>
         <w:text/>
       </w:sdtPr>
+      <w:sdtEndPr/>
       <w:sdtContent>
         <w:r>
           <w:rPr>
@@ -7317,7 +7077,7 @@
   </w:p>
   <w:p>
     <w:pPr>
-      <w:pStyle w:val="Cabealho"/>
+      <w:pStyle w:val="Header"/>
       <w:rPr>
         <w:lang w:val="en-US"/>
       </w:rPr>
@@ -7340,11 +7100,12 @@
           <w:lang w:val="en-US"/>
         </w:rPr>
         <w:alias w:val="Comentários"/>
-        <w:id w:val="5830539"/>
+        <w:id w:val="-1415156322"/>
         <w:showingPlcHdr/>
         <w:dataBinding w:prefixMappings="xmlns:ns0='http://purl.org/dc/elements/1.1/' xmlns:ns1='http://schemas.openxmlformats.org/package/2006/metadata/core-properties' " w:xpath="/ns1:coreProperties[1]/ns0:description[1]" w:storeItemID="{6C3C8BC8-F283-45AE-878A-BAB7291924A1}"/>
         <w:text w:multiLine="1"/>
       </w:sdtPr>
+      <w:sdtEndPr/>
       <w:sdtContent>
         <w:r>
           <w:rPr>
@@ -7366,10 +7127,11 @@
           <w:lang w:val="en-US"/>
         </w:rPr>
         <w:alias w:val="Estado"/>
-        <w:id w:val="1818631"/>
+        <w:id w:val="-1529937233"/>
         <w:dataBinding w:prefixMappings="xmlns:ns0='http://purl.org/dc/elements/1.1/' xmlns:ns1='http://schemas.openxmlformats.org/package/2006/metadata/core-properties' " w:xpath="/ns1:coreProperties[1]/ns1:contentStatus[1]" w:storeItemID="{6C3C8BC8-F283-45AE-878A-BAB7291924A1}"/>
         <w:text/>
       </w:sdtPr>
+      <w:sdtEndPr/>
       <w:sdtContent>
         <w:r>
           <w:rPr>
@@ -7384,10 +7146,10 @@
 </file>
 
 <file path=word/header2.xml><?xml version="1.0" encoding="utf-8"?>
-<w:hdr xmlns:ve="http://schemas.openxmlformats.org/markup-compatibility/2006" xmlns:o="urn:schemas-microsoft-com:office:office" xmlns:r="http://schemas.openxmlformats.org/officeDocument/2006/relationships" xmlns:m="http://schemas.openxmlformats.org/officeDocument/2006/math" xmlns:v="urn:schemas-microsoft-com:vml" xmlns:wp="http://schemas.openxmlformats.org/drawingml/2006/wordprocessingDrawing" xmlns:w10="urn:schemas-microsoft-com:office:word" xmlns:w="http://schemas.openxmlformats.org/wordprocessingml/2006/main" xmlns:wne="http://schemas.microsoft.com/office/word/2006/wordml">
+<w:hdr xmlns:wpc="http://schemas.microsoft.com/office/word/2010/wordprocessingCanvas" xmlns:mc="http://schemas.openxmlformats.org/markup-compatibility/2006" xmlns:o="urn:schemas-microsoft-com:office:office" xmlns:r="http://schemas.openxmlformats.org/officeDocument/2006/relationships" xmlns:m="http://schemas.openxmlformats.org/officeDocument/2006/math" xmlns:v="urn:schemas-microsoft-com:vml" xmlns:wp14="http://schemas.microsoft.com/office/word/2010/wordprocessingDrawing" xmlns:wp="http://schemas.openxmlformats.org/drawingml/2006/wordprocessingDrawing" xmlns:w10="urn:schemas-microsoft-com:office:word" xmlns:w="http://schemas.openxmlformats.org/wordprocessingml/2006/main" xmlns:w14="http://schemas.microsoft.com/office/word/2010/wordml" xmlns:w15="http://schemas.microsoft.com/office/word/2012/wordml" xmlns:wpg="http://schemas.microsoft.com/office/word/2010/wordprocessingGroup" xmlns:wpi="http://schemas.microsoft.com/office/word/2010/wordprocessingInk" xmlns:wne="http://schemas.microsoft.com/office/word/2006/wordml" xmlns:wps="http://schemas.microsoft.com/office/word/2010/wordprocessingShape" mc:Ignorable="w14 w15 wp14">
   <w:p>
     <w:pPr>
-      <w:pStyle w:val="Cabealho"/>
+      <w:pStyle w:val="Header"/>
       <w:rPr>
         <w:lang w:val="en-US"/>
       </w:rPr>
@@ -7398,7 +7160,7 @@
         <w:lang w:eastAsia="pt-PT"/>
       </w:rPr>
       <w:drawing>
-        <wp:anchor distT="0" distB="0" distL="114300" distR="114300" simplePos="0" relativeHeight="251660288" behindDoc="0" locked="0" layoutInCell="1" allowOverlap="1">
+        <wp:anchor distT="0" distB="0" distL="114300" distR="114300" simplePos="0" relativeHeight="251661312" behindDoc="0" locked="0" layoutInCell="1" allowOverlap="1">
           <wp:simplePos x="0" y="0"/>
           <wp:positionH relativeFrom="column">
             <wp:posOffset>81915</wp:posOffset>
@@ -7409,7 +7171,7 @@
           <wp:extent cx="1323975" cy="600075"/>
           <wp:effectExtent l="19050" t="0" r="9525" b="0"/>
           <wp:wrapNone/>
-          <wp:docPr id="6" name="Imagem 2" descr="D:\ISEC\logo-transparente.gif"/>
+          <wp:docPr id="108" name="Imagem 2" descr="D:\ISEC\logo-transparente.gif"/>
           <wp:cNvGraphicFramePr>
             <a:graphicFrameLocks xmlns:a="http://schemas.openxmlformats.org/drawingml/2006/main" noChangeAspect="1"/>
           </wp:cNvGraphicFramePr>
@@ -7470,10 +7232,11 @@
           <w:lang w:val="en-US"/>
         </w:rPr>
         <w:alias w:val="Autor"/>
-        <w:id w:val="1818633"/>
+        <w:id w:val="163511082"/>
         <w:dataBinding w:prefixMappings="xmlns:ns0='http://purl.org/dc/elements/1.1/' xmlns:ns1='http://schemas.openxmlformats.org/package/2006/metadata/core-properties' " w:xpath="/ns1:coreProperties[1]/ns0:creator[1]" w:storeItemID="{6C3C8BC8-F283-45AE-878A-BAB7291924A1}"/>
         <w:text/>
       </w:sdtPr>
+      <w:sdtEndPr/>
       <w:sdtContent>
         <w:r>
           <w:rPr>
@@ -7486,7 +7249,7 @@
   </w:p>
   <w:p>
     <w:pPr>
-      <w:pStyle w:val="Cabealho"/>
+      <w:pStyle w:val="Header"/>
       <w:rPr>
         <w:lang w:val="en-US"/>
       </w:rPr>
@@ -7509,11 +7272,12 @@
           <w:lang w:val="en-US"/>
         </w:rPr>
         <w:alias w:val="Comentários"/>
-        <w:id w:val="5830538"/>
+        <w:id w:val="-586922121"/>
         <w:showingPlcHdr/>
         <w:dataBinding w:prefixMappings="xmlns:ns0='http://purl.org/dc/elements/1.1/' xmlns:ns1='http://schemas.openxmlformats.org/package/2006/metadata/core-properties' " w:xpath="/ns1:coreProperties[1]/ns0:description[1]" w:storeItemID="{6C3C8BC8-F283-45AE-878A-BAB7291924A1}"/>
         <w:text w:multiLine="1"/>
       </w:sdtPr>
+      <w:sdtEndPr/>
       <w:sdtContent>
         <w:r>
           <w:rPr>
@@ -7535,10 +7299,11 @@
           <w:lang w:val="en-US"/>
         </w:rPr>
         <w:alias w:val="Estado"/>
-        <w:id w:val="1818634"/>
+        <w:id w:val="-31575310"/>
         <w:dataBinding w:prefixMappings="xmlns:ns0='http://purl.org/dc/elements/1.1/' xmlns:ns1='http://schemas.openxmlformats.org/package/2006/metadata/core-properties' " w:xpath="/ns1:coreProperties[1]/ns1:contentStatus[1]" w:storeItemID="{6C3C8BC8-F283-45AE-878A-BAB7291924A1}"/>
         <w:text/>
       </w:sdtPr>
+      <w:sdtEndPr/>
       <w:sdtContent>
         <w:r>
           <w:rPr>
@@ -7559,7 +7324,7 @@
 </file>
 
 <file path=word/numbering.xml><?xml version="1.0" encoding="utf-8"?>
-<w:numbering xmlns:ve="http://schemas.openxmlformats.org/markup-compatibility/2006" xmlns:o="urn:schemas-microsoft-com:office:office" xmlns:r="http://schemas.openxmlformats.org/officeDocument/2006/relationships" xmlns:m="http://schemas.openxmlformats.org/officeDocument/2006/math" xmlns:v="urn:schemas-microsoft-com:vml" xmlns:wp="http://schemas.openxmlformats.org/drawingml/2006/wordprocessingDrawing" xmlns:w10="urn:schemas-microsoft-com:office:word" xmlns:w="http://schemas.openxmlformats.org/wordprocessingml/2006/main" xmlns:wne="http://schemas.microsoft.com/office/word/2006/wordml">
+<w:numbering xmlns:wpc="http://schemas.microsoft.com/office/word/2010/wordprocessingCanvas" xmlns:mc="http://schemas.openxmlformats.org/markup-compatibility/2006" xmlns:o="urn:schemas-microsoft-com:office:office" xmlns:r="http://schemas.openxmlformats.org/officeDocument/2006/relationships" xmlns:m="http://schemas.openxmlformats.org/officeDocument/2006/math" xmlns:v="urn:schemas-microsoft-com:vml" xmlns:wp14="http://schemas.microsoft.com/office/word/2010/wordprocessingDrawing" xmlns:wp="http://schemas.openxmlformats.org/drawingml/2006/wordprocessingDrawing" xmlns:w10="urn:schemas-microsoft-com:office:word" xmlns:w="http://schemas.openxmlformats.org/wordprocessingml/2006/main" xmlns:w14="http://schemas.microsoft.com/office/word/2010/wordml" xmlns:w15="http://schemas.microsoft.com/office/word/2012/wordml" xmlns:wpg="http://schemas.microsoft.com/office/word/2010/wordprocessingGroup" xmlns:wpi="http://schemas.microsoft.com/office/word/2010/wordprocessingInk" xmlns:wne="http://schemas.microsoft.com/office/word/2006/wordml" xmlns:wps="http://schemas.microsoft.com/office/word/2010/wordprocessingShape" mc:Ignorable="w14 w15 wp14">
   <w:abstractNum w:abstractNumId="0">
     <w:nsid w:val="1CA40787"/>
     <w:multiLevelType w:val="hybridMultilevel"/>
@@ -8990,16 +8755,8 @@
 </w:numbering>
 </file>
 
-<file path=word/people.xml><?xml version="1.0" encoding="utf-8"?>
-<w15:people xmlns:wpc="http://schemas.microsoft.com/office/word/2010/wordprocessingCanvas" xmlns:mc="http://schemas.openxmlformats.org/markup-compatibility/2006" xmlns:o="urn:schemas-microsoft-com:office:office" xmlns:r="http://schemas.openxmlformats.org/officeDocument/2006/relationships" xmlns:m="http://schemas.openxmlformats.org/officeDocument/2006/math" xmlns:v="urn:schemas-microsoft-com:vml" xmlns:wp14="http://schemas.microsoft.com/office/word/2010/wordprocessingDrawing" xmlns:wp="http://schemas.openxmlformats.org/drawingml/2006/wordprocessingDrawing" xmlns:w10="urn:schemas-microsoft-com:office:word" xmlns:w="http://schemas.openxmlformats.org/wordprocessingml/2006/main" xmlns:w14="http://schemas.microsoft.com/office/word/2010/wordml" xmlns:w15="http://schemas.microsoft.com/office/word/2012/wordml" xmlns:wpg="http://schemas.microsoft.com/office/word/2010/wordprocessingGroup" xmlns:wpi="http://schemas.microsoft.com/office/word/2010/wordprocessingInk" xmlns:wne="http://schemas.microsoft.com/office/word/2006/wordml" xmlns:wps="http://schemas.microsoft.com/office/word/2010/wordprocessingShape" mc:Ignorable="w14 w15 wp14">
-  <w15:person w15:author="Rui Ganhoto">
-    <w15:presenceInfo w15:providerId="Windows Live" w15:userId="968e87421556deb4"/>
-  </w15:person>
-</w15:people>
-</file>
-
 <file path=word/styles.xml><?xml version="1.0" encoding="utf-8"?>
-<w:styles xmlns:r="http://schemas.openxmlformats.org/officeDocument/2006/relationships" xmlns:w="http://schemas.openxmlformats.org/wordprocessingml/2006/main">
+<w:styles xmlns:mc="http://schemas.openxmlformats.org/markup-compatibility/2006" xmlns:r="http://schemas.openxmlformats.org/officeDocument/2006/relationships" xmlns:w="http://schemas.openxmlformats.org/wordprocessingml/2006/main" xmlns:w14="http://schemas.microsoft.com/office/word/2010/wordml" xmlns:w15="http://schemas.microsoft.com/office/word/2012/wordml" mc:Ignorable="w14 w15">
   <w:docDefaults>
     <w:rPrDefault>
       <w:rPr>
@@ -9015,155 +8772,389 @@
       </w:pPr>
     </w:pPrDefault>
   </w:docDefaults>
-  <w:latentStyles w:defLockedState="0" w:defUIPriority="99" w:defSemiHidden="1" w:defUnhideWhenUsed="1" w:defQFormat="0" w:count="267">
-    <w:lsdException w:name="Normal" w:semiHidden="0" w:uiPriority="0" w:unhideWhenUsed="0" w:qFormat="1"/>
-    <w:lsdException w:name="heading 1" w:semiHidden="0" w:uiPriority="9" w:unhideWhenUsed="0" w:qFormat="1"/>
-    <w:lsdException w:name="heading 2" w:uiPriority="9" w:qFormat="1"/>
-    <w:lsdException w:name="heading 3" w:uiPriority="9" w:qFormat="1"/>
-    <w:lsdException w:name="heading 4" w:uiPriority="9" w:qFormat="1"/>
-    <w:lsdException w:name="heading 5" w:uiPriority="9" w:qFormat="1"/>
-    <w:lsdException w:name="heading 6" w:uiPriority="9" w:qFormat="1"/>
-    <w:lsdException w:name="heading 7" w:uiPriority="9" w:qFormat="1"/>
-    <w:lsdException w:name="heading 8" w:uiPriority="9" w:qFormat="1"/>
-    <w:lsdException w:name="heading 9" w:uiPriority="9" w:qFormat="1"/>
-    <w:lsdException w:name="toc 1" w:uiPriority="39"/>
-    <w:lsdException w:name="toc 2" w:uiPriority="39"/>
-    <w:lsdException w:name="toc 3" w:uiPriority="39"/>
-    <w:lsdException w:name="toc 4" w:uiPriority="39"/>
-    <w:lsdException w:name="toc 5" w:uiPriority="39"/>
-    <w:lsdException w:name="toc 6" w:uiPriority="39"/>
-    <w:lsdException w:name="toc 7" w:uiPriority="39"/>
-    <w:lsdException w:name="toc 8" w:uiPriority="39"/>
-    <w:lsdException w:name="toc 9" w:uiPriority="39"/>
-    <w:lsdException w:name="caption" w:uiPriority="35" w:qFormat="1"/>
-    <w:lsdException w:name="Title" w:semiHidden="0" w:uiPriority="10" w:unhideWhenUsed="0" w:qFormat="1"/>
-    <w:lsdException w:name="Default Paragraph Font" w:uiPriority="1"/>
-    <w:lsdException w:name="Subtitle" w:semiHidden="0" w:uiPriority="11" w:unhideWhenUsed="0" w:qFormat="1"/>
-    <w:lsdException w:name="Strong" w:semiHidden="0" w:uiPriority="22" w:unhideWhenUsed="0" w:qFormat="1"/>
-    <w:lsdException w:name="Emphasis" w:semiHidden="0" w:uiPriority="20" w:unhideWhenUsed="0" w:qFormat="1"/>
-    <w:lsdException w:name="Table Grid" w:semiHidden="0" w:uiPriority="59" w:unhideWhenUsed="0"/>
-    <w:lsdException w:name="Placeholder Text" w:unhideWhenUsed="0"/>
-    <w:lsdException w:name="No Spacing" w:semiHidden="0" w:uiPriority="1" w:unhideWhenUsed="0" w:qFormat="1"/>
-    <w:lsdException w:name="Light Shading" w:semiHidden="0" w:uiPriority="60" w:unhideWhenUsed="0"/>
-    <w:lsdException w:name="Light List" w:semiHidden="0" w:uiPriority="61" w:unhideWhenUsed="0"/>
-    <w:lsdException w:name="Light Grid" w:semiHidden="0" w:uiPriority="62" w:unhideWhenUsed="0"/>
-    <w:lsdException w:name="Medium Shading 1" w:semiHidden="0" w:uiPriority="63" w:unhideWhenUsed="0"/>
-    <w:lsdException w:name="Medium Shading 2" w:semiHidden="0" w:uiPriority="64" w:unhideWhenUsed="0"/>
-    <w:lsdException w:name="Medium List 1" w:semiHidden="0" w:uiPriority="65" w:unhideWhenUsed="0"/>
-    <w:lsdException w:name="Medium List 2" w:semiHidden="0" w:uiPriority="66" w:unhideWhenUsed="0"/>
-    <w:lsdException w:name="Medium Grid 1" w:semiHidden="0" w:uiPriority="67" w:unhideWhenUsed="0"/>
-    <w:lsdException w:name="Medium Grid 2" w:semiHidden="0" w:uiPriority="68" w:unhideWhenUsed="0"/>
-    <w:lsdException w:name="Medium Grid 3" w:semiHidden="0" w:uiPriority="69" w:unhideWhenUsed="0"/>
-    <w:lsdException w:name="Dark List" w:semiHidden="0" w:uiPriority="70" w:unhideWhenUsed="0"/>
-    <w:lsdException w:name="Colorful Shading" w:semiHidden="0" w:uiPriority="71" w:unhideWhenUsed="0"/>
-    <w:lsdException w:name="Colorful List" w:semiHidden="0" w:uiPriority="72" w:unhideWhenUsed="0"/>
-    <w:lsdException w:name="Colorful Grid" w:semiHidden="0" w:uiPriority="73" w:unhideWhenUsed="0"/>
-    <w:lsdException w:name="Light Shading Accent 1" w:semiHidden="0" w:uiPriority="60" w:unhideWhenUsed="0"/>
-    <w:lsdException w:name="Light List Accent 1" w:semiHidden="0" w:uiPriority="61" w:unhideWhenUsed="0"/>
-    <w:lsdException w:name="Light Grid Accent 1" w:semiHidden="0" w:uiPriority="62" w:unhideWhenUsed="0"/>
-    <w:lsdException w:name="Medium Shading 1 Accent 1" w:semiHidden="0" w:uiPriority="63" w:unhideWhenUsed="0"/>
-    <w:lsdException w:name="Medium Shading 2 Accent 1" w:semiHidden="0" w:uiPriority="64" w:unhideWhenUsed="0"/>
-    <w:lsdException w:name="Medium List 1 Accent 1" w:semiHidden="0" w:uiPriority="65" w:unhideWhenUsed="0"/>
-    <w:lsdException w:name="Revision" w:unhideWhenUsed="0"/>
-    <w:lsdException w:name="List Paragraph" w:semiHidden="0" w:uiPriority="34" w:unhideWhenUsed="0" w:qFormat="1"/>
-    <w:lsdException w:name="Quote" w:semiHidden="0" w:uiPriority="29" w:unhideWhenUsed="0" w:qFormat="1"/>
-    <w:lsdException w:name="Intense Quote" w:semiHidden="0" w:uiPriority="30" w:unhideWhenUsed="0" w:qFormat="1"/>
-    <w:lsdException w:name="Medium List 2 Accent 1" w:semiHidden="0" w:uiPriority="66" w:unhideWhenUsed="0"/>
-    <w:lsdException w:name="Medium Grid 1 Accent 1" w:semiHidden="0" w:uiPriority="67" w:unhideWhenUsed="0"/>
-    <w:lsdException w:name="Medium Grid 2 Accent 1" w:semiHidden="0" w:uiPriority="68" w:unhideWhenUsed="0"/>
-    <w:lsdException w:name="Medium Grid 3 Accent 1" w:semiHidden="0" w:uiPriority="69" w:unhideWhenUsed="0"/>
-    <w:lsdException w:name="Dark List Accent 1" w:semiHidden="0" w:uiPriority="70" w:unhideWhenUsed="0"/>
-    <w:lsdException w:name="Colorful Shading Accent 1" w:semiHidden="0" w:uiPriority="71" w:unhideWhenUsed="0"/>
-    <w:lsdException w:name="Colorful List Accent 1" w:semiHidden="0" w:uiPriority="72" w:unhideWhenUsed="0"/>
-    <w:lsdException w:name="Colorful Grid Accent 1" w:semiHidden="0" w:uiPriority="73" w:unhideWhenUsed="0"/>
-    <w:lsdException w:name="Light Shading Accent 2" w:semiHidden="0" w:uiPriority="60" w:unhideWhenUsed="0"/>
-    <w:lsdException w:name="Light List Accent 2" w:semiHidden="0" w:uiPriority="61" w:unhideWhenUsed="0"/>
-    <w:lsdException w:name="Light Grid Accent 2" w:semiHidden="0" w:uiPriority="62" w:unhideWhenUsed="0"/>
-    <w:lsdException w:name="Medium Shading 1 Accent 2" w:semiHidden="0" w:uiPriority="63" w:unhideWhenUsed="0"/>
-    <w:lsdException w:name="Medium Shading 2 Accent 2" w:semiHidden="0" w:uiPriority="64" w:unhideWhenUsed="0"/>
-    <w:lsdException w:name="Medium List 1 Accent 2" w:semiHidden="0" w:uiPriority="65" w:unhideWhenUsed="0"/>
-    <w:lsdException w:name="Medium List 2 Accent 2" w:semiHidden="0" w:uiPriority="66" w:unhideWhenUsed="0"/>
-    <w:lsdException w:name="Medium Grid 1 Accent 2" w:semiHidden="0" w:uiPriority="67" w:unhideWhenUsed="0"/>
-    <w:lsdException w:name="Medium Grid 2 Accent 2" w:semiHidden="0" w:uiPriority="68" w:unhideWhenUsed="0"/>
-    <w:lsdException w:name="Medium Grid 3 Accent 2" w:semiHidden="0" w:uiPriority="69" w:unhideWhenUsed="0"/>
-    <w:lsdException w:name="Dark List Accent 2" w:semiHidden="0" w:uiPriority="70" w:unhideWhenUsed="0"/>
-    <w:lsdException w:name="Colorful Shading Accent 2" w:semiHidden="0" w:uiPriority="71" w:unhideWhenUsed="0"/>
-    <w:lsdException w:name="Colorful List Accent 2" w:semiHidden="0" w:uiPriority="72" w:unhideWhenUsed="0"/>
-    <w:lsdException w:name="Colorful Grid Accent 2" w:semiHidden="0" w:uiPriority="73" w:unhideWhenUsed="0"/>
-    <w:lsdException w:name="Light Shading Accent 3" w:semiHidden="0" w:uiPriority="60" w:unhideWhenUsed="0"/>
-    <w:lsdException w:name="Light List Accent 3" w:semiHidden="0" w:uiPriority="61" w:unhideWhenUsed="0"/>
-    <w:lsdException w:name="Light Grid Accent 3" w:semiHidden="0" w:uiPriority="62" w:unhideWhenUsed="0"/>
-    <w:lsdException w:name="Medium Shading 1 Accent 3" w:semiHidden="0" w:uiPriority="63" w:unhideWhenUsed="0"/>
-    <w:lsdException w:name="Medium Shading 2 Accent 3" w:semiHidden="0" w:uiPriority="64" w:unhideWhenUsed="0"/>
-    <w:lsdException w:name="Medium List 1 Accent 3" w:semiHidden="0" w:uiPriority="65" w:unhideWhenUsed="0"/>
-    <w:lsdException w:name="Medium List 2 Accent 3" w:semiHidden="0" w:uiPriority="66" w:unhideWhenUsed="0"/>
-    <w:lsdException w:name="Medium Grid 1 Accent 3" w:semiHidden="0" w:uiPriority="67" w:unhideWhenUsed="0"/>
-    <w:lsdException w:name="Medium Grid 2 Accent 3" w:semiHidden="0" w:uiPriority="68" w:unhideWhenUsed="0"/>
-    <w:lsdException w:name="Medium Grid 3 Accent 3" w:semiHidden="0" w:uiPriority="69" w:unhideWhenUsed="0"/>
-    <w:lsdException w:name="Dark List Accent 3" w:semiHidden="0" w:uiPriority="70" w:unhideWhenUsed="0"/>
-    <w:lsdException w:name="Colorful Shading Accent 3" w:semiHidden="0" w:uiPriority="71" w:unhideWhenUsed="0"/>
-    <w:lsdException w:name="Colorful List Accent 3" w:semiHidden="0" w:uiPriority="72" w:unhideWhenUsed="0"/>
-    <w:lsdException w:name="Colorful Grid Accent 3" w:semiHidden="0" w:uiPriority="73" w:unhideWhenUsed="0"/>
-    <w:lsdException w:name="Light Shading Accent 4" w:semiHidden="0" w:uiPriority="60" w:unhideWhenUsed="0"/>
-    <w:lsdException w:name="Light List Accent 4" w:semiHidden="0" w:uiPriority="61" w:unhideWhenUsed="0"/>
-    <w:lsdException w:name="Light Grid Accent 4" w:semiHidden="0" w:uiPriority="62" w:unhideWhenUsed="0"/>
-    <w:lsdException w:name="Medium Shading 1 Accent 4" w:semiHidden="0" w:uiPriority="63" w:unhideWhenUsed="0"/>
-    <w:lsdException w:name="Medium Shading 2 Accent 4" w:semiHidden="0" w:uiPriority="64" w:unhideWhenUsed="0"/>
-    <w:lsdException w:name="Medium List 1 Accent 4" w:semiHidden="0" w:uiPriority="65" w:unhideWhenUsed="0"/>
-    <w:lsdException w:name="Medium List 2 Accent 4" w:semiHidden="0" w:uiPriority="66" w:unhideWhenUsed="0"/>
-    <w:lsdException w:name="Medium Grid 1 Accent 4" w:semiHidden="0" w:uiPriority="67" w:unhideWhenUsed="0"/>
-    <w:lsdException w:name="Medium Grid 2 Accent 4" w:semiHidden="0" w:uiPriority="68" w:unhideWhenUsed="0"/>
-    <w:lsdException w:name="Medium Grid 3 Accent 4" w:semiHidden="0" w:uiPriority="69" w:unhideWhenUsed="0"/>
-    <w:lsdException w:name="Dark List Accent 4" w:semiHidden="0" w:uiPriority="70" w:unhideWhenUsed="0"/>
-    <w:lsdException w:name="Colorful Shading Accent 4" w:semiHidden="0" w:uiPriority="71" w:unhideWhenUsed="0"/>
-    <w:lsdException w:name="Colorful List Accent 4" w:semiHidden="0" w:uiPriority="72" w:unhideWhenUsed="0"/>
-    <w:lsdException w:name="Colorful Grid Accent 4" w:semiHidden="0" w:uiPriority="73" w:unhideWhenUsed="0"/>
-    <w:lsdException w:name="Light Shading Accent 5" w:semiHidden="0" w:uiPriority="60" w:unhideWhenUsed="0"/>
-    <w:lsdException w:name="Light List Accent 5" w:semiHidden="0" w:uiPriority="61" w:unhideWhenUsed="0"/>
-    <w:lsdException w:name="Light Grid Accent 5" w:semiHidden="0" w:uiPriority="62" w:unhideWhenUsed="0"/>
-    <w:lsdException w:name="Medium Shading 1 Accent 5" w:semiHidden="0" w:uiPriority="63" w:unhideWhenUsed="0"/>
-    <w:lsdException w:name="Medium Shading 2 Accent 5" w:semiHidden="0" w:uiPriority="64" w:unhideWhenUsed="0"/>
-    <w:lsdException w:name="Medium List 1 Accent 5" w:semiHidden="0" w:uiPriority="65" w:unhideWhenUsed="0"/>
-    <w:lsdException w:name="Medium List 2 Accent 5" w:semiHidden="0" w:uiPriority="66" w:unhideWhenUsed="0"/>
-    <w:lsdException w:name="Medium Grid 1 Accent 5" w:semiHidden="0" w:uiPriority="67" w:unhideWhenUsed="0"/>
-    <w:lsdException w:name="Medium Grid 2 Accent 5" w:semiHidden="0" w:uiPriority="68" w:unhideWhenUsed="0"/>
-    <w:lsdException w:name="Medium Grid 3 Accent 5" w:semiHidden="0" w:uiPriority="69" w:unhideWhenUsed="0"/>
-    <w:lsdException w:name="Dark List Accent 5" w:semiHidden="0" w:uiPriority="70" w:unhideWhenUsed="0"/>
-    <w:lsdException w:name="Colorful Shading Accent 5" w:semiHidden="0" w:uiPriority="71" w:unhideWhenUsed="0"/>
-    <w:lsdException w:name="Colorful List Accent 5" w:semiHidden="0" w:uiPriority="72" w:unhideWhenUsed="0"/>
-    <w:lsdException w:name="Colorful Grid Accent 5" w:semiHidden="0" w:uiPriority="73" w:unhideWhenUsed="0"/>
-    <w:lsdException w:name="Light Shading Accent 6" w:semiHidden="0" w:uiPriority="60" w:unhideWhenUsed="0"/>
-    <w:lsdException w:name="Light List Accent 6" w:semiHidden="0" w:uiPriority="61" w:unhideWhenUsed="0"/>
-    <w:lsdException w:name="Light Grid Accent 6" w:semiHidden="0" w:uiPriority="62" w:unhideWhenUsed="0"/>
-    <w:lsdException w:name="Medium Shading 1 Accent 6" w:semiHidden="0" w:uiPriority="63" w:unhideWhenUsed="0"/>
-    <w:lsdException w:name="Medium Shading 2 Accent 6" w:semiHidden="0" w:uiPriority="64" w:unhideWhenUsed="0"/>
-    <w:lsdException w:name="Medium List 1 Accent 6" w:semiHidden="0" w:uiPriority="65" w:unhideWhenUsed="0"/>
-    <w:lsdException w:name="Medium List 2 Accent 6" w:semiHidden="0" w:uiPriority="66" w:unhideWhenUsed="0"/>
-    <w:lsdException w:name="Medium Grid 1 Accent 6" w:semiHidden="0" w:uiPriority="67" w:unhideWhenUsed="0"/>
-    <w:lsdException w:name="Medium Grid 2 Accent 6" w:semiHidden="0" w:uiPriority="68" w:unhideWhenUsed="0"/>
-    <w:lsdException w:name="Medium Grid 3 Accent 6" w:semiHidden="0" w:uiPriority="69" w:unhideWhenUsed="0"/>
-    <w:lsdException w:name="Dark List Accent 6" w:semiHidden="0" w:uiPriority="70" w:unhideWhenUsed="0"/>
-    <w:lsdException w:name="Colorful Shading Accent 6" w:semiHidden="0" w:uiPriority="71" w:unhideWhenUsed="0"/>
-    <w:lsdException w:name="Colorful List Accent 6" w:semiHidden="0" w:uiPriority="72" w:unhideWhenUsed="0"/>
-    <w:lsdException w:name="Colorful Grid Accent 6" w:semiHidden="0" w:uiPriority="73" w:unhideWhenUsed="0"/>
-    <w:lsdException w:name="Subtle Emphasis" w:semiHidden="0" w:uiPriority="19" w:unhideWhenUsed="0" w:qFormat="1"/>
-    <w:lsdException w:name="Intense Emphasis" w:semiHidden="0" w:uiPriority="21" w:unhideWhenUsed="0" w:qFormat="1"/>
-    <w:lsdException w:name="Subtle Reference" w:semiHidden="0" w:uiPriority="31" w:unhideWhenUsed="0" w:qFormat="1"/>
-    <w:lsdException w:name="Intense Reference" w:semiHidden="0" w:uiPriority="32" w:unhideWhenUsed="0" w:qFormat="1"/>
-    <w:lsdException w:name="Book Title" w:semiHidden="0" w:uiPriority="33" w:unhideWhenUsed="0" w:qFormat="1"/>
-    <w:lsdException w:name="Bibliography" w:uiPriority="37"/>
-    <w:lsdException w:name="TOC Heading" w:uiPriority="39" w:qFormat="1"/>
+  <w:latentStyles w:defLockedState="0" w:defUIPriority="99" w:defSemiHidden="0" w:defUnhideWhenUsed="0" w:defQFormat="0" w:count="371">
+    <w:lsdException w:name="Normal" w:uiPriority="0" w:qFormat="1"/>
+    <w:lsdException w:name="heading 1" w:uiPriority="9" w:qFormat="1"/>
+    <w:lsdException w:name="heading 2" w:semiHidden="1" w:uiPriority="9" w:unhideWhenUsed="1" w:qFormat="1"/>
+    <w:lsdException w:name="heading 3" w:semiHidden="1" w:uiPriority="9" w:unhideWhenUsed="1" w:qFormat="1"/>
+    <w:lsdException w:name="heading 4" w:semiHidden="1" w:uiPriority="9" w:unhideWhenUsed="1" w:qFormat="1"/>
+    <w:lsdException w:name="heading 5" w:semiHidden="1" w:uiPriority="9" w:unhideWhenUsed="1" w:qFormat="1"/>
+    <w:lsdException w:name="heading 6" w:semiHidden="1" w:uiPriority="9" w:unhideWhenUsed="1" w:qFormat="1"/>
+    <w:lsdException w:name="heading 7" w:semiHidden="1" w:uiPriority="9" w:unhideWhenUsed="1" w:qFormat="1"/>
+    <w:lsdException w:name="heading 8" w:semiHidden="1" w:uiPriority="9" w:unhideWhenUsed="1" w:qFormat="1"/>
+    <w:lsdException w:name="heading 9" w:semiHidden="1" w:uiPriority="9" w:unhideWhenUsed="1" w:qFormat="1"/>
+    <w:lsdException w:name="index 1" w:semiHidden="1" w:unhideWhenUsed="1"/>
+    <w:lsdException w:name="index 2" w:semiHidden="1" w:unhideWhenUsed="1"/>
+    <w:lsdException w:name="index 3" w:semiHidden="1" w:unhideWhenUsed="1"/>
+    <w:lsdException w:name="index 4" w:semiHidden="1" w:unhideWhenUsed="1"/>
+    <w:lsdException w:name="index 5" w:semiHidden="1" w:unhideWhenUsed="1"/>
+    <w:lsdException w:name="index 6" w:semiHidden="1" w:unhideWhenUsed="1"/>
+    <w:lsdException w:name="index 7" w:semiHidden="1" w:unhideWhenUsed="1"/>
+    <w:lsdException w:name="index 8" w:semiHidden="1" w:unhideWhenUsed="1"/>
+    <w:lsdException w:name="index 9" w:semiHidden="1" w:unhideWhenUsed="1"/>
+    <w:lsdException w:name="toc 1" w:semiHidden="1" w:uiPriority="39" w:unhideWhenUsed="1"/>
+    <w:lsdException w:name="toc 2" w:semiHidden="1" w:uiPriority="39" w:unhideWhenUsed="1"/>
+    <w:lsdException w:name="toc 3" w:semiHidden="1" w:uiPriority="39" w:unhideWhenUsed="1"/>
+    <w:lsdException w:name="toc 4" w:semiHidden="1" w:uiPriority="39" w:unhideWhenUsed="1"/>
+    <w:lsdException w:name="toc 5" w:semiHidden="1" w:uiPriority="39" w:unhideWhenUsed="1"/>
+    <w:lsdException w:name="toc 6" w:semiHidden="1" w:uiPriority="39" w:unhideWhenUsed="1"/>
+    <w:lsdException w:name="toc 7" w:semiHidden="1" w:uiPriority="39" w:unhideWhenUsed="1"/>
+    <w:lsdException w:name="toc 8" w:semiHidden="1" w:uiPriority="39" w:unhideWhenUsed="1"/>
+    <w:lsdException w:name="toc 9" w:semiHidden="1" w:uiPriority="39" w:unhideWhenUsed="1"/>
+    <w:lsdException w:name="Normal Indent" w:semiHidden="1" w:unhideWhenUsed="1"/>
+    <w:lsdException w:name="footnote text" w:semiHidden="1" w:unhideWhenUsed="1"/>
+    <w:lsdException w:name="annotation text" w:semiHidden="1" w:unhideWhenUsed="1"/>
+    <w:lsdException w:name="header" w:semiHidden="1" w:unhideWhenUsed="1"/>
+    <w:lsdException w:name="footer" w:semiHidden="1" w:unhideWhenUsed="1"/>
+    <w:lsdException w:name="index heading" w:semiHidden="1" w:unhideWhenUsed="1"/>
+    <w:lsdException w:name="caption" w:semiHidden="1" w:uiPriority="35" w:unhideWhenUsed="1" w:qFormat="1"/>
+    <w:lsdException w:name="table of figures" w:semiHidden="1" w:unhideWhenUsed="1"/>
+    <w:lsdException w:name="envelope address" w:semiHidden="1" w:unhideWhenUsed="1"/>
+    <w:lsdException w:name="envelope return" w:semiHidden="1" w:unhideWhenUsed="1"/>
+    <w:lsdException w:name="footnote reference" w:semiHidden="1" w:unhideWhenUsed="1"/>
+    <w:lsdException w:name="annotation reference" w:semiHidden="1" w:unhideWhenUsed="1"/>
+    <w:lsdException w:name="line number" w:semiHidden="1" w:unhideWhenUsed="1"/>
+    <w:lsdException w:name="page number" w:semiHidden="1" w:unhideWhenUsed="1"/>
+    <w:lsdException w:name="endnote reference" w:semiHidden="1" w:unhideWhenUsed="1"/>
+    <w:lsdException w:name="endnote text" w:semiHidden="1" w:unhideWhenUsed="1"/>
+    <w:lsdException w:name="table of authorities" w:semiHidden="1" w:unhideWhenUsed="1"/>
+    <w:lsdException w:name="macro" w:semiHidden="1" w:unhideWhenUsed="1"/>
+    <w:lsdException w:name="toa heading" w:semiHidden="1" w:unhideWhenUsed="1"/>
+    <w:lsdException w:name="List" w:semiHidden="1" w:unhideWhenUsed="1"/>
+    <w:lsdException w:name="List Bullet" w:semiHidden="1" w:unhideWhenUsed="1"/>
+    <w:lsdException w:name="List Number" w:semiHidden="1" w:unhideWhenUsed="1"/>
+    <w:lsdException w:name="List 2" w:semiHidden="1" w:unhideWhenUsed="1"/>
+    <w:lsdException w:name="List 3" w:semiHidden="1" w:unhideWhenUsed="1"/>
+    <w:lsdException w:name="List 4" w:semiHidden="1" w:unhideWhenUsed="1"/>
+    <w:lsdException w:name="List 5" w:semiHidden="1" w:unhideWhenUsed="1"/>
+    <w:lsdException w:name="List Bullet 2" w:semiHidden="1" w:unhideWhenUsed="1"/>
+    <w:lsdException w:name="List Bullet 3" w:semiHidden="1" w:unhideWhenUsed="1"/>
+    <w:lsdException w:name="List Bullet 4" w:semiHidden="1" w:unhideWhenUsed="1"/>
+    <w:lsdException w:name="List Bullet 5" w:semiHidden="1" w:unhideWhenUsed="1"/>
+    <w:lsdException w:name="List Number 2" w:semiHidden="1" w:unhideWhenUsed="1"/>
+    <w:lsdException w:name="List Number 3" w:semiHidden="1" w:unhideWhenUsed="1"/>
+    <w:lsdException w:name="List Number 4" w:semiHidden="1" w:unhideWhenUsed="1"/>
+    <w:lsdException w:name="List Number 5" w:semiHidden="1" w:unhideWhenUsed="1"/>
+    <w:lsdException w:name="Title" w:uiPriority="10" w:qFormat="1"/>
+    <w:lsdException w:name="Closing" w:semiHidden="1" w:unhideWhenUsed="1"/>
+    <w:lsdException w:name="Signature" w:semiHidden="1" w:unhideWhenUsed="1"/>
+    <w:lsdException w:name="Default Paragraph Font" w:semiHidden="1" w:uiPriority="1" w:unhideWhenUsed="1"/>
+    <w:lsdException w:name="Body Text" w:semiHidden="1" w:unhideWhenUsed="1"/>
+    <w:lsdException w:name="Body Text Indent" w:semiHidden="1" w:unhideWhenUsed="1"/>
+    <w:lsdException w:name="List Continue" w:semiHidden="1" w:unhideWhenUsed="1"/>
+    <w:lsdException w:name="List Continue 2" w:semiHidden="1" w:unhideWhenUsed="1"/>
+    <w:lsdException w:name="List Continue 3" w:semiHidden="1" w:unhideWhenUsed="1"/>
+    <w:lsdException w:name="List Continue 4" w:semiHidden="1" w:unhideWhenUsed="1"/>
+    <w:lsdException w:name="List Continue 5" w:semiHidden="1" w:unhideWhenUsed="1"/>
+    <w:lsdException w:name="Message Header" w:semiHidden="1" w:unhideWhenUsed="1"/>
+    <w:lsdException w:name="Subtitle" w:uiPriority="11" w:qFormat="1"/>
+    <w:lsdException w:name="Salutation" w:semiHidden="1" w:unhideWhenUsed="1"/>
+    <w:lsdException w:name="Date" w:semiHidden="1" w:unhideWhenUsed="1"/>
+    <w:lsdException w:name="Body Text First Indent" w:semiHidden="1" w:unhideWhenUsed="1"/>
+    <w:lsdException w:name="Body Text First Indent 2" w:semiHidden="1" w:unhideWhenUsed="1"/>
+    <w:lsdException w:name="Note Heading" w:semiHidden="1" w:unhideWhenUsed="1"/>
+    <w:lsdException w:name="Body Text 2" w:semiHidden="1" w:unhideWhenUsed="1"/>
+    <w:lsdException w:name="Body Text 3" w:semiHidden="1" w:unhideWhenUsed="1"/>
+    <w:lsdException w:name="Body Text Indent 2" w:semiHidden="1" w:unhideWhenUsed="1"/>
+    <w:lsdException w:name="Body Text Indent 3" w:semiHidden="1" w:unhideWhenUsed="1"/>
+    <w:lsdException w:name="Block Text" w:semiHidden="1" w:unhideWhenUsed="1"/>
+    <w:lsdException w:name="Hyperlink" w:semiHidden="1" w:unhideWhenUsed="1"/>
+    <w:lsdException w:name="FollowedHyperlink" w:semiHidden="1" w:unhideWhenUsed="1"/>
+    <w:lsdException w:name="Strong" w:uiPriority="22" w:qFormat="1"/>
+    <w:lsdException w:name="Emphasis" w:uiPriority="20" w:qFormat="1"/>
+    <w:lsdException w:name="Document Map" w:semiHidden="1" w:unhideWhenUsed="1"/>
+    <w:lsdException w:name="Plain Text" w:semiHidden="1" w:unhideWhenUsed="1"/>
+    <w:lsdException w:name="E-mail Signature" w:semiHidden="1" w:unhideWhenUsed="1"/>
+    <w:lsdException w:name="HTML Top of Form" w:semiHidden="1" w:unhideWhenUsed="1"/>
+    <w:lsdException w:name="HTML Bottom of Form" w:semiHidden="1" w:unhideWhenUsed="1"/>
+    <w:lsdException w:name="Normal (Web)" w:semiHidden="1" w:unhideWhenUsed="1"/>
+    <w:lsdException w:name="HTML Acronym" w:semiHidden="1" w:unhideWhenUsed="1"/>
+    <w:lsdException w:name="HTML Address" w:semiHidden="1" w:unhideWhenUsed="1"/>
+    <w:lsdException w:name="HTML Cite" w:semiHidden="1" w:unhideWhenUsed="1"/>
+    <w:lsdException w:name="HTML Code" w:semiHidden="1" w:unhideWhenUsed="1"/>
+    <w:lsdException w:name="HTML Definition" w:semiHidden="1" w:unhideWhenUsed="1"/>
+    <w:lsdException w:name="HTML Keyboard" w:semiHidden="1" w:unhideWhenUsed="1"/>
+    <w:lsdException w:name="HTML Preformatted" w:semiHidden="1" w:unhideWhenUsed="1"/>
+    <w:lsdException w:name="HTML Sample" w:semiHidden="1" w:unhideWhenUsed="1"/>
+    <w:lsdException w:name="HTML Typewriter" w:semiHidden="1" w:unhideWhenUsed="1"/>
+    <w:lsdException w:name="HTML Variable" w:semiHidden="1" w:unhideWhenUsed="1"/>
+    <w:lsdException w:name="Normal Table" w:semiHidden="1" w:unhideWhenUsed="1"/>
+    <w:lsdException w:name="annotation subject" w:semiHidden="1" w:unhideWhenUsed="1"/>
+    <w:lsdException w:name="No List" w:semiHidden="1" w:unhideWhenUsed="1"/>
+    <w:lsdException w:name="Outline List 1" w:semiHidden="1" w:unhideWhenUsed="1"/>
+    <w:lsdException w:name="Outline List 2" w:semiHidden="1" w:unhideWhenUsed="1"/>
+    <w:lsdException w:name="Outline List 3" w:semiHidden="1" w:unhideWhenUsed="1"/>
+    <w:lsdException w:name="Table Simple 1" w:semiHidden="1" w:unhideWhenUsed="1"/>
+    <w:lsdException w:name="Table Simple 2" w:semiHidden="1" w:unhideWhenUsed="1"/>
+    <w:lsdException w:name="Table Simple 3" w:semiHidden="1" w:unhideWhenUsed="1"/>
+    <w:lsdException w:name="Table Classic 1" w:semiHidden="1" w:unhideWhenUsed="1"/>
+    <w:lsdException w:name="Table Classic 2" w:semiHidden="1" w:unhideWhenUsed="1"/>
+    <w:lsdException w:name="Table Classic 3" w:semiHidden="1" w:unhideWhenUsed="1"/>
+    <w:lsdException w:name="Table Classic 4" w:semiHidden="1" w:unhideWhenUsed="1"/>
+    <w:lsdException w:name="Table Colorful 1" w:semiHidden="1" w:unhideWhenUsed="1"/>
+    <w:lsdException w:name="Table Colorful 2" w:semiHidden="1" w:unhideWhenUsed="1"/>
+    <w:lsdException w:name="Table Colorful 3" w:semiHidden="1" w:unhideWhenUsed="1"/>
+    <w:lsdException w:name="Table Columns 1" w:semiHidden="1" w:unhideWhenUsed="1"/>
+    <w:lsdException w:name="Table Columns 2" w:semiHidden="1" w:unhideWhenUsed="1"/>
+    <w:lsdException w:name="Table Columns 3" w:semiHidden="1" w:unhideWhenUsed="1"/>
+    <w:lsdException w:name="Table Columns 4" w:semiHidden="1" w:unhideWhenUsed="1"/>
+    <w:lsdException w:name="Table Columns 5" w:semiHidden="1" w:unhideWhenUsed="1"/>
+    <w:lsdException w:name="Table Grid 1" w:semiHidden="1" w:unhideWhenUsed="1"/>
+    <w:lsdException w:name="Table Grid 2" w:semiHidden="1" w:unhideWhenUsed="1"/>
+    <w:lsdException w:name="Table Grid 3" w:semiHidden="1" w:unhideWhenUsed="1"/>
+    <w:lsdException w:name="Table Grid 4" w:semiHidden="1" w:unhideWhenUsed="1"/>
+    <w:lsdException w:name="Table Grid 5" w:semiHidden="1" w:unhideWhenUsed="1"/>
+    <w:lsdException w:name="Table Grid 6" w:semiHidden="1" w:unhideWhenUsed="1"/>
+    <w:lsdException w:name="Table Grid 7" w:semiHidden="1" w:unhideWhenUsed="1"/>
+    <w:lsdException w:name="Table Grid 8" w:semiHidden="1" w:unhideWhenUsed="1"/>
+    <w:lsdException w:name="Table List 1" w:semiHidden="1" w:unhideWhenUsed="1"/>
+    <w:lsdException w:name="Table List 2" w:semiHidden="1" w:unhideWhenUsed="1"/>
+    <w:lsdException w:name="Table List 3" w:semiHidden="1" w:unhideWhenUsed="1"/>
+    <w:lsdException w:name="Table List 4" w:semiHidden="1" w:unhideWhenUsed="1"/>
+    <w:lsdException w:name="Table List 5" w:semiHidden="1" w:unhideWhenUsed="1"/>
+    <w:lsdException w:name="Table List 6" w:semiHidden="1" w:unhideWhenUsed="1"/>
+    <w:lsdException w:name="Table List 7" w:semiHidden="1" w:unhideWhenUsed="1"/>
+    <w:lsdException w:name="Table List 8" w:semiHidden="1" w:unhideWhenUsed="1"/>
+    <w:lsdException w:name="Table 3D effects 1" w:semiHidden="1" w:unhideWhenUsed="1"/>
+    <w:lsdException w:name="Table 3D effects 2" w:semiHidden="1" w:unhideWhenUsed="1"/>
+    <w:lsdException w:name="Table 3D effects 3" w:semiHidden="1" w:unhideWhenUsed="1"/>
+    <w:lsdException w:name="Table Contemporary" w:semiHidden="1" w:unhideWhenUsed="1"/>
+    <w:lsdException w:name="Table Elegant" w:semiHidden="1" w:unhideWhenUsed="1"/>
+    <w:lsdException w:name="Table Professional" w:semiHidden="1" w:unhideWhenUsed="1"/>
+    <w:lsdException w:name="Table Subtle 1" w:semiHidden="1" w:unhideWhenUsed="1"/>
+    <w:lsdException w:name="Table Subtle 2" w:semiHidden="1" w:unhideWhenUsed="1"/>
+    <w:lsdException w:name="Table Web 1" w:semiHidden="1" w:unhideWhenUsed="1"/>
+    <w:lsdException w:name="Table Web 2" w:semiHidden="1" w:unhideWhenUsed="1"/>
+    <w:lsdException w:name="Table Web 3" w:semiHidden="1" w:unhideWhenUsed="1"/>
+    <w:lsdException w:name="Balloon Text" w:semiHidden="1" w:unhideWhenUsed="1"/>
+    <w:lsdException w:name="Table Grid" w:uiPriority="59"/>
+    <w:lsdException w:name="Table Theme" w:semiHidden="1" w:unhideWhenUsed="1"/>
+    <w:lsdException w:name="Placeholder Text" w:semiHidden="1"/>
+    <w:lsdException w:name="No Spacing" w:uiPriority="1" w:qFormat="1"/>
+    <w:lsdException w:name="Light Shading" w:uiPriority="60"/>
+    <w:lsdException w:name="Light List" w:uiPriority="61"/>
+    <w:lsdException w:name="Light Grid" w:uiPriority="62"/>
+    <w:lsdException w:name="Medium Shading 1" w:uiPriority="63"/>
+    <w:lsdException w:name="Medium Shading 2" w:uiPriority="64"/>
+    <w:lsdException w:name="Medium List 1" w:uiPriority="65"/>
+    <w:lsdException w:name="Medium List 2" w:uiPriority="66"/>
+    <w:lsdException w:name="Medium Grid 1" w:uiPriority="67"/>
+    <w:lsdException w:name="Medium Grid 2" w:uiPriority="68"/>
+    <w:lsdException w:name="Medium Grid 3" w:uiPriority="69"/>
+    <w:lsdException w:name="Dark List" w:uiPriority="70"/>
+    <w:lsdException w:name="Colorful Shading" w:uiPriority="71"/>
+    <w:lsdException w:name="Colorful List" w:uiPriority="72"/>
+    <w:lsdException w:name="Colorful Grid" w:uiPriority="73"/>
+    <w:lsdException w:name="Light Shading Accent 1" w:uiPriority="60"/>
+    <w:lsdException w:name="Light List Accent 1" w:uiPriority="61"/>
+    <w:lsdException w:name="Light Grid Accent 1" w:uiPriority="62"/>
+    <w:lsdException w:name="Medium Shading 1 Accent 1" w:uiPriority="63"/>
+    <w:lsdException w:name="Medium Shading 2 Accent 1" w:uiPriority="64"/>
+    <w:lsdException w:name="Medium List 1 Accent 1" w:uiPriority="65"/>
+    <w:lsdException w:name="Revision" w:semiHidden="1"/>
+    <w:lsdException w:name="List Paragraph" w:uiPriority="34" w:qFormat="1"/>
+    <w:lsdException w:name="Quote" w:uiPriority="29" w:qFormat="1"/>
+    <w:lsdException w:name="Intense Quote" w:uiPriority="30" w:qFormat="1"/>
+    <w:lsdException w:name="Medium List 2 Accent 1" w:uiPriority="66"/>
+    <w:lsdException w:name="Medium Grid 1 Accent 1" w:uiPriority="67"/>
+    <w:lsdException w:name="Medium Grid 2 Accent 1" w:uiPriority="68"/>
+    <w:lsdException w:name="Medium Grid 3 Accent 1" w:uiPriority="69"/>
+    <w:lsdException w:name="Dark List Accent 1" w:uiPriority="70"/>
+    <w:lsdException w:name="Colorful Shading Accent 1" w:uiPriority="71"/>
+    <w:lsdException w:name="Colorful List Accent 1" w:uiPriority="72"/>
+    <w:lsdException w:name="Colorful Grid Accent 1" w:uiPriority="73"/>
+    <w:lsdException w:name="Light Shading Accent 2" w:uiPriority="60"/>
+    <w:lsdException w:name="Light List Accent 2" w:uiPriority="61"/>
+    <w:lsdException w:name="Light Grid Accent 2" w:uiPriority="62"/>
+    <w:lsdException w:name="Medium Shading 1 Accent 2" w:uiPriority="63"/>
+    <w:lsdException w:name="Medium Shading 2 Accent 2" w:uiPriority="64"/>
+    <w:lsdException w:name="Medium List 1 Accent 2" w:uiPriority="65"/>
+    <w:lsdException w:name="Medium List 2 Accent 2" w:uiPriority="66"/>
+    <w:lsdException w:name="Medium Grid 1 Accent 2" w:uiPriority="67"/>
+    <w:lsdException w:name="Medium Grid 2 Accent 2" w:uiPriority="68"/>
+    <w:lsdException w:name="Medium Grid 3 Accent 2" w:uiPriority="69"/>
+    <w:lsdException w:name="Dark List Accent 2" w:uiPriority="70"/>
+    <w:lsdException w:name="Colorful Shading Accent 2" w:uiPriority="71"/>
+    <w:lsdException w:name="Colorful List Accent 2" w:uiPriority="72"/>
+    <w:lsdException w:name="Colorful Grid Accent 2" w:uiPriority="73"/>
+    <w:lsdException w:name="Light Shading Accent 3" w:uiPriority="60"/>
+    <w:lsdException w:name="Light List Accent 3" w:uiPriority="61"/>
+    <w:lsdException w:name="Light Grid Accent 3" w:uiPriority="62"/>
+    <w:lsdException w:name="Medium Shading 1 Accent 3" w:uiPriority="63"/>
+    <w:lsdException w:name="Medium Shading 2 Accent 3" w:uiPriority="64"/>
+    <w:lsdException w:name="Medium List 1 Accent 3" w:uiPriority="65"/>
+    <w:lsdException w:name="Medium List 2 Accent 3" w:uiPriority="66"/>
+    <w:lsdException w:name="Medium Grid 1 Accent 3" w:uiPriority="67"/>
+    <w:lsdException w:name="Medium Grid 2 Accent 3" w:uiPriority="68"/>
+    <w:lsdException w:name="Medium Grid 3 Accent 3" w:uiPriority="69"/>
+    <w:lsdException w:name="Dark List Accent 3" w:uiPriority="70"/>
+    <w:lsdException w:name="Colorful Shading Accent 3" w:uiPriority="71"/>
+    <w:lsdException w:name="Colorful List Accent 3" w:uiPriority="72"/>
+    <w:lsdException w:name="Colorful Grid Accent 3" w:uiPriority="73"/>
+    <w:lsdException w:name="Light Shading Accent 4" w:uiPriority="60"/>
+    <w:lsdException w:name="Light List Accent 4" w:uiPriority="61"/>
+    <w:lsdException w:name="Light Grid Accent 4" w:uiPriority="62"/>
+    <w:lsdException w:name="Medium Shading 1 Accent 4" w:uiPriority="63"/>
+    <w:lsdException w:name="Medium Shading 2 Accent 4" w:uiPriority="64"/>
+    <w:lsdException w:name="Medium List 1 Accent 4" w:uiPriority="65"/>
+    <w:lsdException w:name="Medium List 2 Accent 4" w:uiPriority="66"/>
+    <w:lsdException w:name="Medium Grid 1 Accent 4" w:uiPriority="67"/>
+    <w:lsdException w:name="Medium Grid 2 Accent 4" w:uiPriority="68"/>
+    <w:lsdException w:name="Medium Grid 3 Accent 4" w:uiPriority="69"/>
+    <w:lsdException w:name="Dark List Accent 4" w:uiPriority="70"/>
+    <w:lsdException w:name="Colorful Shading Accent 4" w:uiPriority="71"/>
+    <w:lsdException w:name="Colorful List Accent 4" w:uiPriority="72"/>
+    <w:lsdException w:name="Colorful Grid Accent 4" w:uiPriority="73"/>
+    <w:lsdException w:name="Light Shading Accent 5" w:uiPriority="60"/>
+    <w:lsdException w:name="Light List Accent 5" w:uiPriority="61"/>
+    <w:lsdException w:name="Light Grid Accent 5" w:uiPriority="62"/>
+    <w:lsdException w:name="Medium Shading 1 Accent 5" w:uiPriority="63"/>
+    <w:lsdException w:name="Medium Shading 2 Accent 5" w:uiPriority="64"/>
+    <w:lsdException w:name="Medium List 1 Accent 5" w:uiPriority="65"/>
+    <w:lsdException w:name="Medium List 2 Accent 5" w:uiPriority="66"/>
+    <w:lsdException w:name="Medium Grid 1 Accent 5" w:uiPriority="67"/>
+    <w:lsdException w:name="Medium Grid 2 Accent 5" w:uiPriority="68"/>
+    <w:lsdException w:name="Medium Grid 3 Accent 5" w:uiPriority="69"/>
+    <w:lsdException w:name="Dark List Accent 5" w:uiPriority="70"/>
+    <w:lsdException w:name="Colorful Shading Accent 5" w:uiPriority="71"/>
+    <w:lsdException w:name="Colorful List Accent 5" w:uiPriority="72"/>
+    <w:lsdException w:name="Colorful Grid Accent 5" w:uiPriority="73"/>
+    <w:lsdException w:name="Light Shading Accent 6" w:uiPriority="60"/>
+    <w:lsdException w:name="Light List Accent 6" w:uiPriority="61"/>
+    <w:lsdException w:name="Light Grid Accent 6" w:uiPriority="62"/>
+    <w:lsdException w:name="Medium Shading 1 Accent 6" w:uiPriority="63"/>
+    <w:lsdException w:name="Medium Shading 2 Accent 6" w:uiPriority="64"/>
+    <w:lsdException w:name="Medium List 1 Accent 6" w:uiPriority="65"/>
+    <w:lsdException w:name="Medium List 2 Accent 6" w:uiPriority="66"/>
+    <w:lsdException w:name="Medium Grid 1 Accent 6" w:uiPriority="67"/>
+    <w:lsdException w:name="Medium Grid 2 Accent 6" w:uiPriority="68"/>
+    <w:lsdException w:name="Medium Grid 3 Accent 6" w:uiPriority="69"/>
+    <w:lsdException w:name="Dark List Accent 6" w:uiPriority="70"/>
+    <w:lsdException w:name="Colorful Shading Accent 6" w:uiPriority="71"/>
+    <w:lsdException w:name="Colorful List Accent 6" w:uiPriority="72"/>
+    <w:lsdException w:name="Colorful Grid Accent 6" w:uiPriority="73"/>
+    <w:lsdException w:name="Subtle Emphasis" w:uiPriority="19" w:qFormat="1"/>
+    <w:lsdException w:name="Intense Emphasis" w:uiPriority="21" w:qFormat="1"/>
+    <w:lsdException w:name="Subtle Reference" w:uiPriority="31" w:qFormat="1"/>
+    <w:lsdException w:name="Intense Reference" w:uiPriority="32" w:qFormat="1"/>
+    <w:lsdException w:name="Book Title" w:uiPriority="33" w:qFormat="1"/>
+    <w:lsdException w:name="Bibliography" w:semiHidden="1" w:uiPriority="37" w:unhideWhenUsed="1"/>
+    <w:lsdException w:name="TOC Heading" w:semiHidden="1" w:uiPriority="39" w:unhideWhenUsed="1" w:qFormat="1"/>
+    <w:lsdException w:name="Plain Table 1" w:uiPriority="41"/>
+    <w:lsdException w:name="Plain Table 2" w:uiPriority="42"/>
+    <w:lsdException w:name="Plain Table 3" w:uiPriority="43"/>
+    <w:lsdException w:name="Plain Table 4" w:uiPriority="44"/>
+    <w:lsdException w:name="Plain Table 5" w:uiPriority="45"/>
+    <w:lsdException w:name="Grid Table Light" w:uiPriority="40"/>
+    <w:lsdException w:name="Grid Table 1 Light" w:uiPriority="46"/>
+    <w:lsdException w:name="Grid Table 2" w:uiPriority="47"/>
+    <w:lsdException w:name="Grid Table 3" w:uiPriority="48"/>
+    <w:lsdException w:name="Grid Table 4" w:uiPriority="49"/>
+    <w:lsdException w:name="Grid Table 5 Dark" w:uiPriority="50"/>
+    <w:lsdException w:name="Grid Table 6 Colorful" w:uiPriority="51"/>
+    <w:lsdException w:name="Grid Table 7 Colorful" w:uiPriority="52"/>
+    <w:lsdException w:name="Grid Table 1 Light Accent 1" w:uiPriority="46"/>
+    <w:lsdException w:name="Grid Table 2 Accent 1" w:uiPriority="47"/>
+    <w:lsdException w:name="Grid Table 3 Accent 1" w:uiPriority="48"/>
+    <w:lsdException w:name="Grid Table 4 Accent 1" w:uiPriority="49"/>
+    <w:lsdException w:name="Grid Table 5 Dark Accent 1" w:uiPriority="50"/>
+    <w:lsdException w:name="Grid Table 6 Colorful Accent 1" w:uiPriority="51"/>
+    <w:lsdException w:name="Grid Table 7 Colorful Accent 1" w:uiPriority="52"/>
+    <w:lsdException w:name="Grid Table 1 Light Accent 2" w:uiPriority="46"/>
+    <w:lsdException w:name="Grid Table 2 Accent 2" w:uiPriority="47"/>
+    <w:lsdException w:name="Grid Table 3 Accent 2" w:uiPriority="48"/>
+    <w:lsdException w:name="Grid Table 4 Accent 2" w:uiPriority="49"/>
+    <w:lsdException w:name="Grid Table 5 Dark Accent 2" w:uiPriority="50"/>
+    <w:lsdException w:name="Grid Table 6 Colorful Accent 2" w:uiPriority="51"/>
+    <w:lsdException w:name="Grid Table 7 Colorful Accent 2" w:uiPriority="52"/>
+    <w:lsdException w:name="Grid Table 1 Light Accent 3" w:uiPriority="46"/>
+    <w:lsdException w:name="Grid Table 2 Accent 3" w:uiPriority="47"/>
+    <w:lsdException w:name="Grid Table 3 Accent 3" w:uiPriority="48"/>
+    <w:lsdException w:name="Grid Table 4 Accent 3" w:uiPriority="49"/>
+    <w:lsdException w:name="Grid Table 5 Dark Accent 3" w:uiPriority="50"/>
+    <w:lsdException w:name="Grid Table 6 Colorful Accent 3" w:uiPriority="51"/>
+    <w:lsdException w:name="Grid Table 7 Colorful Accent 3" w:uiPriority="52"/>
+    <w:lsdException w:name="Grid Table 1 Light Accent 4" w:uiPriority="46"/>
+    <w:lsdException w:name="Grid Table 2 Accent 4" w:uiPriority="47"/>
+    <w:lsdException w:name="Grid Table 3 Accent 4" w:uiPriority="48"/>
+    <w:lsdException w:name="Grid Table 4 Accent 4" w:uiPriority="49"/>
+    <w:lsdException w:name="Grid Table 5 Dark Accent 4" w:uiPriority="50"/>
+    <w:lsdException w:name="Grid Table 6 Colorful Accent 4" w:uiPriority="51"/>
+    <w:lsdException w:name="Grid Table 7 Colorful Accent 4" w:uiPriority="52"/>
+    <w:lsdException w:name="Grid Table 1 Light Accent 5" w:uiPriority="46"/>
+    <w:lsdException w:name="Grid Table 2 Accent 5" w:uiPriority="47"/>
+    <w:lsdException w:name="Grid Table 3 Accent 5" w:uiPriority="48"/>
+    <w:lsdException w:name="Grid Table 4 Accent 5" w:uiPriority="49"/>
+    <w:lsdException w:name="Grid Table 5 Dark Accent 5" w:uiPriority="50"/>
+    <w:lsdException w:name="Grid Table 6 Colorful Accent 5" w:uiPriority="51"/>
+    <w:lsdException w:name="Grid Table 7 Colorful Accent 5" w:uiPriority="52"/>
+    <w:lsdException w:name="Grid Table 1 Light Accent 6" w:uiPriority="46"/>
+    <w:lsdException w:name="Grid Table 2 Accent 6" w:uiPriority="47"/>
+    <w:lsdException w:name="Grid Table 3 Accent 6" w:uiPriority="48"/>
+    <w:lsdException w:name="Grid Table 4 Accent 6" w:uiPriority="49"/>
+    <w:lsdException w:name="Grid Table 5 Dark Accent 6" w:uiPriority="50"/>
+    <w:lsdException w:name="Grid Table 6 Colorful Accent 6" w:uiPriority="51"/>
+    <w:lsdException w:name="Grid Table 7 Colorful Accent 6" w:uiPriority="52"/>
+    <w:lsdException w:name="List Table 1 Light" w:uiPriority="46"/>
+    <w:lsdException w:name="List Table 2" w:uiPriority="47"/>
+    <w:lsdException w:name="List Table 3" w:uiPriority="48"/>
+    <w:lsdException w:name="List Table 4" w:uiPriority="49"/>
+    <w:lsdException w:name="List Table 5 Dark" w:uiPriority="50"/>
+    <w:lsdException w:name="List Table 6 Colorful" w:uiPriority="51"/>
+    <w:lsdException w:name="List Table 7 Colorful" w:uiPriority="52"/>
+    <w:lsdException w:name="List Table 1 Light Accent 1" w:uiPriority="46"/>
+    <w:lsdException w:name="List Table 2 Accent 1" w:uiPriority="47"/>
+    <w:lsdException w:name="List Table 3 Accent 1" w:uiPriority="48"/>
+    <w:lsdException w:name="List Table 4 Accent 1" w:uiPriority="49"/>
+    <w:lsdException w:name="List Table 5 Dark Accent 1" w:uiPriority="50"/>
+    <w:lsdException w:name="List Table 6 Colorful Accent 1" w:uiPriority="51"/>
+    <w:lsdException w:name="List Table 7 Colorful Accent 1" w:uiPriority="52"/>
+    <w:lsdException w:name="List Table 1 Light Accent 2" w:uiPriority="46"/>
+    <w:lsdException w:name="List Table 2 Accent 2" w:uiPriority="47"/>
+    <w:lsdException w:name="List Table 3 Accent 2" w:uiPriority="48"/>
+    <w:lsdException w:name="List Table 4 Accent 2" w:uiPriority="49"/>
+    <w:lsdException w:name="List Table 5 Dark Accent 2" w:uiPriority="50"/>
+    <w:lsdException w:name="List Table 6 Colorful Accent 2" w:uiPriority="51"/>
+    <w:lsdException w:name="List Table 7 Colorful Accent 2" w:uiPriority="52"/>
+    <w:lsdException w:name="List Table 1 Light Accent 3" w:uiPriority="46"/>
+    <w:lsdException w:name="List Table 2 Accent 3" w:uiPriority="47"/>
+    <w:lsdException w:name="List Table 3 Accent 3" w:uiPriority="48"/>
+    <w:lsdException w:name="List Table 4 Accent 3" w:uiPriority="49"/>
+    <w:lsdException w:name="List Table 5 Dark Accent 3" w:uiPriority="50"/>
+    <w:lsdException w:name="List Table 6 Colorful Accent 3" w:uiPriority="51"/>
+    <w:lsdException w:name="List Table 7 Colorful Accent 3" w:uiPriority="52"/>
+    <w:lsdException w:name="List Table 1 Light Accent 4" w:uiPriority="46"/>
+    <w:lsdException w:name="List Table 2 Accent 4" w:uiPriority="47"/>
+    <w:lsdException w:name="List Table 3 Accent 4" w:uiPriority="48"/>
+    <w:lsdException w:name="List Table 4 Accent 4" w:uiPriority="49"/>
+    <w:lsdException w:name="List Table 5 Dark Accent 4" w:uiPriority="50"/>
+    <w:lsdException w:name="List Table 6 Colorful Accent 4" w:uiPriority="51"/>
+    <w:lsdException w:name="List Table 7 Colorful Accent 4" w:uiPriority="52"/>
+    <w:lsdException w:name="List Table 1 Light Accent 5" w:uiPriority="46"/>
+    <w:lsdException w:name="List Table 2 Accent 5" w:uiPriority="47"/>
+    <w:lsdException w:name="List Table 3 Accent 5" w:uiPriority="48"/>
+    <w:lsdException w:name="List Table 4 Accent 5" w:uiPriority="49"/>
+    <w:lsdException w:name="List Table 5 Dark Accent 5" w:uiPriority="50"/>
+    <w:lsdException w:name="List Table 6 Colorful Accent 5" w:uiPriority="51"/>
+    <w:lsdException w:name="List Table 7 Colorful Accent 5" w:uiPriority="52"/>
+    <w:lsdException w:name="List Table 1 Light Accent 6" w:uiPriority="46"/>
+    <w:lsdException w:name="List Table 2 Accent 6" w:uiPriority="47"/>
+    <w:lsdException w:name="List Table 3 Accent 6" w:uiPriority="48"/>
+    <w:lsdException w:name="List Table 4 Accent 6" w:uiPriority="49"/>
+    <w:lsdException w:name="List Table 5 Dark Accent 6" w:uiPriority="50"/>
+    <w:lsdException w:name="List Table 6 Colorful Accent 6" w:uiPriority="51"/>
+    <w:lsdException w:name="List Table 7 Colorful Accent 6" w:uiPriority="52"/>
   </w:latentStyles>
   <w:style w:type="paragraph" w:default="1" w:styleId="Normal">
     <w:name w:val="Normal"/>
     <w:qFormat/>
     <w:rsid w:val="00345E81"/>
   </w:style>
-  <w:style w:type="paragraph" w:styleId="Ttulo1">
+  <w:style w:type="paragraph" w:styleId="Heading1">
     <w:name w:val="heading 1"/>
     <w:basedOn w:val="Normal"/>
     <w:next w:val="Normal"/>
-    <w:link w:val="Ttulo1Carcter"/>
+    <w:link w:val="Heading1Char"/>
     <w:uiPriority w:val="9"/>
     <w:qFormat/>
     <w:rsid w:val="00906D0A"/>
@@ -9182,11 +9173,11 @@
       <w:szCs w:val="28"/>
     </w:rPr>
   </w:style>
-  <w:style w:type="paragraph" w:styleId="Ttulo2">
+  <w:style w:type="paragraph" w:styleId="Heading2">
     <w:name w:val="heading 2"/>
     <w:basedOn w:val="Normal"/>
     <w:next w:val="Normal"/>
-    <w:link w:val="Ttulo2Carcter"/>
+    <w:link w:val="Heading2Char"/>
     <w:uiPriority w:val="9"/>
     <w:unhideWhenUsed/>
     <w:qFormat/>
@@ -9206,18 +9197,17 @@
       <w:szCs w:val="26"/>
     </w:rPr>
   </w:style>
-  <w:style w:type="character" w:default="1" w:styleId="Tipodeletrapredefinidodopargrafo">
+  <w:style w:type="character" w:default="1" w:styleId="DefaultParagraphFont">
     <w:name w:val="Default Paragraph Font"/>
     <w:uiPriority w:val="1"/>
     <w:semiHidden/>
     <w:unhideWhenUsed/>
   </w:style>
-  <w:style w:type="table" w:default="1" w:styleId="Tabelanormal">
+  <w:style w:type="table" w:default="1" w:styleId="TableNormal">
     <w:name w:val="Normal Table"/>
     <w:uiPriority w:val="99"/>
     <w:semiHidden/>
     <w:unhideWhenUsed/>
-    <w:qFormat/>
     <w:tblPr>
       <w:tblInd w:w="0" w:type="dxa"/>
       <w:tblCellMar>
@@ -9228,16 +9218,16 @@
       </w:tblCellMar>
     </w:tblPr>
   </w:style>
-  <w:style w:type="numbering" w:default="1" w:styleId="Semlista">
+  <w:style w:type="numbering" w:default="1" w:styleId="NoList">
     <w:name w:val="No List"/>
     <w:uiPriority w:val="99"/>
     <w:semiHidden/>
     <w:unhideWhenUsed/>
   </w:style>
-  <w:style w:type="paragraph" w:styleId="Cabealho">
+  <w:style w:type="paragraph" w:styleId="Header">
     <w:name w:val="header"/>
     <w:basedOn w:val="Normal"/>
-    <w:link w:val="CabealhoCarcter"/>
+    <w:link w:val="HeaderChar"/>
     <w:uiPriority w:val="99"/>
     <w:unhideWhenUsed/>
     <w:rsid w:val="00042081"/>
@@ -9249,17 +9239,17 @@
       <w:spacing w:after="0" w:line="240" w:lineRule="auto"/>
     </w:pPr>
   </w:style>
-  <w:style w:type="character" w:customStyle="1" w:styleId="CabealhoCarcter">
-    <w:name w:val="Cabeçalho Carácter"/>
-    <w:basedOn w:val="Tipodeletrapredefinidodopargrafo"/>
-    <w:link w:val="Cabealho"/>
+  <w:style w:type="character" w:customStyle="1" w:styleId="HeaderChar">
+    <w:name w:val="Header Char"/>
+    <w:basedOn w:val="DefaultParagraphFont"/>
+    <w:link w:val="Header"/>
     <w:uiPriority w:val="99"/>
     <w:rsid w:val="00042081"/>
   </w:style>
-  <w:style w:type="paragraph" w:styleId="Rodap">
+  <w:style w:type="paragraph" w:styleId="Footer">
     <w:name w:val="footer"/>
     <w:basedOn w:val="Normal"/>
-    <w:link w:val="RodapCarcter"/>
+    <w:link w:val="FooterChar"/>
     <w:uiPriority w:val="99"/>
     <w:unhideWhenUsed/>
     <w:rsid w:val="00042081"/>
@@ -9271,16 +9261,16 @@
       <w:spacing w:after="0" w:line="240" w:lineRule="auto"/>
     </w:pPr>
   </w:style>
-  <w:style w:type="character" w:customStyle="1" w:styleId="RodapCarcter">
-    <w:name w:val="Rodapé Carácter"/>
-    <w:basedOn w:val="Tipodeletrapredefinidodopargrafo"/>
-    <w:link w:val="Rodap"/>
+  <w:style w:type="character" w:customStyle="1" w:styleId="FooterChar">
+    <w:name w:val="Footer Char"/>
+    <w:basedOn w:val="DefaultParagraphFont"/>
+    <w:link w:val="Footer"/>
     <w:uiPriority w:val="99"/>
     <w:rsid w:val="00042081"/>
   </w:style>
-  <w:style w:type="character" w:styleId="TextodoMarcadordePosio">
+  <w:style w:type="character" w:styleId="PlaceholderText">
     <w:name w:val="Placeholder Text"/>
-    <w:basedOn w:val="Tipodeletrapredefinidodopargrafo"/>
+    <w:basedOn w:val="DefaultParagraphFont"/>
     <w:uiPriority w:val="99"/>
     <w:semiHidden/>
     <w:rsid w:val="009553EC"/>
@@ -9288,10 +9278,10 @@
       <w:color w:val="808080"/>
     </w:rPr>
   </w:style>
-  <w:style w:type="paragraph" w:styleId="Textodebalo">
+  <w:style w:type="paragraph" w:styleId="BalloonText">
     <w:name w:val="Balloon Text"/>
     <w:basedOn w:val="Normal"/>
-    <w:link w:val="TextodebaloCarcter"/>
+    <w:link w:val="BalloonTextChar"/>
     <w:uiPriority w:val="99"/>
     <w:semiHidden/>
     <w:unhideWhenUsed/>
@@ -9305,10 +9295,10 @@
       <w:szCs w:val="16"/>
     </w:rPr>
   </w:style>
-  <w:style w:type="character" w:customStyle="1" w:styleId="TextodebaloCarcter">
-    <w:name w:val="Texto de balão Carácter"/>
-    <w:basedOn w:val="Tipodeletrapredefinidodopargrafo"/>
-    <w:link w:val="Textodebalo"/>
+  <w:style w:type="character" w:customStyle="1" w:styleId="BalloonTextChar">
+    <w:name w:val="Balloon Text Char"/>
+    <w:basedOn w:val="DefaultParagraphFont"/>
+    <w:link w:val="BalloonText"/>
     <w:uiPriority w:val="99"/>
     <w:semiHidden/>
     <w:rsid w:val="009553EC"/>
@@ -9318,9 +9308,9 @@
       <w:szCs w:val="16"/>
     </w:rPr>
   </w:style>
-  <w:style w:type="paragraph" w:styleId="SemEspaamento">
+  <w:style w:type="paragraph" w:styleId="NoSpacing">
     <w:name w:val="No Spacing"/>
-    <w:link w:val="SemEspaamentoCarcter"/>
+    <w:link w:val="NoSpacingChar"/>
     <w:uiPriority w:val="1"/>
     <w:qFormat/>
     <w:rsid w:val="00906D0A"/>
@@ -9331,19 +9321,19 @@
       <w:rFonts w:eastAsiaTheme="minorEastAsia"/>
     </w:rPr>
   </w:style>
-  <w:style w:type="character" w:customStyle="1" w:styleId="SemEspaamentoCarcter">
-    <w:name w:val="Sem Espaçamento Carácter"/>
-    <w:basedOn w:val="Tipodeletrapredefinidodopargrafo"/>
-    <w:link w:val="SemEspaamento"/>
+  <w:style w:type="character" w:customStyle="1" w:styleId="NoSpacingChar">
+    <w:name w:val="No Spacing Char"/>
+    <w:basedOn w:val="DefaultParagraphFont"/>
+    <w:link w:val="NoSpacing"/>
     <w:uiPriority w:val="1"/>
     <w:rsid w:val="00906D0A"/>
     <w:rPr>
       <w:rFonts w:eastAsiaTheme="minorEastAsia"/>
     </w:rPr>
   </w:style>
-  <w:style w:type="table" w:styleId="Tabelacomgrelha">
+  <w:style w:type="table" w:styleId="TableGrid">
     <w:name w:val="Table Grid"/>
-    <w:basedOn w:val="Tabelanormal"/>
+    <w:basedOn w:val="TableNormal"/>
     <w:uiPriority w:val="59"/>
     <w:rsid w:val="00906D0A"/>
     <w:pPr>
@@ -9367,10 +9357,10 @@
       </w:tblCellMar>
     </w:tblPr>
   </w:style>
-  <w:style w:type="character" w:customStyle="1" w:styleId="Ttulo1Carcter">
-    <w:name w:val="Título 1 Carácter"/>
-    <w:basedOn w:val="Tipodeletrapredefinidodopargrafo"/>
-    <w:link w:val="Ttulo1"/>
+  <w:style w:type="character" w:customStyle="1" w:styleId="Heading1Char">
+    <w:name w:val="Heading 1 Char"/>
+    <w:basedOn w:val="DefaultParagraphFont"/>
+    <w:link w:val="Heading1"/>
     <w:uiPriority w:val="9"/>
     <w:rsid w:val="00906D0A"/>
     <w:rPr>
@@ -9382,9 +9372,9 @@
       <w:szCs w:val="28"/>
     </w:rPr>
   </w:style>
-  <w:style w:type="paragraph" w:styleId="Ttulodondice">
+  <w:style w:type="paragraph" w:styleId="TOCHeading">
     <w:name w:val="TOC Heading"/>
-    <w:basedOn w:val="Ttulo1"/>
+    <w:basedOn w:val="Heading1"/>
     <w:next w:val="Normal"/>
     <w:uiPriority w:val="39"/>
     <w:semiHidden/>
@@ -9395,7 +9385,7 @@
       <w:outlineLvl w:val="9"/>
     </w:pPr>
   </w:style>
-  <w:style w:type="paragraph" w:styleId="PargrafodaLista">
+  <w:style w:type="paragraph" w:styleId="ListParagraph">
     <w:name w:val="List Paragraph"/>
     <w:basedOn w:val="Normal"/>
     <w:uiPriority w:val="34"/>
@@ -9406,7 +9396,7 @@
       <w:contextualSpacing/>
     </w:pPr>
   </w:style>
-  <w:style w:type="paragraph" w:styleId="ndice1">
+  <w:style w:type="paragraph" w:styleId="TOC1">
     <w:name w:val="toc 1"/>
     <w:basedOn w:val="Normal"/>
     <w:next w:val="Normal"/>
@@ -9418,9 +9408,9 @@
       <w:spacing w:after="100"/>
     </w:pPr>
   </w:style>
-  <w:style w:type="character" w:styleId="Hiperligao">
+  <w:style w:type="character" w:styleId="Hyperlink">
     <w:name w:val="Hyperlink"/>
-    <w:basedOn w:val="Tipodeletrapredefinidodopargrafo"/>
+    <w:basedOn w:val="DefaultParagraphFont"/>
     <w:uiPriority w:val="99"/>
     <w:unhideWhenUsed/>
     <w:rsid w:val="00BE20D4"/>
@@ -9429,7 +9419,7 @@
       <w:u w:val="single"/>
     </w:rPr>
   </w:style>
-  <w:style w:type="paragraph" w:styleId="Legenda">
+  <w:style w:type="paragraph" w:styleId="Caption">
     <w:name w:val="caption"/>
     <w:basedOn w:val="Normal"/>
     <w:next w:val="Normal"/>
@@ -9448,7 +9438,7 @@
       <w:szCs w:val="18"/>
     </w:rPr>
   </w:style>
-  <w:style w:type="paragraph" w:styleId="ndicedeilustraes">
+  <w:style w:type="paragraph" w:styleId="TableofFigures">
     <w:name w:val="table of figures"/>
     <w:basedOn w:val="Normal"/>
     <w:next w:val="Normal"/>
@@ -9459,10 +9449,10 @@
       <w:spacing w:after="0"/>
     </w:pPr>
   </w:style>
-  <w:style w:type="character" w:customStyle="1" w:styleId="Ttulo2Carcter">
-    <w:name w:val="Título 2 Carácter"/>
-    <w:basedOn w:val="Tipodeletrapredefinidodopargrafo"/>
-    <w:link w:val="Ttulo2"/>
+  <w:style w:type="character" w:customStyle="1" w:styleId="Heading2Char">
+    <w:name w:val="Heading 2 Char"/>
+    <w:basedOn w:val="DefaultParagraphFont"/>
+    <w:link w:val="Heading2"/>
     <w:uiPriority w:val="9"/>
     <w:rsid w:val="00BE20D4"/>
     <w:rPr>
@@ -9474,9 +9464,9 @@
       <w:szCs w:val="26"/>
     </w:rPr>
   </w:style>
-  <w:style w:type="character" w:styleId="Refdecomentrio">
+  <w:style w:type="character" w:styleId="CommentReference">
     <w:name w:val="annotation reference"/>
-    <w:basedOn w:val="Tipodeletrapredefinidodopargrafo"/>
+    <w:basedOn w:val="DefaultParagraphFont"/>
     <w:uiPriority w:val="99"/>
     <w:semiHidden/>
     <w:unhideWhenUsed/>
@@ -9486,10 +9476,10 @@
       <w:szCs w:val="16"/>
     </w:rPr>
   </w:style>
-  <w:style w:type="paragraph" w:styleId="Textodecomentrio">
+  <w:style w:type="paragraph" w:styleId="CommentText">
     <w:name w:val="annotation text"/>
     <w:basedOn w:val="Normal"/>
-    <w:link w:val="TextodecomentrioCarcter"/>
+    <w:link w:val="CommentTextChar"/>
     <w:uiPriority w:val="99"/>
     <w:semiHidden/>
     <w:unhideWhenUsed/>
@@ -9502,10 +9492,10 @@
       <w:szCs w:val="20"/>
     </w:rPr>
   </w:style>
-  <w:style w:type="character" w:customStyle="1" w:styleId="TextodecomentrioCarcter">
-    <w:name w:val="Texto de comentário Carácter"/>
-    <w:basedOn w:val="Tipodeletrapredefinidodopargrafo"/>
-    <w:link w:val="Textodecomentrio"/>
+  <w:style w:type="character" w:customStyle="1" w:styleId="CommentTextChar">
+    <w:name w:val="Comment Text Char"/>
+    <w:basedOn w:val="DefaultParagraphFont"/>
+    <w:link w:val="CommentText"/>
     <w:uiPriority w:val="99"/>
     <w:semiHidden/>
     <w:rsid w:val="00386192"/>
@@ -9514,11 +9504,11 @@
       <w:szCs w:val="20"/>
     </w:rPr>
   </w:style>
-  <w:style w:type="paragraph" w:styleId="Assuntodecomentrio">
+  <w:style w:type="paragraph" w:styleId="CommentSubject">
     <w:name w:val="annotation subject"/>
-    <w:basedOn w:val="Textodecomentrio"/>
-    <w:next w:val="Textodecomentrio"/>
-    <w:link w:val="AssuntodecomentrioCarcter"/>
+    <w:basedOn w:val="CommentText"/>
+    <w:next w:val="CommentText"/>
+    <w:link w:val="CommentSubjectChar"/>
     <w:uiPriority w:val="99"/>
     <w:semiHidden/>
     <w:unhideWhenUsed/>
@@ -9528,10 +9518,10 @@
       <w:bCs/>
     </w:rPr>
   </w:style>
-  <w:style w:type="character" w:customStyle="1" w:styleId="AssuntodecomentrioCarcter">
-    <w:name w:val="Assunto de comentário Carácter"/>
-    <w:basedOn w:val="TextodecomentrioCarcter"/>
-    <w:link w:val="Assuntodecomentrio"/>
+  <w:style w:type="character" w:customStyle="1" w:styleId="CommentSubjectChar">
+    <w:name w:val="Comment Subject Char"/>
+    <w:basedOn w:val="CommentTextChar"/>
+    <w:link w:val="CommentSubject"/>
     <w:uiPriority w:val="99"/>
     <w:semiHidden/>
     <w:rsid w:val="00386192"/>
@@ -9542,7 +9532,7 @@
       <w:szCs w:val="20"/>
     </w:rPr>
   </w:style>
-  <w:style w:type="paragraph" w:styleId="ndice2">
+  <w:style w:type="paragraph" w:styleId="TOC2">
     <w:name w:val="toc 2"/>
     <w:basedOn w:val="Normal"/>
     <w:next w:val="Normal"/>
@@ -9865,7 +9855,7 @@
 </file>
 
 <file path=customXml/itemProps2.xml><?xml version="1.0" encoding="utf-8"?>
-<ds:datastoreItem xmlns:ds="http://schemas.openxmlformats.org/officeDocument/2006/customXml" ds:itemID="{2A826AB6-5317-4E63-8A3C-1CABB0C13CBC}">
+<ds:datastoreItem xmlns:ds="http://schemas.openxmlformats.org/officeDocument/2006/customXml" ds:itemID="{84161BDA-5FF4-440B-8695-9BF29F3E9FF6}">
   <ds:schemaRefs>
     <ds:schemaRef ds:uri="http://schemas.openxmlformats.org/officeDocument/2006/bibliography"/>
   </ds:schemaRefs>

</xml_diff>

<commit_message>
Requirements Analysis Process.docx Approved
</commit_message>
<xml_diff>
--- a/Docs/Processes/Requirements Analysis Process.docx
+++ b/Docs/Processes/Requirements Analysis Process.docx
@@ -107,7 +107,6 @@
                         <w:lang w:val="en-US"/>
                       </w:rPr>
                     </w:pPr>
-                    <w:proofErr w:type="spellStart"/>
                     <w:r>
                       <w:rPr>
                         <w:rFonts w:asciiTheme="majorHAnsi" w:eastAsiaTheme="majorEastAsia" w:hAnsiTheme="majorHAnsi" w:cstheme="majorBidi"/>
@@ -115,49 +114,8 @@
                         <w:sz w:val="80"/>
                         <w:szCs w:val="80"/>
                       </w:rPr>
-                      <w:t>Requirements</w:t>
+                      <w:t>Requirements Analysis Process</w:t>
                     </w:r>
-                    <w:proofErr w:type="spellEnd"/>
-                    <w:r>
-                      <w:rPr>
-                        <w:rFonts w:asciiTheme="majorHAnsi" w:eastAsiaTheme="majorEastAsia" w:hAnsiTheme="majorHAnsi" w:cstheme="majorBidi"/>
-                        <w:color w:val="4F81BD" w:themeColor="accent1"/>
-                        <w:sz w:val="80"/>
-                        <w:szCs w:val="80"/>
-                      </w:rPr>
-                      <w:t xml:space="preserve"> </w:t>
-                    </w:r>
-                    <w:proofErr w:type="spellStart"/>
-                    <w:r>
-                      <w:rPr>
-                        <w:rFonts w:asciiTheme="majorHAnsi" w:eastAsiaTheme="majorEastAsia" w:hAnsiTheme="majorHAnsi" w:cstheme="majorBidi"/>
-                        <w:color w:val="4F81BD" w:themeColor="accent1"/>
-                        <w:sz w:val="80"/>
-                        <w:szCs w:val="80"/>
-                      </w:rPr>
-                      <w:t>Analysis</w:t>
-                    </w:r>
-                    <w:proofErr w:type="spellEnd"/>
-                    <w:r>
-                      <w:rPr>
-                        <w:rFonts w:asciiTheme="majorHAnsi" w:eastAsiaTheme="majorEastAsia" w:hAnsiTheme="majorHAnsi" w:cstheme="majorBidi"/>
-                        <w:color w:val="4F81BD" w:themeColor="accent1"/>
-                        <w:sz w:val="80"/>
-                        <w:szCs w:val="80"/>
-                      </w:rPr>
-                      <w:t xml:space="preserve"> </w:t>
-                    </w:r>
-                    <w:proofErr w:type="spellStart"/>
-                    <w:r>
-                      <w:rPr>
-                        <w:rFonts w:asciiTheme="majorHAnsi" w:eastAsiaTheme="majorEastAsia" w:hAnsiTheme="majorHAnsi" w:cstheme="majorBidi"/>
-                        <w:color w:val="4F81BD" w:themeColor="accent1"/>
-                        <w:sz w:val="80"/>
-                        <w:szCs w:val="80"/>
-                      </w:rPr>
-                      <w:t>Process</w:t>
-                    </w:r>
-                    <w:proofErr w:type="spellEnd"/>
                   </w:p>
                 </w:sdtContent>
               </w:sdt>
@@ -195,33 +153,11 @@
                         <w:lang w:val="en-US"/>
                       </w:rPr>
                     </w:pPr>
-                    <w:proofErr w:type="spellStart"/>
                     <w:r>
                       <w:rPr>
                         <w:rFonts w:asciiTheme="majorHAnsi" w:eastAsiaTheme="majorEastAsia" w:hAnsiTheme="majorHAnsi" w:cstheme="majorBidi"/>
                       </w:rPr>
-                      <w:t>Keep</w:t>
-                    </w:r>
-                    <w:proofErr w:type="spellEnd"/>
-                    <w:r>
-                      <w:rPr>
-                        <w:rFonts w:asciiTheme="majorHAnsi" w:eastAsiaTheme="majorEastAsia" w:hAnsiTheme="majorHAnsi" w:cstheme="majorBidi"/>
-                      </w:rPr>
-                      <w:t xml:space="preserve"> </w:t>
-                    </w:r>
-                    <w:proofErr w:type="spellStart"/>
-                    <w:r>
-                      <w:rPr>
-                        <w:rFonts w:asciiTheme="majorHAnsi" w:eastAsiaTheme="majorEastAsia" w:hAnsiTheme="majorHAnsi" w:cstheme="majorBidi"/>
-                      </w:rPr>
-                      <w:t>Your</w:t>
-                    </w:r>
-                    <w:proofErr w:type="spellEnd"/>
-                    <w:r>
-                      <w:rPr>
-                        <w:rFonts w:asciiTheme="majorHAnsi" w:eastAsiaTheme="majorEastAsia" w:hAnsiTheme="majorHAnsi" w:cstheme="majorBidi"/>
-                      </w:rPr>
-                      <w:t xml:space="preserve"> Time</w:t>
+                      <w:t>Keep Your Time</w:t>
                     </w:r>
                   </w:p>
                 </w:tc>
@@ -2408,28 +2344,12 @@
                 <w:lang w:val="en-US"/>
               </w:rPr>
             </w:pPr>
-            <w:proofErr w:type="spellStart"/>
-            <w:r>
-              <w:rPr>
-                <w:lang w:val="en-US"/>
-              </w:rPr>
-              <w:t>João</w:t>
-            </w:r>
-            <w:proofErr w:type="spellEnd"/>
-            <w:r>
-              <w:rPr>
-                <w:lang w:val="en-US"/>
-              </w:rPr>
-              <w:t xml:space="preserve"> </w:t>
-            </w:r>
-            <w:proofErr w:type="spellStart"/>
-            <w:r>
-              <w:rPr>
-                <w:lang w:val="en-US"/>
-              </w:rPr>
-              <w:t>Girão</w:t>
-            </w:r>
-            <w:proofErr w:type="spellEnd"/>
+            <w:r>
+              <w:rPr>
+                <w:lang w:val="en-US"/>
+              </w:rPr>
+              <w:t>João Girão</w:t>
+            </w:r>
           </w:p>
         </w:tc>
         <w:tc>
@@ -2512,28 +2432,12 @@
                 <w:lang w:val="en-US"/>
               </w:rPr>
             </w:pPr>
-            <w:proofErr w:type="spellStart"/>
-            <w:r>
-              <w:rPr>
-                <w:lang w:val="en-US"/>
-              </w:rPr>
-              <w:t>Rui</w:t>
-            </w:r>
-            <w:proofErr w:type="spellEnd"/>
-            <w:r>
-              <w:rPr>
-                <w:lang w:val="en-US"/>
-              </w:rPr>
-              <w:t xml:space="preserve"> </w:t>
-            </w:r>
-            <w:proofErr w:type="spellStart"/>
-            <w:r>
-              <w:rPr>
-                <w:lang w:val="en-US"/>
-              </w:rPr>
-              <w:t>Ganhoto</w:t>
-            </w:r>
-            <w:proofErr w:type="spellEnd"/>
+            <w:r>
+              <w:rPr>
+                <w:lang w:val="en-US"/>
+              </w:rPr>
+              <w:t>Rui Ganhoto</w:t>
+            </w:r>
           </w:p>
         </w:tc>
         <w:tc>
@@ -2620,16 +2524,8 @@
               <w:rPr>
                 <w:lang w:val="en-US"/>
               </w:rPr>
-              <w:t xml:space="preserve">Filipe </w:t>
-            </w:r>
-            <w:proofErr w:type="spellStart"/>
-            <w:r>
-              <w:rPr>
-                <w:lang w:val="en-US"/>
-              </w:rPr>
-              <w:t>Brandão</w:t>
-            </w:r>
-            <w:proofErr w:type="spellEnd"/>
+              <w:t>Filipe Brandão</w:t>
+            </w:r>
           </w:p>
         </w:tc>
         <w:tc>
@@ -2650,7 +2546,19 @@
               <w:rPr>
                 <w:lang w:val="en-US"/>
               </w:rPr>
-              <w:t>a21108276@alunos.isec.pt</w:t>
+              <w:t>a</w:t>
+            </w:r>
+            <w:r>
+              <w:rPr>
+                <w:lang w:val="en-US"/>
+              </w:rPr>
+              <w:t>21180</w:t>
+            </w:r>
+            <w:r>
+              <w:rPr>
+                <w:lang w:val="en-US"/>
+              </w:rPr>
+              <w:t>276@alunos.isec.pt</w:t>
             </w:r>
             <w:commentRangeEnd w:id="0"/>
             <w:r>
@@ -3203,28 +3111,12 @@
                 <w:lang w:val="en-US"/>
               </w:rPr>
             </w:pPr>
-            <w:proofErr w:type="spellStart"/>
-            <w:r>
-              <w:rPr>
-                <w:lang w:val="en-US"/>
-              </w:rPr>
-              <w:t>João</w:t>
-            </w:r>
-            <w:proofErr w:type="spellEnd"/>
-            <w:r>
-              <w:rPr>
-                <w:lang w:val="en-US"/>
-              </w:rPr>
-              <w:t xml:space="preserve"> </w:t>
-            </w:r>
-            <w:proofErr w:type="spellStart"/>
-            <w:r>
-              <w:rPr>
-                <w:lang w:val="en-US"/>
-              </w:rPr>
-              <w:t>Girão</w:t>
-            </w:r>
-            <w:proofErr w:type="spellEnd"/>
+            <w:r>
+              <w:rPr>
+                <w:lang w:val="en-US"/>
+              </w:rPr>
+              <w:t>João Girão</w:t>
+            </w:r>
           </w:p>
         </w:tc>
         <w:tc>
@@ -3356,28 +3248,12 @@
                 <w:lang w:val="en-US"/>
               </w:rPr>
             </w:pPr>
-            <w:proofErr w:type="spellStart"/>
-            <w:r>
-              <w:rPr>
-                <w:lang w:val="en-US"/>
-              </w:rPr>
-              <w:t>João</w:t>
-            </w:r>
-            <w:proofErr w:type="spellEnd"/>
-            <w:r>
-              <w:rPr>
-                <w:lang w:val="en-US"/>
-              </w:rPr>
-              <w:t xml:space="preserve"> </w:t>
-            </w:r>
-            <w:proofErr w:type="spellStart"/>
-            <w:r>
-              <w:rPr>
-                <w:lang w:val="en-US"/>
-              </w:rPr>
-              <w:t>Girão</w:t>
-            </w:r>
-            <w:proofErr w:type="spellEnd"/>
+            <w:r>
+              <w:rPr>
+                <w:lang w:val="en-US"/>
+              </w:rPr>
+              <w:t>João Girão</w:t>
+            </w:r>
           </w:p>
         </w:tc>
         <w:tc>
@@ -3494,28 +3370,12 @@
                 <w:lang w:val="en-US"/>
               </w:rPr>
             </w:pPr>
-            <w:proofErr w:type="spellStart"/>
-            <w:r>
-              <w:rPr>
-                <w:lang w:val="en-US"/>
-              </w:rPr>
-              <w:t>Rui</w:t>
-            </w:r>
-            <w:proofErr w:type="spellEnd"/>
-            <w:r>
-              <w:rPr>
-                <w:lang w:val="en-US"/>
-              </w:rPr>
-              <w:t xml:space="preserve"> </w:t>
-            </w:r>
-            <w:proofErr w:type="spellStart"/>
-            <w:r>
-              <w:rPr>
-                <w:lang w:val="en-US"/>
-              </w:rPr>
-              <w:t>Ganhoto</w:t>
-            </w:r>
-            <w:proofErr w:type="spellEnd"/>
+            <w:r>
+              <w:rPr>
+                <w:lang w:val="en-US"/>
+              </w:rPr>
+              <w:t>Rui Ganhoto</w:t>
+            </w:r>
           </w:p>
         </w:tc>
         <w:tc>
@@ -3794,16 +3654,8 @@
               <w:rPr>
                 <w:lang w:val="en-US"/>
               </w:rPr>
-              <w:t xml:space="preserve">Filipe </w:t>
-            </w:r>
-            <w:proofErr w:type="spellStart"/>
-            <w:r>
-              <w:rPr>
-                <w:lang w:val="en-US"/>
-              </w:rPr>
-              <w:t>Brandão</w:t>
-            </w:r>
-            <w:proofErr w:type="spellEnd"/>
+              <w:t>Filipe Brandão</w:t>
+            </w:r>
           </w:p>
         </w:tc>
         <w:tc>
@@ -3908,28 +3760,12 @@
                 <w:lang w:val="en-US"/>
               </w:rPr>
             </w:pPr>
-            <w:proofErr w:type="spellStart"/>
-            <w:r>
-              <w:rPr>
-                <w:lang w:val="en-US"/>
-              </w:rPr>
-              <w:t>João</w:t>
-            </w:r>
-            <w:proofErr w:type="spellEnd"/>
-            <w:r>
-              <w:rPr>
-                <w:lang w:val="en-US"/>
-              </w:rPr>
-              <w:t xml:space="preserve"> </w:t>
-            </w:r>
-            <w:proofErr w:type="spellStart"/>
-            <w:r>
-              <w:rPr>
-                <w:lang w:val="en-US"/>
-              </w:rPr>
-              <w:t>Girão</w:t>
-            </w:r>
-            <w:proofErr w:type="spellEnd"/>
+            <w:r>
+              <w:rPr>
+                <w:lang w:val="en-US"/>
+              </w:rPr>
+              <w:t>João Girão</w:t>
+            </w:r>
           </w:p>
         </w:tc>
         <w:tc>
@@ -4091,28 +3927,12 @@
                 <w:lang w:val="en-US"/>
               </w:rPr>
             </w:pPr>
-            <w:proofErr w:type="spellStart"/>
-            <w:r>
-              <w:rPr>
-                <w:lang w:val="en-US"/>
-              </w:rPr>
-              <w:t>João</w:t>
-            </w:r>
-            <w:proofErr w:type="spellEnd"/>
-            <w:r>
-              <w:rPr>
-                <w:lang w:val="en-US"/>
-              </w:rPr>
-              <w:t xml:space="preserve"> </w:t>
-            </w:r>
-            <w:proofErr w:type="spellStart"/>
-            <w:r>
-              <w:rPr>
-                <w:lang w:val="en-US"/>
-              </w:rPr>
-              <w:t>Girão</w:t>
-            </w:r>
-            <w:proofErr w:type="spellEnd"/>
+            <w:r>
+              <w:rPr>
+                <w:lang w:val="en-US"/>
+              </w:rPr>
+              <w:t>João Girão</w:t>
+            </w:r>
           </w:p>
         </w:tc>
         <w:tc>
@@ -4231,28 +4051,12 @@
                 <w:lang w:val="en-US"/>
               </w:rPr>
             </w:pPr>
-            <w:proofErr w:type="spellStart"/>
-            <w:r>
-              <w:rPr>
-                <w:lang w:val="en-US"/>
-              </w:rPr>
-              <w:t>Rui</w:t>
-            </w:r>
-            <w:proofErr w:type="spellEnd"/>
-            <w:r>
-              <w:rPr>
-                <w:lang w:val="en-US"/>
-              </w:rPr>
-              <w:t xml:space="preserve"> </w:t>
-            </w:r>
-            <w:proofErr w:type="spellStart"/>
-            <w:r>
-              <w:rPr>
-                <w:lang w:val="en-US"/>
-              </w:rPr>
-              <w:t>Ganhoto</w:t>
-            </w:r>
-            <w:proofErr w:type="spellEnd"/>
+            <w:r>
+              <w:rPr>
+                <w:lang w:val="en-US"/>
+              </w:rPr>
+              <w:t>Rui Ganhoto</w:t>
+            </w:r>
           </w:p>
         </w:tc>
         <w:tc>
@@ -4553,8 +4357,6 @@
             </w:pPr>
           </w:p>
         </w:tc>
-        <w:bookmarkStart w:id="2" w:name="_GoBack"/>
-        <w:bookmarkEnd w:id="2"/>
       </w:tr>
       <w:tr>
         <w:tc>
@@ -4571,6 +4373,13 @@
                 <w:lang w:val="en-US"/>
               </w:rPr>
             </w:pPr>
+            <w:r>
+              <w:rPr>
+                <w:rFonts w:eastAsiaTheme="minorHAnsi"/>
+                <w:lang w:val="en-US"/>
+              </w:rPr>
+              <w:t>28-03-2013</w:t>
+            </w:r>
           </w:p>
         </w:tc>
         <w:tc>
@@ -4585,6 +4394,12 @@
                 <w:lang w:val="en-US"/>
               </w:rPr>
             </w:pPr>
+            <w:r>
+              <w:rPr>
+                <w:lang w:val="en-US"/>
+              </w:rPr>
+              <w:t>Approved</w:t>
+            </w:r>
           </w:p>
         </w:tc>
         <w:tc>
@@ -4613,6 +4428,12 @@
                 <w:lang w:val="en-US"/>
               </w:rPr>
             </w:pPr>
+            <w:r>
+              <w:rPr>
+                <w:lang w:val="en-US"/>
+              </w:rPr>
+              <w:t>0.5</w:t>
+            </w:r>
           </w:p>
         </w:tc>
         <w:tc>
@@ -4627,6 +4448,14 @@
                 <w:lang w:val="en-US"/>
               </w:rPr>
             </w:pPr>
+            <w:r>
+              <w:rPr>
+                <w:lang w:val="en-US"/>
+              </w:rPr>
+              <w:t>Filipe Brandão</w:t>
+            </w:r>
+            <w:bookmarkStart w:id="2" w:name="_GoBack"/>
+            <w:bookmarkEnd w:id="2"/>
           </w:p>
         </w:tc>
         <w:tc>
@@ -5492,21 +5321,7 @@
         <w:rPr>
           <w:lang w:val="en-US"/>
         </w:rPr>
-        <w:t xml:space="preserve">The purpose of this activity is the specification of the requirements. At this stage and as long as the requirements and System Requirements specifications aren’t </w:t>
-      </w:r>
-      <w:proofErr w:type="spellStart"/>
-      <w:r>
-        <w:rPr>
-          <w:lang w:val="en-US"/>
-        </w:rPr>
-        <w:t>baselined</w:t>
-      </w:r>
-      <w:proofErr w:type="spellEnd"/>
-      <w:r>
-        <w:rPr>
-          <w:lang w:val="en-US"/>
-        </w:rPr>
-        <w:t xml:space="preserve"> the requirements can be updated or deprecated without recourse to a formal process. </w:t>
+        <w:t xml:space="preserve">The purpose of this activity is the specification of the requirements. At this stage and as long as the requirements and System Requirements specifications aren’t baselined the requirements can be updated or deprecated without recourse to a formal process. </w:t>
       </w:r>
     </w:p>
     <w:p>
@@ -5520,21 +5335,7 @@
         <w:rPr>
           <w:lang w:val="en-US"/>
         </w:rPr>
-        <w:t xml:space="preserve">For the update of the version requirements only major versions are considered. Requirements version can only be updated on change state for </w:t>
-      </w:r>
-      <w:proofErr w:type="spellStart"/>
-      <w:r>
-        <w:rPr>
-          <w:lang w:val="en-US"/>
-        </w:rPr>
-        <w:t>baselined</w:t>
-      </w:r>
-      <w:proofErr w:type="spellEnd"/>
-      <w:r>
-        <w:rPr>
-          <w:lang w:val="en-US"/>
-        </w:rPr>
-        <w:t>.</w:t>
+        <w:t>For the update of the version requirements only major versions are considered. Requirements version can only be updated on change state for baselined.</w:t>
       </w:r>
     </w:p>
     <w:p>
@@ -6000,21 +5801,7 @@
         <w:rPr>
           <w:lang w:val="en-US"/>
         </w:rPr>
-        <w:t xml:space="preserve">Once the requirements and the SRS are </w:t>
-      </w:r>
-      <w:proofErr w:type="spellStart"/>
-      <w:r>
-        <w:rPr>
-          <w:lang w:val="en-US"/>
-        </w:rPr>
-        <w:t>baselined</w:t>
-      </w:r>
-      <w:proofErr w:type="spellEnd"/>
-      <w:r>
-        <w:rPr>
-          <w:lang w:val="en-US"/>
-        </w:rPr>
-        <w:t xml:space="preserve"> any change to them should follow a formal procedure consisting of the following steps:</w:t>
+        <w:t>Once the requirements and the SRS are baselined any change to them should follow a formal procedure consisting of the following steps:</w:t>
       </w:r>
     </w:p>
     <w:p>
@@ -6427,16 +6214,8 @@
         <w:rPr>
           <w:lang w:val="en-US"/>
         </w:rPr>
-        <w:t xml:space="preserve">The requirements in EA are </w:t>
-      </w:r>
-      <w:proofErr w:type="spellStart"/>
-      <w:r>
-        <w:rPr>
-          <w:lang w:val="en-US"/>
-        </w:rPr>
-        <w:t>baselined</w:t>
-      </w:r>
-      <w:proofErr w:type="spellEnd"/>
+        <w:t>The requirements in EA are baselined</w:t>
+      </w:r>
     </w:p>
     <w:p>
       <w:pPr>
@@ -6511,21 +6290,7 @@
         <w:rPr>
           <w:lang w:val="en-US"/>
         </w:rPr>
-        <w:t xml:space="preserve">Requirements revert to last </w:t>
-      </w:r>
-      <w:proofErr w:type="spellStart"/>
-      <w:r>
-        <w:rPr>
-          <w:lang w:val="en-US"/>
-        </w:rPr>
-        <w:t>baselined</w:t>
-      </w:r>
-      <w:proofErr w:type="spellEnd"/>
-      <w:r>
-        <w:rPr>
-          <w:lang w:val="en-US"/>
-        </w:rPr>
-        <w:t xml:space="preserve"> state</w:t>
+        <w:t>Requirements revert to last baselined state</w:t>
       </w:r>
     </w:p>
     <w:p>
@@ -6590,21 +6355,7 @@
         <w:rPr>
           <w:lang w:val="en-US"/>
         </w:rPr>
-        <w:t xml:space="preserve">The activity of deprecating a requirement is similar to the update activity with the distinction that at least some of the requirements involved in the activity will not be </w:t>
-      </w:r>
-      <w:proofErr w:type="spellStart"/>
-      <w:r>
-        <w:rPr>
-          <w:lang w:val="en-US"/>
-        </w:rPr>
-        <w:t>baselined</w:t>
-      </w:r>
-      <w:proofErr w:type="spellEnd"/>
-      <w:r>
-        <w:rPr>
-          <w:lang w:val="en-US"/>
-        </w:rPr>
-        <w:t xml:space="preserve"> but deprecated.</w:t>
+        <w:t>The activity of deprecating a requirement is similar to the update activity with the distinction that at least some of the requirements involved in the activity will not be baselined but deprecated.</w:t>
       </w:r>
     </w:p>
     <w:p>
@@ -6753,7 +6504,7 @@
           <v:shape id="_x0000_i1025" type="#_x0000_t75" style="width:425.25pt;height:335.25pt" o:ole="">
             <v:imagedata r:id="rId16" o:title=""/>
           </v:shape>
-          <o:OLEObject Type="Embed" ProgID="Visio.Drawing.15" ShapeID="_x0000_i1025" DrawAspect="Content" ObjectID="_1425913510" r:id="rId17"/>
+          <o:OLEObject Type="Embed" ProgID="Visio.Drawing.15" ShapeID="_x0000_i1025" DrawAspect="Content" ObjectID="_1425975777" r:id="rId17"/>
         </w:object>
       </w:r>
     </w:p>
@@ -7126,13 +6877,8 @@
         <w:annotationRef/>
       </w:r>
       <w:r>
-        <w:t xml:space="preserve">Número de aluno errado </w:t>
-      </w:r>
-      <w:proofErr w:type="spellStart"/>
-      <w:r>
-        <w:t>xD</w:t>
-      </w:r>
-      <w:proofErr w:type="spellEnd"/>
+        <w:t>Número de aluno errado xD</w:t>
+      </w:r>
     </w:p>
   </w:comment>
 </w:comments>
@@ -7178,19 +6924,11 @@
         <w:lang w:val="en-US"/>
       </w:rPr>
     </w:pPr>
-    <w:proofErr w:type="spellStart"/>
     <w:r>
       <w:rPr>
         <w:lang w:val="en-US"/>
       </w:rPr>
-      <w:t>Projeto</w:t>
-    </w:r>
-    <w:proofErr w:type="spellEnd"/>
-    <w:r>
-      <w:rPr>
-        <w:lang w:val="en-US"/>
-      </w:rPr>
-      <w:t xml:space="preserve"> Soft</w:t>
+      <w:t>Projeto Soft</w:t>
     </w:r>
     <w:r>
       <w:rPr>
@@ -7251,19 +6989,11 @@
         <w:lang w:val="en-US"/>
       </w:rPr>
     </w:pPr>
-    <w:proofErr w:type="spellStart"/>
     <w:r>
       <w:rPr>
         <w:lang w:val="en-US"/>
       </w:rPr>
-      <w:t>Projeto</w:t>
-    </w:r>
-    <w:proofErr w:type="spellEnd"/>
-    <w:r>
-      <w:rPr>
-        <w:lang w:val="en-US"/>
-      </w:rPr>
-      <w:t xml:space="preserve"> Software 2013</w:t>
+      <w:t>Projeto Software 2013</w:t>
     </w:r>
     <w:r>
       <w:rPr>
@@ -7327,19 +7057,11 @@
         <w:lang w:val="en-US"/>
       </w:rPr>
     </w:pPr>
-    <w:proofErr w:type="spellStart"/>
     <w:r>
       <w:rPr>
         <w:lang w:val="en-US"/>
       </w:rPr>
-      <w:t>Projeto</w:t>
-    </w:r>
-    <w:proofErr w:type="spellEnd"/>
-    <w:r>
-      <w:rPr>
-        <w:lang w:val="en-US"/>
-      </w:rPr>
-      <w:t xml:space="preserve"> Software 2013</w:t>
+      <w:t>Projeto Software 2013</w:t>
     </w:r>
   </w:p>
   <w:p>
@@ -7398,7 +7120,7 @@
         <w:noProof/>
         <w:lang w:val="en-US"/>
       </w:rPr>
-      <w:t>iii</w:t>
+      <w:t>3</w:t>
     </w:r>
     <w:r>
       <w:fldChar w:fldCharType="end"/>
@@ -7416,19 +7138,11 @@
         <w:lang w:val="en-GB"/>
       </w:rPr>
     </w:pPr>
-    <w:proofErr w:type="spellStart"/>
     <w:r>
       <w:rPr>
         <w:lang w:val="en-GB"/>
       </w:rPr>
-      <w:t>Projeto</w:t>
-    </w:r>
-    <w:proofErr w:type="spellEnd"/>
-    <w:r>
-      <w:rPr>
-        <w:lang w:val="en-GB"/>
-      </w:rPr>
-      <w:t xml:space="preserve"> Software 2013</w:t>
+      <w:t>Projeto Software 2013</w:t>
     </w:r>
     <w:r>
       <w:rPr>
@@ -7665,6 +7379,9 @@
       <w:sdtEndPr/>
       <w:sdtContent>
         <w:r>
+          <w:rPr>
+            <w:lang w:val="en-US"/>
+          </w:rPr>
           <w:t>V0.5</w:t>
         </w:r>
       </w:sdtContent>
@@ -7833,6 +7550,9 @@
       <w:sdtEndPr/>
       <w:sdtContent>
         <w:r>
+          <w:rPr>
+            <w:lang w:val="en-US"/>
+          </w:rPr>
           <w:t>V0.5</w:t>
         </w:r>
       </w:sdtContent>
@@ -10413,7 +10133,7 @@
 </file>
 
 <file path=customXml/itemProps2.xml><?xml version="1.0" encoding="utf-8"?>
-<ds:datastoreItem xmlns:ds="http://schemas.openxmlformats.org/officeDocument/2006/customXml" ds:itemID="{F59AA1E5-FC84-4EE0-9163-FF36D8000D7E}">
+<ds:datastoreItem xmlns:ds="http://schemas.openxmlformats.org/officeDocument/2006/customXml" ds:itemID="{53B87BA1-7705-451E-A745-E101D8AC6293}">
   <ds:schemaRefs>
     <ds:schemaRef ds:uri="http://schemas.openxmlformats.org/officeDocument/2006/bibliography"/>
   </ds:schemaRefs>

</xml_diff>